<commit_message>
draft section about PLE is added to master theses docx
</commit_message>
<xml_diff>
--- a/Master theses/Master theses.docx
+++ b/Master theses/Master theses.docx
@@ -37,8 +37,6 @@
         </w:rPr>
         <w:t>For teachers to learn a new tool, they should be supported by school leadership like principles. Without this support the desire to learn something new can remain own initiative.</w:t>
       </w:r>
-      <w:bookmarkStart w:id="0" w:name="_GoBack"/>
-      <w:bookmarkEnd w:id="0"/>
     </w:p>
     <w:p>
       <w:pPr>
@@ -471,13 +469,7 @@
         <w:rPr>
           <w:lang w:val="en-US"/>
         </w:rPr>
-        <w:t>a</w:t>
-      </w:r>
-      <w:r>
-        <w:rPr>
-          <w:lang w:val="en-US"/>
-        </w:rPr>
-        <w:t xml:space="preserve">t least 80% of students in grades </w:t>
+        <w:t xml:space="preserve">at least 80% of students in grades </w:t>
       </w:r>
       <w:r>
         <w:rPr>
@@ -525,13 +517,7 @@
         <w:rPr>
           <w:lang w:val="en-US"/>
         </w:rPr>
-        <w:t>are in such highly equipped schools</w:t>
-      </w:r>
-      <w:r>
-        <w:rPr>
-          <w:lang w:val="en-US"/>
-        </w:rPr>
-        <w:t>” (</w:t>
+        <w:t>are in such highly equipped schools” (</w:t>
       </w:r>
       <w:proofErr w:type="spellStart"/>
       <w:r>
@@ -1125,61 +1111,17 @@
           <w:rFonts w:cs="Plantin"/>
           <w:sz w:val="20"/>
           <w:szCs w:val="20"/>
-        </w:rPr>
-      </w:pPr>
-      <w:proofErr w:type="spellStart"/>
+          <w:lang w:val="en-US"/>
+        </w:rPr>
+      </w:pPr>
       <w:r>
         <w:rPr>
           <w:rFonts w:ascii="Plantin" w:hAnsi="Plantin" w:cs="Plantin"/>
           <w:sz w:val="20"/>
           <w:szCs w:val="20"/>
-        </w:rPr>
-        <w:t>Greece</w:t>
-      </w:r>
-      <w:proofErr w:type="spellEnd"/>
-      <w:r>
-        <w:rPr>
-          <w:rFonts w:ascii="Plantin" w:hAnsi="Plantin" w:cs="Plantin"/>
-          <w:sz w:val="20"/>
-          <w:szCs w:val="20"/>
-        </w:rPr>
-        <w:t xml:space="preserve"> </w:t>
-      </w:r>
-      <w:proofErr w:type="spellStart"/>
-      <w:r>
-        <w:rPr>
-          <w:rFonts w:ascii="Plantin" w:hAnsi="Plantin" w:cs="Plantin"/>
-          <w:sz w:val="20"/>
-          <w:szCs w:val="20"/>
-        </w:rPr>
-        <w:t>and</w:t>
-      </w:r>
-      <w:proofErr w:type="spellEnd"/>
-      <w:r>
-        <w:rPr>
-          <w:rFonts w:ascii="Plantin" w:hAnsi="Plantin" w:cs="Plantin"/>
-          <w:sz w:val="20"/>
-          <w:szCs w:val="20"/>
-        </w:rPr>
-        <w:t xml:space="preserve"> </w:t>
-      </w:r>
-      <w:proofErr w:type="spellStart"/>
-      <w:r>
-        <w:rPr>
-          <w:rFonts w:ascii="Plantin" w:hAnsi="Plantin" w:cs="Plantin"/>
-          <w:sz w:val="20"/>
-          <w:szCs w:val="20"/>
-        </w:rPr>
-        <w:t>Luxembourg</w:t>
-      </w:r>
-      <w:proofErr w:type="spellEnd"/>
-      <w:r>
-        <w:rPr>
-          <w:rFonts w:ascii="Plantin" w:hAnsi="Plantin" w:cs="Plantin"/>
-          <w:sz w:val="20"/>
-          <w:szCs w:val="20"/>
-        </w:rPr>
-        <w:t>.</w:t>
+          <w:lang w:val="en-US"/>
+        </w:rPr>
+        <w:t>Greece and Luxembourg.</w:t>
       </w:r>
     </w:p>
     <w:p>
@@ -1220,6 +1162,7 @@
           <w:rFonts w:cs="Plantin"/>
           <w:sz w:val="20"/>
           <w:szCs w:val="20"/>
+          <w:lang w:val="en-US"/>
         </w:rPr>
       </w:pPr>
     </w:p>
@@ -1230,6 +1173,7 @@
           <w:rFonts w:cs="Plantin"/>
           <w:sz w:val="20"/>
           <w:szCs w:val="20"/>
+          <w:lang w:val="en-US"/>
         </w:rPr>
       </w:pPr>
     </w:p>
@@ -1383,6 +1327,1070 @@
     </w:p>
     <w:p>
       <w:pPr>
+        <w:ind w:left="45"/>
+        <w:rPr>
+          <w:lang w:val="en-US"/>
+        </w:rPr>
+      </w:pPr>
+    </w:p>
+    <w:p>
+      <w:pPr>
+        <w:spacing w:after="150" w:line="240" w:lineRule="auto"/>
+        <w:rPr>
+          <w:rFonts w:ascii="Arial" w:eastAsia="Times New Roman" w:hAnsi="Arial" w:cs="Arial"/>
+          <w:color w:val="666666"/>
+          <w:sz w:val="21"/>
+          <w:szCs w:val="21"/>
+          <w:highlight w:val="lightGray"/>
+          <w:lang w:eastAsia="ru-RU"/>
+        </w:rPr>
+      </w:pPr>
+      <w:r>
+        <w:rPr>
+          <w:rFonts w:ascii="Arial" w:eastAsia="Times New Roman" w:hAnsi="Arial" w:cs="Arial"/>
+          <w:b/>
+          <w:bCs/>
+          <w:color w:val="666666"/>
+          <w:sz w:val="21"/>
+          <w:szCs w:val="21"/>
+          <w:highlight w:val="lightGray"/>
+          <w:lang w:val="en-US" w:eastAsia="ru-RU"/>
+        </w:rPr>
+        <w:t>Personal Learning Environments (PLE)</w:t>
+      </w:r>
+      <w:r>
+        <w:rPr>
+          <w:rFonts w:ascii="Arial" w:eastAsia="Times New Roman" w:hAnsi="Arial" w:cs="Arial"/>
+          <w:color w:val="666666"/>
+          <w:sz w:val="21"/>
+          <w:szCs w:val="21"/>
+          <w:highlight w:val="lightGray"/>
+          <w:lang w:val="en-US" w:eastAsia="ru-RU"/>
+        </w:rPr>
+        <w:t xml:space="preserve"> are systems that help learners take control of and manage their own learning. </w:t>
+      </w:r>
+      <w:proofErr w:type="spellStart"/>
+      <w:r>
+        <w:rPr>
+          <w:rFonts w:ascii="Arial" w:eastAsia="Times New Roman" w:hAnsi="Arial" w:cs="Arial"/>
+          <w:color w:val="666666"/>
+          <w:sz w:val="21"/>
+          <w:szCs w:val="21"/>
+          <w:highlight w:val="lightGray"/>
+          <w:lang w:eastAsia="ru-RU"/>
+        </w:rPr>
+        <w:t>This</w:t>
+      </w:r>
+      <w:proofErr w:type="spellEnd"/>
+      <w:r>
+        <w:rPr>
+          <w:rFonts w:ascii="Arial" w:eastAsia="Times New Roman" w:hAnsi="Arial" w:cs="Arial"/>
+          <w:color w:val="666666"/>
+          <w:sz w:val="21"/>
+          <w:szCs w:val="21"/>
+          <w:highlight w:val="lightGray"/>
+          <w:lang w:eastAsia="ru-RU"/>
+        </w:rPr>
+        <w:t xml:space="preserve"> </w:t>
+      </w:r>
+      <w:proofErr w:type="spellStart"/>
+      <w:r>
+        <w:rPr>
+          <w:rFonts w:ascii="Arial" w:eastAsia="Times New Roman" w:hAnsi="Arial" w:cs="Arial"/>
+          <w:color w:val="666666"/>
+          <w:sz w:val="21"/>
+          <w:szCs w:val="21"/>
+          <w:highlight w:val="lightGray"/>
+          <w:lang w:eastAsia="ru-RU"/>
+        </w:rPr>
+        <w:t>includes</w:t>
+      </w:r>
+      <w:proofErr w:type="spellEnd"/>
+      <w:r>
+        <w:rPr>
+          <w:rFonts w:ascii="Arial" w:eastAsia="Times New Roman" w:hAnsi="Arial" w:cs="Arial"/>
+          <w:color w:val="666666"/>
+          <w:sz w:val="21"/>
+          <w:szCs w:val="21"/>
+          <w:highlight w:val="lightGray"/>
+          <w:lang w:eastAsia="ru-RU"/>
+        </w:rPr>
+        <w:t xml:space="preserve"> </w:t>
+      </w:r>
+      <w:proofErr w:type="spellStart"/>
+      <w:r>
+        <w:rPr>
+          <w:rFonts w:ascii="Arial" w:eastAsia="Times New Roman" w:hAnsi="Arial" w:cs="Arial"/>
+          <w:color w:val="666666"/>
+          <w:sz w:val="21"/>
+          <w:szCs w:val="21"/>
+          <w:highlight w:val="lightGray"/>
+          <w:lang w:eastAsia="ru-RU"/>
+        </w:rPr>
+        <w:t>providing</w:t>
+      </w:r>
+      <w:proofErr w:type="spellEnd"/>
+      <w:r>
+        <w:rPr>
+          <w:rFonts w:ascii="Arial" w:eastAsia="Times New Roman" w:hAnsi="Arial" w:cs="Arial"/>
+          <w:color w:val="666666"/>
+          <w:sz w:val="21"/>
+          <w:szCs w:val="21"/>
+          <w:highlight w:val="lightGray"/>
+          <w:lang w:eastAsia="ru-RU"/>
+        </w:rPr>
+        <w:t xml:space="preserve"> </w:t>
+      </w:r>
+      <w:proofErr w:type="spellStart"/>
+      <w:r>
+        <w:rPr>
+          <w:rFonts w:ascii="Arial" w:eastAsia="Times New Roman" w:hAnsi="Arial" w:cs="Arial"/>
+          <w:color w:val="666666"/>
+          <w:sz w:val="21"/>
+          <w:szCs w:val="21"/>
+          <w:highlight w:val="lightGray"/>
+          <w:lang w:eastAsia="ru-RU"/>
+        </w:rPr>
+        <w:t>support</w:t>
+      </w:r>
+      <w:proofErr w:type="spellEnd"/>
+      <w:r>
+        <w:rPr>
+          <w:rFonts w:ascii="Arial" w:eastAsia="Times New Roman" w:hAnsi="Arial" w:cs="Arial"/>
+          <w:color w:val="666666"/>
+          <w:sz w:val="21"/>
+          <w:szCs w:val="21"/>
+          <w:highlight w:val="lightGray"/>
+          <w:lang w:eastAsia="ru-RU"/>
+        </w:rPr>
+        <w:t xml:space="preserve"> </w:t>
+      </w:r>
+      <w:proofErr w:type="spellStart"/>
+      <w:r>
+        <w:rPr>
+          <w:rFonts w:ascii="Arial" w:eastAsia="Times New Roman" w:hAnsi="Arial" w:cs="Arial"/>
+          <w:color w:val="666666"/>
+          <w:sz w:val="21"/>
+          <w:szCs w:val="21"/>
+          <w:highlight w:val="lightGray"/>
+          <w:lang w:eastAsia="ru-RU"/>
+        </w:rPr>
+        <w:t>for</w:t>
+      </w:r>
+      <w:proofErr w:type="spellEnd"/>
+      <w:r>
+        <w:rPr>
+          <w:rFonts w:ascii="Arial" w:eastAsia="Times New Roman" w:hAnsi="Arial" w:cs="Arial"/>
+          <w:color w:val="666666"/>
+          <w:sz w:val="21"/>
+          <w:szCs w:val="21"/>
+          <w:highlight w:val="lightGray"/>
+          <w:lang w:eastAsia="ru-RU"/>
+        </w:rPr>
+        <w:t xml:space="preserve"> </w:t>
+      </w:r>
+      <w:proofErr w:type="spellStart"/>
+      <w:r>
+        <w:rPr>
+          <w:rFonts w:ascii="Arial" w:eastAsia="Times New Roman" w:hAnsi="Arial" w:cs="Arial"/>
+          <w:color w:val="666666"/>
+          <w:sz w:val="21"/>
+          <w:szCs w:val="21"/>
+          <w:highlight w:val="lightGray"/>
+          <w:lang w:eastAsia="ru-RU"/>
+        </w:rPr>
+        <w:t>learners</w:t>
+      </w:r>
+      <w:proofErr w:type="spellEnd"/>
+      <w:r>
+        <w:rPr>
+          <w:rFonts w:ascii="Arial" w:eastAsia="Times New Roman" w:hAnsi="Arial" w:cs="Arial"/>
+          <w:color w:val="666666"/>
+          <w:sz w:val="21"/>
+          <w:szCs w:val="21"/>
+          <w:highlight w:val="lightGray"/>
+          <w:lang w:eastAsia="ru-RU"/>
+        </w:rPr>
+        <w:t xml:space="preserve"> </w:t>
+      </w:r>
+      <w:proofErr w:type="spellStart"/>
+      <w:r>
+        <w:rPr>
+          <w:rFonts w:ascii="Arial" w:eastAsia="Times New Roman" w:hAnsi="Arial" w:cs="Arial"/>
+          <w:color w:val="666666"/>
+          <w:sz w:val="21"/>
+          <w:szCs w:val="21"/>
+          <w:highlight w:val="lightGray"/>
+          <w:lang w:eastAsia="ru-RU"/>
+        </w:rPr>
+        <w:t>to</w:t>
+      </w:r>
+      <w:proofErr w:type="spellEnd"/>
+      <w:r>
+        <w:rPr>
+          <w:rFonts w:ascii="Arial" w:eastAsia="Times New Roman" w:hAnsi="Arial" w:cs="Arial"/>
+          <w:color w:val="666666"/>
+          <w:sz w:val="21"/>
+          <w:szCs w:val="21"/>
+          <w:highlight w:val="lightGray"/>
+          <w:lang w:eastAsia="ru-RU"/>
+        </w:rPr>
+        <w:t>:</w:t>
+      </w:r>
+    </w:p>
+    <w:p>
+      <w:pPr>
+        <w:numPr>
+          <w:ilvl w:val="0"/>
+          <w:numId w:val="2"/>
+        </w:numPr>
+        <w:spacing w:before="100" w:beforeAutospacing="1" w:after="100" w:afterAutospacing="1" w:line="240" w:lineRule="auto"/>
+        <w:rPr>
+          <w:rFonts w:ascii="Arial" w:eastAsia="Times New Roman" w:hAnsi="Arial" w:cs="Arial"/>
+          <w:color w:val="666666"/>
+          <w:sz w:val="21"/>
+          <w:szCs w:val="21"/>
+          <w:highlight w:val="lightGray"/>
+          <w:lang w:val="en-US" w:eastAsia="ru-RU"/>
+        </w:rPr>
+      </w:pPr>
+      <w:r>
+        <w:rPr>
+          <w:rFonts w:ascii="Arial" w:eastAsia="Times New Roman" w:hAnsi="Arial" w:cs="Arial"/>
+          <w:color w:val="666666"/>
+          <w:sz w:val="21"/>
+          <w:szCs w:val="21"/>
+          <w:highlight w:val="lightGray"/>
+          <w:lang w:val="en-US" w:eastAsia="ru-RU"/>
+        </w:rPr>
+        <w:t xml:space="preserve">set their own learning goals </w:t>
+      </w:r>
+      <w:proofErr w:type="gramStart"/>
+      <w:r>
+        <w:rPr>
+          <w:rFonts w:ascii="Arial" w:eastAsia="Times New Roman" w:hAnsi="Arial" w:cs="Arial"/>
+          <w:color w:val="666666"/>
+          <w:sz w:val="21"/>
+          <w:szCs w:val="21"/>
+          <w:highlight w:val="lightGray"/>
+          <w:lang w:val="en-US" w:eastAsia="ru-RU"/>
+        </w:rPr>
+        <w:t>( with</w:t>
+      </w:r>
+      <w:proofErr w:type="gramEnd"/>
+      <w:r>
+        <w:rPr>
+          <w:rFonts w:ascii="Arial" w:eastAsia="Times New Roman" w:hAnsi="Arial" w:cs="Arial"/>
+          <w:color w:val="666666"/>
+          <w:sz w:val="21"/>
+          <w:szCs w:val="21"/>
+          <w:highlight w:val="lightGray"/>
+          <w:lang w:val="en-US" w:eastAsia="ru-RU"/>
+        </w:rPr>
+        <w:t xml:space="preserve"> support of their teachers)</w:t>
+      </w:r>
+    </w:p>
+    <w:p>
+      <w:pPr>
+        <w:numPr>
+          <w:ilvl w:val="0"/>
+          <w:numId w:val="2"/>
+        </w:numPr>
+        <w:spacing w:before="100" w:beforeAutospacing="1" w:after="100" w:afterAutospacing="1" w:line="240" w:lineRule="auto"/>
+        <w:rPr>
+          <w:rFonts w:ascii="Arial" w:eastAsia="Times New Roman" w:hAnsi="Arial" w:cs="Arial"/>
+          <w:color w:val="666666"/>
+          <w:sz w:val="21"/>
+          <w:szCs w:val="21"/>
+          <w:highlight w:val="lightGray"/>
+          <w:lang w:val="en-US" w:eastAsia="ru-RU"/>
+        </w:rPr>
+      </w:pPr>
+      <w:r>
+        <w:rPr>
+          <w:rFonts w:ascii="Arial" w:eastAsia="Times New Roman" w:hAnsi="Arial" w:cs="Arial"/>
+          <w:color w:val="666666"/>
+          <w:sz w:val="21"/>
+          <w:szCs w:val="21"/>
+          <w:highlight w:val="lightGray"/>
+          <w:lang w:val="en-US" w:eastAsia="ru-RU"/>
+        </w:rPr>
+        <w:t>manage their learning, both content and process</w:t>
+      </w:r>
+    </w:p>
+    <w:p>
+      <w:pPr>
+        <w:numPr>
+          <w:ilvl w:val="0"/>
+          <w:numId w:val="2"/>
+        </w:numPr>
+        <w:spacing w:before="100" w:beforeAutospacing="1" w:after="100" w:afterAutospacing="1" w:line="240" w:lineRule="auto"/>
+        <w:rPr>
+          <w:rFonts w:ascii="Arial" w:eastAsia="Times New Roman" w:hAnsi="Arial" w:cs="Arial"/>
+          <w:color w:val="666666"/>
+          <w:sz w:val="21"/>
+          <w:szCs w:val="21"/>
+          <w:lang w:val="en-US" w:eastAsia="ru-RU"/>
+        </w:rPr>
+      </w:pPr>
+      <w:r>
+        <w:rPr>
+          <w:rFonts w:ascii="Arial" w:eastAsia="Times New Roman" w:hAnsi="Arial" w:cs="Arial"/>
+          <w:color w:val="666666"/>
+          <w:sz w:val="21"/>
+          <w:szCs w:val="21"/>
+          <w:highlight w:val="lightGray"/>
+          <w:lang w:val="en-US" w:eastAsia="ru-RU"/>
+        </w:rPr>
+        <w:t>communicate with others in the process of learning</w:t>
+      </w:r>
+      <w:r>
+        <w:rPr>
+          <w:rFonts w:ascii="Arial" w:eastAsia="Times New Roman" w:hAnsi="Arial" w:cs="Arial"/>
+          <w:color w:val="666666"/>
+          <w:sz w:val="21"/>
+          <w:szCs w:val="21"/>
+          <w:lang w:val="en-US" w:eastAsia="ru-RU"/>
+        </w:rPr>
+        <w:t xml:space="preserve"> </w:t>
+      </w:r>
+    </w:p>
+    <w:p>
+      <w:pPr>
+        <w:spacing w:before="100" w:beforeAutospacing="1" w:after="100" w:afterAutospacing="1" w:line="240" w:lineRule="auto"/>
+        <w:ind w:left="360"/>
+        <w:rPr>
+          <w:rFonts w:ascii="Arial" w:eastAsia="Times New Roman" w:hAnsi="Arial" w:cs="Arial"/>
+          <w:b/>
+          <w:color w:val="666666"/>
+          <w:sz w:val="21"/>
+          <w:szCs w:val="21"/>
+          <w:lang w:val="en-US" w:eastAsia="ru-RU"/>
+        </w:rPr>
+      </w:pPr>
+      <w:r>
+        <w:rPr>
+          <w:rFonts w:ascii="Arial" w:eastAsia="Times New Roman" w:hAnsi="Arial" w:cs="Arial"/>
+          <w:b/>
+          <w:color w:val="666666"/>
+          <w:sz w:val="21"/>
+          <w:szCs w:val="21"/>
+          <w:highlight w:val="lightGray"/>
+          <w:lang w:val="en-US" w:eastAsia="ru-RU"/>
+        </w:rPr>
+        <w:t>(IMAILE PORTAL)</w:t>
+      </w:r>
+    </w:p>
+    <w:p>
+      <w:pPr>
+        <w:ind w:left="45"/>
+        <w:rPr>
+          <w:lang w:val="en-US"/>
+        </w:rPr>
+      </w:pPr>
+    </w:p>
+    <w:p>
+      <w:pPr>
+        <w:ind w:left="45"/>
+        <w:rPr>
+          <w:lang w:val="en-US"/>
+        </w:rPr>
+      </w:pPr>
+    </w:p>
+    <w:p>
+      <w:pPr>
+        <w:ind w:left="45"/>
+        <w:rPr>
+          <w:lang w:val="en-US"/>
+        </w:rPr>
+      </w:pPr>
+      <w:r>
+        <w:rPr>
+          <w:highlight w:val="lightGray"/>
+          <w:lang w:val="en-US"/>
+        </w:rPr>
+        <w:t>Learning on demand is becoming a type of lifestyle in modern society (</w:t>
+      </w:r>
+      <w:proofErr w:type="spellStart"/>
+      <w:r>
+        <w:rPr>
+          <w:highlight w:val="lightGray"/>
+          <w:lang w:val="en-US"/>
+        </w:rPr>
+        <w:t>McLoughlin</w:t>
+      </w:r>
+      <w:proofErr w:type="spellEnd"/>
+      <w:r>
+        <w:rPr>
+          <w:highlight w:val="lightGray"/>
+          <w:lang w:val="en-US"/>
+        </w:rPr>
+        <w:t xml:space="preserve"> &amp; Lee, 2007). Learners constantly seek information to address a problem at work, school, or to just satisfy a curiosity. To do so, they take advantage of digital and networked technologies not only to seek information, but also to share information</w:t>
+      </w:r>
+      <w:r>
+        <w:rPr>
+          <w:highlight w:val="lightGray"/>
+          <w:lang w:val="en-US"/>
+        </w:rPr>
+        <w:t xml:space="preserve">.  </w:t>
+      </w:r>
+      <w:r>
+        <w:rPr>
+          <w:highlight w:val="lightGray"/>
+          <w:lang w:val="en-US"/>
+        </w:rPr>
+        <w:t>Thus, learners should not be considered as passive information consumers; rather, they are active co-producers of content. Additionally, learning in the context of social media has become highly self-motivated, autonomous, and informal, as well as an integral part of the college experience (</w:t>
+      </w:r>
+      <w:proofErr w:type="spellStart"/>
+      <w:r>
+        <w:rPr>
+          <w:highlight w:val="lightGray"/>
+          <w:lang w:val="en-US"/>
+        </w:rPr>
+        <w:t>McGloughlin</w:t>
+      </w:r>
+      <w:proofErr w:type="spellEnd"/>
+      <w:r>
+        <w:rPr>
+          <w:highlight w:val="lightGray"/>
+          <w:lang w:val="en-US"/>
+        </w:rPr>
+        <w:t xml:space="preserve"> &amp; Lee, 2010; Smith, </w:t>
+      </w:r>
+      <w:proofErr w:type="spellStart"/>
+      <w:r>
+        <w:rPr>
+          <w:highlight w:val="lightGray"/>
+          <w:lang w:val="en-US"/>
+        </w:rPr>
+        <w:t>Salaway</w:t>
+      </w:r>
+      <w:proofErr w:type="spellEnd"/>
+      <w:r>
+        <w:rPr>
+          <w:highlight w:val="lightGray"/>
+          <w:lang w:val="en-US"/>
+        </w:rPr>
+        <w:t xml:space="preserve">, &amp; Caruso, 2009; Solomon &amp; </w:t>
+      </w:r>
+      <w:proofErr w:type="spellStart"/>
+      <w:r>
+        <w:rPr>
+          <w:highlight w:val="lightGray"/>
+          <w:lang w:val="en-US"/>
+        </w:rPr>
+        <w:t>Schrum</w:t>
+      </w:r>
+      <w:proofErr w:type="spellEnd"/>
+      <w:r>
+        <w:rPr>
+          <w:highlight w:val="lightGray"/>
+          <w:lang w:val="en-US"/>
+        </w:rPr>
+        <w:t>, 2007).</w:t>
+      </w:r>
+      <w:r>
+        <w:rPr>
+          <w:b/>
+          <w:highlight w:val="lightGray"/>
+          <w:lang w:val="en-US"/>
+        </w:rPr>
+        <w:t xml:space="preserve"> </w:t>
+      </w:r>
+      <w:r>
+        <w:rPr>
+          <w:b/>
+          <w:highlight w:val="lightGray"/>
+          <w:lang w:val="en-US"/>
+        </w:rPr>
+        <w:t>(</w:t>
+      </w:r>
+      <w:proofErr w:type="spellStart"/>
+      <w:r>
+        <w:rPr>
+          <w:rFonts w:ascii="Arial" w:hAnsi="Arial" w:cs="Arial"/>
+          <w:b/>
+          <w:color w:val="222222"/>
+          <w:sz w:val="20"/>
+          <w:szCs w:val="20"/>
+          <w:highlight w:val="lightGray"/>
+          <w:shd w:val="clear" w:color="auto" w:fill="FFFFFF"/>
+          <w:lang w:val="en-US"/>
+        </w:rPr>
+        <w:t>Dabbagh</w:t>
+      </w:r>
+      <w:proofErr w:type="spellEnd"/>
+      <w:r>
+        <w:rPr>
+          <w:rFonts w:ascii="Arial" w:hAnsi="Arial" w:cs="Arial"/>
+          <w:b/>
+          <w:color w:val="222222"/>
+          <w:sz w:val="20"/>
+          <w:szCs w:val="20"/>
+          <w:highlight w:val="lightGray"/>
+          <w:shd w:val="clear" w:color="auto" w:fill="FFFFFF"/>
+          <w:lang w:val="en-US"/>
+        </w:rPr>
+        <w:t xml:space="preserve"> &amp; </w:t>
+      </w:r>
+      <w:proofErr w:type="spellStart"/>
+      <w:r>
+        <w:rPr>
+          <w:rFonts w:ascii="Arial" w:hAnsi="Arial" w:cs="Arial"/>
+          <w:b/>
+          <w:color w:val="222222"/>
+          <w:sz w:val="20"/>
+          <w:szCs w:val="20"/>
+          <w:highlight w:val="lightGray"/>
+          <w:shd w:val="clear" w:color="auto" w:fill="FFFFFF"/>
+          <w:lang w:val="en-US"/>
+        </w:rPr>
+        <w:t>Kitsantas</w:t>
+      </w:r>
+      <w:proofErr w:type="spellEnd"/>
+      <w:r>
+        <w:rPr>
+          <w:rFonts w:ascii="Arial" w:hAnsi="Arial" w:cs="Arial"/>
+          <w:b/>
+          <w:color w:val="222222"/>
+          <w:sz w:val="20"/>
+          <w:szCs w:val="20"/>
+          <w:highlight w:val="lightGray"/>
+          <w:shd w:val="clear" w:color="auto" w:fill="FFFFFF"/>
+          <w:lang w:val="en-US"/>
+        </w:rPr>
+        <w:t xml:space="preserve">, </w:t>
+      </w:r>
+      <w:proofErr w:type="gramStart"/>
+      <w:r>
+        <w:rPr>
+          <w:rFonts w:ascii="Arial" w:hAnsi="Arial" w:cs="Arial"/>
+          <w:b/>
+          <w:color w:val="222222"/>
+          <w:sz w:val="20"/>
+          <w:szCs w:val="20"/>
+          <w:highlight w:val="lightGray"/>
+          <w:shd w:val="clear" w:color="auto" w:fill="FFFFFF"/>
+          <w:lang w:val="en-US"/>
+        </w:rPr>
+        <w:t xml:space="preserve">2012 </w:t>
+      </w:r>
+      <w:r>
+        <w:rPr>
+          <w:b/>
+          <w:highlight w:val="lightGray"/>
+          <w:lang w:val="en-US"/>
+        </w:rPr>
+        <w:t>)</w:t>
+      </w:r>
+      <w:proofErr w:type="gramEnd"/>
+      <w:r>
+        <w:rPr>
+          <w:highlight w:val="lightGray"/>
+          <w:lang w:val="en-US"/>
+        </w:rPr>
+        <w:t>.</w:t>
+      </w:r>
+      <w:r>
+        <w:rPr>
+          <w:lang w:val="en-US"/>
+        </w:rPr>
+        <w:t xml:space="preserve"> </w:t>
+      </w:r>
+      <w:r>
+        <w:rPr>
+          <w:lang w:val="en-US"/>
+        </w:rPr>
+        <w:t xml:space="preserve">Thus young generation of today primarily learn by being interactive. </w:t>
+      </w:r>
+      <w:r>
+        <w:rPr>
+          <w:lang w:val="en-US"/>
+        </w:rPr>
+        <w:lastRenderedPageBreak/>
+        <w:t xml:space="preserve">This in its turn requires </w:t>
+      </w:r>
+      <w:r>
+        <w:rPr>
+          <w:lang w:val="en-US"/>
+        </w:rPr>
+        <w:t xml:space="preserve">interactive classrooms </w:t>
+      </w:r>
+      <w:r>
+        <w:rPr>
+          <w:lang w:val="en-US"/>
+        </w:rPr>
+        <w:t xml:space="preserve">in educational institutions </w:t>
+      </w:r>
+      <w:r>
+        <w:rPr>
+          <w:lang w:val="en-US"/>
+        </w:rPr>
+        <w:t>with personalized ICT solutions</w:t>
+      </w:r>
+      <w:r>
+        <w:rPr>
+          <w:lang w:val="en-US"/>
+        </w:rPr>
+        <w:t xml:space="preserve">. </w:t>
+      </w:r>
+      <w:r>
+        <w:rPr>
+          <w:lang w:val="en-US"/>
+        </w:rPr>
+        <w:t>The present situation in European schools is such that they show a</w:t>
+      </w:r>
+      <w:r>
+        <w:rPr>
+          <w:highlight w:val="lightGray"/>
+          <w:lang w:val="en-US"/>
+        </w:rPr>
+        <w:t> </w:t>
+      </w:r>
+      <w:r>
+        <w:rPr>
+          <w:b/>
+          <w:bCs/>
+          <w:highlight w:val="lightGray"/>
+          <w:lang w:val="en-US"/>
+        </w:rPr>
+        <w:t>teacher centric</w:t>
+      </w:r>
+      <w:r>
+        <w:rPr>
+          <w:highlight w:val="lightGray"/>
+          <w:lang w:val="en-US"/>
+        </w:rPr>
+        <w:t> classroom with teachers using technology, interactive whiteboards and LMS systems. While the actual trend goes to towards </w:t>
+      </w:r>
+      <w:r>
+        <w:rPr>
+          <w:b/>
+          <w:bCs/>
+          <w:highlight w:val="lightGray"/>
+          <w:lang w:val="en-US"/>
+        </w:rPr>
+        <w:t xml:space="preserve">student </w:t>
+      </w:r>
+      <w:proofErr w:type="spellStart"/>
+      <w:r>
+        <w:rPr>
+          <w:b/>
+          <w:bCs/>
+          <w:highlight w:val="lightGray"/>
+          <w:lang w:val="en-US"/>
+        </w:rPr>
+        <w:t>centred</w:t>
+      </w:r>
+      <w:proofErr w:type="spellEnd"/>
+      <w:r>
+        <w:rPr>
+          <w:b/>
+          <w:bCs/>
+          <w:highlight w:val="lightGray"/>
+          <w:lang w:val="en-US"/>
+        </w:rPr>
+        <w:t xml:space="preserve"> </w:t>
+      </w:r>
+      <w:r>
+        <w:rPr>
+          <w:highlight w:val="lightGray"/>
+          <w:lang w:val="en-US"/>
+        </w:rPr>
+        <w:t xml:space="preserve">learning where all students have access to devices, digital content and software in a </w:t>
+      </w:r>
+      <w:proofErr w:type="spellStart"/>
+      <w:r>
+        <w:rPr>
+          <w:highlight w:val="lightGray"/>
+          <w:lang w:val="en-US"/>
+        </w:rPr>
+        <w:t>personalised</w:t>
+      </w:r>
+      <w:proofErr w:type="spellEnd"/>
+      <w:r>
+        <w:rPr>
+          <w:highlight w:val="lightGray"/>
+          <w:lang w:val="en-US"/>
+        </w:rPr>
+        <w:t xml:space="preserve"> way.</w:t>
+      </w:r>
+      <w:r>
+        <w:rPr>
+          <w:b/>
+          <w:highlight w:val="lightGray"/>
+          <w:lang w:val="en-US"/>
+        </w:rPr>
+        <w:t xml:space="preserve"> </w:t>
+      </w:r>
+      <w:r>
+        <w:rPr>
+          <w:b/>
+          <w:highlight w:val="lightGray"/>
+          <w:lang w:val="en-US"/>
+        </w:rPr>
+        <w:t>(IMAILE PORTAL</w:t>
+      </w:r>
+      <w:r>
+        <w:rPr>
+          <w:b/>
+          <w:highlight w:val="lightGray"/>
+          <w:lang w:val="en-US"/>
+        </w:rPr>
+        <w:t>)</w:t>
+      </w:r>
+      <w:r>
+        <w:rPr>
+          <w:b/>
+          <w:highlight w:val="lightGray"/>
+          <w:lang w:val="en-US"/>
+        </w:rPr>
+        <w:t>.</w:t>
+      </w:r>
+      <w:r>
+        <w:rPr>
+          <w:lang w:val="en-US"/>
+        </w:rPr>
+        <w:t xml:space="preserve"> Additionally, </w:t>
+      </w:r>
+      <w:r>
+        <w:rPr>
+          <w:highlight w:val="lightGray"/>
+          <w:lang w:val="en-US"/>
+        </w:rPr>
+        <w:t>traditional platforms such as course and learning m</w:t>
+      </w:r>
+      <w:r>
+        <w:rPr>
+          <w:highlight w:val="lightGray"/>
+          <w:lang w:val="en-US"/>
+        </w:rPr>
+        <w:t>anagement systems (CMS/LMS)</w:t>
+      </w:r>
+      <w:bookmarkStart w:id="0" w:name="_GoBack"/>
+      <w:bookmarkEnd w:id="0"/>
+      <w:r>
+        <w:rPr>
+          <w:highlight w:val="lightGray"/>
+          <w:lang w:val="en-US"/>
+        </w:rPr>
+        <w:t xml:space="preserve"> do not capitalize on the pedagogical affordances of social media for example allowing learners to manage and maintain a learning space that facilitates their own learning activities and connections to peers and social networks across time and place (</w:t>
+      </w:r>
+      <w:proofErr w:type="spellStart"/>
+      <w:r>
+        <w:rPr>
+          <w:highlight w:val="lightGray"/>
+          <w:lang w:val="en-US"/>
+        </w:rPr>
+        <w:t>McGloughlin</w:t>
+      </w:r>
+      <w:proofErr w:type="spellEnd"/>
+      <w:r>
+        <w:rPr>
+          <w:highlight w:val="lightGray"/>
+          <w:lang w:val="en-US"/>
+        </w:rPr>
+        <w:t xml:space="preserve"> &amp; Lee, 2010; Selwyn, 2007; </w:t>
+      </w:r>
+      <w:proofErr w:type="spellStart"/>
+      <w:r>
+        <w:rPr>
+          <w:highlight w:val="lightGray"/>
+          <w:lang w:val="en-US"/>
+        </w:rPr>
+        <w:t>Valjataga</w:t>
+      </w:r>
+      <w:proofErr w:type="spellEnd"/>
+      <w:r>
+        <w:rPr>
+          <w:highlight w:val="lightGray"/>
+          <w:lang w:val="en-US"/>
+        </w:rPr>
+        <w:t xml:space="preserve">, </w:t>
+      </w:r>
+      <w:proofErr w:type="spellStart"/>
+      <w:r>
+        <w:rPr>
+          <w:highlight w:val="lightGray"/>
+          <w:lang w:val="en-US"/>
+        </w:rPr>
+        <w:t>Pata</w:t>
+      </w:r>
+      <w:proofErr w:type="spellEnd"/>
+      <w:r>
+        <w:rPr>
+          <w:highlight w:val="lightGray"/>
+          <w:lang w:val="en-US"/>
+        </w:rPr>
+        <w:t xml:space="preserve">, &amp; </w:t>
+      </w:r>
+      <w:proofErr w:type="spellStart"/>
+      <w:r>
+        <w:rPr>
+          <w:highlight w:val="lightGray"/>
+          <w:lang w:val="en-US"/>
+        </w:rPr>
+        <w:t>Tammets</w:t>
+      </w:r>
+      <w:proofErr w:type="spellEnd"/>
+      <w:r>
+        <w:rPr>
+          <w:highlight w:val="lightGray"/>
+          <w:lang w:val="en-US"/>
+        </w:rPr>
+        <w:t xml:space="preserve">, 2011; van </w:t>
+      </w:r>
+      <w:proofErr w:type="spellStart"/>
+      <w:r>
+        <w:rPr>
+          <w:highlight w:val="lightGray"/>
+          <w:lang w:val="en-US"/>
+        </w:rPr>
+        <w:t>Harmelen</w:t>
+      </w:r>
+      <w:proofErr w:type="spellEnd"/>
+      <w:r>
+        <w:rPr>
+          <w:highlight w:val="lightGray"/>
+          <w:lang w:val="en-US"/>
+        </w:rPr>
+        <w:t>, 2006)</w:t>
+      </w:r>
+      <w:r>
+        <w:rPr>
+          <w:highlight w:val="lightGray"/>
+          <w:lang w:val="en-US"/>
+        </w:rPr>
+        <w:t xml:space="preserve"> </w:t>
+      </w:r>
+      <w:r>
+        <w:rPr>
+          <w:b/>
+          <w:highlight w:val="lightGray"/>
+          <w:lang w:val="en-US"/>
+        </w:rPr>
+        <w:t>(</w:t>
+      </w:r>
+      <w:proofErr w:type="spellStart"/>
+      <w:r>
+        <w:rPr>
+          <w:rFonts w:ascii="Arial" w:hAnsi="Arial" w:cs="Arial"/>
+          <w:b/>
+          <w:color w:val="222222"/>
+          <w:sz w:val="20"/>
+          <w:szCs w:val="20"/>
+          <w:highlight w:val="lightGray"/>
+          <w:shd w:val="clear" w:color="auto" w:fill="FFFFFF"/>
+          <w:lang w:val="en-US"/>
+        </w:rPr>
+        <w:t>Dabbagh</w:t>
+      </w:r>
+      <w:proofErr w:type="spellEnd"/>
+      <w:r>
+        <w:rPr>
+          <w:rFonts w:ascii="Arial" w:hAnsi="Arial" w:cs="Arial"/>
+          <w:b/>
+          <w:color w:val="222222"/>
+          <w:sz w:val="20"/>
+          <w:szCs w:val="20"/>
+          <w:highlight w:val="lightGray"/>
+          <w:shd w:val="clear" w:color="auto" w:fill="FFFFFF"/>
+          <w:lang w:val="en-US"/>
+        </w:rPr>
+        <w:t xml:space="preserve"> &amp; </w:t>
+      </w:r>
+      <w:proofErr w:type="spellStart"/>
+      <w:r>
+        <w:rPr>
+          <w:rFonts w:ascii="Arial" w:hAnsi="Arial" w:cs="Arial"/>
+          <w:b/>
+          <w:color w:val="222222"/>
+          <w:sz w:val="20"/>
+          <w:szCs w:val="20"/>
+          <w:highlight w:val="lightGray"/>
+          <w:shd w:val="clear" w:color="auto" w:fill="FFFFFF"/>
+          <w:lang w:val="en-US"/>
+        </w:rPr>
+        <w:t>Kitsantas</w:t>
+      </w:r>
+      <w:proofErr w:type="spellEnd"/>
+      <w:r>
+        <w:rPr>
+          <w:rFonts w:ascii="Arial" w:hAnsi="Arial" w:cs="Arial"/>
+          <w:b/>
+          <w:color w:val="222222"/>
+          <w:sz w:val="20"/>
+          <w:szCs w:val="20"/>
+          <w:highlight w:val="lightGray"/>
+          <w:shd w:val="clear" w:color="auto" w:fill="FFFFFF"/>
+          <w:lang w:val="en-US"/>
+        </w:rPr>
+        <w:t xml:space="preserve">, </w:t>
+      </w:r>
+      <w:proofErr w:type="gramStart"/>
+      <w:r>
+        <w:rPr>
+          <w:rFonts w:ascii="Arial" w:hAnsi="Arial" w:cs="Arial"/>
+          <w:b/>
+          <w:color w:val="222222"/>
+          <w:sz w:val="20"/>
+          <w:szCs w:val="20"/>
+          <w:highlight w:val="lightGray"/>
+          <w:shd w:val="clear" w:color="auto" w:fill="FFFFFF"/>
+          <w:lang w:val="en-US"/>
+        </w:rPr>
+        <w:t xml:space="preserve">2012 </w:t>
+      </w:r>
+      <w:r>
+        <w:rPr>
+          <w:b/>
+          <w:highlight w:val="lightGray"/>
+          <w:lang w:val="en-US"/>
+        </w:rPr>
+        <w:t>)</w:t>
+      </w:r>
+      <w:proofErr w:type="gramEnd"/>
+      <w:r>
+        <w:rPr>
+          <w:highlight w:val="lightGray"/>
+          <w:lang w:val="en-US"/>
+        </w:rPr>
+        <w:t>.</w:t>
+      </w:r>
+    </w:p>
+    <w:p>
+      <w:pPr>
+        <w:ind w:left="45"/>
+        <w:rPr>
+          <w:lang w:val="en-US"/>
+        </w:rPr>
+      </w:pPr>
+      <w:r>
+        <w:rPr>
+          <w:highlight w:val="lightGray"/>
+          <w:lang w:val="en-US"/>
+        </w:rPr>
+        <w:t xml:space="preserve">By marrying the principles of </w:t>
+      </w:r>
+      <w:proofErr w:type="spellStart"/>
+      <w:r>
+        <w:rPr>
+          <w:highlight w:val="lightGray"/>
+          <w:lang w:val="en-US"/>
+        </w:rPr>
+        <w:t>personalised</w:t>
+      </w:r>
+      <w:proofErr w:type="spellEnd"/>
+      <w:r>
+        <w:rPr>
+          <w:highlight w:val="lightGray"/>
+          <w:lang w:val="en-US"/>
+        </w:rPr>
+        <w:t xml:space="preserve"> learning with the tools of technology some educators believe that they have the chance to create the kind of customized learning environment that can finally break schools out of industrial age model of education to bring the true 21st century school reform</w:t>
+      </w:r>
+      <w:r>
+        <w:rPr>
+          <w:highlight w:val="lightGray"/>
+          <w:lang w:val="en-US"/>
+        </w:rPr>
+        <w:t xml:space="preserve"> </w:t>
+      </w:r>
+      <w:r>
+        <w:rPr>
+          <w:b/>
+          <w:highlight w:val="lightGray"/>
+          <w:lang w:val="en-US"/>
+        </w:rPr>
+        <w:t>(IMAILE PORTAL.</w:t>
+      </w:r>
+    </w:p>
+    <w:p>
+      <w:pPr>
+        <w:ind w:left="45"/>
+        <w:rPr>
+          <w:lang w:val="en-US"/>
+        </w:rPr>
+      </w:pPr>
+    </w:p>
+    <w:p>
+      <w:pPr>
+        <w:ind w:left="45"/>
+        <w:rPr>
+          <w:lang w:val="en-US"/>
+        </w:rPr>
+      </w:pPr>
+      <w:r>
+        <w:rPr>
+          <w:lang w:val="en-US"/>
+        </w:rPr>
+        <w:t xml:space="preserve">By developing a new PLE </w:t>
+      </w:r>
+      <w:r>
+        <w:rPr>
+          <w:lang w:val="en-US"/>
+        </w:rPr>
+        <w:t>it is believed that it is possible to</w:t>
+      </w:r>
+      <w:r>
+        <w:rPr>
+          <w:lang w:val="en-US"/>
+        </w:rPr>
+        <w:t> provide participatory learning in a student centric way.</w:t>
+      </w:r>
+    </w:p>
+    <w:p>
+      <w:pPr>
+        <w:ind w:left="45"/>
+        <w:rPr>
+          <w:lang w:val="en-US"/>
+        </w:rPr>
+      </w:pPr>
+    </w:p>
+    <w:p>
+      <w:pPr>
+        <w:ind w:left="45"/>
+        <w:rPr>
+          <w:lang w:val="en-US"/>
+        </w:rPr>
+      </w:pPr>
+    </w:p>
+    <w:p>
+      <w:pPr>
+        <w:ind w:left="45"/>
+        <w:rPr>
+          <w:lang w:val="en-US"/>
+        </w:rPr>
+      </w:pPr>
+      <w:r>
+        <w:rPr>
+          <w:lang w:val="en-US"/>
+        </w:rPr>
+        <w:t xml:space="preserve"> and that’s what PLEs are supposed to provide because technologies needed for that are already existing. </w:t>
+      </w:r>
+    </w:p>
+    <w:p>
+      <w:pPr>
+        <w:ind w:left="45"/>
+        <w:rPr>
+          <w:lang w:val="en-US"/>
+        </w:rPr>
+      </w:pPr>
+    </w:p>
+    <w:p>
+      <w:pPr>
+        <w:rPr>
+          <w:lang w:val="en-US"/>
+        </w:rPr>
+      </w:pPr>
+      <w:r>
+        <w:rPr>
+          <w:lang w:val="en-US"/>
+        </w:rPr>
+        <w:br w:type="page"/>
+      </w:r>
+    </w:p>
+    <w:p>
+      <w:pPr>
         <w:rPr>
           <w:lang w:val="en-US"/>
         </w:rPr>
@@ -1432,6 +2440,7 @@
         <w:rPr>
           <w:lang w:val="en-US"/>
         </w:rPr>
+        <w:lastRenderedPageBreak/>
         <w:t>REFERENCES:</w:t>
       </w:r>
     </w:p>
@@ -1637,6 +2646,249 @@
           <w:lang w:val="en-US"/>
         </w:rPr>
         <w:t>(1), 11-27.</w:t>
+      </w:r>
+    </w:p>
+    <w:p>
+      <w:pPr>
+        <w:rPr>
+          <w:rFonts w:ascii="Arial" w:hAnsi="Arial" w:cs="Arial"/>
+          <w:color w:val="222222"/>
+          <w:sz w:val="20"/>
+          <w:szCs w:val="20"/>
+          <w:shd w:val="clear" w:color="auto" w:fill="FFFFFF"/>
+          <w:lang w:val="en-US"/>
+        </w:rPr>
+      </w:pPr>
+      <w:proofErr w:type="spellStart"/>
+      <w:r>
+        <w:rPr>
+          <w:rFonts w:ascii="Arial" w:hAnsi="Arial" w:cs="Arial"/>
+          <w:color w:val="222222"/>
+          <w:sz w:val="20"/>
+          <w:szCs w:val="20"/>
+          <w:shd w:val="clear" w:color="auto" w:fill="FFFFFF"/>
+          <w:lang w:val="en-US"/>
+        </w:rPr>
+        <w:t>Dabbagh</w:t>
+      </w:r>
+      <w:proofErr w:type="spellEnd"/>
+      <w:r>
+        <w:rPr>
+          <w:rFonts w:ascii="Arial" w:hAnsi="Arial" w:cs="Arial"/>
+          <w:color w:val="222222"/>
+          <w:sz w:val="20"/>
+          <w:szCs w:val="20"/>
+          <w:shd w:val="clear" w:color="auto" w:fill="FFFFFF"/>
+          <w:lang w:val="en-US"/>
+        </w:rPr>
+        <w:t xml:space="preserve">, N., &amp; </w:t>
+      </w:r>
+      <w:proofErr w:type="spellStart"/>
+      <w:r>
+        <w:rPr>
+          <w:rFonts w:ascii="Arial" w:hAnsi="Arial" w:cs="Arial"/>
+          <w:color w:val="222222"/>
+          <w:sz w:val="20"/>
+          <w:szCs w:val="20"/>
+          <w:shd w:val="clear" w:color="auto" w:fill="FFFFFF"/>
+          <w:lang w:val="en-US"/>
+        </w:rPr>
+        <w:t>Kitsantas</w:t>
+      </w:r>
+      <w:proofErr w:type="spellEnd"/>
+      <w:r>
+        <w:rPr>
+          <w:rFonts w:ascii="Arial" w:hAnsi="Arial" w:cs="Arial"/>
+          <w:color w:val="222222"/>
+          <w:sz w:val="20"/>
+          <w:szCs w:val="20"/>
+          <w:shd w:val="clear" w:color="auto" w:fill="FFFFFF"/>
+          <w:lang w:val="en-US"/>
+        </w:rPr>
+        <w:t>, A. (2012). Personal Learning Environments, social media, and self-regulated learning: A natural formula for connecting formal and informal learning.</w:t>
+      </w:r>
+      <w:r>
+        <w:rPr>
+          <w:rStyle w:val="apple-converted-space"/>
+          <w:rFonts w:ascii="Arial" w:hAnsi="Arial" w:cs="Arial"/>
+          <w:color w:val="222222"/>
+          <w:sz w:val="20"/>
+          <w:szCs w:val="20"/>
+          <w:shd w:val="clear" w:color="auto" w:fill="FFFFFF"/>
+          <w:lang w:val="en-US"/>
+        </w:rPr>
+        <w:t> </w:t>
+      </w:r>
+      <w:proofErr w:type="spellStart"/>
+      <w:r>
+        <w:rPr>
+          <w:rFonts w:ascii="Arial" w:hAnsi="Arial" w:cs="Arial"/>
+          <w:b/>
+          <w:i/>
+          <w:iCs/>
+          <w:color w:val="222222"/>
+          <w:sz w:val="20"/>
+          <w:szCs w:val="20"/>
+          <w:shd w:val="clear" w:color="auto" w:fill="FFFFFF"/>
+        </w:rPr>
+        <w:t>The</w:t>
+      </w:r>
+      <w:proofErr w:type="spellEnd"/>
+      <w:r>
+        <w:rPr>
+          <w:rFonts w:ascii="Arial" w:hAnsi="Arial" w:cs="Arial"/>
+          <w:b/>
+          <w:i/>
+          <w:iCs/>
+          <w:color w:val="222222"/>
+          <w:sz w:val="20"/>
+          <w:szCs w:val="20"/>
+          <w:shd w:val="clear" w:color="auto" w:fill="FFFFFF"/>
+        </w:rPr>
+        <w:t xml:space="preserve"> </w:t>
+      </w:r>
+      <w:proofErr w:type="spellStart"/>
+      <w:r>
+        <w:rPr>
+          <w:rFonts w:ascii="Arial" w:hAnsi="Arial" w:cs="Arial"/>
+          <w:b/>
+          <w:i/>
+          <w:iCs/>
+          <w:color w:val="222222"/>
+          <w:sz w:val="20"/>
+          <w:szCs w:val="20"/>
+          <w:shd w:val="clear" w:color="auto" w:fill="FFFFFF"/>
+        </w:rPr>
+        <w:t>Internet</w:t>
+      </w:r>
+      <w:proofErr w:type="spellEnd"/>
+      <w:r>
+        <w:rPr>
+          <w:rFonts w:ascii="Arial" w:hAnsi="Arial" w:cs="Arial"/>
+          <w:b/>
+          <w:i/>
+          <w:iCs/>
+          <w:color w:val="222222"/>
+          <w:sz w:val="20"/>
+          <w:szCs w:val="20"/>
+          <w:shd w:val="clear" w:color="auto" w:fill="FFFFFF"/>
+        </w:rPr>
+        <w:t xml:space="preserve"> </w:t>
+      </w:r>
+      <w:proofErr w:type="spellStart"/>
+      <w:r>
+        <w:rPr>
+          <w:rFonts w:ascii="Arial" w:hAnsi="Arial" w:cs="Arial"/>
+          <w:b/>
+          <w:i/>
+          <w:iCs/>
+          <w:color w:val="222222"/>
+          <w:sz w:val="20"/>
+          <w:szCs w:val="20"/>
+          <w:shd w:val="clear" w:color="auto" w:fill="FFFFFF"/>
+        </w:rPr>
+        <w:t>and</w:t>
+      </w:r>
+      <w:proofErr w:type="spellEnd"/>
+      <w:r>
+        <w:rPr>
+          <w:rFonts w:ascii="Arial" w:hAnsi="Arial" w:cs="Arial"/>
+          <w:b/>
+          <w:i/>
+          <w:iCs/>
+          <w:color w:val="222222"/>
+          <w:sz w:val="20"/>
+          <w:szCs w:val="20"/>
+          <w:shd w:val="clear" w:color="auto" w:fill="FFFFFF"/>
+        </w:rPr>
+        <w:t xml:space="preserve"> </w:t>
+      </w:r>
+      <w:proofErr w:type="spellStart"/>
+      <w:r>
+        <w:rPr>
+          <w:rFonts w:ascii="Arial" w:hAnsi="Arial" w:cs="Arial"/>
+          <w:b/>
+          <w:i/>
+          <w:iCs/>
+          <w:color w:val="222222"/>
+          <w:sz w:val="20"/>
+          <w:szCs w:val="20"/>
+          <w:shd w:val="clear" w:color="auto" w:fill="FFFFFF"/>
+        </w:rPr>
+        <w:t>higher</w:t>
+      </w:r>
+      <w:proofErr w:type="spellEnd"/>
+      <w:r>
+        <w:rPr>
+          <w:rFonts w:ascii="Arial" w:hAnsi="Arial" w:cs="Arial"/>
+          <w:b/>
+          <w:i/>
+          <w:iCs/>
+          <w:color w:val="222222"/>
+          <w:sz w:val="20"/>
+          <w:szCs w:val="20"/>
+          <w:shd w:val="clear" w:color="auto" w:fill="FFFFFF"/>
+        </w:rPr>
+        <w:t xml:space="preserve"> </w:t>
+      </w:r>
+      <w:proofErr w:type="spellStart"/>
+      <w:r>
+        <w:rPr>
+          <w:rFonts w:ascii="Arial" w:hAnsi="Arial" w:cs="Arial"/>
+          <w:b/>
+          <w:i/>
+          <w:iCs/>
+          <w:color w:val="222222"/>
+          <w:sz w:val="20"/>
+          <w:szCs w:val="20"/>
+          <w:shd w:val="clear" w:color="auto" w:fill="FFFFFF"/>
+        </w:rPr>
+        <w:t>education</w:t>
+      </w:r>
+      <w:proofErr w:type="spellEnd"/>
+      <w:r>
+        <w:rPr>
+          <w:rFonts w:ascii="Arial" w:hAnsi="Arial" w:cs="Arial"/>
+          <w:b/>
+          <w:color w:val="222222"/>
+          <w:sz w:val="20"/>
+          <w:szCs w:val="20"/>
+          <w:shd w:val="clear" w:color="auto" w:fill="FFFFFF"/>
+        </w:rPr>
+        <w:t>,</w:t>
+      </w:r>
+      <w:r>
+        <w:rPr>
+          <w:rStyle w:val="apple-converted-space"/>
+          <w:rFonts w:ascii="Arial" w:hAnsi="Arial" w:cs="Arial"/>
+          <w:color w:val="222222"/>
+          <w:sz w:val="20"/>
+          <w:szCs w:val="20"/>
+          <w:shd w:val="clear" w:color="auto" w:fill="FFFFFF"/>
+        </w:rPr>
+        <w:t> </w:t>
+      </w:r>
+      <w:r>
+        <w:rPr>
+          <w:rFonts w:ascii="Arial" w:hAnsi="Arial" w:cs="Arial"/>
+          <w:i/>
+          <w:iCs/>
+          <w:color w:val="222222"/>
+          <w:sz w:val="20"/>
+          <w:szCs w:val="20"/>
+          <w:shd w:val="clear" w:color="auto" w:fill="FFFFFF"/>
+        </w:rPr>
+        <w:t>15</w:t>
+      </w:r>
+      <w:r>
+        <w:rPr>
+          <w:rFonts w:ascii="Arial" w:hAnsi="Arial" w:cs="Arial"/>
+          <w:color w:val="222222"/>
+          <w:sz w:val="20"/>
+          <w:szCs w:val="20"/>
+          <w:shd w:val="clear" w:color="auto" w:fill="FFFFFF"/>
+        </w:rPr>
+        <w:t>(1), 3-8.</w:t>
       </w:r>
     </w:p>
     <w:p>
@@ -1771,8 +3023,160 @@
       </w:rPr>
     </w:lvl>
   </w:abstractNum>
+  <w:abstractNum w:abstractNumId="1" w15:restartNumberingAfterBreak="0">
+    <w:nsid w:val="24797DA6"/>
+    <w:multiLevelType w:val="multilevel"/>
+    <w:tmpl w:val="56C40C4A"/>
+    <w:lvl w:ilvl="0">
+      <w:start w:val="1"/>
+      <w:numFmt w:val="bullet"/>
+      <w:lvlText w:val=""/>
+      <w:lvlJc w:val="left"/>
+      <w:pPr>
+        <w:tabs>
+          <w:tab w:val="num" w:pos="720"/>
+        </w:tabs>
+        <w:ind w:left="720" w:hanging="360"/>
+      </w:pPr>
+      <w:rPr>
+        <w:rFonts w:ascii="Symbol" w:hAnsi="Symbol" w:hint="default"/>
+        <w:sz w:val="20"/>
+      </w:rPr>
+    </w:lvl>
+    <w:lvl w:ilvl="1" w:tentative="1">
+      <w:start w:val="1"/>
+      <w:numFmt w:val="bullet"/>
+      <w:lvlText w:val="o"/>
+      <w:lvlJc w:val="left"/>
+      <w:pPr>
+        <w:tabs>
+          <w:tab w:val="num" w:pos="1440"/>
+        </w:tabs>
+        <w:ind w:left="1440" w:hanging="360"/>
+      </w:pPr>
+      <w:rPr>
+        <w:rFonts w:ascii="Courier New" w:hAnsi="Courier New" w:hint="default"/>
+        <w:sz w:val="20"/>
+      </w:rPr>
+    </w:lvl>
+    <w:lvl w:ilvl="2" w:tentative="1">
+      <w:start w:val="1"/>
+      <w:numFmt w:val="bullet"/>
+      <w:lvlText w:val=""/>
+      <w:lvlJc w:val="left"/>
+      <w:pPr>
+        <w:tabs>
+          <w:tab w:val="num" w:pos="2160"/>
+        </w:tabs>
+        <w:ind w:left="2160" w:hanging="360"/>
+      </w:pPr>
+      <w:rPr>
+        <w:rFonts w:ascii="Wingdings" w:hAnsi="Wingdings" w:hint="default"/>
+        <w:sz w:val="20"/>
+      </w:rPr>
+    </w:lvl>
+    <w:lvl w:ilvl="3" w:tentative="1">
+      <w:start w:val="1"/>
+      <w:numFmt w:val="bullet"/>
+      <w:lvlText w:val=""/>
+      <w:lvlJc w:val="left"/>
+      <w:pPr>
+        <w:tabs>
+          <w:tab w:val="num" w:pos="2880"/>
+        </w:tabs>
+        <w:ind w:left="2880" w:hanging="360"/>
+      </w:pPr>
+      <w:rPr>
+        <w:rFonts w:ascii="Wingdings" w:hAnsi="Wingdings" w:hint="default"/>
+        <w:sz w:val="20"/>
+      </w:rPr>
+    </w:lvl>
+    <w:lvl w:ilvl="4" w:tentative="1">
+      <w:start w:val="1"/>
+      <w:numFmt w:val="bullet"/>
+      <w:lvlText w:val=""/>
+      <w:lvlJc w:val="left"/>
+      <w:pPr>
+        <w:tabs>
+          <w:tab w:val="num" w:pos="3600"/>
+        </w:tabs>
+        <w:ind w:left="3600" w:hanging="360"/>
+      </w:pPr>
+      <w:rPr>
+        <w:rFonts w:ascii="Wingdings" w:hAnsi="Wingdings" w:hint="default"/>
+        <w:sz w:val="20"/>
+      </w:rPr>
+    </w:lvl>
+    <w:lvl w:ilvl="5" w:tentative="1">
+      <w:start w:val="1"/>
+      <w:numFmt w:val="bullet"/>
+      <w:lvlText w:val=""/>
+      <w:lvlJc w:val="left"/>
+      <w:pPr>
+        <w:tabs>
+          <w:tab w:val="num" w:pos="4320"/>
+        </w:tabs>
+        <w:ind w:left="4320" w:hanging="360"/>
+      </w:pPr>
+      <w:rPr>
+        <w:rFonts w:ascii="Wingdings" w:hAnsi="Wingdings" w:hint="default"/>
+        <w:sz w:val="20"/>
+      </w:rPr>
+    </w:lvl>
+    <w:lvl w:ilvl="6" w:tentative="1">
+      <w:start w:val="1"/>
+      <w:numFmt w:val="bullet"/>
+      <w:lvlText w:val=""/>
+      <w:lvlJc w:val="left"/>
+      <w:pPr>
+        <w:tabs>
+          <w:tab w:val="num" w:pos="5040"/>
+        </w:tabs>
+        <w:ind w:left="5040" w:hanging="360"/>
+      </w:pPr>
+      <w:rPr>
+        <w:rFonts w:ascii="Wingdings" w:hAnsi="Wingdings" w:hint="default"/>
+        <w:sz w:val="20"/>
+      </w:rPr>
+    </w:lvl>
+    <w:lvl w:ilvl="7" w:tentative="1">
+      <w:start w:val="1"/>
+      <w:numFmt w:val="bullet"/>
+      <w:lvlText w:val=""/>
+      <w:lvlJc w:val="left"/>
+      <w:pPr>
+        <w:tabs>
+          <w:tab w:val="num" w:pos="5760"/>
+        </w:tabs>
+        <w:ind w:left="5760" w:hanging="360"/>
+      </w:pPr>
+      <w:rPr>
+        <w:rFonts w:ascii="Wingdings" w:hAnsi="Wingdings" w:hint="default"/>
+        <w:sz w:val="20"/>
+      </w:rPr>
+    </w:lvl>
+    <w:lvl w:ilvl="8" w:tentative="1">
+      <w:start w:val="1"/>
+      <w:numFmt w:val="bullet"/>
+      <w:lvlText w:val=""/>
+      <w:lvlJc w:val="left"/>
+      <w:pPr>
+        <w:tabs>
+          <w:tab w:val="num" w:pos="6480"/>
+        </w:tabs>
+        <w:ind w:left="6480" w:hanging="360"/>
+      </w:pPr>
+      <w:rPr>
+        <w:rFonts w:ascii="Wingdings" w:hAnsi="Wingdings" w:hint="default"/>
+        <w:sz w:val="20"/>
+      </w:rPr>
+    </w:lvl>
+  </w:abstractNum>
   <w:num w:numId="1">
     <w:abstractNumId w:val="0"/>
+  </w:num>
+  <w:num w:numId="2">
+    <w:abstractNumId w:val="1"/>
   </w:num>
 </w:numbering>
 </file>
@@ -1900,6 +3304,7 @@
     <w:lsdException w:name="HTML Sample" w:semiHidden="1" w:unhideWhenUsed="1"/>
     <w:lsdException w:name="HTML Typewriter" w:semiHidden="1" w:unhideWhenUsed="1"/>
     <w:lsdException w:name="HTML Variable" w:semiHidden="1" w:unhideWhenUsed="1"/>
+    <w:lsdException w:name="Normal Table" w:semiHidden="1" w:unhideWhenUsed="1"/>
     <w:lsdException w:name="annotation subject" w:semiHidden="1" w:unhideWhenUsed="1"/>
     <w:lsdException w:name="No List" w:semiHidden="1" w:unhideWhenUsed="1"/>
     <w:lsdException w:name="Outline List 1" w:semiHidden="1" w:unhideWhenUsed="1"/>
@@ -1946,8 +3351,10 @@
     <w:lsdException w:name="Table Subtle 2" w:semiHidden="1" w:unhideWhenUsed="1"/>
     <w:lsdException w:name="Table Web 1" w:semiHidden="1" w:unhideWhenUsed="1"/>
     <w:lsdException w:name="Table Web 2" w:semiHidden="1" w:unhideWhenUsed="1"/>
+    <w:lsdException w:name="Table Web 3" w:semiHidden="1" w:unhideWhenUsed="1"/>
     <w:lsdException w:name="Balloon Text" w:semiHidden="1" w:unhideWhenUsed="1"/>
     <w:lsdException w:name="Table Grid" w:uiPriority="39"/>
+    <w:lsdException w:name="Table Theme" w:semiHidden="1" w:unhideWhenUsed="1"/>
     <w:lsdException w:name="Placeholder Text" w:semiHidden="1"/>
     <w:lsdException w:name="No Spacing" w:uiPriority="1" w:qFormat="1"/>
     <w:lsdException w:name="Light Shading" w:uiPriority="60"/>
@@ -2173,7 +3580,6 @@
   <w:style w:type="character" w:default="1" w:styleId="a0">
     <w:name w:val="Default Paragraph Font"/>
     <w:uiPriority w:val="1"/>
-    <w:semiHidden/>
     <w:unhideWhenUsed/>
   </w:style>
   <w:style w:type="table" w:default="1" w:styleId="a1">
@@ -2212,6 +3618,34 @@
     <w:name w:val="apple-converted-space"/>
     <w:basedOn w:val="a0"/>
     <w:rsid w:val="00CA6292"/>
+  </w:style>
+  <w:style w:type="paragraph" w:styleId="a4">
+    <w:name w:val="Normal (Web)"/>
+    <w:basedOn w:val="a"/>
+    <w:uiPriority w:val="99"/>
+    <w:semiHidden/>
+    <w:unhideWhenUsed/>
+    <w:rsid w:val="00C07C1D"/>
+    <w:pPr>
+      <w:spacing w:before="100" w:beforeAutospacing="1" w:after="100" w:afterAutospacing="1" w:line="240" w:lineRule="auto"/>
+    </w:pPr>
+    <w:rPr>
+      <w:rFonts w:ascii="Times New Roman" w:eastAsia="Times New Roman" w:hAnsi="Times New Roman" w:cs="Times New Roman"/>
+      <w:sz w:val="24"/>
+      <w:szCs w:val="24"/>
+      <w:lang w:eastAsia="ru-RU"/>
+    </w:rPr>
+  </w:style>
+  <w:style w:type="character" w:styleId="a5">
+    <w:name w:val="Strong"/>
+    <w:basedOn w:val="a0"/>
+    <w:uiPriority w:val="22"/>
+    <w:qFormat/>
+    <w:rsid w:val="00C07C1D"/>
+    <w:rPr>
+      <w:b/>
+      <w:bCs/>
+    </w:rPr>
   </w:style>
 </w:styles>
 </file>

</xml_diff>

<commit_message>
excluded block of text is created
</commit_message>
<xml_diff>
--- a/Master theses/Master theses.docx
+++ b/Master theses/Master theses.docx
@@ -2379,6 +2379,8 @@
           <w:lang w:val="en-US"/>
         </w:rPr>
       </w:pPr>
+      <w:bookmarkStart w:id="0" w:name="_GoBack"/>
+      <w:bookmarkEnd w:id="0"/>
     </w:p>
     <w:p>
       <w:pPr>
@@ -2490,13 +2492,7 @@
         <w:rPr>
           <w:lang w:val="en-US"/>
         </w:rPr>
-        <w:t>, whereas a PLE is learner-centric. At the same time, a PLE may or may not intersect with an institutional LMS, and individuals might integrate components of an LMS into the educational environments that they construct for themselves</w:t>
-      </w:r>
-      <w:r>
-        <w:rPr>
-          <w:lang w:val="en-US"/>
-        </w:rPr>
-        <w:t xml:space="preserve">. (7 </w:t>
+        <w:t xml:space="preserve">, whereas a PLE is learner-centric. At the same time, a PLE may or may not intersect with an institutional LMS, and individuals might integrate components of an LMS into the educational environments that they construct for themselves. (7 </w:t>
       </w:r>
       <w:proofErr w:type="gramStart"/>
       <w:r>
@@ -2702,16 +2698,16 @@
         </w:rPr>
         <w:t>, 177-193.</w:t>
       </w:r>
-      <w:bookmarkStart w:id="0" w:name="_GoBack"/>
-      <w:bookmarkEnd w:id="0"/>
-    </w:p>
-    <w:p>
-      <w:pPr>
-        <w:pStyle w:val="a3"/>
-        <w:numPr>
-          <w:ilvl w:val="0"/>
-          <w:numId w:val="3"/>
-        </w:numPr>
+    </w:p>
+    <w:p>
+      <w:pPr>
+        <w:rPr>
+          <w:lang w:val="en-US"/>
+        </w:rPr>
+      </w:pPr>
+    </w:p>
+    <w:p>
+      <w:pPr>
         <w:rPr>
           <w:lang w:val="en-US"/>
         </w:rPr>

</xml_diff>

<commit_message>
added parts into master theses doc about differences between LMS and PLE
</commit_message>
<xml_diff>
--- a/Master theses/Master theses.docx
+++ b/Master theses/Master theses.docx
@@ -2379,8 +2379,6 @@
           <w:lang w:val="en-US"/>
         </w:rPr>
       </w:pPr>
-      <w:bookmarkStart w:id="0" w:name="_GoBack"/>
-      <w:bookmarkEnd w:id="0"/>
     </w:p>
     <w:p>
       <w:pPr>
@@ -2426,7 +2424,27 @@
         <w:rPr>
           <w:lang w:val="en-US"/>
         </w:rPr>
-        <w:t xml:space="preserve"> et al 2012. PLEs, social media... (</w:t>
+        <w:t xml:space="preserve"> &amp; </w:t>
+      </w:r>
+      <w:proofErr w:type="spellStart"/>
+      <w:r>
+        <w:rPr>
+          <w:lang w:val="en-US"/>
+        </w:rPr>
+        <w:t>Kitsantas</w:t>
+      </w:r>
+      <w:proofErr w:type="spellEnd"/>
+      <w:r>
+        <w:rPr>
+          <w:lang w:val="en-US"/>
+        </w:rPr>
+        <w:t xml:space="preserve">, </w:t>
+      </w:r>
+      <w:r>
+        <w:rPr>
+          <w:lang w:val="en-US"/>
+        </w:rPr>
+        <w:t>2012. PLEs, social media... (</w:t>
       </w:r>
       <w:r>
         <w:rPr>
@@ -2716,7 +2734,1029 @@
         <w:rPr>
           <w:lang w:val="en-US"/>
         </w:rPr>
-        <w:br w:type="page"/>
+        <w:t>PLE is meant to support LLL, informal learning and different learning styles (</w:t>
+      </w:r>
+      <w:proofErr w:type="spellStart"/>
+      <w:r>
+        <w:rPr>
+          <w:lang w:val="en-US"/>
+        </w:rPr>
+        <w:t>Attwell</w:t>
+      </w:r>
+      <w:proofErr w:type="spellEnd"/>
+      <w:r>
+        <w:rPr>
+          <w:lang w:val="en-US"/>
+        </w:rPr>
+        <w:t>, 2007) (PLE is described as concept)</w:t>
+      </w:r>
+      <w:r>
+        <w:rPr>
+          <w:lang w:val="en-US"/>
+        </w:rPr>
+        <w:t>. According to Felder &amp; Silverman</w:t>
+      </w:r>
+      <w:r>
+        <w:rPr>
+          <w:lang w:val="en-US"/>
+        </w:rPr>
+        <w:t xml:space="preserve"> </w:t>
+      </w:r>
+      <w:r>
+        <w:rPr>
+          <w:lang w:val="en-US"/>
+        </w:rPr>
+        <w:t>(</w:t>
+      </w:r>
+      <w:r>
+        <w:rPr>
+          <w:lang w:val="en-US"/>
+        </w:rPr>
+        <w:t>1988</w:t>
+      </w:r>
+      <w:r>
+        <w:rPr>
+          <w:lang w:val="en-US"/>
+        </w:rPr>
+        <w:t>) learning styles are the following</w:t>
+      </w:r>
+      <w:r>
+        <w:rPr>
+          <w:lang w:val="en-US"/>
+        </w:rPr>
+        <w:t>: active/reflective, sensing/intuitive, visual/verbal and sequential/global.</w:t>
+      </w:r>
+      <w:r>
+        <w:rPr>
+          <w:lang w:val="en-US"/>
+        </w:rPr>
+        <w:t xml:space="preserve"> </w:t>
+      </w:r>
+    </w:p>
+    <w:p>
+      <w:pPr>
+        <w:rPr>
+          <w:lang w:val="en-US"/>
+        </w:rPr>
+      </w:pPr>
+      <w:r>
+        <w:rPr>
+          <w:lang w:val="en-US"/>
+        </w:rPr>
+        <w:t xml:space="preserve">With PLE it could be possible to represent the knowledge and skills got by the person through the demonstration of completed projects and courses. All these competences could be collected in e-Portfolio for further demonstration to potential employer because those </w:t>
+      </w:r>
+      <w:r>
+        <w:rPr>
+          <w:lang w:val="en-US"/>
+        </w:rPr>
+        <w:t>wish to see evidence</w:t>
+      </w:r>
+    </w:p>
+    <w:p>
+      <w:pPr>
+        <w:rPr>
+          <w:lang w:val="en-US"/>
+        </w:rPr>
+      </w:pPr>
+      <w:r>
+        <w:rPr>
+          <w:lang w:val="en-US"/>
+        </w:rPr>
+        <w:lastRenderedPageBreak/>
+        <w:t>of the ability to apply skills and knowledge in a</w:t>
+      </w:r>
+      <w:r>
+        <w:rPr>
+          <w:lang w:val="en-US"/>
+        </w:rPr>
+        <w:t xml:space="preserve"> particular context </w:t>
+      </w:r>
+      <w:r>
+        <w:rPr>
+          <w:lang w:val="en-US"/>
+        </w:rPr>
+        <w:t>(</w:t>
+      </w:r>
+      <w:proofErr w:type="spellStart"/>
+      <w:r>
+        <w:rPr>
+          <w:lang w:val="en-US"/>
+        </w:rPr>
+        <w:t>Attwell</w:t>
+      </w:r>
+      <w:proofErr w:type="spellEnd"/>
+      <w:r>
+        <w:rPr>
+          <w:lang w:val="en-US"/>
+        </w:rPr>
+        <w:t>, 2007</w:t>
+      </w:r>
+      <w:r>
+        <w:rPr>
+          <w:lang w:val="en-US"/>
+        </w:rPr>
+        <w:t>).</w:t>
+      </w:r>
+    </w:p>
+    <w:p>
+      <w:pPr>
+        <w:rPr>
+          <w:lang w:val="en-US"/>
+        </w:rPr>
+      </w:pPr>
+      <w:r>
+        <w:rPr>
+          <w:lang w:val="en-US"/>
+        </w:rPr>
+        <w:t xml:space="preserve">If previously, learning was divided between theory to be acquired in schools and practice which often takes place on the workplace, then with the help of PLE it is possible to bring this two together through facilitating </w:t>
+      </w:r>
+      <w:r>
+        <w:rPr>
+          <w:lang w:val="en-US"/>
+        </w:rPr>
+        <w:t>access to le</w:t>
+      </w:r>
+      <w:r>
+        <w:rPr>
+          <w:lang w:val="en-US"/>
+        </w:rPr>
+        <w:t>arning in different contexts by</w:t>
+      </w:r>
+      <w:r>
+        <w:rPr>
+          <w:lang w:val="en-US"/>
+        </w:rPr>
+        <w:t xml:space="preserve"> using</w:t>
+      </w:r>
+      <w:r>
+        <w:rPr>
+          <w:lang w:val="en-US"/>
+        </w:rPr>
+        <w:t xml:space="preserve"> different devices and interfaces (</w:t>
+      </w:r>
+      <w:proofErr w:type="spellStart"/>
+      <w:r>
+        <w:rPr>
+          <w:lang w:val="en-US"/>
+        </w:rPr>
+        <w:t>Attwell</w:t>
+      </w:r>
+      <w:proofErr w:type="spellEnd"/>
+      <w:r>
+        <w:rPr>
+          <w:lang w:val="en-US"/>
+        </w:rPr>
+        <w:t>, 2007).</w:t>
+      </w:r>
+    </w:p>
+    <w:p>
+      <w:pPr>
+        <w:rPr>
+          <w:lang w:val="en-US"/>
+        </w:rPr>
+      </w:pPr>
+      <w:proofErr w:type="spellStart"/>
+      <w:r>
+        <w:rPr>
+          <w:lang w:val="en-US"/>
+        </w:rPr>
+        <w:t>Attwell</w:t>
+      </w:r>
+      <w:proofErr w:type="spellEnd"/>
+      <w:r>
+        <w:rPr>
+          <w:lang w:val="en-US"/>
+        </w:rPr>
+        <w:t xml:space="preserve"> (2007) believes that by attempting to</w:t>
+      </w:r>
+      <w:r>
+        <w:rPr>
+          <w:lang w:val="en-US"/>
+        </w:rPr>
+        <w:t xml:space="preserve"> </w:t>
+      </w:r>
+      <w:r>
+        <w:rPr>
+          <w:lang w:val="en-US"/>
+        </w:rPr>
+        <w:t>drily reproduce classical forms of learning</w:t>
+      </w:r>
+      <w:r>
+        <w:rPr>
+          <w:lang w:val="en-US"/>
+        </w:rPr>
+        <w:t>, i.e. conforming to a classroom or a lecture hall metaphor,</w:t>
+      </w:r>
+      <w:r>
+        <w:rPr>
+          <w:lang w:val="en-US"/>
+        </w:rPr>
+        <w:t xml:space="preserve"> inside of a software </w:t>
+      </w:r>
+      <w:r>
+        <w:rPr>
+          <w:lang w:val="en-US"/>
+        </w:rPr>
+        <w:t>like Learning Management Systems (LMS)</w:t>
+      </w:r>
+      <w:r>
+        <w:rPr>
+          <w:lang w:val="en-US"/>
+        </w:rPr>
+        <w:t xml:space="preserve"> or </w:t>
+      </w:r>
+      <w:r>
+        <w:rPr>
+          <w:lang w:val="en-US"/>
+        </w:rPr>
+        <w:t>Virtual Learning Environment (</w:t>
+      </w:r>
+      <w:r>
+        <w:rPr>
+          <w:lang w:val="en-US"/>
+        </w:rPr>
+        <w:t>VLE</w:t>
+      </w:r>
+      <w:r>
+        <w:rPr>
+          <w:lang w:val="en-US"/>
+        </w:rPr>
+        <w:t>)</w:t>
+      </w:r>
+      <w:r>
+        <w:rPr>
+          <w:lang w:val="en-US"/>
+        </w:rPr>
+        <w:t xml:space="preserve"> can make the whole learning experience quite</w:t>
+      </w:r>
+      <w:r>
+        <w:rPr>
+          <w:lang w:val="en-US"/>
+        </w:rPr>
+        <w:t xml:space="preserve"> ineffective and</w:t>
+      </w:r>
+      <w:r>
+        <w:rPr>
+          <w:lang w:val="en-US"/>
+        </w:rPr>
+        <w:t xml:space="preserve"> lonely</w:t>
+      </w:r>
+      <w:r>
+        <w:rPr>
+          <w:lang w:val="en-US"/>
+        </w:rPr>
+        <w:t xml:space="preserve"> because this approach</w:t>
+      </w:r>
+      <w:r>
+        <w:rPr>
+          <w:lang w:val="en-US"/>
+        </w:rPr>
+        <w:t xml:space="preserve"> may have a lack of a social aspect of learning and</w:t>
+      </w:r>
+      <w:r>
+        <w:rPr>
+          <w:lang w:val="en-US"/>
+        </w:rPr>
+        <w:t xml:space="preserve"> may have a limiting effect on self-directed and self-</w:t>
+      </w:r>
+      <w:r>
+        <w:rPr>
+          <w:lang w:val="en-US"/>
+        </w:rPr>
+        <w:t>regulated learning as tasks are pre-selected and</w:t>
+      </w:r>
+      <w:r>
+        <w:rPr>
+          <w:lang w:val="en-US"/>
+        </w:rPr>
+        <w:t xml:space="preserve"> </w:t>
+      </w:r>
+      <w:r>
+        <w:rPr>
+          <w:lang w:val="en-US"/>
+        </w:rPr>
+        <w:t>resources are prescribed rather than negotiated (</w:t>
+      </w:r>
+      <w:proofErr w:type="spellStart"/>
+      <w:r>
+        <w:rPr>
+          <w:lang w:val="en-US"/>
+        </w:rPr>
+        <w:t>Hotrum</w:t>
+      </w:r>
+      <w:proofErr w:type="spellEnd"/>
+      <w:r>
+        <w:rPr>
+          <w:lang w:val="en-US"/>
+        </w:rPr>
+        <w:t xml:space="preserve">, 2005; Lee, 2005; </w:t>
+      </w:r>
+      <w:proofErr w:type="spellStart"/>
+      <w:r>
+        <w:rPr>
+          <w:lang w:val="en-US"/>
+        </w:rPr>
+        <w:t>Sheely</w:t>
+      </w:r>
+      <w:proofErr w:type="spellEnd"/>
+      <w:r>
+        <w:rPr>
+          <w:lang w:val="en-US"/>
+        </w:rPr>
+        <w:t>, 2006;</w:t>
+      </w:r>
+      <w:r>
+        <w:rPr>
+          <w:lang w:val="en-US"/>
+        </w:rPr>
+        <w:t xml:space="preserve"> Lane, 2008).</w:t>
+      </w:r>
+      <w:r>
+        <w:rPr>
+          <w:lang w:val="en-US"/>
+        </w:rPr>
+        <w:t xml:space="preserve">  </w:t>
+      </w:r>
+      <w:r>
+        <w:rPr>
+          <w:lang w:val="en-US"/>
+        </w:rPr>
+        <w:t xml:space="preserve">In fact, according to </w:t>
+      </w:r>
+      <w:proofErr w:type="spellStart"/>
+      <w:r>
+        <w:rPr>
+          <w:lang w:val="en-US"/>
+        </w:rPr>
+        <w:t>McLoughlin</w:t>
+      </w:r>
+      <w:proofErr w:type="spellEnd"/>
+      <w:r>
+        <w:rPr>
+          <w:lang w:val="en-US"/>
+        </w:rPr>
+        <w:t xml:space="preserve"> et al (2010), many such systems in institutions “</w:t>
+      </w:r>
+      <w:r>
+        <w:rPr>
+          <w:lang w:val="en-US"/>
+        </w:rPr>
+        <w:t>do not accommodate the social connectivity</w:t>
+      </w:r>
+      <w:r>
+        <w:rPr>
+          <w:lang w:val="en-US"/>
+        </w:rPr>
+        <w:t xml:space="preserve"> </w:t>
+      </w:r>
+      <w:r>
+        <w:rPr>
+          <w:lang w:val="en-US"/>
+        </w:rPr>
+        <w:t>to</w:t>
+      </w:r>
+      <w:r>
+        <w:rPr>
+          <w:lang w:val="en-US"/>
+        </w:rPr>
+        <w:t xml:space="preserve">ols and personal profile spaces </w:t>
+      </w:r>
+      <w:r>
+        <w:rPr>
+          <w:lang w:val="en-US"/>
+        </w:rPr>
+        <w:t>that students might choose, and that would assist them to integrate their experiences</w:t>
+      </w:r>
+      <w:r>
+        <w:rPr>
+          <w:lang w:val="en-US"/>
+        </w:rPr>
+        <w:t>”</w:t>
+      </w:r>
+      <w:r>
+        <w:rPr>
+          <w:lang w:val="en-US"/>
+        </w:rPr>
+        <w:t>.</w:t>
+      </w:r>
+      <w:r>
+        <w:rPr>
+          <w:lang w:val="en-US"/>
+        </w:rPr>
+        <w:t xml:space="preserve"> </w:t>
+      </w:r>
+      <w:r>
+        <w:rPr>
+          <w:lang w:val="en-US"/>
+        </w:rPr>
+        <w:t xml:space="preserve">To change this, </w:t>
+      </w:r>
+      <w:proofErr w:type="spellStart"/>
+      <w:r>
+        <w:rPr>
+          <w:lang w:val="en-US"/>
+        </w:rPr>
+        <w:t>apart</w:t>
+      </w:r>
+      <w:proofErr w:type="spellEnd"/>
+      <w:r>
+        <w:rPr>
+          <w:lang w:val="en-US"/>
+        </w:rPr>
+        <w:t xml:space="preserve"> of just file sharing, inside of systems like PLE should be place for instant messaging, social networking, bloggings.</w:t>
+      </w:r>
+      <w:r>
+        <w:rPr>
+          <w:lang w:val="en-US"/>
+        </w:rPr>
+        <w:t xml:space="preserve"> </w:t>
+      </w:r>
+      <w:proofErr w:type="spellStart"/>
+      <w:r>
+        <w:rPr>
+          <w:lang w:val="en-US"/>
+        </w:rPr>
+        <w:t>Attwell</w:t>
+      </w:r>
+      <w:proofErr w:type="spellEnd"/>
+      <w:r>
+        <w:rPr>
+          <w:lang w:val="en-US"/>
+        </w:rPr>
+        <w:t xml:space="preserve"> (2007) continues, that it is not only communication which is drawing young people to these technologies but the ability to create their own identities through the opportunity to </w:t>
+      </w:r>
+      <w:r>
+        <w:rPr>
+          <w:lang w:val="en-US"/>
+        </w:rPr>
+        <w:t>create and share ideas, to join groups, to publish.</w:t>
+      </w:r>
+    </w:p>
+    <w:p>
+      <w:pPr>
+        <w:rPr>
+          <w:lang w:val="en-US"/>
+        </w:rPr>
+      </w:pPr>
+      <w:r>
+        <w:rPr>
+          <w:lang w:val="en-US"/>
+        </w:rPr>
+        <w:t>Learning happens throw-out people’s lives in different contexts and completely everywhere, not just at the school desk.</w:t>
+      </w:r>
+      <w:r>
+        <w:rPr>
+          <w:lang w:val="en-US"/>
+        </w:rPr>
+        <w:t xml:space="preserve"> Moreover, learning on demand is becoming a type of lifestyle in modern society</w:t>
+      </w:r>
+      <w:r>
+        <w:rPr>
+          <w:lang w:val="en-US"/>
+        </w:rPr>
+        <w:t xml:space="preserve"> when people constantly search for </w:t>
+      </w:r>
+      <w:r>
+        <w:rPr>
+          <w:lang w:val="en-US"/>
+        </w:rPr>
+        <w:t>information to solve a problem at work, schools or just to satisfy curiosity</w:t>
+      </w:r>
+      <w:r>
+        <w:rPr>
+          <w:lang w:val="en-US"/>
+        </w:rPr>
+        <w:t xml:space="preserve"> </w:t>
+      </w:r>
+      <w:r>
+        <w:rPr>
+          <w:lang w:val="en-US"/>
+        </w:rPr>
+        <w:t>(</w:t>
+      </w:r>
+      <w:proofErr w:type="spellStart"/>
+      <w:r>
+        <w:rPr>
+          <w:lang w:val="en-US"/>
+        </w:rPr>
+        <w:t>McLoughlin</w:t>
+      </w:r>
+      <w:proofErr w:type="spellEnd"/>
+      <w:r>
+        <w:rPr>
+          <w:lang w:val="en-US"/>
+        </w:rPr>
+        <w:t xml:space="preserve"> &amp; Lee, 2007</w:t>
+      </w:r>
+      <w:r>
+        <w:rPr>
+          <w:lang w:val="en-US"/>
+        </w:rPr>
+        <w:t xml:space="preserve">). </w:t>
+      </w:r>
+      <w:r>
+        <w:rPr>
+          <w:lang w:val="en-US"/>
+        </w:rPr>
+        <w:t xml:space="preserve">Understanding this increase the recognition of importance of informal learning. </w:t>
+      </w:r>
+      <w:proofErr w:type="spellStart"/>
+      <w:r>
+        <w:rPr>
+          <w:lang w:val="en-US"/>
+        </w:rPr>
+        <w:t>Attwell</w:t>
+      </w:r>
+      <w:proofErr w:type="spellEnd"/>
+      <w:r>
+        <w:rPr>
+          <w:lang w:val="en-US"/>
+        </w:rPr>
+        <w:t xml:space="preserve"> (2007)</w:t>
+      </w:r>
+      <w:r>
+        <w:rPr>
+          <w:lang w:val="en-US"/>
+        </w:rPr>
+        <w:t xml:space="preserve"> believes that</w:t>
+      </w:r>
+      <w:r>
+        <w:rPr>
+          <w:lang w:val="en-US"/>
+        </w:rPr>
+        <w:t xml:space="preserve"> PLE has the potential to bring formal and informal learning together what is </w:t>
+      </w:r>
+      <w:r>
+        <w:rPr>
+          <w:lang w:val="en-US"/>
+        </w:rPr>
+        <w:t xml:space="preserve">at present </w:t>
+      </w:r>
+      <w:r>
+        <w:rPr>
+          <w:lang w:val="en-US"/>
+        </w:rPr>
+        <w:t xml:space="preserve">a major issue in educational sector. </w:t>
+      </w:r>
+      <w:r>
+        <w:rPr>
+          <w:lang w:val="en-US"/>
+        </w:rPr>
+        <w:t>This synergy could be achieved via using social media and supporting student self – regulating learning (</w:t>
+      </w:r>
+      <w:proofErr w:type="spellStart"/>
+      <w:r>
+        <w:rPr>
+          <w:rFonts w:ascii="Arial" w:hAnsi="Arial" w:cs="Arial"/>
+          <w:color w:val="222222"/>
+          <w:sz w:val="20"/>
+          <w:szCs w:val="20"/>
+          <w:shd w:val="clear" w:color="auto" w:fill="FFFFFF"/>
+          <w:lang w:val="en-US"/>
+        </w:rPr>
+        <w:t>Dabbagh</w:t>
+      </w:r>
+      <w:proofErr w:type="spellEnd"/>
+      <w:r>
+        <w:rPr>
+          <w:rFonts w:ascii="Arial" w:hAnsi="Arial" w:cs="Arial"/>
+          <w:color w:val="222222"/>
+          <w:sz w:val="20"/>
+          <w:szCs w:val="20"/>
+          <w:shd w:val="clear" w:color="auto" w:fill="FFFFFF"/>
+          <w:lang w:val="en-US"/>
+        </w:rPr>
+        <w:t xml:space="preserve"> &amp; </w:t>
+      </w:r>
+      <w:proofErr w:type="spellStart"/>
+      <w:r>
+        <w:rPr>
+          <w:rFonts w:ascii="Arial" w:hAnsi="Arial" w:cs="Arial"/>
+          <w:color w:val="222222"/>
+          <w:sz w:val="20"/>
+          <w:szCs w:val="20"/>
+          <w:shd w:val="clear" w:color="auto" w:fill="FFFFFF"/>
+          <w:lang w:val="en-US"/>
+        </w:rPr>
+        <w:t>Kitsantas</w:t>
+      </w:r>
+      <w:proofErr w:type="spellEnd"/>
+      <w:r>
+        <w:rPr>
+          <w:rFonts w:ascii="Arial" w:hAnsi="Arial" w:cs="Arial"/>
+          <w:color w:val="222222"/>
+          <w:sz w:val="20"/>
+          <w:szCs w:val="20"/>
+          <w:shd w:val="clear" w:color="auto" w:fill="FFFFFF"/>
+          <w:lang w:val="en-US"/>
+        </w:rPr>
+        <w:t>, 2012</w:t>
+      </w:r>
+      <w:r>
+        <w:rPr>
+          <w:lang w:val="en-US"/>
+        </w:rPr>
+        <w:t>)</w:t>
+      </w:r>
+      <w:r>
+        <w:rPr>
+          <w:lang w:val="en-US"/>
+        </w:rPr>
+        <w:t>.</w:t>
+      </w:r>
+      <w:r>
+        <w:rPr>
+          <w:lang w:val="en-US"/>
+        </w:rPr>
+        <w:t xml:space="preserve"> Learning in the context of social media, </w:t>
+      </w:r>
+      <w:proofErr w:type="spellStart"/>
+      <w:r>
+        <w:rPr>
+          <w:lang w:val="en-US"/>
+        </w:rPr>
+        <w:t>apart</w:t>
+      </w:r>
+      <w:proofErr w:type="spellEnd"/>
+      <w:r>
+        <w:rPr>
+          <w:lang w:val="en-US"/>
+        </w:rPr>
+        <w:t xml:space="preserve"> of being informal, has become also highly self-motivated and autonomous</w:t>
+      </w:r>
+      <w:r>
+        <w:rPr>
+          <w:lang w:val="en-US"/>
+        </w:rPr>
+        <w:t xml:space="preserve"> </w:t>
+      </w:r>
+      <w:r>
+        <w:rPr>
+          <w:lang w:val="en-US"/>
+        </w:rPr>
+        <w:t>(</w:t>
+      </w:r>
+      <w:proofErr w:type="spellStart"/>
+      <w:r>
+        <w:rPr>
+          <w:lang w:val="en-US"/>
+        </w:rPr>
+        <w:t>McGloughlin</w:t>
+      </w:r>
+      <w:proofErr w:type="spellEnd"/>
+      <w:r>
+        <w:rPr>
+          <w:lang w:val="en-US"/>
+        </w:rPr>
+        <w:t xml:space="preserve"> &amp; Lee, 2010</w:t>
+      </w:r>
+      <w:r>
+        <w:rPr>
+          <w:lang w:val="en-US"/>
+        </w:rPr>
+        <w:t xml:space="preserve">). </w:t>
+      </w:r>
+      <w:r>
+        <w:rPr>
+          <w:lang w:val="en-US"/>
+        </w:rPr>
+        <w:t xml:space="preserve">There are technologies available (like Tin Can API) allowing to track </w:t>
+      </w:r>
+      <w:r>
+        <w:rPr>
+          <w:lang w:val="en-US"/>
+        </w:rPr>
+        <w:t xml:space="preserve">learning </w:t>
+      </w:r>
+      <w:r>
+        <w:rPr>
+          <w:lang w:val="en-US"/>
+        </w:rPr>
+        <w:t>activities</w:t>
+      </w:r>
+      <w:r>
+        <w:rPr>
+          <w:lang w:val="en-US"/>
+        </w:rPr>
+        <w:t xml:space="preserve"> outside of formal learning in ‘brick and mortal’ </w:t>
+      </w:r>
+      <w:r>
+        <w:rPr>
+          <w:lang w:val="en-US"/>
+        </w:rPr>
+        <w:t>premises</w:t>
+      </w:r>
+      <w:r>
+        <w:rPr>
+          <w:lang w:val="en-US"/>
+        </w:rPr>
+        <w:t xml:space="preserve"> via any device </w:t>
+      </w:r>
+      <w:r>
+        <w:rPr>
+          <w:lang w:val="en-US"/>
+        </w:rPr>
+        <w:t>whether it is online or</w:t>
+      </w:r>
+      <w:r>
+        <w:rPr>
+          <w:lang w:val="en-US"/>
+        </w:rPr>
+        <w:t xml:space="preserve"> offline</w:t>
+      </w:r>
+      <w:r>
+        <w:rPr>
+          <w:lang w:val="en-US"/>
+        </w:rPr>
+        <w:t xml:space="preserve">. </w:t>
+      </w:r>
+      <w:r>
+        <w:rPr>
+          <w:lang w:val="en-US"/>
+        </w:rPr>
+        <w:t xml:space="preserve">Data from these activities and from those of formal learning </w:t>
+      </w:r>
+      <w:r>
+        <w:rPr>
+          <w:lang w:val="en-US"/>
+        </w:rPr>
+        <w:t xml:space="preserve">could be </w:t>
+      </w:r>
+      <w:r>
+        <w:rPr>
+          <w:lang w:val="en-US"/>
+        </w:rPr>
+        <w:t xml:space="preserve">then </w:t>
+      </w:r>
+      <w:r>
+        <w:rPr>
+          <w:lang w:val="en-US"/>
+        </w:rPr>
+        <w:t>gathered</w:t>
+      </w:r>
+      <w:r>
+        <w:rPr>
+          <w:lang w:val="en-US"/>
+        </w:rPr>
+        <w:t xml:space="preserve"> together</w:t>
+      </w:r>
+      <w:r>
+        <w:rPr>
+          <w:lang w:val="en-US"/>
+        </w:rPr>
+        <w:t xml:space="preserve"> in one system to represent the full picture of person’s learning.</w:t>
+      </w:r>
+    </w:p>
+    <w:p>
+      <w:pPr>
+        <w:rPr>
+          <w:lang w:val="en-US"/>
+        </w:rPr>
+      </w:pPr>
+      <w:r>
+        <w:rPr>
+          <w:lang w:val="en-US"/>
+        </w:rPr>
+        <w:t xml:space="preserve">In peoples’ learning environments there might be various of programs like web-browsers, mail-clients, text / audio / video editors, instant messaging software and many more. All these might require installation, setting up and maintaining what might be beyond of somebody’s skills. According to </w:t>
+      </w:r>
+      <w:proofErr w:type="spellStart"/>
+      <w:r>
+        <w:rPr>
+          <w:lang w:val="en-US"/>
+        </w:rPr>
+        <w:t>Attwell</w:t>
+      </w:r>
+      <w:proofErr w:type="spellEnd"/>
+      <w:r>
+        <w:rPr>
+          <w:lang w:val="en-US"/>
+        </w:rPr>
+        <w:t xml:space="preserve"> (2007), the power of PLE, while being based on open standards and open </w:t>
+      </w:r>
+      <w:r>
+        <w:rPr>
+          <w:lang w:val="en-US"/>
+        </w:rPr>
+        <w:t>Application Programming Interfaces (</w:t>
+      </w:r>
+      <w:r>
+        <w:rPr>
+          <w:lang w:val="en-US"/>
+        </w:rPr>
+        <w:t>API’s</w:t>
+      </w:r>
+      <w:r>
+        <w:rPr>
+          <w:lang w:val="en-US"/>
+        </w:rPr>
+        <w:t>)</w:t>
+      </w:r>
+      <w:r>
+        <w:rPr>
+          <w:lang w:val="en-US"/>
+        </w:rPr>
+        <w:t>, is to allow users to ‘plug in’ their favorite tools</w:t>
+      </w:r>
+      <w:r>
+        <w:rPr>
+          <w:lang w:val="en-US"/>
+        </w:rPr>
+        <w:t xml:space="preserve"> into the system</w:t>
+      </w:r>
+      <w:r>
+        <w:rPr>
+          <w:lang w:val="en-US"/>
+        </w:rPr>
+        <w:t xml:space="preserve"> </w:t>
+      </w:r>
+      <w:r>
+        <w:rPr>
+          <w:lang w:val="en-US"/>
+        </w:rPr>
+        <w:t xml:space="preserve">and provide interoperability with other applications. </w:t>
+      </w:r>
+    </w:p>
+    <w:p>
+      <w:pPr>
+        <w:rPr>
+          <w:lang w:val="en-US"/>
+        </w:rPr>
+      </w:pPr>
+    </w:p>
+    <w:p>
+      <w:pPr>
+        <w:autoSpaceDE w:val="0"/>
+        <w:autoSpaceDN w:val="0"/>
+        <w:adjustRightInd w:val="0"/>
+        <w:spacing w:after="0" w:line="240" w:lineRule="auto"/>
+        <w:rPr>
+          <w:rFonts w:ascii="TimesNewRomanPSMT" w:hAnsi="TimesNewRomanPSMT" w:cs="TimesNewRomanPSMT"/>
+          <w:sz w:val="24"/>
+          <w:szCs w:val="24"/>
+          <w:highlight w:val="lightGray"/>
+          <w:lang w:val="en-US"/>
+        </w:rPr>
+      </w:pPr>
+      <w:r>
+        <w:rPr>
+          <w:rFonts w:ascii="TimesNewRomanPSMT" w:hAnsi="TimesNewRomanPSMT" w:cs="TimesNewRomanPSMT"/>
+          <w:sz w:val="24"/>
+          <w:szCs w:val="24"/>
+          <w:highlight w:val="lightGray"/>
+          <w:lang w:val="en-US"/>
+        </w:rPr>
+        <w:t>Second, learners may have experienced limitations with what we call</w:t>
+      </w:r>
+    </w:p>
+    <w:p>
+      <w:pPr>
+        <w:autoSpaceDE w:val="0"/>
+        <w:autoSpaceDN w:val="0"/>
+        <w:adjustRightInd w:val="0"/>
+        <w:spacing w:after="0" w:line="240" w:lineRule="auto"/>
+        <w:rPr>
+          <w:rFonts w:ascii="TimesNewRomanPSMT" w:hAnsi="TimesNewRomanPSMT" w:cs="TimesNewRomanPSMT"/>
+          <w:sz w:val="24"/>
+          <w:szCs w:val="24"/>
+          <w:highlight w:val="lightGray"/>
+          <w:lang w:val="en-US"/>
+        </w:rPr>
+      </w:pPr>
+      <w:r>
+        <w:rPr>
+          <w:rFonts w:ascii="TimesNewRomanPSMT" w:hAnsi="TimesNewRomanPSMT" w:cs="TimesNewRomanPSMT"/>
+          <w:sz w:val="24"/>
+          <w:szCs w:val="24"/>
+          <w:highlight w:val="lightGray"/>
+          <w:lang w:val="en-US"/>
+        </w:rPr>
+        <w:t>institutionally centered learning environments, embodied by learning management systems</w:t>
+      </w:r>
+    </w:p>
+    <w:p>
+      <w:pPr>
+        <w:autoSpaceDE w:val="0"/>
+        <w:autoSpaceDN w:val="0"/>
+        <w:adjustRightInd w:val="0"/>
+        <w:spacing w:after="0" w:line="240" w:lineRule="auto"/>
+        <w:rPr>
+          <w:rFonts w:ascii="TimesNewRomanPSMT" w:hAnsi="TimesNewRomanPSMT" w:cs="TimesNewRomanPSMT"/>
+          <w:sz w:val="24"/>
+          <w:szCs w:val="24"/>
+          <w:highlight w:val="lightGray"/>
+          <w:lang w:val="en-US"/>
+        </w:rPr>
+      </w:pPr>
+      <w:r>
+        <w:rPr>
+          <w:rFonts w:ascii="TimesNewRomanPSMT" w:hAnsi="TimesNewRomanPSMT" w:cs="TimesNewRomanPSMT"/>
+          <w:sz w:val="24"/>
+          <w:szCs w:val="24"/>
+          <w:highlight w:val="lightGray"/>
+          <w:lang w:val="en-US"/>
+        </w:rPr>
+        <w:t>(LMS)</w:t>
+      </w:r>
+      <w:r>
+        <w:rPr>
+          <w:rFonts w:ascii="TimesNewRomanPSMT" w:hAnsi="TimesNewRomanPSMT" w:cs="TimesNewRomanPSMT"/>
+          <w:sz w:val="16"/>
+          <w:szCs w:val="16"/>
+          <w:highlight w:val="lightGray"/>
+          <w:lang w:val="en-US"/>
+        </w:rPr>
+        <w:t>1</w:t>
+      </w:r>
+      <w:r>
+        <w:rPr>
+          <w:rFonts w:ascii="TimesNewRomanPSMT" w:hAnsi="TimesNewRomanPSMT" w:cs="TimesNewRomanPSMT"/>
+          <w:sz w:val="24"/>
+          <w:szCs w:val="24"/>
+          <w:highlight w:val="lightGray"/>
+          <w:lang w:val="en-US"/>
+        </w:rPr>
+        <w:t>. While LMSs have served universities well in tracking students and orchestrating online</w:t>
+      </w:r>
+    </w:p>
+    <w:p>
+      <w:pPr>
+        <w:autoSpaceDE w:val="0"/>
+        <w:autoSpaceDN w:val="0"/>
+        <w:adjustRightInd w:val="0"/>
+        <w:spacing w:after="0" w:line="240" w:lineRule="auto"/>
+        <w:rPr>
+          <w:rFonts w:ascii="TimesNewRomanPSMT" w:hAnsi="TimesNewRomanPSMT" w:cs="TimesNewRomanPSMT"/>
+          <w:sz w:val="24"/>
+          <w:szCs w:val="24"/>
+          <w:highlight w:val="lightGray"/>
+          <w:lang w:val="en-US"/>
+        </w:rPr>
+      </w:pPr>
+      <w:r>
+        <w:rPr>
+          <w:rFonts w:ascii="TimesNewRomanPSMT" w:hAnsi="TimesNewRomanPSMT" w:cs="TimesNewRomanPSMT"/>
+          <w:sz w:val="24"/>
+          <w:szCs w:val="24"/>
+          <w:highlight w:val="lightGray"/>
+          <w:lang w:val="en-US"/>
+        </w:rPr>
+        <w:t>courses (“learning management”), the learner is left with a less than optimal environment. It may</w:t>
+      </w:r>
+    </w:p>
+    <w:p>
+      <w:pPr>
+        <w:rPr>
+          <w:lang w:val="en-US"/>
+        </w:rPr>
+      </w:pPr>
+      <w:r>
+        <w:rPr>
+          <w:rFonts w:ascii="TimesNewRomanPSMT" w:hAnsi="TimesNewRomanPSMT" w:cs="TimesNewRomanPSMT"/>
+          <w:sz w:val="24"/>
+          <w:szCs w:val="24"/>
+          <w:highlight w:val="lightGray"/>
+          <w:lang w:val="en-US"/>
+        </w:rPr>
+        <w:t>not be in the learner’s best interest to be “managed”, but rath</w:t>
+      </w:r>
+      <w:r>
+        <w:rPr>
+          <w:rFonts w:ascii="TimesNewRomanPSMT" w:hAnsi="TimesNewRomanPSMT" w:cs="TimesNewRomanPSMT"/>
+          <w:sz w:val="24"/>
+          <w:szCs w:val="24"/>
+          <w:highlight w:val="lightGray"/>
+          <w:lang w:val="en-US"/>
+        </w:rPr>
+        <w:t>er to be guided and encouraged.</w:t>
+      </w:r>
+      <w:r>
+        <w:rPr>
+          <w:rFonts w:ascii="TimesNewRomanPSMT" w:hAnsi="TimesNewRomanPSMT" w:cs="TimesNewRomanPSMT"/>
+          <w:sz w:val="24"/>
+          <w:szCs w:val="24"/>
+          <w:lang w:val="en-US"/>
+        </w:rPr>
+        <w:t xml:space="preserve"> (</w:t>
+      </w:r>
+      <w:r>
+        <w:rPr>
+          <w:rFonts w:ascii="TimesNewRomanPSMT" w:hAnsi="TimesNewRomanPSMT" w:cs="TimesNewRomanPSMT"/>
+          <w:sz w:val="24"/>
+          <w:szCs w:val="24"/>
+          <w:lang w:val="en-US"/>
+        </w:rPr>
+        <w:t>Martindale &amp; Dowdy (2010)</w:t>
+      </w:r>
+      <w:bookmarkStart w:id="0" w:name="_GoBack"/>
+      <w:bookmarkEnd w:id="0"/>
+      <w:r>
+        <w:rPr>
+          <w:rFonts w:ascii="TimesNewRomanPSMT" w:hAnsi="TimesNewRomanPSMT" w:cs="TimesNewRomanPSMT"/>
+          <w:sz w:val="24"/>
+          <w:szCs w:val="24"/>
+          <w:lang w:val="en-US"/>
+        </w:rPr>
+        <w:t>)</w:t>
       </w:r>
     </w:p>
     <w:p>
@@ -2738,6 +3778,7 @@
           <w:b/>
           <w:lang w:val="en-US"/>
         </w:rPr>
+        <w:lastRenderedPageBreak/>
         <w:t>Possible topics:</w:t>
       </w:r>
     </w:p>
@@ -3049,7 +4090,6 @@
         </w:rPr>
         <w:t> </w:t>
       </w:r>
-      <w:proofErr w:type="spellStart"/>
       <w:r>
         <w:rPr>
           <w:rFonts w:ascii="Arial" w:hAnsi="Arial" w:cs="Arial"/>
@@ -3060,165 +4100,375 @@
           <w:sz w:val="20"/>
           <w:szCs w:val="20"/>
           <w:shd w:val="clear" w:color="auto" w:fill="FFFFFF"/>
-        </w:rPr>
-        <w:t>The</w:t>
-      </w:r>
-      <w:proofErr w:type="spellEnd"/>
+          <w:lang w:val="en-US"/>
+        </w:rPr>
+        <w:t>The Internet and higher education</w:t>
+      </w:r>
       <w:r>
         <w:rPr>
           <w:rFonts w:ascii="Arial" w:hAnsi="Arial" w:cs="Arial"/>
           <w:b/>
+          <w:color w:val="222222"/>
+          <w:sz w:val="20"/>
+          <w:szCs w:val="20"/>
+          <w:shd w:val="clear" w:color="auto" w:fill="FFFFFF"/>
+          <w:lang w:val="en-US"/>
+        </w:rPr>
+        <w:t>,</w:t>
+      </w:r>
+      <w:r>
+        <w:rPr>
+          <w:rStyle w:val="apple-converted-space"/>
+          <w:rFonts w:ascii="Arial" w:hAnsi="Arial" w:cs="Arial"/>
+          <w:color w:val="222222"/>
+          <w:sz w:val="20"/>
+          <w:szCs w:val="20"/>
+          <w:shd w:val="clear" w:color="auto" w:fill="FFFFFF"/>
+          <w:lang w:val="en-US"/>
+        </w:rPr>
+        <w:t> </w:t>
+      </w:r>
+      <w:r>
+        <w:rPr>
+          <w:rFonts w:ascii="Arial" w:hAnsi="Arial" w:cs="Arial"/>
           <w:i/>
           <w:iCs/>
           <w:color w:val="222222"/>
           <w:sz w:val="20"/>
           <w:szCs w:val="20"/>
           <w:shd w:val="clear" w:color="auto" w:fill="FFFFFF"/>
-        </w:rPr>
-        <w:t xml:space="preserve"> </w:t>
-      </w:r>
-      <w:proofErr w:type="spellStart"/>
-      <w:r>
-        <w:rPr>
-          <w:rFonts w:ascii="Arial" w:hAnsi="Arial" w:cs="Arial"/>
-          <w:b/>
+          <w:lang w:val="en-US"/>
+        </w:rPr>
+        <w:t>15</w:t>
+      </w:r>
+      <w:r>
+        <w:rPr>
+          <w:rFonts w:ascii="Arial" w:hAnsi="Arial" w:cs="Arial"/>
+          <w:color w:val="222222"/>
+          <w:sz w:val="20"/>
+          <w:szCs w:val="20"/>
+          <w:shd w:val="clear" w:color="auto" w:fill="FFFFFF"/>
+          <w:lang w:val="en-US"/>
+        </w:rPr>
+        <w:t>(1), 3-8.</w:t>
+      </w:r>
+    </w:p>
+    <w:p>
+      <w:pPr>
+        <w:rPr>
+          <w:rFonts w:ascii="Arial" w:hAnsi="Arial" w:cs="Arial"/>
+          <w:color w:val="222222"/>
+          <w:sz w:val="20"/>
+          <w:szCs w:val="20"/>
+          <w:shd w:val="clear" w:color="auto" w:fill="FFFFFF"/>
+          <w:lang w:val="en-US"/>
+        </w:rPr>
+      </w:pPr>
+      <w:proofErr w:type="spellStart"/>
+      <w:r>
+        <w:rPr>
+          <w:rFonts w:ascii="Arial" w:hAnsi="Arial" w:cs="Arial"/>
+          <w:color w:val="222222"/>
+          <w:sz w:val="20"/>
+          <w:szCs w:val="20"/>
+          <w:shd w:val="clear" w:color="auto" w:fill="FFFFFF"/>
+          <w:lang w:val="en-US"/>
+        </w:rPr>
+        <w:t>Attwell</w:t>
+      </w:r>
+      <w:proofErr w:type="spellEnd"/>
+      <w:r>
+        <w:rPr>
+          <w:rFonts w:ascii="Arial" w:hAnsi="Arial" w:cs="Arial"/>
+          <w:color w:val="222222"/>
+          <w:sz w:val="20"/>
+          <w:szCs w:val="20"/>
+          <w:shd w:val="clear" w:color="auto" w:fill="FFFFFF"/>
+          <w:lang w:val="en-US"/>
+        </w:rPr>
+        <w:t>, G. (2007). Personal Learning Environments-the future of eLearning</w:t>
+      </w:r>
+      <w:proofErr w:type="gramStart"/>
+      <w:r>
+        <w:rPr>
+          <w:rFonts w:ascii="Arial" w:hAnsi="Arial" w:cs="Arial"/>
+          <w:color w:val="222222"/>
+          <w:sz w:val="20"/>
+          <w:szCs w:val="20"/>
+          <w:shd w:val="clear" w:color="auto" w:fill="FFFFFF"/>
+          <w:lang w:val="en-US"/>
+        </w:rPr>
+        <w:t>?.</w:t>
+      </w:r>
+      <w:proofErr w:type="spellStart"/>
+      <w:r>
+        <w:rPr>
+          <w:rFonts w:ascii="Arial" w:hAnsi="Arial" w:cs="Arial"/>
           <w:i/>
           <w:iCs/>
           <w:color w:val="222222"/>
           <w:sz w:val="20"/>
           <w:szCs w:val="20"/>
           <w:shd w:val="clear" w:color="auto" w:fill="FFFFFF"/>
-        </w:rPr>
-        <w:t>Internet</w:t>
-      </w:r>
-      <w:proofErr w:type="spellEnd"/>
-      <w:r>
-        <w:rPr>
-          <w:rFonts w:ascii="Arial" w:hAnsi="Arial" w:cs="Arial"/>
-          <w:b/>
+          <w:lang w:val="en-US"/>
+        </w:rPr>
+        <w:t>Elearning</w:t>
+      </w:r>
+      <w:proofErr w:type="spellEnd"/>
+      <w:proofErr w:type="gramEnd"/>
+      <w:r>
+        <w:rPr>
+          <w:rFonts w:ascii="Arial" w:hAnsi="Arial" w:cs="Arial"/>
           <w:i/>
           <w:iCs/>
           <w:color w:val="222222"/>
           <w:sz w:val="20"/>
           <w:szCs w:val="20"/>
           <w:shd w:val="clear" w:color="auto" w:fill="FFFFFF"/>
-        </w:rPr>
-        <w:t xml:space="preserve"> </w:t>
-      </w:r>
-      <w:proofErr w:type="spellStart"/>
-      <w:r>
-        <w:rPr>
-          <w:rFonts w:ascii="Arial" w:hAnsi="Arial" w:cs="Arial"/>
-          <w:b/>
+          <w:lang w:val="en-US"/>
+        </w:rPr>
+        <w:t xml:space="preserve"> papers</w:t>
+      </w:r>
+      <w:r>
+        <w:rPr>
+          <w:rFonts w:ascii="Arial" w:hAnsi="Arial" w:cs="Arial"/>
+          <w:color w:val="222222"/>
+          <w:sz w:val="20"/>
+          <w:szCs w:val="20"/>
+          <w:shd w:val="clear" w:color="auto" w:fill="FFFFFF"/>
+          <w:lang w:val="en-US"/>
+        </w:rPr>
+        <w:t>,</w:t>
+      </w:r>
+      <w:r>
+        <w:rPr>
+          <w:rStyle w:val="apple-converted-space"/>
+          <w:rFonts w:ascii="Arial" w:hAnsi="Arial" w:cs="Arial"/>
+          <w:color w:val="222222"/>
+          <w:sz w:val="20"/>
+          <w:szCs w:val="20"/>
+          <w:shd w:val="clear" w:color="auto" w:fill="FFFFFF"/>
+          <w:lang w:val="en-US"/>
+        </w:rPr>
+        <w:t> </w:t>
+      </w:r>
+      <w:r>
+        <w:rPr>
+          <w:rFonts w:ascii="Arial" w:hAnsi="Arial" w:cs="Arial"/>
           <w:i/>
           <w:iCs/>
           <w:color w:val="222222"/>
           <w:sz w:val="20"/>
           <w:szCs w:val="20"/>
           <w:shd w:val="clear" w:color="auto" w:fill="FFFFFF"/>
-        </w:rPr>
-        <w:t>and</w:t>
-      </w:r>
-      <w:proofErr w:type="spellEnd"/>
-      <w:r>
-        <w:rPr>
-          <w:rFonts w:ascii="Arial" w:hAnsi="Arial" w:cs="Arial"/>
-          <w:b/>
+          <w:lang w:val="en-US"/>
+        </w:rPr>
+        <w:t>2</w:t>
+      </w:r>
+      <w:r>
+        <w:rPr>
+          <w:rFonts w:ascii="Arial" w:hAnsi="Arial" w:cs="Arial"/>
+          <w:color w:val="222222"/>
+          <w:sz w:val="20"/>
+          <w:szCs w:val="20"/>
+          <w:shd w:val="clear" w:color="auto" w:fill="FFFFFF"/>
+          <w:lang w:val="en-US"/>
+        </w:rPr>
+        <w:t>(1), 1-8.</w:t>
+      </w:r>
+    </w:p>
+    <w:p>
+      <w:r>
+        <w:rPr>
+          <w:lang w:val="en-US"/>
+        </w:rPr>
+        <w:t xml:space="preserve">Felder, R. M., &amp; Silverman, L. K. (1988). Learning and teaching styles in engineering education. </w:t>
+      </w:r>
+      <w:proofErr w:type="spellStart"/>
+      <w:r>
+        <w:rPr>
           <w:i/>
           <w:iCs/>
-          <w:color w:val="222222"/>
-          <w:sz w:val="20"/>
-          <w:szCs w:val="20"/>
-          <w:shd w:val="clear" w:color="auto" w:fill="FFFFFF"/>
-        </w:rPr>
-        <w:t xml:space="preserve"> </w:t>
-      </w:r>
-      <w:proofErr w:type="spellStart"/>
-      <w:r>
-        <w:rPr>
-          <w:rFonts w:ascii="Arial" w:hAnsi="Arial" w:cs="Arial"/>
-          <w:b/>
+        </w:rPr>
+        <w:t>Engineering</w:t>
+      </w:r>
+      <w:proofErr w:type="spellEnd"/>
+      <w:r>
+        <w:rPr>
           <w:i/>
           <w:iCs/>
-          <w:color w:val="222222"/>
-          <w:sz w:val="20"/>
-          <w:szCs w:val="20"/>
-          <w:shd w:val="clear" w:color="auto" w:fill="FFFFFF"/>
-        </w:rPr>
-        <w:t>higher</w:t>
-      </w:r>
-      <w:proofErr w:type="spellEnd"/>
-      <w:r>
-        <w:rPr>
-          <w:rFonts w:ascii="Arial" w:hAnsi="Arial" w:cs="Arial"/>
-          <w:b/>
+        </w:rPr>
+        <w:t xml:space="preserve"> </w:t>
+      </w:r>
+      <w:proofErr w:type="spellStart"/>
+      <w:r>
+        <w:rPr>
           <w:i/>
           <w:iCs/>
-          <w:color w:val="222222"/>
-          <w:sz w:val="20"/>
-          <w:szCs w:val="20"/>
-          <w:shd w:val="clear" w:color="auto" w:fill="FFFFFF"/>
-        </w:rPr>
-        <w:t xml:space="preserve"> </w:t>
-      </w:r>
-      <w:proofErr w:type="spellStart"/>
-      <w:r>
-        <w:rPr>
-          <w:rFonts w:ascii="Arial" w:hAnsi="Arial" w:cs="Arial"/>
-          <w:b/>
+        </w:rPr>
+        <w:t>education</w:t>
+      </w:r>
+      <w:proofErr w:type="spellEnd"/>
+      <w:r>
+        <w:t xml:space="preserve">, </w:t>
+      </w:r>
+      <w:r>
+        <w:rPr>
           <w:i/>
           <w:iCs/>
-          <w:color w:val="222222"/>
-          <w:sz w:val="20"/>
-          <w:szCs w:val="20"/>
-          <w:shd w:val="clear" w:color="auto" w:fill="FFFFFF"/>
-        </w:rPr>
-        <w:t>education</w:t>
-      </w:r>
-      <w:proofErr w:type="spellEnd"/>
-      <w:r>
-        <w:rPr>
-          <w:rFonts w:ascii="Arial" w:hAnsi="Arial" w:cs="Arial"/>
-          <w:b/>
-          <w:color w:val="222222"/>
-          <w:sz w:val="20"/>
-          <w:szCs w:val="20"/>
-          <w:shd w:val="clear" w:color="auto" w:fill="FFFFFF"/>
-        </w:rPr>
-        <w:t>,</w:t>
-      </w:r>
-      <w:r>
-        <w:rPr>
-          <w:rStyle w:val="apple-converted-space"/>
-          <w:rFonts w:ascii="Arial" w:hAnsi="Arial" w:cs="Arial"/>
-          <w:color w:val="222222"/>
-          <w:sz w:val="20"/>
-          <w:szCs w:val="20"/>
-          <w:shd w:val="clear" w:color="auto" w:fill="FFFFFF"/>
-        </w:rPr>
-        <w:t> </w:t>
-      </w:r>
-      <w:r>
-        <w:rPr>
-          <w:rFonts w:ascii="Arial" w:hAnsi="Arial" w:cs="Arial"/>
-          <w:i/>
-          <w:iCs/>
-          <w:color w:val="222222"/>
-          <w:sz w:val="20"/>
-          <w:szCs w:val="20"/>
-          <w:shd w:val="clear" w:color="auto" w:fill="FFFFFF"/>
-        </w:rPr>
-        <w:t>15</w:t>
-      </w:r>
-      <w:r>
-        <w:rPr>
-          <w:rFonts w:ascii="Arial" w:hAnsi="Arial" w:cs="Arial"/>
-          <w:color w:val="222222"/>
-          <w:sz w:val="20"/>
-          <w:szCs w:val="20"/>
-          <w:shd w:val="clear" w:color="auto" w:fill="FFFFFF"/>
-        </w:rPr>
-        <w:t>(1), 3-8.</w:t>
+        </w:rPr>
+        <w:t>78</w:t>
+      </w:r>
+      <w:r>
+        <w:t>(7), 674-681.</w:t>
+      </w:r>
+    </w:p>
+    <w:p>
+      <w:pPr>
+        <w:rPr>
+          <w:lang w:val="en-US"/>
+        </w:rPr>
+      </w:pPr>
+      <w:proofErr w:type="spellStart"/>
+      <w:r>
+        <w:rPr>
+          <w:lang w:val="fi-FI"/>
+        </w:rPr>
+        <w:t>McLoughlin</w:t>
+      </w:r>
+      <w:proofErr w:type="spellEnd"/>
+      <w:r>
+        <w:rPr>
+          <w:lang w:val="fi-FI"/>
+        </w:rPr>
+        <w:t xml:space="preserve">, C., &amp; Lee, M. J. W. (2007). </w:t>
+      </w:r>
+      <w:r>
+        <w:rPr>
+          <w:lang w:val="en-US"/>
+        </w:rPr>
+        <w:t>Listen and learn: A systematic review of the</w:t>
+      </w:r>
+      <w:r>
+        <w:rPr>
+          <w:lang w:val="en-US"/>
+        </w:rPr>
+        <w:t xml:space="preserve"> </w:t>
+      </w:r>
+      <w:r>
+        <w:rPr>
+          <w:lang w:val="en-US"/>
+        </w:rPr>
+        <w:t>evidence that podcasting supports learning in higher education. In C. Montgomerie,</w:t>
+      </w:r>
+      <w:r>
+        <w:rPr>
+          <w:lang w:val="en-US"/>
+        </w:rPr>
+        <w:t xml:space="preserve"> </w:t>
+      </w:r>
+      <w:r>
+        <w:rPr>
+          <w:lang w:val="en-US"/>
+        </w:rPr>
+        <w:t xml:space="preserve">&amp; J. Seale (Eds.), </w:t>
+      </w:r>
+      <w:r>
+        <w:rPr>
+          <w:lang w:val="en-US"/>
+        </w:rPr>
+        <w:t xml:space="preserve">Proceedings of </w:t>
+      </w:r>
+      <w:r>
+        <w:rPr>
+          <w:lang w:val="en-US"/>
+        </w:rPr>
+        <w:t>World Conference on Educational Multimedia,</w:t>
+      </w:r>
+      <w:r>
+        <w:rPr>
+          <w:lang w:val="en-US"/>
+        </w:rPr>
+        <w:t xml:space="preserve"> </w:t>
+      </w:r>
+      <w:r>
+        <w:rPr>
+          <w:lang w:val="en-US"/>
+        </w:rPr>
+        <w:t>Hypermedia and Telecommunications (pp. 1669–1677). Chesapeake, VA: AAC.</w:t>
+      </w:r>
+    </w:p>
+    <w:p>
+      <w:pPr>
+        <w:rPr>
+          <w:lang w:val="en-US"/>
+        </w:rPr>
+      </w:pPr>
+      <w:proofErr w:type="spellStart"/>
+      <w:r>
+        <w:rPr>
+          <w:lang w:val="fi-FI"/>
+        </w:rPr>
+        <w:t>McGloughlin</w:t>
+      </w:r>
+      <w:proofErr w:type="spellEnd"/>
+      <w:r>
+        <w:rPr>
+          <w:lang w:val="fi-FI"/>
+        </w:rPr>
+        <w:t xml:space="preserve">, C., &amp; Lee, M. J. W. (2010). </w:t>
+      </w:r>
+      <w:proofErr w:type="spellStart"/>
+      <w:r>
+        <w:rPr>
+          <w:lang w:val="en-US"/>
+        </w:rPr>
+        <w:t>Personalised</w:t>
+      </w:r>
+      <w:proofErr w:type="spellEnd"/>
+      <w:r>
+        <w:rPr>
+          <w:lang w:val="en-US"/>
+        </w:rPr>
+        <w:t xml:space="preserve"> and </w:t>
+      </w:r>
+      <w:proofErr w:type="spellStart"/>
+      <w:r>
+        <w:rPr>
+          <w:lang w:val="en-US"/>
+        </w:rPr>
+        <w:t>self regulated</w:t>
+      </w:r>
+      <w:proofErr w:type="spellEnd"/>
+      <w:r>
+        <w:rPr>
+          <w:lang w:val="en-US"/>
+        </w:rPr>
+        <w:t xml:space="preserve"> learning in the</w:t>
+      </w:r>
+      <w:r>
+        <w:rPr>
+          <w:lang w:val="en-US"/>
+        </w:rPr>
+        <w:t xml:space="preserve"> </w:t>
+      </w:r>
+      <w:r>
+        <w:rPr>
+          <w:lang w:val="en-US"/>
+        </w:rPr>
+        <w:t>Web 2.0 era: International exemplars of innovative pedagogy using social software.</w:t>
+      </w:r>
+      <w:r>
+        <w:rPr>
+          <w:lang w:val="en-US"/>
+        </w:rPr>
+        <w:t xml:space="preserve"> </w:t>
+      </w:r>
+      <w:r>
+        <w:rPr>
+          <w:lang w:val="en-US"/>
+        </w:rPr>
+        <w:t>Australasian Journal of Educational Technology, 26(1), 28–43.</w:t>
       </w:r>
     </w:p>
     <w:p>
@@ -4026,7 +5276,6 @@
   <w:style w:type="character" w:default="1" w:styleId="a0">
     <w:name w:val="Default Paragraph Font"/>
     <w:uiPriority w:val="1"/>
-    <w:semiHidden/>
     <w:unhideWhenUsed/>
   </w:style>
   <w:style w:type="table" w:default="1" w:styleId="a1">

</xml_diff>

<commit_message>
a new section of a tendency towards student-centeres learning to a research proposal is added + some additions about the same issue to master theses document
</commit_message>
<xml_diff>
--- a/Master theses/Master theses.docx
+++ b/Master theses/Master theses.docx
@@ -1683,11 +1683,310 @@
     </w:p>
     <w:p>
       <w:pPr>
+        <w:rPr>
+          <w:lang w:val="en-US"/>
+        </w:rPr>
+      </w:pPr>
+      <w:r>
+        <w:rPr>
+          <w:lang w:val="en-US"/>
+        </w:rPr>
+        <w:br w:type="page"/>
+      </w:r>
+    </w:p>
+    <w:p>
+      <w:pPr>
         <w:ind w:left="45"/>
-        <w:rPr>
-          <w:lang w:val="en-US"/>
-        </w:rPr>
-      </w:pPr>
+        <w:jc w:val="center"/>
+        <w:rPr>
+          <w:rFonts w:ascii="Book Antiqua" w:hAnsi="Book Antiqua"/>
+          <w:b/>
+          <w:sz w:val="32"/>
+          <w:szCs w:val="32"/>
+          <w:lang w:val="en-US"/>
+        </w:rPr>
+      </w:pPr>
+      <w:r>
+        <w:rPr>
+          <w:rFonts w:ascii="Book Antiqua" w:hAnsi="Book Antiqua"/>
+          <w:b/>
+          <w:sz w:val="32"/>
+          <w:szCs w:val="32"/>
+          <w:lang w:val="en-US"/>
+        </w:rPr>
+        <w:lastRenderedPageBreak/>
+        <w:t>State of the art</w:t>
+      </w:r>
+    </w:p>
+    <w:p>
+      <w:pPr>
+        <w:ind w:left="3192"/>
+        <w:jc w:val="both"/>
+        <w:rPr>
+          <w:bCs/>
+          <w:sz w:val="20"/>
+          <w:lang w:val="en-US"/>
+        </w:rPr>
+      </w:pPr>
+      <w:r>
+        <w:rPr>
+          <w:bCs/>
+          <w:sz w:val="20"/>
+          <w:lang w:val="en-US"/>
+        </w:rPr>
+        <w:t>The goal of this section is to show the importance of PLE</w:t>
+      </w:r>
+    </w:p>
+    <w:p>
+      <w:pPr>
+        <w:ind w:left="3192"/>
+        <w:jc w:val="both"/>
+        <w:rPr>
+          <w:bCs/>
+          <w:sz w:val="20"/>
+          <w:lang w:val="en-US"/>
+        </w:rPr>
+      </w:pPr>
+      <w:r>
+        <w:rPr>
+          <w:bCs/>
+          <w:sz w:val="20"/>
+          <w:lang w:val="en-US"/>
+        </w:rPr>
+        <w:t>Structure</w:t>
+      </w:r>
+      <w:r>
+        <w:rPr>
+          <w:bCs/>
+          <w:sz w:val="20"/>
+          <w:lang w:val="en-US"/>
+        </w:rPr>
+        <w:t xml:space="preserve"> of section</w:t>
+      </w:r>
+      <w:r>
+        <w:rPr>
+          <w:bCs/>
+          <w:sz w:val="20"/>
+          <w:lang w:val="en-US"/>
+        </w:rPr>
+        <w:t>:</w:t>
+      </w:r>
+    </w:p>
+    <w:p>
+      <w:pPr>
+        <w:pStyle w:val="a3"/>
+        <w:numPr>
+          <w:ilvl w:val="0"/>
+          <w:numId w:val="7"/>
+        </w:numPr>
+        <w:ind w:left="3912"/>
+        <w:jc w:val="both"/>
+        <w:rPr>
+          <w:bCs/>
+          <w:sz w:val="20"/>
+          <w:lang w:val="en-US"/>
+        </w:rPr>
+      </w:pPr>
+      <w:r>
+        <w:rPr>
+          <w:bCs/>
+          <w:sz w:val="20"/>
+          <w:lang w:val="en-US"/>
+        </w:rPr>
+        <w:t>Tendency towards Student – centered learning (</w:t>
+      </w:r>
+      <w:r>
+        <w:rPr>
+          <w:bCs/>
+          <w:sz w:val="20"/>
+          <w:lang w:val="en-US"/>
+        </w:rPr>
+        <w:t>Shift from teacher centered approach to student centered</w:t>
+      </w:r>
+      <w:r>
+        <w:rPr>
+          <w:bCs/>
+          <w:sz w:val="20"/>
+          <w:lang w:val="en-US"/>
+        </w:rPr>
+        <w:t xml:space="preserve"> in education (or WEB 2.0</w:t>
+      </w:r>
+      <w:r>
+        <w:rPr>
+          <w:bCs/>
+          <w:sz w:val="20"/>
+          <w:lang w:val="en-US"/>
+        </w:rPr>
+        <w:t xml:space="preserve"> allowed new ICT solutions to appear which could support student-centered learning</w:t>
+      </w:r>
+      <w:r>
+        <w:rPr>
+          <w:bCs/>
+          <w:sz w:val="20"/>
+          <w:lang w:val="en-US"/>
+        </w:rPr>
+        <w:t>)</w:t>
+      </w:r>
+      <w:r>
+        <w:rPr>
+          <w:bCs/>
+          <w:sz w:val="20"/>
+          <w:lang w:val="en-US"/>
+        </w:rPr>
+        <w:t>)</w:t>
+      </w:r>
+    </w:p>
+    <w:p>
+      <w:pPr>
+        <w:pStyle w:val="a3"/>
+        <w:numPr>
+          <w:ilvl w:val="0"/>
+          <w:numId w:val="7"/>
+        </w:numPr>
+        <w:ind w:left="3912"/>
+        <w:jc w:val="both"/>
+        <w:rPr>
+          <w:bCs/>
+          <w:sz w:val="20"/>
+          <w:lang w:val="en-US"/>
+        </w:rPr>
+      </w:pPr>
+      <w:r>
+        <w:rPr>
+          <w:bCs/>
+          <w:sz w:val="20"/>
+          <w:lang w:val="en-US"/>
+        </w:rPr>
+        <w:t>Situation with student centered approach within STEM subjects in European schools</w:t>
+      </w:r>
+    </w:p>
+    <w:p>
+      <w:pPr>
+        <w:pStyle w:val="a3"/>
+        <w:numPr>
+          <w:ilvl w:val="0"/>
+          <w:numId w:val="7"/>
+        </w:numPr>
+        <w:ind w:left="3912"/>
+        <w:jc w:val="both"/>
+        <w:rPr>
+          <w:bCs/>
+          <w:sz w:val="20"/>
+          <w:lang w:val="en-US"/>
+        </w:rPr>
+      </w:pPr>
+      <w:r>
+        <w:rPr>
+          <w:bCs/>
+          <w:sz w:val="20"/>
+          <w:lang w:val="en-US"/>
+        </w:rPr>
+        <w:t>Importance of PLE</w:t>
+      </w:r>
+      <w:r>
+        <w:rPr>
+          <w:bCs/>
+          <w:sz w:val="20"/>
+          <w:lang w:val="en-US"/>
+        </w:rPr>
+        <w:t xml:space="preserve"> (X)</w:t>
+      </w:r>
+    </w:p>
+    <w:p>
+      <w:pPr>
+        <w:pStyle w:val="a3"/>
+        <w:numPr>
+          <w:ilvl w:val="0"/>
+          <w:numId w:val="7"/>
+        </w:numPr>
+        <w:ind w:left="3912"/>
+        <w:jc w:val="both"/>
+        <w:rPr>
+          <w:bCs/>
+          <w:sz w:val="20"/>
+          <w:lang w:val="en-US"/>
+        </w:rPr>
+      </w:pPr>
+      <w:r>
+        <w:rPr>
+          <w:bCs/>
+          <w:sz w:val="20"/>
+          <w:lang w:val="en-US"/>
+        </w:rPr>
+        <w:t>Problems of existing PLEs</w:t>
+      </w:r>
+      <w:r>
+        <w:rPr>
+          <w:bCs/>
+          <w:sz w:val="20"/>
+          <w:lang w:val="en-US"/>
+        </w:rPr>
+        <w:t xml:space="preserve"> (X)</w:t>
+      </w:r>
+    </w:p>
+    <w:p>
+      <w:pPr>
+        <w:pStyle w:val="a3"/>
+        <w:numPr>
+          <w:ilvl w:val="0"/>
+          <w:numId w:val="7"/>
+        </w:numPr>
+        <w:ind w:left="3912"/>
+        <w:jc w:val="both"/>
+        <w:rPr>
+          <w:bCs/>
+          <w:sz w:val="20"/>
+          <w:lang w:val="en-US"/>
+        </w:rPr>
+      </w:pPr>
+      <w:r>
+        <w:rPr>
+          <w:bCs/>
+          <w:sz w:val="20"/>
+          <w:lang w:val="en-US"/>
+        </w:rPr>
+        <w:t>Methods to improve PLE</w:t>
+      </w:r>
+      <w:r>
+        <w:rPr>
+          <w:bCs/>
+          <w:sz w:val="20"/>
+          <w:lang w:val="en-US"/>
+        </w:rPr>
+        <w:t xml:space="preserve"> (how perfect PLE could look like)</w:t>
+      </w:r>
+    </w:p>
+    <w:p>
+      <w:pPr>
+        <w:pStyle w:val="a3"/>
+        <w:numPr>
+          <w:ilvl w:val="0"/>
+          <w:numId w:val="7"/>
+        </w:numPr>
+        <w:ind w:left="3912"/>
+        <w:jc w:val="both"/>
+        <w:rPr>
+          <w:bCs/>
+          <w:sz w:val="20"/>
+          <w:lang w:val="en-US"/>
+        </w:rPr>
+      </w:pPr>
+      <w:r>
+        <w:rPr>
+          <w:bCs/>
+          <w:sz w:val="20"/>
+          <w:lang w:val="en-US"/>
+        </w:rPr>
+        <w:t>There are works about ITC adoption in education but not yet particularly about PLE</w:t>
+      </w:r>
+      <w:r>
+        <w:rPr>
+          <w:bCs/>
+          <w:sz w:val="20"/>
+          <w:lang w:val="en-US"/>
+        </w:rPr>
+        <w:t xml:space="preserve"> in the context of primary and secondary schools</w:t>
+      </w:r>
     </w:p>
     <w:p>
       <w:pPr>
@@ -1699,8 +1998,893 @@
     </w:p>
     <w:p>
       <w:pPr>
+        <w:spacing w:line="240" w:lineRule="auto"/>
         <w:ind w:left="45"/>
         <w:rPr>
+          <w:rFonts w:ascii="Book Antiqua" w:hAnsi="Book Antiqua"/>
+          <w:b/>
+          <w:sz w:val="28"/>
+          <w:lang w:val="en-US"/>
+        </w:rPr>
+      </w:pPr>
+      <w:r>
+        <w:rPr>
+          <w:rFonts w:ascii="Book Antiqua" w:hAnsi="Book Antiqua"/>
+          <w:b/>
+          <w:sz w:val="28"/>
+          <w:lang w:val="en-US"/>
+        </w:rPr>
+        <w:t>Tendency towards Student – Centered learning</w:t>
+      </w:r>
+    </w:p>
+    <w:p>
+      <w:pPr>
+        <w:jc w:val="both"/>
+        <w:rPr>
+          <w:lang w:val="en-US"/>
+        </w:rPr>
+      </w:pPr>
+      <w:r>
+        <w:rPr>
+          <w:lang w:val="en-US"/>
+        </w:rPr>
+        <w:t xml:space="preserve">According to </w:t>
+      </w:r>
+      <w:r>
+        <w:rPr>
+          <w:bCs/>
+          <w:color w:val="FF0000"/>
+          <w:lang w:val="en-US"/>
+        </w:rPr>
+        <w:t xml:space="preserve">Lang et al. (2012), </w:t>
+      </w:r>
+      <w:r>
+        <w:rPr>
+          <w:lang w:val="en-US"/>
+        </w:rPr>
+        <w:t xml:space="preserve">the field of Education in Europe confronts several mayor challenges such as early drop outs, financial issues, teachers spending less time with the students due to documentation, the shift into 21st century skills both for teachers and students, low interest in STEM subjects (Science, technology and Math) as well as an increased demand of personalized learning. Apart from this there is a </w:t>
+      </w:r>
+      <w:r>
+        <w:rPr>
+          <w:b/>
+          <w:bCs/>
+          <w:lang w:val="en-US"/>
+        </w:rPr>
+        <w:t>great shift</w:t>
+      </w:r>
+      <w:r>
+        <w:rPr>
+          <w:bCs/>
+          <w:lang w:val="en-US"/>
+        </w:rPr>
+        <w:t xml:space="preserve"> </w:t>
+      </w:r>
+      <w:r>
+        <w:rPr>
+          <w:lang w:val="en-US"/>
+        </w:rPr>
+        <w:t>from the traditional school to e - teaching and learning</w:t>
+      </w:r>
+      <w:r>
+        <w:rPr>
+          <w:bCs/>
+          <w:lang w:val="en-US"/>
+        </w:rPr>
+        <w:t xml:space="preserve"> going on</w:t>
+      </w:r>
+      <w:r>
+        <w:rPr>
+          <w:b/>
+          <w:bCs/>
+          <w:lang w:val="en-US"/>
+        </w:rPr>
+        <w:t xml:space="preserve"> </w:t>
+      </w:r>
+      <w:r>
+        <w:rPr>
+          <w:lang w:val="en-US"/>
+        </w:rPr>
+        <w:t>within the European Education system and the teaching staff need support from technology to manage this shift. There exists a great amount of different ICT solutions on the market to be used in classrooms but in spite of high investments and a market that offers such a variety of products it is still observed a low use of technology to perform innovative teaching and creative learning in the European classrooms in order to meet the 21st century in full scale. It is believed that European schools’ actual situation and problems have one common origin – the lack of customized ICT products/ services merging from the demand side (European schools) and an effective dialogue between demand and supply side (procurers of ICT and ICT industry/ research).</w:t>
+      </w:r>
+    </w:p>
+    <w:p>
+      <w:pPr>
+        <w:pStyle w:val="a4"/>
+        <w:jc w:val="both"/>
+        <w:rPr>
+          <w:color w:val="FF0000"/>
+          <w:lang w:val="en-US"/>
+        </w:rPr>
+      </w:pPr>
+      <w:r>
+        <w:rPr>
+          <w:color w:val="FF0000"/>
+          <w:lang w:val="en-US"/>
+        </w:rPr>
+        <w:t>(IMAILE portal)</w:t>
+      </w:r>
+    </w:p>
+    <w:p>
+      <w:pPr>
+        <w:spacing w:line="240" w:lineRule="auto"/>
+        <w:ind w:left="45"/>
+        <w:rPr>
+          <w:rFonts w:ascii="Book Antiqua" w:hAnsi="Book Antiqua"/>
+          <w:b/>
+          <w:sz w:val="28"/>
+          <w:lang w:val="en-US"/>
+        </w:rPr>
+      </w:pPr>
+      <w:r>
+        <w:rPr>
+          <w:rFonts w:ascii="Book Antiqua" w:hAnsi="Book Antiqua"/>
+          <w:b/>
+          <w:sz w:val="28"/>
+          <w:lang w:val="en-US"/>
+        </w:rPr>
+        <w:t>Situation with student centered approach within STEM subjects in European schools</w:t>
+      </w:r>
+    </w:p>
+    <w:p>
+      <w:pPr>
+        <w:pStyle w:val="a4"/>
+        <w:jc w:val="both"/>
+        <w:rPr>
+          <w:lang w:val="en-US"/>
+        </w:rPr>
+      </w:pPr>
+      <w:r>
+        <w:rPr>
+          <w:highlight w:val="lightGray"/>
+          <w:lang w:val="en-US"/>
+        </w:rPr>
+        <w:t>R</w:t>
+      </w:r>
+      <w:r>
+        <w:rPr>
+          <w:highlight w:val="lightGray"/>
+          <w:lang w:val="en-US"/>
+        </w:rPr>
+        <w:t>esearch shows that lessons in math and science still is mostly teacher-centered, with few opportunities for the students to have influence on their own learning and using digital tool</w:t>
+      </w:r>
+      <w:r>
+        <w:rPr>
+          <w:lang w:val="en-US"/>
+        </w:rPr>
+        <w:t xml:space="preserve"> </w:t>
+      </w:r>
+      <w:r>
+        <w:rPr>
+          <w:color w:val="FF0000"/>
+          <w:lang w:val="en-US"/>
+        </w:rPr>
+        <w:t>(IMAILE portal)</w:t>
+      </w:r>
+    </w:p>
+    <w:p>
+      <w:pPr>
+        <w:pStyle w:val="a4"/>
+        <w:jc w:val="both"/>
+        <w:rPr>
+          <w:lang w:val="en-US"/>
+        </w:rPr>
+      </w:pPr>
+      <w:r>
+        <w:rPr>
+          <w:lang w:val="en-US"/>
+        </w:rPr>
+        <w:t xml:space="preserve">European schools at present show a </w:t>
+      </w:r>
+      <w:r>
+        <w:rPr>
+          <w:rStyle w:val="a5"/>
+          <w:lang w:val="en-US"/>
+        </w:rPr>
+        <w:t>teacher centric</w:t>
+      </w:r>
+      <w:r>
+        <w:rPr>
+          <w:lang w:val="en-US"/>
+        </w:rPr>
+        <w:t xml:space="preserve"> classroom with teachers using technology, interactive whiteboards and LMS systems. While the actual trend goes to towards </w:t>
+      </w:r>
+      <w:r>
+        <w:rPr>
+          <w:rStyle w:val="a5"/>
+          <w:lang w:val="en-US"/>
+        </w:rPr>
+        <w:t xml:space="preserve">student </w:t>
+      </w:r>
+      <w:proofErr w:type="spellStart"/>
+      <w:r>
+        <w:rPr>
+          <w:rStyle w:val="a5"/>
+          <w:lang w:val="en-US"/>
+        </w:rPr>
+        <w:t>centred</w:t>
+      </w:r>
+      <w:proofErr w:type="spellEnd"/>
+      <w:r>
+        <w:rPr>
+          <w:lang w:val="en-US"/>
+        </w:rPr>
+        <w:t xml:space="preserve"> learning where all students have access to devices, digital content and software in a </w:t>
+      </w:r>
+      <w:proofErr w:type="spellStart"/>
+      <w:r>
+        <w:rPr>
+          <w:lang w:val="en-US"/>
+        </w:rPr>
+        <w:t>personalised</w:t>
+      </w:r>
+      <w:proofErr w:type="spellEnd"/>
+      <w:r>
+        <w:rPr>
+          <w:lang w:val="en-US"/>
+        </w:rPr>
+        <w:t xml:space="preserve"> way. Research indicates that interactive classrooms need the support of ICT personal learning environments in order to provide participatory learning in a student centric way. By marrying the principles of </w:t>
+      </w:r>
+      <w:proofErr w:type="spellStart"/>
+      <w:r>
+        <w:rPr>
+          <w:lang w:val="en-US"/>
+        </w:rPr>
+        <w:t>personalised</w:t>
+      </w:r>
+      <w:proofErr w:type="spellEnd"/>
+      <w:r>
+        <w:rPr>
+          <w:lang w:val="en-US"/>
+        </w:rPr>
+        <w:t xml:space="preserve"> learning with the tools of technology some educators believe that they have the chance to create the kind of customized learning environment that can finally break schools out of industrial age model of education to bring the true 21st century school reform.</w:t>
+      </w:r>
+    </w:p>
+    <w:p>
+      <w:pPr>
+        <w:pStyle w:val="a4"/>
+        <w:jc w:val="both"/>
+        <w:rPr>
+          <w:color w:val="FF0000"/>
+          <w:lang w:val="en-US"/>
+        </w:rPr>
+      </w:pPr>
+      <w:r>
+        <w:rPr>
+          <w:color w:val="FF0000"/>
+          <w:lang w:val="en-US"/>
+        </w:rPr>
+        <w:lastRenderedPageBreak/>
+        <w:t>(IMAILE portal)</w:t>
+      </w:r>
+    </w:p>
+    <w:p>
+      <w:pPr>
+        <w:spacing w:line="240" w:lineRule="auto"/>
+        <w:ind w:left="45"/>
+        <w:rPr>
+          <w:rFonts w:ascii="Book Antiqua" w:hAnsi="Book Antiqua"/>
+          <w:b/>
+          <w:sz w:val="28"/>
+          <w:lang w:val="en-US"/>
+        </w:rPr>
+      </w:pPr>
+      <w:r>
+        <w:rPr>
+          <w:rFonts w:ascii="Book Antiqua" w:hAnsi="Book Antiqua"/>
+          <w:b/>
+          <w:sz w:val="28"/>
+          <w:lang w:val="en-US"/>
+        </w:rPr>
+        <w:t>Importance of PLE</w:t>
+      </w:r>
+    </w:p>
+    <w:p>
+      <w:pPr>
+        <w:autoSpaceDE w:val="0"/>
+        <w:autoSpaceDN w:val="0"/>
+        <w:adjustRightInd w:val="0"/>
+        <w:spacing w:after="0" w:line="240" w:lineRule="auto"/>
+        <w:rPr>
+          <w:rFonts w:ascii="Palatino-Roman" w:hAnsi="Palatino-Roman" w:cs="Palatino-Roman"/>
+          <w:sz w:val="20"/>
+          <w:szCs w:val="20"/>
+          <w:highlight w:val="lightGray"/>
+          <w:lang w:val="en-US"/>
+        </w:rPr>
+      </w:pPr>
+      <w:r>
+        <w:rPr>
+          <w:rFonts w:ascii="Palatino-Roman" w:hAnsi="Palatino-Roman" w:cs="Palatino-Roman"/>
+          <w:sz w:val="20"/>
+          <w:szCs w:val="20"/>
+          <w:highlight w:val="lightGray"/>
+          <w:lang w:val="en-US"/>
+        </w:rPr>
+        <w:t>The quest for learning</w:t>
+      </w:r>
+    </w:p>
+    <w:p>
+      <w:pPr>
+        <w:autoSpaceDE w:val="0"/>
+        <w:autoSpaceDN w:val="0"/>
+        <w:adjustRightInd w:val="0"/>
+        <w:spacing w:after="0" w:line="240" w:lineRule="auto"/>
+        <w:rPr>
+          <w:rFonts w:ascii="Palatino-Roman" w:hAnsi="Palatino-Roman" w:cs="Palatino-Roman"/>
+          <w:sz w:val="20"/>
+          <w:szCs w:val="20"/>
+          <w:highlight w:val="lightGray"/>
+          <w:lang w:val="en-US"/>
+        </w:rPr>
+      </w:pPr>
+      <w:r>
+        <w:rPr>
+          <w:rFonts w:ascii="Palatino-Roman" w:hAnsi="Palatino-Roman" w:cs="Palatino-Roman"/>
+          <w:sz w:val="20"/>
+          <w:szCs w:val="20"/>
+          <w:highlight w:val="lightGray"/>
+          <w:lang w:val="en-US"/>
+        </w:rPr>
+        <w:t xml:space="preserve">to be ‘student </w:t>
+      </w:r>
+      <w:proofErr w:type="spellStart"/>
+      <w:r>
+        <w:rPr>
+          <w:rFonts w:ascii="Palatino-Roman" w:hAnsi="Palatino-Roman" w:cs="Palatino-Roman"/>
+          <w:sz w:val="20"/>
+          <w:szCs w:val="20"/>
+          <w:highlight w:val="lightGray"/>
+          <w:lang w:val="en-US"/>
+        </w:rPr>
+        <w:t>centred</w:t>
+      </w:r>
+      <w:proofErr w:type="spellEnd"/>
+      <w:r>
+        <w:rPr>
+          <w:rFonts w:ascii="Palatino-Roman" w:hAnsi="Palatino-Roman" w:cs="Palatino-Roman"/>
+          <w:sz w:val="20"/>
+          <w:szCs w:val="20"/>
+          <w:highlight w:val="lightGray"/>
+          <w:lang w:val="en-US"/>
+        </w:rPr>
+        <w:t xml:space="preserve">’, </w:t>
+      </w:r>
+      <w:proofErr w:type="spellStart"/>
+      <w:r>
+        <w:rPr>
+          <w:rFonts w:ascii="Palatino-Roman" w:hAnsi="Palatino-Roman" w:cs="Palatino-Roman"/>
+          <w:sz w:val="20"/>
+          <w:szCs w:val="20"/>
+          <w:highlight w:val="lightGray"/>
+          <w:lang w:val="en-US"/>
+        </w:rPr>
+        <w:t>self directed</w:t>
+      </w:r>
+      <w:proofErr w:type="spellEnd"/>
+      <w:r>
+        <w:rPr>
+          <w:rFonts w:ascii="Palatino-Roman" w:hAnsi="Palatino-Roman" w:cs="Palatino-Roman"/>
+          <w:sz w:val="20"/>
+          <w:szCs w:val="20"/>
+          <w:highlight w:val="lightGray"/>
+          <w:lang w:val="en-US"/>
+        </w:rPr>
+        <w:t xml:space="preserve"> and </w:t>
+      </w:r>
+      <w:proofErr w:type="spellStart"/>
+      <w:r>
+        <w:rPr>
+          <w:rFonts w:ascii="Palatino-Roman" w:hAnsi="Palatino-Roman" w:cs="Palatino-Roman"/>
+          <w:sz w:val="20"/>
+          <w:szCs w:val="20"/>
+          <w:highlight w:val="lightGray"/>
+          <w:lang w:val="en-US"/>
+        </w:rPr>
+        <w:t>self regulated</w:t>
+      </w:r>
+      <w:proofErr w:type="spellEnd"/>
+      <w:r>
+        <w:rPr>
+          <w:rFonts w:ascii="Palatino-Roman" w:hAnsi="Palatino-Roman" w:cs="Palatino-Roman"/>
+          <w:sz w:val="20"/>
+          <w:szCs w:val="20"/>
+          <w:highlight w:val="lightGray"/>
+          <w:lang w:val="en-US"/>
+        </w:rPr>
+        <w:t xml:space="preserve"> has long been a pursuit of</w:t>
+      </w:r>
+    </w:p>
+    <w:p>
+      <w:pPr>
+        <w:autoSpaceDE w:val="0"/>
+        <w:autoSpaceDN w:val="0"/>
+        <w:adjustRightInd w:val="0"/>
+        <w:spacing w:after="0" w:line="240" w:lineRule="auto"/>
+        <w:rPr>
+          <w:rFonts w:ascii="Palatino-Roman" w:hAnsi="Palatino-Roman" w:cs="Palatino-Roman"/>
+          <w:sz w:val="20"/>
+          <w:szCs w:val="20"/>
+          <w:highlight w:val="lightGray"/>
+          <w:lang w:val="en-US"/>
+        </w:rPr>
+      </w:pPr>
+      <w:r>
+        <w:rPr>
+          <w:rFonts w:ascii="Palatino-Roman" w:hAnsi="Palatino-Roman" w:cs="Palatino-Roman"/>
+          <w:sz w:val="20"/>
+          <w:szCs w:val="20"/>
+          <w:highlight w:val="lightGray"/>
+          <w:lang w:val="en-US"/>
+        </w:rPr>
+        <w:t>educators, and recent reports from various countries including the UK (see Owen,</w:t>
+      </w:r>
+    </w:p>
+    <w:p>
+      <w:pPr>
+        <w:autoSpaceDE w:val="0"/>
+        <w:autoSpaceDN w:val="0"/>
+        <w:adjustRightInd w:val="0"/>
+        <w:spacing w:after="0" w:line="240" w:lineRule="auto"/>
+        <w:rPr>
+          <w:rFonts w:ascii="Palatino-Roman" w:hAnsi="Palatino-Roman" w:cs="Palatino-Roman"/>
+          <w:sz w:val="20"/>
+          <w:szCs w:val="20"/>
+          <w:highlight w:val="lightGray"/>
+          <w:lang w:val="en-US"/>
+        </w:rPr>
+      </w:pPr>
+      <w:r>
+        <w:rPr>
+          <w:rFonts w:ascii="Palatino-Roman" w:hAnsi="Palatino-Roman" w:cs="Palatino-Roman"/>
+          <w:sz w:val="20"/>
+          <w:szCs w:val="20"/>
+          <w:highlight w:val="lightGray"/>
+          <w:lang w:val="en-US"/>
+        </w:rPr>
+        <w:t xml:space="preserve">Grant, Sayers &amp; Facer, 2006; Bryant, 2007; </w:t>
+      </w:r>
+      <w:proofErr w:type="spellStart"/>
+      <w:r>
+        <w:rPr>
+          <w:rFonts w:ascii="Palatino-Roman" w:hAnsi="Palatino-Roman" w:cs="Palatino-Roman"/>
+          <w:sz w:val="20"/>
+          <w:szCs w:val="20"/>
+          <w:highlight w:val="lightGray"/>
+          <w:lang w:val="en-US"/>
+        </w:rPr>
+        <w:t>Minocha</w:t>
+      </w:r>
+      <w:proofErr w:type="spellEnd"/>
+      <w:r>
+        <w:rPr>
+          <w:rFonts w:ascii="Palatino-Roman" w:hAnsi="Palatino-Roman" w:cs="Palatino-Roman"/>
+          <w:sz w:val="20"/>
+          <w:szCs w:val="20"/>
+          <w:highlight w:val="lightGray"/>
+          <w:lang w:val="en-US"/>
+        </w:rPr>
+        <w:t>, 2009; CLEX, 2009), USA (see New</w:t>
+      </w:r>
+    </w:p>
+    <w:p>
+      <w:pPr>
+        <w:autoSpaceDE w:val="0"/>
+        <w:autoSpaceDN w:val="0"/>
+        <w:adjustRightInd w:val="0"/>
+        <w:spacing w:after="0" w:line="240" w:lineRule="auto"/>
+        <w:rPr>
+          <w:rFonts w:ascii="Palatino-Roman" w:hAnsi="Palatino-Roman" w:cs="Palatino-Roman"/>
+          <w:sz w:val="20"/>
+          <w:szCs w:val="20"/>
+          <w:highlight w:val="lightGray"/>
+          <w:lang w:val="en-US"/>
+        </w:rPr>
+      </w:pPr>
+      <w:r>
+        <w:rPr>
+          <w:rFonts w:ascii="Palatino-Roman" w:hAnsi="Palatino-Roman" w:cs="Palatino-Roman"/>
+          <w:sz w:val="20"/>
+          <w:szCs w:val="20"/>
+          <w:highlight w:val="lightGray"/>
+          <w:lang w:val="en-US"/>
+        </w:rPr>
+        <w:t xml:space="preserve">Media Consortium, 2006, 2007, 2008, 2009; </w:t>
+      </w:r>
+      <w:proofErr w:type="spellStart"/>
+      <w:r>
+        <w:rPr>
+          <w:rFonts w:ascii="Palatino-Roman" w:hAnsi="Palatino-Roman" w:cs="Palatino-Roman"/>
+          <w:sz w:val="20"/>
+          <w:szCs w:val="20"/>
+          <w:highlight w:val="lightGray"/>
+          <w:lang w:val="en-US"/>
+        </w:rPr>
+        <w:t>Salaway</w:t>
+      </w:r>
+      <w:proofErr w:type="spellEnd"/>
+      <w:r>
+        <w:rPr>
+          <w:rFonts w:ascii="Palatino-Roman" w:hAnsi="Palatino-Roman" w:cs="Palatino-Roman"/>
+          <w:sz w:val="20"/>
+          <w:szCs w:val="20"/>
+          <w:highlight w:val="lightGray"/>
+          <w:lang w:val="en-US"/>
+        </w:rPr>
+        <w:t>, Caruso &amp; Nelson, 2008) and</w:t>
+      </w:r>
+    </w:p>
+    <w:p>
+      <w:pPr>
+        <w:autoSpaceDE w:val="0"/>
+        <w:autoSpaceDN w:val="0"/>
+        <w:adjustRightInd w:val="0"/>
+        <w:spacing w:after="0" w:line="240" w:lineRule="auto"/>
+        <w:rPr>
+          <w:rFonts w:ascii="Palatino-Roman" w:hAnsi="Palatino-Roman" w:cs="Palatino-Roman"/>
+          <w:sz w:val="20"/>
+          <w:szCs w:val="20"/>
+          <w:highlight w:val="lightGray"/>
+          <w:lang w:val="en-US"/>
+        </w:rPr>
+      </w:pPr>
+      <w:r>
+        <w:rPr>
+          <w:rFonts w:ascii="Palatino-Roman" w:hAnsi="Palatino-Roman" w:cs="Palatino-Roman"/>
+          <w:sz w:val="20"/>
+          <w:szCs w:val="20"/>
+          <w:highlight w:val="lightGray"/>
+          <w:lang w:val="en-US"/>
+        </w:rPr>
+        <w:t>Australia (see Fitzgerald &amp; Steele, 2008) indicate that the integration of social software</w:t>
+      </w:r>
+    </w:p>
+    <w:p>
+      <w:pPr>
+        <w:autoSpaceDE w:val="0"/>
+        <w:autoSpaceDN w:val="0"/>
+        <w:adjustRightInd w:val="0"/>
+        <w:spacing w:after="0" w:line="240" w:lineRule="auto"/>
+        <w:rPr>
+          <w:rFonts w:ascii="Palatino-Roman" w:hAnsi="Palatino-Roman" w:cs="Palatino-Roman"/>
+          <w:sz w:val="20"/>
+          <w:szCs w:val="20"/>
+          <w:highlight w:val="lightGray"/>
+          <w:lang w:val="en-US"/>
+        </w:rPr>
+      </w:pPr>
+      <w:r>
+        <w:rPr>
+          <w:rFonts w:ascii="Palatino-Roman" w:hAnsi="Palatino-Roman" w:cs="Palatino-Roman"/>
+          <w:sz w:val="20"/>
+          <w:szCs w:val="20"/>
+          <w:highlight w:val="lightGray"/>
+          <w:lang w:val="en-US"/>
+        </w:rPr>
+        <w:t>into learning design can make a qualitative difference to giving students a sense of</w:t>
+      </w:r>
+    </w:p>
+    <w:p>
+      <w:pPr>
+        <w:autoSpaceDE w:val="0"/>
+        <w:autoSpaceDN w:val="0"/>
+        <w:adjustRightInd w:val="0"/>
+        <w:spacing w:after="0" w:line="240" w:lineRule="auto"/>
+        <w:rPr>
+          <w:rFonts w:ascii="Palatino-Roman" w:hAnsi="Palatino-Roman" w:cs="Palatino-Roman"/>
+          <w:sz w:val="20"/>
+          <w:szCs w:val="20"/>
+          <w:highlight w:val="lightGray"/>
+          <w:lang w:val="en-US"/>
+        </w:rPr>
+      </w:pPr>
+      <w:r>
+        <w:rPr>
+          <w:rFonts w:ascii="Palatino-Roman" w:hAnsi="Palatino-Roman" w:cs="Palatino-Roman"/>
+          <w:sz w:val="20"/>
+          <w:szCs w:val="20"/>
+          <w:highlight w:val="lightGray"/>
+          <w:lang w:val="en-US"/>
+        </w:rPr>
+        <w:t>ownership and control over their own learning and career planning. However,</w:t>
+      </w:r>
+    </w:p>
+    <w:p>
+      <w:pPr>
+        <w:autoSpaceDE w:val="0"/>
+        <w:autoSpaceDN w:val="0"/>
+        <w:adjustRightInd w:val="0"/>
+        <w:spacing w:after="0" w:line="240" w:lineRule="auto"/>
+        <w:rPr>
+          <w:rFonts w:ascii="Palatino-Roman" w:hAnsi="Palatino-Roman" w:cs="Palatino-Roman"/>
+          <w:sz w:val="20"/>
+          <w:szCs w:val="20"/>
+          <w:highlight w:val="lightGray"/>
+          <w:lang w:val="en-US"/>
+        </w:rPr>
+      </w:pPr>
+      <w:r>
+        <w:rPr>
+          <w:rFonts w:ascii="Palatino-Roman" w:hAnsi="Palatino-Roman" w:cs="Palatino-Roman"/>
+          <w:sz w:val="20"/>
+          <w:szCs w:val="20"/>
+          <w:highlight w:val="lightGray"/>
+          <w:lang w:val="en-US"/>
+        </w:rPr>
+        <w:t>universities and colleges still tend to rely on conservative, established course</w:t>
+      </w:r>
+    </w:p>
+    <w:p>
+      <w:pPr>
+        <w:autoSpaceDE w:val="0"/>
+        <w:autoSpaceDN w:val="0"/>
+        <w:adjustRightInd w:val="0"/>
+        <w:spacing w:after="0" w:line="240" w:lineRule="auto"/>
+        <w:rPr>
+          <w:rFonts w:ascii="Palatino-Roman" w:hAnsi="Palatino-Roman" w:cs="Palatino-Roman"/>
+          <w:sz w:val="20"/>
+          <w:szCs w:val="20"/>
+          <w:highlight w:val="lightGray"/>
+          <w:lang w:val="en-US"/>
+        </w:rPr>
+      </w:pPr>
+      <w:r>
+        <w:rPr>
+          <w:rFonts w:ascii="Palatino-Roman" w:hAnsi="Palatino-Roman" w:cs="Palatino-Roman"/>
+          <w:sz w:val="20"/>
+          <w:szCs w:val="20"/>
+          <w:highlight w:val="lightGray"/>
+          <w:lang w:val="en-US"/>
+        </w:rPr>
+        <w:t>management systems (CMSs) and virtual learning environments (VLEs) that do not</w:t>
+      </w:r>
+    </w:p>
+    <w:p>
+      <w:pPr>
+        <w:autoSpaceDE w:val="0"/>
+        <w:autoSpaceDN w:val="0"/>
+        <w:adjustRightInd w:val="0"/>
+        <w:spacing w:after="0" w:line="240" w:lineRule="auto"/>
+        <w:rPr>
+          <w:rFonts w:ascii="Palatino-Roman" w:hAnsi="Palatino-Roman" w:cs="Palatino-Roman"/>
+          <w:sz w:val="20"/>
+          <w:szCs w:val="20"/>
+          <w:highlight w:val="lightGray"/>
+          <w:lang w:val="en-US"/>
+        </w:rPr>
+      </w:pPr>
+      <w:r>
+        <w:rPr>
+          <w:rFonts w:ascii="Palatino-Roman" w:hAnsi="Palatino-Roman" w:cs="Palatino-Roman"/>
+          <w:sz w:val="20"/>
+          <w:szCs w:val="20"/>
+          <w:highlight w:val="lightGray"/>
+          <w:lang w:val="en-US"/>
+        </w:rPr>
+        <w:t xml:space="preserve">fully </w:t>
+      </w:r>
+      <w:proofErr w:type="spellStart"/>
+      <w:r>
+        <w:rPr>
+          <w:rFonts w:ascii="Palatino-Roman" w:hAnsi="Palatino-Roman" w:cs="Palatino-Roman"/>
+          <w:sz w:val="20"/>
+          <w:szCs w:val="20"/>
+          <w:highlight w:val="lightGray"/>
+          <w:lang w:val="en-US"/>
+        </w:rPr>
+        <w:t>capitalise</w:t>
+      </w:r>
+      <w:proofErr w:type="spellEnd"/>
+      <w:r>
+        <w:rPr>
+          <w:rFonts w:ascii="Palatino-Roman" w:hAnsi="Palatino-Roman" w:cs="Palatino-Roman"/>
+          <w:sz w:val="20"/>
+          <w:szCs w:val="20"/>
+          <w:highlight w:val="lightGray"/>
+          <w:lang w:val="en-US"/>
+        </w:rPr>
+        <w:t xml:space="preserve"> on the potential of social media that enable parti</w:t>
+      </w:r>
+      <w:bookmarkStart w:id="0" w:name="_GoBack"/>
+      <w:bookmarkEnd w:id="0"/>
+      <w:r>
+        <w:rPr>
+          <w:rFonts w:ascii="Palatino-Roman" w:hAnsi="Palatino-Roman" w:cs="Palatino-Roman"/>
+          <w:sz w:val="20"/>
+          <w:szCs w:val="20"/>
+          <w:highlight w:val="lightGray"/>
+          <w:lang w:val="en-US"/>
+        </w:rPr>
+        <w:t>cipation in global</w:t>
+      </w:r>
+    </w:p>
+    <w:p>
+      <w:pPr>
+        <w:autoSpaceDE w:val="0"/>
+        <w:autoSpaceDN w:val="0"/>
+        <w:adjustRightInd w:val="0"/>
+        <w:spacing w:after="0" w:line="240" w:lineRule="auto"/>
+        <w:rPr>
+          <w:rFonts w:ascii="Palatino-Roman" w:hAnsi="Palatino-Roman" w:cs="Palatino-Roman"/>
+          <w:sz w:val="20"/>
+          <w:szCs w:val="20"/>
+          <w:highlight w:val="lightGray"/>
+          <w:lang w:val="en-US"/>
+        </w:rPr>
+      </w:pPr>
+      <w:r>
+        <w:rPr>
+          <w:rFonts w:ascii="Palatino-Roman" w:hAnsi="Palatino-Roman" w:cs="Palatino-Roman"/>
+          <w:sz w:val="20"/>
+          <w:szCs w:val="20"/>
+          <w:highlight w:val="lightGray"/>
+          <w:lang w:val="en-US"/>
+        </w:rPr>
+        <w:t>learning networks, collaboration and social networking. Of late, the personal learning</w:t>
+      </w:r>
+    </w:p>
+    <w:p>
+      <w:pPr>
+        <w:autoSpaceDE w:val="0"/>
+        <w:autoSpaceDN w:val="0"/>
+        <w:adjustRightInd w:val="0"/>
+        <w:spacing w:after="0" w:line="240" w:lineRule="auto"/>
+        <w:rPr>
+          <w:rFonts w:ascii="Palatino-Roman" w:hAnsi="Palatino-Roman" w:cs="Palatino-Roman"/>
+          <w:sz w:val="20"/>
+          <w:szCs w:val="20"/>
+          <w:highlight w:val="lightGray"/>
+          <w:lang w:val="en-US"/>
+        </w:rPr>
+      </w:pPr>
+      <w:r>
+        <w:rPr>
+          <w:rFonts w:ascii="Palatino-Roman" w:hAnsi="Palatino-Roman" w:cs="Palatino-Roman"/>
+          <w:sz w:val="20"/>
+          <w:szCs w:val="20"/>
+          <w:highlight w:val="lightGray"/>
+          <w:lang w:val="en-US"/>
+        </w:rPr>
+        <w:t>environment (PLE) has emerged as a concept associated with the adoption of a raft of</w:t>
+      </w:r>
+    </w:p>
+    <w:p>
+      <w:pPr>
+        <w:autoSpaceDE w:val="0"/>
+        <w:autoSpaceDN w:val="0"/>
+        <w:adjustRightInd w:val="0"/>
+        <w:spacing w:after="0" w:line="240" w:lineRule="auto"/>
+        <w:rPr>
+          <w:rFonts w:ascii="Palatino-Roman" w:hAnsi="Palatino-Roman" w:cs="Palatino-Roman"/>
+          <w:sz w:val="20"/>
+          <w:szCs w:val="20"/>
+          <w:highlight w:val="lightGray"/>
+          <w:lang w:val="en-US"/>
+        </w:rPr>
+      </w:pPr>
+      <w:r>
+        <w:rPr>
+          <w:rFonts w:ascii="Palatino-Roman" w:hAnsi="Palatino-Roman" w:cs="Palatino-Roman"/>
+          <w:sz w:val="20"/>
+          <w:szCs w:val="20"/>
+          <w:highlight w:val="lightGray"/>
+          <w:lang w:val="en-US"/>
+        </w:rPr>
+        <w:t>Web 2.0 tools that serves to integrate essential learning outcomes such as lifelong</w:t>
+      </w:r>
+    </w:p>
+    <w:p>
+      <w:pPr>
+        <w:spacing w:line="240" w:lineRule="auto"/>
+        <w:ind w:left="45"/>
+        <w:rPr>
+          <w:highlight w:val="lightGray"/>
+          <w:lang w:val="fi-FI"/>
+        </w:rPr>
+      </w:pPr>
+      <w:r>
+        <w:rPr>
+          <w:rFonts w:ascii="Palatino-Roman" w:hAnsi="Palatino-Roman" w:cs="Palatino-Roman"/>
+          <w:sz w:val="20"/>
+          <w:szCs w:val="20"/>
+          <w:highlight w:val="lightGray"/>
+          <w:lang w:val="en-US"/>
+        </w:rPr>
+        <w:t xml:space="preserve">learning, informal learning and </w:t>
+      </w:r>
+      <w:proofErr w:type="spellStart"/>
+      <w:r>
+        <w:rPr>
+          <w:rFonts w:ascii="Palatino-Roman" w:hAnsi="Palatino-Roman" w:cs="Palatino-Roman"/>
+          <w:sz w:val="20"/>
+          <w:szCs w:val="20"/>
+          <w:highlight w:val="lightGray"/>
+          <w:lang w:val="en-US"/>
+        </w:rPr>
+        <w:t>self directed</w:t>
+      </w:r>
+      <w:proofErr w:type="spellEnd"/>
+      <w:r>
+        <w:rPr>
+          <w:rFonts w:ascii="Palatino-Roman" w:hAnsi="Palatino-Roman" w:cs="Palatino-Roman"/>
+          <w:sz w:val="20"/>
+          <w:szCs w:val="20"/>
+          <w:highlight w:val="lightGray"/>
+          <w:lang w:val="en-US"/>
+        </w:rPr>
+        <w:t xml:space="preserve"> </w:t>
+      </w:r>
+      <w:proofErr w:type="gramStart"/>
+      <w:r>
+        <w:rPr>
+          <w:rFonts w:ascii="Palatino-Roman" w:hAnsi="Palatino-Roman" w:cs="Palatino-Roman"/>
+          <w:sz w:val="20"/>
+          <w:szCs w:val="20"/>
+          <w:highlight w:val="lightGray"/>
+          <w:lang w:val="en-US"/>
+        </w:rPr>
+        <w:t>learning.</w:t>
+      </w:r>
+      <w:r>
+        <w:rPr>
+          <w:rFonts w:ascii="Palatino-Roman" w:hAnsi="Palatino-Roman" w:cs="Palatino-Roman"/>
+          <w:sz w:val="20"/>
+          <w:szCs w:val="20"/>
+          <w:highlight w:val="lightGray"/>
+          <w:lang w:val="en-US"/>
+        </w:rPr>
+        <w:t>(</w:t>
+      </w:r>
+      <w:proofErr w:type="gramEnd"/>
+      <w:r>
+        <w:rPr>
+          <w:lang w:val="en-US"/>
+        </w:rPr>
+        <w:t xml:space="preserve"> </w:t>
+      </w:r>
+      <w:proofErr w:type="spellStart"/>
+      <w:r>
+        <w:rPr>
+          <w:lang w:val="fi-FI"/>
+        </w:rPr>
+        <w:t>McGlough</w:t>
+      </w:r>
+      <w:r>
+        <w:rPr>
+          <w:lang w:val="fi-FI"/>
+        </w:rPr>
+        <w:t>lin</w:t>
+      </w:r>
+      <w:proofErr w:type="spellEnd"/>
+      <w:r>
+        <w:rPr>
+          <w:lang w:val="fi-FI"/>
+        </w:rPr>
+        <w:t>, C., &amp; Lee, M. J. W. (2010)</w:t>
+      </w:r>
+      <w:r>
+        <w:rPr>
+          <w:rFonts w:ascii="Palatino-Roman" w:hAnsi="Palatino-Roman" w:cs="Palatino-Roman"/>
+          <w:sz w:val="20"/>
+          <w:szCs w:val="20"/>
+          <w:highlight w:val="lightGray"/>
+          <w:lang w:val="fi-FI"/>
+        </w:rPr>
+        <w:t>)</w:t>
+      </w:r>
+    </w:p>
+    <w:p>
+      <w:pPr>
+        <w:ind w:left="45"/>
+        <w:rPr>
+          <w:highlight w:val="lightGray"/>
+          <w:lang w:val="fi-FI"/>
+        </w:rPr>
+      </w:pPr>
+    </w:p>
+    <w:p>
+      <w:pPr>
+        <w:ind w:left="45"/>
+        <w:rPr>
           <w:lang w:val="en-US"/>
         </w:rPr>
       </w:pPr>
@@ -1901,14 +3085,7 @@
         <w:rPr>
           <w:lang w:val="en-US"/>
         </w:rPr>
-        <w:t xml:space="preserve">Thus young generation of today primarily learn by being interactive. </w:t>
-      </w:r>
-      <w:r>
-        <w:rPr>
-          <w:lang w:val="en-US"/>
-        </w:rPr>
-        <w:lastRenderedPageBreak/>
-        <w:t xml:space="preserve">This in its turn requires </w:t>
+        <w:t xml:space="preserve">Thus young generation of today primarily learn by being interactive. This in its turn requires </w:t>
       </w:r>
       <w:r>
         <w:rPr>
@@ -2814,14 +3991,660 @@
         <w:rPr>
           <w:lang w:val="en-US"/>
         </w:rPr>
+        <w:t>PLE is meant to support LLL, informal learning and different learning styles (</w:t>
+      </w:r>
+      <w:proofErr w:type="spellStart"/>
+      <w:r>
+        <w:rPr>
+          <w:lang w:val="en-US"/>
+        </w:rPr>
+        <w:t>Attwell</w:t>
+      </w:r>
+      <w:proofErr w:type="spellEnd"/>
+      <w:r>
+        <w:rPr>
+          <w:lang w:val="en-US"/>
+        </w:rPr>
+        <w:t>, 2007) (PLE is described as concept)</w:t>
+      </w:r>
+      <w:r>
+        <w:rPr>
+          <w:lang w:val="en-US"/>
+        </w:rPr>
+        <w:t>. According to Felder &amp; Silverman</w:t>
+      </w:r>
+      <w:r>
+        <w:rPr>
+          <w:lang w:val="en-US"/>
+        </w:rPr>
+        <w:t xml:space="preserve"> </w:t>
+      </w:r>
+      <w:r>
+        <w:rPr>
+          <w:lang w:val="en-US"/>
+        </w:rPr>
+        <w:t>(</w:t>
+      </w:r>
+      <w:r>
+        <w:rPr>
+          <w:lang w:val="en-US"/>
+        </w:rPr>
+        <w:t>1988</w:t>
+      </w:r>
+      <w:r>
+        <w:rPr>
+          <w:lang w:val="en-US"/>
+        </w:rPr>
+        <w:t>) learning styles are the following</w:t>
+      </w:r>
+      <w:r>
+        <w:rPr>
+          <w:lang w:val="en-US"/>
+        </w:rPr>
+        <w:t>: active/reflective, sensing/intuitive, visual/verbal and sequential/global.</w:t>
+      </w:r>
+      <w:r>
+        <w:rPr>
+          <w:lang w:val="en-US"/>
+        </w:rPr>
+        <w:t xml:space="preserve"> </w:t>
+      </w:r>
+    </w:p>
+    <w:p>
+      <w:pPr>
+        <w:rPr>
+          <w:lang w:val="en-US"/>
+        </w:rPr>
+      </w:pPr>
+      <w:r>
+        <w:rPr>
+          <w:lang w:val="en-US"/>
+        </w:rPr>
+        <w:t xml:space="preserve">With PLE it could be possible to represent the knowledge and skills got by the person through the demonstration of completed projects and courses. All these competences could be collected in e-Portfolio for further demonstration to potential employer because those </w:t>
+      </w:r>
+      <w:r>
+        <w:rPr>
+          <w:lang w:val="en-US"/>
+        </w:rPr>
+        <w:t>wish to see evidence</w:t>
+      </w:r>
+      <w:r>
+        <w:rPr>
+          <w:lang w:val="en-US"/>
+        </w:rPr>
+        <w:t xml:space="preserve"> </w:t>
+      </w:r>
+      <w:r>
+        <w:rPr>
+          <w:lang w:val="en-US"/>
+        </w:rPr>
+        <w:t>of the ability to apply skills and knowledge in a</w:t>
+      </w:r>
+      <w:r>
+        <w:rPr>
+          <w:lang w:val="en-US"/>
+        </w:rPr>
+        <w:t xml:space="preserve"> particular context (</w:t>
+      </w:r>
+      <w:proofErr w:type="spellStart"/>
+      <w:r>
+        <w:rPr>
+          <w:lang w:val="en-US"/>
+        </w:rPr>
+        <w:t>Attwell</w:t>
+      </w:r>
+      <w:proofErr w:type="spellEnd"/>
+      <w:r>
+        <w:rPr>
+          <w:lang w:val="en-US"/>
+        </w:rPr>
+        <w:t>, 2007).</w:t>
+      </w:r>
+    </w:p>
+    <w:p>
+      <w:pPr>
+        <w:rPr>
+          <w:lang w:val="en-US"/>
+        </w:rPr>
+      </w:pPr>
+      <w:r>
+        <w:rPr>
+          <w:lang w:val="en-US"/>
+        </w:rPr>
+        <w:t xml:space="preserve">If previously, learning was divided between theory to be acquired in schools and practice which often takes place on the workplace, then with the help of PLE it is possible to bring this two together through facilitating </w:t>
+      </w:r>
+      <w:r>
+        <w:rPr>
+          <w:lang w:val="en-US"/>
+        </w:rPr>
+        <w:t>access to le</w:t>
+      </w:r>
+      <w:r>
+        <w:rPr>
+          <w:lang w:val="en-US"/>
+        </w:rPr>
+        <w:t>arning in different contexts by</w:t>
+      </w:r>
+      <w:r>
+        <w:rPr>
+          <w:lang w:val="en-US"/>
+        </w:rPr>
+        <w:t xml:space="preserve"> using</w:t>
+      </w:r>
+      <w:r>
+        <w:rPr>
+          <w:lang w:val="en-US"/>
+        </w:rPr>
+        <w:t xml:space="preserve"> different devices and interfaces (</w:t>
+      </w:r>
+      <w:proofErr w:type="spellStart"/>
+      <w:r>
+        <w:rPr>
+          <w:lang w:val="en-US"/>
+        </w:rPr>
+        <w:t>Attwell</w:t>
+      </w:r>
+      <w:proofErr w:type="spellEnd"/>
+      <w:r>
+        <w:rPr>
+          <w:lang w:val="en-US"/>
+        </w:rPr>
+        <w:t>, 2007).</w:t>
+      </w:r>
+    </w:p>
+    <w:p>
+      <w:pPr>
+        <w:rPr>
+          <w:lang w:val="en-US"/>
+        </w:rPr>
+      </w:pPr>
+      <w:proofErr w:type="spellStart"/>
+      <w:r>
+        <w:rPr>
+          <w:lang w:val="en-US"/>
+        </w:rPr>
+        <w:t>Attwell</w:t>
+      </w:r>
+      <w:proofErr w:type="spellEnd"/>
+      <w:r>
+        <w:rPr>
+          <w:lang w:val="en-US"/>
+        </w:rPr>
+        <w:t xml:space="preserve"> (2007) believes that by attempting to</w:t>
+      </w:r>
+      <w:r>
+        <w:rPr>
+          <w:lang w:val="en-US"/>
+        </w:rPr>
+        <w:t xml:space="preserve"> </w:t>
+      </w:r>
+      <w:r>
+        <w:rPr>
+          <w:lang w:val="en-US"/>
+        </w:rPr>
+        <w:t>drily reproduce classical forms of learning</w:t>
+      </w:r>
+      <w:r>
+        <w:rPr>
+          <w:lang w:val="en-US"/>
+        </w:rPr>
+        <w:t>, i.e. conforming to a classroom or a lecture hall metaphor,</w:t>
+      </w:r>
+      <w:r>
+        <w:rPr>
+          <w:lang w:val="en-US"/>
+        </w:rPr>
+        <w:t xml:space="preserve"> inside of a software </w:t>
+      </w:r>
+      <w:r>
+        <w:rPr>
+          <w:lang w:val="en-US"/>
+        </w:rPr>
+        <w:t>like Learning Management Systems (LMS)</w:t>
+      </w:r>
+      <w:r>
+        <w:rPr>
+          <w:lang w:val="en-US"/>
+        </w:rPr>
+        <w:t xml:space="preserve"> or </w:t>
+      </w:r>
+      <w:r>
+        <w:rPr>
+          <w:lang w:val="en-US"/>
+        </w:rPr>
+        <w:t>Virtual Learning Environment (</w:t>
+      </w:r>
+      <w:r>
+        <w:rPr>
+          <w:lang w:val="en-US"/>
+        </w:rPr>
+        <w:t>VLE</w:t>
+      </w:r>
+      <w:r>
+        <w:rPr>
+          <w:lang w:val="en-US"/>
+        </w:rPr>
+        <w:t>)</w:t>
+      </w:r>
+      <w:r>
+        <w:rPr>
+          <w:lang w:val="en-US"/>
+        </w:rPr>
+        <w:t xml:space="preserve"> can make the whole learning experience quite</w:t>
+      </w:r>
+      <w:r>
+        <w:rPr>
+          <w:lang w:val="en-US"/>
+        </w:rPr>
+        <w:t xml:space="preserve"> ineffective and</w:t>
+      </w:r>
+      <w:r>
+        <w:rPr>
+          <w:lang w:val="en-US"/>
+        </w:rPr>
+        <w:t xml:space="preserve"> lonely</w:t>
+      </w:r>
+      <w:r>
+        <w:rPr>
+          <w:lang w:val="en-US"/>
+        </w:rPr>
+        <w:t xml:space="preserve"> because this approach</w:t>
+      </w:r>
+      <w:r>
+        <w:rPr>
+          <w:lang w:val="en-US"/>
+        </w:rPr>
+        <w:t xml:space="preserve"> may have a lack of a social aspect of </w:t>
+      </w:r>
+      <w:r>
+        <w:rPr>
+          <w:lang w:val="en-US"/>
+        </w:rPr>
+        <w:t>it</w:t>
+      </w:r>
+      <w:r>
+        <w:rPr>
+          <w:lang w:val="en-US"/>
+        </w:rPr>
+        <w:t xml:space="preserve"> and</w:t>
+      </w:r>
+      <w:r>
+        <w:rPr>
+          <w:lang w:val="en-US"/>
+        </w:rPr>
+        <w:t xml:space="preserve"> may have a limiting effect on self-directed and self-</w:t>
+      </w:r>
+      <w:r>
+        <w:rPr>
+          <w:lang w:val="en-US"/>
+        </w:rPr>
+        <w:t>regulated learning as tasks are pre-selected and</w:t>
+      </w:r>
+      <w:r>
+        <w:rPr>
+          <w:lang w:val="en-US"/>
+        </w:rPr>
+        <w:t xml:space="preserve"> </w:t>
+      </w:r>
+      <w:r>
+        <w:rPr>
+          <w:lang w:val="en-US"/>
+        </w:rPr>
+        <w:t>resources are prescribed rather than negotiated (</w:t>
+      </w:r>
+      <w:proofErr w:type="spellStart"/>
+      <w:r>
+        <w:rPr>
+          <w:lang w:val="en-US"/>
+        </w:rPr>
+        <w:t>Hotrum</w:t>
+      </w:r>
+      <w:proofErr w:type="spellEnd"/>
+      <w:r>
+        <w:rPr>
+          <w:lang w:val="en-US"/>
+        </w:rPr>
+        <w:t xml:space="preserve">, 2005; Lee, 2005; </w:t>
+      </w:r>
+      <w:proofErr w:type="spellStart"/>
+      <w:r>
+        <w:rPr>
+          <w:lang w:val="en-US"/>
+        </w:rPr>
+        <w:t>Sheely</w:t>
+      </w:r>
+      <w:proofErr w:type="spellEnd"/>
+      <w:r>
+        <w:rPr>
+          <w:lang w:val="en-US"/>
+        </w:rPr>
+        <w:t>, 2006;</w:t>
+      </w:r>
+      <w:r>
+        <w:rPr>
+          <w:lang w:val="en-US"/>
+        </w:rPr>
+        <w:t xml:space="preserve"> Lane, </w:t>
+      </w:r>
+      <w:r>
+        <w:rPr>
+          <w:lang w:val="en-US"/>
+        </w:rPr>
+        <w:t>2008).</w:t>
+      </w:r>
+      <w:r>
+        <w:rPr>
+          <w:lang w:val="en-US"/>
+        </w:rPr>
+        <w:t xml:space="preserve"> According </w:t>
+      </w:r>
+      <w:proofErr w:type="gramStart"/>
+      <w:r>
+        <w:rPr>
+          <w:lang w:val="en-US"/>
+        </w:rPr>
+        <w:t>to</w:t>
+      </w:r>
+      <w:proofErr w:type="gramEnd"/>
+      <w:r>
+        <w:rPr>
+          <w:lang w:val="en-US"/>
+        </w:rPr>
+        <w:t xml:space="preserve"> Martindale &amp; Dowdy (2010),</w:t>
+      </w:r>
+      <w:r>
+        <w:rPr>
+          <w:lang w:val="en-US"/>
+        </w:rPr>
+        <w:t xml:space="preserve"> </w:t>
+      </w:r>
+      <w:r>
+        <w:rPr>
+          <w:lang w:val="en-US"/>
+        </w:rPr>
+        <w:t>learners have always depended on the support of t</w:t>
+      </w:r>
+      <w:r>
+        <w:rPr>
+          <w:lang w:val="en-US"/>
+        </w:rPr>
+        <w:t xml:space="preserve">heir peers and peer networks to </w:t>
+      </w:r>
+      <w:r>
+        <w:rPr>
+          <w:lang w:val="en-US"/>
+        </w:rPr>
+        <w:t>facilitate learning.</w:t>
+      </w:r>
+      <w:r>
+        <w:rPr>
+          <w:lang w:val="en-US"/>
+        </w:rPr>
+        <w:t xml:space="preserve"> If in a physical world this usually happens through lunchtime discussions, student organizations, </w:t>
+      </w:r>
+      <w:r>
+        <w:rPr>
+          <w:lang w:val="en-US"/>
+        </w:rPr>
+        <w:t xml:space="preserve">hobby groups and </w:t>
+      </w:r>
+      <w:r>
+        <w:rPr>
+          <w:lang w:val="en-US"/>
+        </w:rPr>
+        <w:t xml:space="preserve">other different communities, then in virtual world </w:t>
+      </w:r>
+      <w:r>
+        <w:rPr>
+          <w:lang w:val="en-US"/>
+        </w:rPr>
+        <w:t>this is to be achieved through social media tools.</w:t>
+      </w:r>
+      <w:r>
+        <w:rPr>
+          <w:lang w:val="en-US"/>
+        </w:rPr>
+        <w:t xml:space="preserve"> </w:t>
+      </w:r>
+      <w:r>
+        <w:rPr>
+          <w:lang w:val="en-US"/>
+        </w:rPr>
+        <w:t>The issue with current LMSs used in institutions</w:t>
+      </w:r>
+      <w:r>
+        <w:rPr>
+          <w:lang w:val="en-US"/>
+        </w:rPr>
+        <w:t>, accordi</w:t>
+      </w:r>
+      <w:r>
+        <w:rPr>
+          <w:lang w:val="en-US"/>
+        </w:rPr>
+        <w:t xml:space="preserve">ng to </w:t>
+      </w:r>
+      <w:proofErr w:type="spellStart"/>
+      <w:r>
+        <w:rPr>
+          <w:lang w:val="en-US"/>
+        </w:rPr>
+        <w:t>McLoughlin</w:t>
+      </w:r>
+      <w:proofErr w:type="spellEnd"/>
+      <w:r>
+        <w:rPr>
+          <w:lang w:val="en-US"/>
+        </w:rPr>
+        <w:t xml:space="preserve"> &amp;Lee</w:t>
+      </w:r>
+      <w:r>
+        <w:rPr>
+          <w:lang w:val="en-US"/>
+        </w:rPr>
+        <w:t xml:space="preserve"> (2010), is that they</w:t>
+      </w:r>
+      <w:r>
+        <w:rPr>
+          <w:lang w:val="en-US"/>
+        </w:rPr>
+        <w:t xml:space="preserve"> “</w:t>
+      </w:r>
+      <w:r>
+        <w:rPr>
+          <w:lang w:val="en-US"/>
+        </w:rPr>
+        <w:t>do not accommodate the social connectivity</w:t>
+      </w:r>
+      <w:r>
+        <w:rPr>
+          <w:lang w:val="en-US"/>
+        </w:rPr>
+        <w:t xml:space="preserve"> </w:t>
+      </w:r>
+      <w:r>
+        <w:rPr>
+          <w:lang w:val="en-US"/>
+        </w:rPr>
+        <w:t>to</w:t>
+      </w:r>
+      <w:r>
+        <w:rPr>
+          <w:lang w:val="en-US"/>
+        </w:rPr>
+        <w:t xml:space="preserve">ols and personal profile spaces </w:t>
+      </w:r>
+      <w:r>
+        <w:rPr>
+          <w:lang w:val="en-US"/>
+        </w:rPr>
+        <w:t>that students might choose, and that would assist them to integrate their experiences</w:t>
+      </w:r>
+      <w:r>
+        <w:rPr>
+          <w:lang w:val="en-US"/>
+        </w:rPr>
+        <w:t>”</w:t>
+      </w:r>
+      <w:r>
+        <w:rPr>
+          <w:lang w:val="en-US"/>
+        </w:rPr>
+        <w:t>.</w:t>
+      </w:r>
+      <w:r>
+        <w:rPr>
+          <w:lang w:val="en-US"/>
+        </w:rPr>
+        <w:t xml:space="preserve"> </w:t>
+      </w:r>
+      <w:r>
+        <w:rPr>
+          <w:lang w:val="en-US"/>
+        </w:rPr>
+        <w:t xml:space="preserve">To change this, </w:t>
+      </w:r>
+      <w:proofErr w:type="spellStart"/>
+      <w:r>
+        <w:rPr>
+          <w:lang w:val="en-US"/>
+        </w:rPr>
+        <w:t>apart</w:t>
+      </w:r>
+      <w:proofErr w:type="spellEnd"/>
+      <w:r>
+        <w:rPr>
+          <w:lang w:val="en-US"/>
+        </w:rPr>
+        <w:t xml:space="preserve"> of just file sharing, inside of systems like PLE should be place for instant messaging, social networking, bloggings.</w:t>
+      </w:r>
+      <w:r>
+        <w:rPr>
+          <w:lang w:val="en-US"/>
+        </w:rPr>
+        <w:t xml:space="preserve"> </w:t>
+      </w:r>
+      <w:proofErr w:type="spellStart"/>
+      <w:r>
+        <w:rPr>
+          <w:lang w:val="en-US"/>
+        </w:rPr>
+        <w:t>Attwell</w:t>
+      </w:r>
+      <w:proofErr w:type="spellEnd"/>
+      <w:r>
+        <w:rPr>
+          <w:lang w:val="en-US"/>
+        </w:rPr>
+        <w:t xml:space="preserve"> (2007) continues, that it is not only communication which is drawing </w:t>
+      </w:r>
+      <w:r>
+        <w:rPr>
+          <w:lang w:val="en-US"/>
+        </w:rPr>
         <w:lastRenderedPageBreak/>
-        <w:t>PLE is meant to support LLL, informal learning and different learning styles (</w:t>
+        <w:t xml:space="preserve">young people to these technologies but the ability to create their own identities through the opportunity to </w:t>
+      </w:r>
+      <w:r>
+        <w:rPr>
+          <w:lang w:val="en-US"/>
+        </w:rPr>
+        <w:t>create and share ideas, to join groups, to publish.</w:t>
+      </w:r>
+    </w:p>
+    <w:p>
+      <w:pPr>
+        <w:rPr>
+          <w:lang w:val="en-US"/>
+        </w:rPr>
+      </w:pPr>
+      <w:r>
+        <w:rPr>
+          <w:lang w:val="en-US"/>
+        </w:rPr>
+        <w:t>Learning happens throw-out people’s lives in different contexts and completely everywhere.</w:t>
+      </w:r>
+      <w:r>
+        <w:rPr>
+          <w:lang w:val="en-US"/>
+        </w:rPr>
+        <w:t xml:space="preserve"> According </w:t>
+      </w:r>
+      <w:proofErr w:type="gramStart"/>
+      <w:r>
+        <w:rPr>
+          <w:lang w:val="en-US"/>
+        </w:rPr>
+        <w:t>to</w:t>
+      </w:r>
+      <w:proofErr w:type="gramEnd"/>
+      <w:r>
+        <w:rPr>
+          <w:lang w:val="en-US"/>
+        </w:rPr>
+        <w:t xml:space="preserve"> Cross (2007), majority of what person learns occurs outside of formal instruction.</w:t>
+      </w:r>
+      <w:r>
+        <w:rPr>
+          <w:lang w:val="en-US"/>
+        </w:rPr>
+        <w:t xml:space="preserve"> Moreover, learning on demand is becoming a type of lifestyle in modern society</w:t>
+      </w:r>
+      <w:r>
+        <w:rPr>
+          <w:lang w:val="en-US"/>
+        </w:rPr>
+        <w:t xml:space="preserve"> when people constantly search for </w:t>
+      </w:r>
+      <w:r>
+        <w:rPr>
+          <w:lang w:val="en-US"/>
+        </w:rPr>
+        <w:t>information to solve a problem at work, schools or just to satisfy curiosity</w:t>
+      </w:r>
+      <w:r>
+        <w:rPr>
+          <w:lang w:val="en-US"/>
+        </w:rPr>
+        <w:t xml:space="preserve"> </w:t>
+      </w:r>
+      <w:r>
+        <w:rPr>
+          <w:lang w:val="en-US"/>
+        </w:rPr>
+        <w:t>(</w:t>
       </w:r>
       <w:proofErr w:type="spellStart"/>
       <w:r>
         <w:rPr>
           <w:lang w:val="en-US"/>
         </w:rPr>
+        <w:t>McLoughlin</w:t>
+      </w:r>
+      <w:proofErr w:type="spellEnd"/>
+      <w:r>
+        <w:rPr>
+          <w:lang w:val="en-US"/>
+        </w:rPr>
+        <w:t xml:space="preserve"> &amp; Lee, 2007</w:t>
+      </w:r>
+      <w:r>
+        <w:rPr>
+          <w:lang w:val="en-US"/>
+        </w:rPr>
+        <w:t xml:space="preserve">). </w:t>
+      </w:r>
+      <w:r>
+        <w:rPr>
+          <w:lang w:val="en-US"/>
+        </w:rPr>
+        <w:t xml:space="preserve">Understanding this increase the recognition of importance of informal learning. </w:t>
+      </w:r>
+      <w:proofErr w:type="spellStart"/>
+      <w:r>
+        <w:rPr>
+          <w:lang w:val="en-US"/>
+        </w:rPr>
         <w:t>Attwell</w:t>
       </w:r>
       <w:proofErr w:type="spellEnd"/>
@@ -2829,13 +4652,117 @@
         <w:rPr>
           <w:lang w:val="en-US"/>
         </w:rPr>
-        <w:t>, 2007) (PLE is described as concept)</w:t>
-      </w:r>
-      <w:r>
-        <w:rPr>
-          <w:lang w:val="en-US"/>
-        </w:rPr>
-        <w:t>. According to Felder &amp; Silverman</w:t>
+        <w:t xml:space="preserve"> (2007)</w:t>
+      </w:r>
+      <w:r>
+        <w:rPr>
+          <w:lang w:val="en-US"/>
+        </w:rPr>
+        <w:t xml:space="preserve"> believes that</w:t>
+      </w:r>
+      <w:r>
+        <w:rPr>
+          <w:lang w:val="en-US"/>
+        </w:rPr>
+        <w:t xml:space="preserve"> PLE has the potential to bring formal and informal learning together what is </w:t>
+      </w:r>
+      <w:r>
+        <w:rPr>
+          <w:lang w:val="en-US"/>
+        </w:rPr>
+        <w:t xml:space="preserve">at present </w:t>
+      </w:r>
+      <w:r>
+        <w:rPr>
+          <w:lang w:val="en-US"/>
+        </w:rPr>
+        <w:t xml:space="preserve">a major issue in educational sector. </w:t>
+      </w:r>
+      <w:r>
+        <w:rPr>
+          <w:lang w:val="en-US"/>
+        </w:rPr>
+        <w:t>This synergy could be achieved via using social media and supporting student self – regulating learning (</w:t>
+      </w:r>
+      <w:proofErr w:type="spellStart"/>
+      <w:r>
+        <w:rPr>
+          <w:rFonts w:ascii="Arial" w:hAnsi="Arial" w:cs="Arial"/>
+          <w:color w:val="222222"/>
+          <w:sz w:val="20"/>
+          <w:szCs w:val="20"/>
+          <w:shd w:val="clear" w:color="auto" w:fill="FFFFFF"/>
+          <w:lang w:val="en-US"/>
+        </w:rPr>
+        <w:t>Dabbagh</w:t>
+      </w:r>
+      <w:proofErr w:type="spellEnd"/>
+      <w:r>
+        <w:rPr>
+          <w:rFonts w:ascii="Arial" w:hAnsi="Arial" w:cs="Arial"/>
+          <w:color w:val="222222"/>
+          <w:sz w:val="20"/>
+          <w:szCs w:val="20"/>
+          <w:shd w:val="clear" w:color="auto" w:fill="FFFFFF"/>
+          <w:lang w:val="en-US"/>
+        </w:rPr>
+        <w:t xml:space="preserve"> &amp; </w:t>
+      </w:r>
+      <w:proofErr w:type="spellStart"/>
+      <w:r>
+        <w:rPr>
+          <w:rFonts w:ascii="Arial" w:hAnsi="Arial" w:cs="Arial"/>
+          <w:color w:val="222222"/>
+          <w:sz w:val="20"/>
+          <w:szCs w:val="20"/>
+          <w:shd w:val="clear" w:color="auto" w:fill="FFFFFF"/>
+          <w:lang w:val="en-US"/>
+        </w:rPr>
+        <w:t>Kitsantas</w:t>
+      </w:r>
+      <w:proofErr w:type="spellEnd"/>
+      <w:r>
+        <w:rPr>
+          <w:rFonts w:ascii="Arial" w:hAnsi="Arial" w:cs="Arial"/>
+          <w:color w:val="222222"/>
+          <w:sz w:val="20"/>
+          <w:szCs w:val="20"/>
+          <w:shd w:val="clear" w:color="auto" w:fill="FFFFFF"/>
+          <w:lang w:val="en-US"/>
+        </w:rPr>
+        <w:t>, 2012</w:t>
+      </w:r>
+      <w:r>
+        <w:rPr>
+          <w:lang w:val="en-US"/>
+        </w:rPr>
+        <w:t>)</w:t>
+      </w:r>
+      <w:r>
+        <w:rPr>
+          <w:lang w:val="en-US"/>
+        </w:rPr>
+        <w:t>.</w:t>
+      </w:r>
+      <w:r>
+        <w:rPr>
+          <w:lang w:val="en-US"/>
+        </w:rPr>
+        <w:t xml:space="preserve"> Learning in the context of social media, </w:t>
+      </w:r>
+      <w:proofErr w:type="spellStart"/>
+      <w:r>
+        <w:rPr>
+          <w:lang w:val="en-US"/>
+        </w:rPr>
+        <w:t>apart</w:t>
+      </w:r>
+      <w:proofErr w:type="spellEnd"/>
+      <w:r>
+        <w:rPr>
+          <w:lang w:val="en-US"/>
+        </w:rPr>
+        <w:t xml:space="preserve"> of being informal, has become also highly self-motivated and autonomous</w:t>
       </w:r>
       <w:r>
         <w:rPr>
@@ -2849,66 +4776,194 @@
         </w:rPr>
         <w:t>(</w:t>
       </w:r>
-      <w:r>
-        <w:rPr>
-          <w:lang w:val="en-US"/>
-        </w:rPr>
-        <w:t>1988</w:t>
-      </w:r>
-      <w:r>
-        <w:rPr>
-          <w:lang w:val="en-US"/>
-        </w:rPr>
-        <w:t>) learning styles are the following</w:t>
-      </w:r>
-      <w:r>
-        <w:rPr>
-          <w:lang w:val="en-US"/>
-        </w:rPr>
-        <w:t>: active/reflective, sensing/intuitive, visual/verbal and sequential/global.</w:t>
-      </w:r>
-      <w:r>
-        <w:rPr>
+      <w:proofErr w:type="spellStart"/>
+      <w:r>
+        <w:rPr>
+          <w:lang w:val="en-US"/>
+        </w:rPr>
+        <w:t>McGloughlin</w:t>
+      </w:r>
+      <w:proofErr w:type="spellEnd"/>
+      <w:r>
+        <w:rPr>
+          <w:lang w:val="en-US"/>
+        </w:rPr>
+        <w:t xml:space="preserve"> &amp; Lee, 2010</w:t>
+      </w:r>
+      <w:r>
+        <w:rPr>
+          <w:lang w:val="en-US"/>
+        </w:rPr>
+        <w:t xml:space="preserve">). </w:t>
+      </w:r>
+      <w:r>
+        <w:rPr>
+          <w:lang w:val="en-US"/>
+        </w:rPr>
+        <w:t xml:space="preserve">There are technologies available (like Tin Can API) allowing to track </w:t>
+      </w:r>
+      <w:r>
+        <w:rPr>
+          <w:lang w:val="en-US"/>
+        </w:rPr>
+        <w:t xml:space="preserve">learning </w:t>
+      </w:r>
+      <w:r>
+        <w:rPr>
+          <w:lang w:val="en-US"/>
+        </w:rPr>
+        <w:t>activities</w:t>
+      </w:r>
+      <w:r>
+        <w:rPr>
+          <w:lang w:val="en-US"/>
+        </w:rPr>
+        <w:t xml:space="preserve"> outside of formal learning in ‘brick and mortal’ </w:t>
+      </w:r>
+      <w:r>
+        <w:rPr>
+          <w:lang w:val="en-US"/>
+        </w:rPr>
+        <w:t>premises</w:t>
+      </w:r>
+      <w:r>
+        <w:rPr>
+          <w:lang w:val="en-US"/>
+        </w:rPr>
+        <w:t xml:space="preserve"> via any device </w:t>
+      </w:r>
+      <w:r>
+        <w:rPr>
+          <w:lang w:val="en-US"/>
+        </w:rPr>
+        <w:t>whether it is online or</w:t>
+      </w:r>
+      <w:r>
+        <w:rPr>
+          <w:lang w:val="en-US"/>
+        </w:rPr>
+        <w:t xml:space="preserve"> offline</w:t>
+      </w:r>
+      <w:r>
+        <w:rPr>
+          <w:lang w:val="en-US"/>
+        </w:rPr>
+        <w:t xml:space="preserve">. </w:t>
+      </w:r>
+      <w:r>
+        <w:rPr>
+          <w:lang w:val="en-US"/>
+        </w:rPr>
+        <w:t xml:space="preserve">Data from these activities and from those of formal learning </w:t>
+      </w:r>
+      <w:r>
+        <w:rPr>
+          <w:lang w:val="en-US"/>
+        </w:rPr>
+        <w:t xml:space="preserve">could be </w:t>
+      </w:r>
+      <w:r>
+        <w:rPr>
+          <w:lang w:val="en-US"/>
+        </w:rPr>
+        <w:t xml:space="preserve">then </w:t>
+      </w:r>
+      <w:r>
+        <w:rPr>
+          <w:lang w:val="en-US"/>
+        </w:rPr>
+        <w:t>gathered</w:t>
+      </w:r>
+      <w:r>
+        <w:rPr>
+          <w:lang w:val="en-US"/>
+        </w:rPr>
+        <w:t xml:space="preserve"> together</w:t>
+      </w:r>
+      <w:r>
+        <w:rPr>
+          <w:lang w:val="en-US"/>
+        </w:rPr>
+        <w:t xml:space="preserve"> in one system to represent the full picture of person’s learning.</w:t>
+      </w:r>
+    </w:p>
+    <w:p>
+      <w:pPr>
+        <w:rPr>
+          <w:highlight w:val="lightGray"/>
+          <w:lang w:val="en-US"/>
+        </w:rPr>
+      </w:pPr>
+      <w:r>
+        <w:rPr>
+          <w:highlight w:val="lightGray"/>
+          <w:lang w:val="en-US"/>
+        </w:rPr>
+        <w:t>Social software has a long history, and can be defined simply as software that supports group interaction (Allen, 2004). Using this software, learners can</w:t>
+      </w:r>
+      <w:r>
+        <w:rPr>
+          <w:highlight w:val="lightGray"/>
           <w:lang w:val="en-US"/>
         </w:rPr>
         <w:t xml:space="preserve"> </w:t>
       </w:r>
-    </w:p>
-    <w:p>
-      <w:pPr>
-        <w:rPr>
-          <w:lang w:val="en-US"/>
-        </w:rPr>
-      </w:pPr>
-      <w:r>
-        <w:rPr>
-          <w:lang w:val="en-US"/>
-        </w:rPr>
-        <w:t xml:space="preserve">With PLE it could be possible to represent the knowledge and skills got by the person through the demonstration of completed projects and courses. All these competences could be collected in e-Portfolio for further demonstration to potential employer because those </w:t>
-      </w:r>
-      <w:r>
-        <w:rPr>
-          <w:lang w:val="en-US"/>
-        </w:rPr>
-        <w:t>wish to see evidence</w:t>
-      </w:r>
-      <w:r>
-        <w:rPr>
+      <w:r>
+        <w:rPr>
+          <w:highlight w:val="lightGray"/>
+          <w:lang w:val="en-US"/>
+        </w:rPr>
+        <w:t>organize content that has meaning to them and easily share that content and their own</w:t>
+      </w:r>
+      <w:r>
+        <w:rPr>
+          <w:highlight w:val="lightGray"/>
           <w:lang w:val="en-US"/>
         </w:rPr>
         <w:t xml:space="preserve"> </w:t>
       </w:r>
       <w:r>
         <w:rPr>
-          <w:lang w:val="en-US"/>
-        </w:rPr>
-        <w:t>of the ability to apply skills and knowledge in a</w:t>
-      </w:r>
-      <w:r>
-        <w:rPr>
-          <w:lang w:val="en-US"/>
-        </w:rPr>
-        <w:t xml:space="preserve"> particular context (</w:t>
+          <w:highlight w:val="lightGray"/>
+          <w:lang w:val="en-US"/>
+        </w:rPr>
+        <w:t>interpretation of it. Further, learners can interact with other people with shared learning goals.</w:t>
+      </w:r>
+      <w:r>
+        <w:rPr>
+          <w:b/>
+          <w:highlight w:val="lightGray"/>
+          <w:lang w:val="en-US"/>
+        </w:rPr>
+        <w:t xml:space="preserve"> (</w:t>
+      </w:r>
+      <w:r>
+        <w:rPr>
+          <w:highlight w:val="lightGray"/>
+          <w:lang w:val="en-US"/>
+        </w:rPr>
+        <w:t>Martindale &amp; Dowdy, 2010</w:t>
+      </w:r>
+      <w:r>
+        <w:rPr>
+          <w:b/>
+          <w:highlight w:val="lightGray"/>
+          <w:lang w:val="en-US"/>
+        </w:rPr>
+        <w:t>)</w:t>
+      </w:r>
+    </w:p>
+    <w:p>
+      <w:pPr>
+        <w:rPr>
+          <w:lang w:val="en-US"/>
+        </w:rPr>
+      </w:pPr>
+      <w:r>
+        <w:rPr>
+          <w:lang w:val="en-US"/>
+        </w:rPr>
+        <w:t xml:space="preserve">In peoples’ learning environments there might be various of programs like web-browsers, mail-clients, text / audio / video editors, instant messaging software and many more. All these might require installation, setting up and maintaining what might be beyond of somebody’s skills. According to </w:t>
       </w:r>
       <w:proofErr w:type="spellStart"/>
       <w:r>
@@ -2922,886 +4977,7 @@
         <w:rPr>
           <w:lang w:val="en-US"/>
         </w:rPr>
-        <w:t>, 2007).</w:t>
-      </w:r>
-    </w:p>
-    <w:p>
-      <w:pPr>
-        <w:rPr>
-          <w:lang w:val="en-US"/>
-        </w:rPr>
-      </w:pPr>
-      <w:r>
-        <w:rPr>
-          <w:lang w:val="en-US"/>
-        </w:rPr>
-        <w:t xml:space="preserve">If previously, learning was divided between theory to be acquired in schools and practice which often takes place on the workplace, then with the help of PLE it is possible to bring this two together through facilitating </w:t>
-      </w:r>
-      <w:r>
-        <w:rPr>
-          <w:lang w:val="en-US"/>
-        </w:rPr>
-        <w:t>access to le</w:t>
-      </w:r>
-      <w:r>
-        <w:rPr>
-          <w:lang w:val="en-US"/>
-        </w:rPr>
-        <w:t>arning in different contexts by</w:t>
-      </w:r>
-      <w:r>
-        <w:rPr>
-          <w:lang w:val="en-US"/>
-        </w:rPr>
-        <w:t xml:space="preserve"> using</w:t>
-      </w:r>
-      <w:r>
-        <w:rPr>
-          <w:lang w:val="en-US"/>
-        </w:rPr>
-        <w:t xml:space="preserve"> different devices and interfaces (</w:t>
-      </w:r>
-      <w:proofErr w:type="spellStart"/>
-      <w:r>
-        <w:rPr>
-          <w:lang w:val="en-US"/>
-        </w:rPr>
-        <w:t>Attwell</w:t>
-      </w:r>
-      <w:proofErr w:type="spellEnd"/>
-      <w:r>
-        <w:rPr>
-          <w:lang w:val="en-US"/>
-        </w:rPr>
-        <w:t>, 2007).</w:t>
-      </w:r>
-    </w:p>
-    <w:p>
-      <w:pPr>
-        <w:rPr>
-          <w:lang w:val="en-US"/>
-        </w:rPr>
-      </w:pPr>
-      <w:proofErr w:type="spellStart"/>
-      <w:r>
-        <w:rPr>
-          <w:lang w:val="en-US"/>
-        </w:rPr>
-        <w:t>Attwell</w:t>
-      </w:r>
-      <w:proofErr w:type="spellEnd"/>
-      <w:r>
-        <w:rPr>
-          <w:lang w:val="en-US"/>
-        </w:rPr>
-        <w:t xml:space="preserve"> (2007) believes that by attempting to</w:t>
-      </w:r>
-      <w:r>
-        <w:rPr>
-          <w:lang w:val="en-US"/>
-        </w:rPr>
-        <w:t xml:space="preserve"> </w:t>
-      </w:r>
-      <w:r>
-        <w:rPr>
-          <w:lang w:val="en-US"/>
-        </w:rPr>
-        <w:t>drily reproduce classical forms of learning</w:t>
-      </w:r>
-      <w:r>
-        <w:rPr>
-          <w:lang w:val="en-US"/>
-        </w:rPr>
-        <w:t>, i.e. conforming to a classroom or a lecture hall metaphor,</w:t>
-      </w:r>
-      <w:r>
-        <w:rPr>
-          <w:lang w:val="en-US"/>
-        </w:rPr>
-        <w:t xml:space="preserve"> inside of a software </w:t>
-      </w:r>
-      <w:r>
-        <w:rPr>
-          <w:lang w:val="en-US"/>
-        </w:rPr>
-        <w:t>like Learning Management Systems (LMS)</w:t>
-      </w:r>
-      <w:r>
-        <w:rPr>
-          <w:lang w:val="en-US"/>
-        </w:rPr>
-        <w:t xml:space="preserve"> or </w:t>
-      </w:r>
-      <w:r>
-        <w:rPr>
-          <w:lang w:val="en-US"/>
-        </w:rPr>
-        <w:t>Virtual Learning Environment (</w:t>
-      </w:r>
-      <w:r>
-        <w:rPr>
-          <w:lang w:val="en-US"/>
-        </w:rPr>
-        <w:t>VLE</w:t>
-      </w:r>
-      <w:r>
-        <w:rPr>
-          <w:lang w:val="en-US"/>
-        </w:rPr>
-        <w:t>)</w:t>
-      </w:r>
-      <w:r>
-        <w:rPr>
-          <w:lang w:val="en-US"/>
-        </w:rPr>
-        <w:t xml:space="preserve"> can make the whole learning experience quite</w:t>
-      </w:r>
-      <w:r>
-        <w:rPr>
-          <w:lang w:val="en-US"/>
-        </w:rPr>
-        <w:t xml:space="preserve"> ineffective and</w:t>
-      </w:r>
-      <w:r>
-        <w:rPr>
-          <w:lang w:val="en-US"/>
-        </w:rPr>
-        <w:t xml:space="preserve"> lonely</w:t>
-      </w:r>
-      <w:r>
-        <w:rPr>
-          <w:lang w:val="en-US"/>
-        </w:rPr>
-        <w:t xml:space="preserve"> because this approach</w:t>
-      </w:r>
-      <w:r>
-        <w:rPr>
-          <w:lang w:val="en-US"/>
-        </w:rPr>
-        <w:t xml:space="preserve"> may have a lack of a social aspect of </w:t>
-      </w:r>
-      <w:r>
-        <w:rPr>
-          <w:lang w:val="en-US"/>
-        </w:rPr>
-        <w:t>it</w:t>
-      </w:r>
-      <w:r>
-        <w:rPr>
-          <w:lang w:val="en-US"/>
-        </w:rPr>
-        <w:t xml:space="preserve"> and</w:t>
-      </w:r>
-      <w:r>
-        <w:rPr>
-          <w:lang w:val="en-US"/>
-        </w:rPr>
-        <w:t xml:space="preserve"> may have a limiting effect on self-directed and self-</w:t>
-      </w:r>
-      <w:r>
-        <w:rPr>
-          <w:lang w:val="en-US"/>
-        </w:rPr>
-        <w:t>regulated learning as tasks are pre-selected and</w:t>
-      </w:r>
-      <w:r>
-        <w:rPr>
-          <w:lang w:val="en-US"/>
-        </w:rPr>
-        <w:t xml:space="preserve"> </w:t>
-      </w:r>
-      <w:r>
-        <w:rPr>
-          <w:lang w:val="en-US"/>
-        </w:rPr>
-        <w:t>resources are prescribed rather than negotiated (</w:t>
-      </w:r>
-      <w:proofErr w:type="spellStart"/>
-      <w:r>
-        <w:rPr>
-          <w:lang w:val="en-US"/>
-        </w:rPr>
-        <w:t>Hotrum</w:t>
-      </w:r>
-      <w:proofErr w:type="spellEnd"/>
-      <w:r>
-        <w:rPr>
-          <w:lang w:val="en-US"/>
-        </w:rPr>
-        <w:t xml:space="preserve">, 2005; Lee, 2005; </w:t>
-      </w:r>
-      <w:proofErr w:type="spellStart"/>
-      <w:r>
-        <w:rPr>
-          <w:lang w:val="en-US"/>
-        </w:rPr>
-        <w:t>Sheely</w:t>
-      </w:r>
-      <w:proofErr w:type="spellEnd"/>
-      <w:r>
-        <w:rPr>
-          <w:lang w:val="en-US"/>
-        </w:rPr>
-        <w:t>, 2006;</w:t>
-      </w:r>
-      <w:r>
-        <w:rPr>
-          <w:lang w:val="en-US"/>
-        </w:rPr>
-        <w:t xml:space="preserve"> Lane, </w:t>
-      </w:r>
-      <w:r>
-        <w:rPr>
-          <w:lang w:val="en-US"/>
-        </w:rPr>
-        <w:t>2008).</w:t>
-      </w:r>
-      <w:r>
-        <w:rPr>
-          <w:lang w:val="en-US"/>
-        </w:rPr>
-        <w:t xml:space="preserve"> According </w:t>
-      </w:r>
-      <w:proofErr w:type="gramStart"/>
-      <w:r>
-        <w:rPr>
-          <w:lang w:val="en-US"/>
-        </w:rPr>
-        <w:t>to</w:t>
-      </w:r>
-      <w:proofErr w:type="gramEnd"/>
-      <w:r>
-        <w:rPr>
-          <w:lang w:val="en-US"/>
-        </w:rPr>
-        <w:t xml:space="preserve"> Martindale &amp; Dowdy (2010),</w:t>
-      </w:r>
-      <w:r>
-        <w:rPr>
-          <w:lang w:val="en-US"/>
-        </w:rPr>
-        <w:t xml:space="preserve"> </w:t>
-      </w:r>
-      <w:r>
-        <w:rPr>
-          <w:lang w:val="en-US"/>
-        </w:rPr>
-        <w:t>learners have always depended on the support of t</w:t>
-      </w:r>
-      <w:r>
-        <w:rPr>
-          <w:lang w:val="en-US"/>
-        </w:rPr>
-        <w:t xml:space="preserve">heir peers and peer networks to </w:t>
-      </w:r>
-      <w:r>
-        <w:rPr>
-          <w:lang w:val="en-US"/>
-        </w:rPr>
-        <w:t>facilitate learning.</w:t>
-      </w:r>
-      <w:r>
-        <w:rPr>
-          <w:lang w:val="en-US"/>
-        </w:rPr>
-        <w:t xml:space="preserve"> If in a physical world this usually happens through lunchtime discussions, student organizations, </w:t>
-      </w:r>
-      <w:r>
-        <w:rPr>
-          <w:lang w:val="en-US"/>
-        </w:rPr>
-        <w:t xml:space="preserve">hobby groups and </w:t>
-      </w:r>
-      <w:r>
-        <w:rPr>
-          <w:lang w:val="en-US"/>
-        </w:rPr>
-        <w:t xml:space="preserve">other different communities, then in virtual world </w:t>
-      </w:r>
-      <w:r>
-        <w:rPr>
-          <w:lang w:val="en-US"/>
-        </w:rPr>
-        <w:t>this is to be achieved through social media tools.</w:t>
-      </w:r>
-      <w:r>
-        <w:rPr>
-          <w:lang w:val="en-US"/>
-        </w:rPr>
-        <w:t xml:space="preserve"> </w:t>
-      </w:r>
-      <w:r>
-        <w:rPr>
-          <w:lang w:val="en-US"/>
-        </w:rPr>
-        <w:t>The issue with current LMSs used in institutions</w:t>
-      </w:r>
-      <w:r>
-        <w:rPr>
-          <w:lang w:val="en-US"/>
-        </w:rPr>
-        <w:t>, accordi</w:t>
-      </w:r>
-      <w:r>
-        <w:rPr>
-          <w:lang w:val="en-US"/>
-        </w:rPr>
-        <w:t xml:space="preserve">ng to </w:t>
-      </w:r>
-      <w:proofErr w:type="spellStart"/>
-      <w:r>
-        <w:rPr>
-          <w:lang w:val="en-US"/>
-        </w:rPr>
-        <w:t>McLoughlin</w:t>
-      </w:r>
-      <w:proofErr w:type="spellEnd"/>
-      <w:r>
-        <w:rPr>
-          <w:lang w:val="en-US"/>
-        </w:rPr>
-        <w:t xml:space="preserve"> &amp;Lee</w:t>
-      </w:r>
-      <w:r>
-        <w:rPr>
-          <w:lang w:val="en-US"/>
-        </w:rPr>
-        <w:t xml:space="preserve"> (2010), is that they</w:t>
-      </w:r>
-      <w:r>
-        <w:rPr>
-          <w:lang w:val="en-US"/>
-        </w:rPr>
-        <w:t xml:space="preserve"> “</w:t>
-      </w:r>
-      <w:r>
-        <w:rPr>
-          <w:lang w:val="en-US"/>
-        </w:rPr>
-        <w:t>do not accommodate the social connectivity</w:t>
-      </w:r>
-      <w:r>
-        <w:rPr>
-          <w:lang w:val="en-US"/>
-        </w:rPr>
-        <w:t xml:space="preserve"> </w:t>
-      </w:r>
-      <w:r>
-        <w:rPr>
-          <w:lang w:val="en-US"/>
-        </w:rPr>
-        <w:t>to</w:t>
-      </w:r>
-      <w:r>
-        <w:rPr>
-          <w:lang w:val="en-US"/>
-        </w:rPr>
-        <w:t xml:space="preserve">ols and personal profile spaces </w:t>
-      </w:r>
-      <w:r>
-        <w:rPr>
-          <w:lang w:val="en-US"/>
-        </w:rPr>
-        <w:t>that students might choose, and that would assist them to integrate their experiences</w:t>
-      </w:r>
-      <w:r>
-        <w:rPr>
-          <w:lang w:val="en-US"/>
-        </w:rPr>
-        <w:t>”</w:t>
-      </w:r>
-      <w:r>
-        <w:rPr>
-          <w:lang w:val="en-US"/>
-        </w:rPr>
-        <w:t>.</w:t>
-      </w:r>
-      <w:r>
-        <w:rPr>
-          <w:lang w:val="en-US"/>
-        </w:rPr>
-        <w:t xml:space="preserve"> </w:t>
-      </w:r>
-      <w:r>
-        <w:rPr>
-          <w:lang w:val="en-US"/>
-        </w:rPr>
-        <w:t xml:space="preserve">To change this, </w:t>
-      </w:r>
-      <w:proofErr w:type="spellStart"/>
-      <w:r>
-        <w:rPr>
-          <w:lang w:val="en-US"/>
-        </w:rPr>
-        <w:t>apart</w:t>
-      </w:r>
-      <w:proofErr w:type="spellEnd"/>
-      <w:r>
-        <w:rPr>
-          <w:lang w:val="en-US"/>
-        </w:rPr>
-        <w:t xml:space="preserve"> of just file sharing, inside of systems like PLE should be place for instant messaging, social networking, bloggings.</w:t>
-      </w:r>
-      <w:r>
-        <w:rPr>
-          <w:lang w:val="en-US"/>
-        </w:rPr>
-        <w:t xml:space="preserve"> </w:t>
-      </w:r>
-      <w:proofErr w:type="spellStart"/>
-      <w:r>
-        <w:rPr>
-          <w:lang w:val="en-US"/>
-        </w:rPr>
-        <w:t>Attwell</w:t>
-      </w:r>
-      <w:proofErr w:type="spellEnd"/>
-      <w:r>
-        <w:rPr>
-          <w:lang w:val="en-US"/>
-        </w:rPr>
-        <w:t xml:space="preserve"> (2007) continues, that it is not only communication which is drawing young people to these technologies but the ability to create their own identities through the opportunity to </w:t>
-      </w:r>
-      <w:r>
-        <w:rPr>
-          <w:lang w:val="en-US"/>
-        </w:rPr>
-        <w:t>create and share ideas, to join groups, to publish.</w:t>
-      </w:r>
-    </w:p>
-    <w:p>
-      <w:pPr>
-        <w:rPr>
-          <w:lang w:val="en-US"/>
-        </w:rPr>
-      </w:pPr>
-      <w:r>
-        <w:rPr>
-          <w:lang w:val="en-US"/>
-        </w:rPr>
-        <w:t>Learning happens throw-out people’s lives in different contexts and completely everywhere.</w:t>
-      </w:r>
-      <w:r>
-        <w:rPr>
-          <w:lang w:val="en-US"/>
-        </w:rPr>
-        <w:t xml:space="preserve"> According </w:t>
-      </w:r>
-      <w:proofErr w:type="gramStart"/>
-      <w:r>
-        <w:rPr>
-          <w:lang w:val="en-US"/>
-        </w:rPr>
-        <w:t>to</w:t>
-      </w:r>
-      <w:proofErr w:type="gramEnd"/>
-      <w:r>
-        <w:rPr>
-          <w:lang w:val="en-US"/>
-        </w:rPr>
-        <w:t xml:space="preserve"> Cross (2007), majority of what person learns occurs outside of formal instruction.</w:t>
-      </w:r>
-      <w:r>
-        <w:rPr>
-          <w:lang w:val="en-US"/>
-        </w:rPr>
-        <w:t xml:space="preserve"> Moreover, learning on demand is becoming a type of lifestyle in modern society</w:t>
-      </w:r>
-      <w:r>
-        <w:rPr>
-          <w:lang w:val="en-US"/>
-        </w:rPr>
-        <w:t xml:space="preserve"> when people constantly search for </w:t>
-      </w:r>
-      <w:r>
-        <w:rPr>
-          <w:lang w:val="en-US"/>
-        </w:rPr>
-        <w:t>information to solve a problem at work, schools or just to satisfy curiosity</w:t>
-      </w:r>
-      <w:r>
-        <w:rPr>
-          <w:lang w:val="en-US"/>
-        </w:rPr>
-        <w:t xml:space="preserve"> </w:t>
-      </w:r>
-      <w:r>
-        <w:rPr>
-          <w:lang w:val="en-US"/>
-        </w:rPr>
-        <w:t>(</w:t>
-      </w:r>
-      <w:proofErr w:type="spellStart"/>
-      <w:r>
-        <w:rPr>
-          <w:lang w:val="en-US"/>
-        </w:rPr>
-        <w:t>McLoughlin</w:t>
-      </w:r>
-      <w:proofErr w:type="spellEnd"/>
-      <w:r>
-        <w:rPr>
-          <w:lang w:val="en-US"/>
-        </w:rPr>
-        <w:t xml:space="preserve"> &amp; Lee, 2007</w:t>
-      </w:r>
-      <w:r>
-        <w:rPr>
-          <w:lang w:val="en-US"/>
-        </w:rPr>
-        <w:t xml:space="preserve">). </w:t>
-      </w:r>
-      <w:r>
-        <w:rPr>
-          <w:lang w:val="en-US"/>
-        </w:rPr>
-        <w:t xml:space="preserve">Understanding this increase the recognition of importance of informal learning. </w:t>
-      </w:r>
-      <w:proofErr w:type="spellStart"/>
-      <w:r>
-        <w:rPr>
-          <w:lang w:val="en-US"/>
-        </w:rPr>
-        <w:t>Attwell</w:t>
-      </w:r>
-      <w:proofErr w:type="spellEnd"/>
-      <w:r>
-        <w:rPr>
-          <w:lang w:val="en-US"/>
-        </w:rPr>
-        <w:t xml:space="preserve"> (2007)</w:t>
-      </w:r>
-      <w:r>
-        <w:rPr>
-          <w:lang w:val="en-US"/>
-        </w:rPr>
-        <w:t xml:space="preserve"> believes that</w:t>
-      </w:r>
-      <w:r>
-        <w:rPr>
-          <w:lang w:val="en-US"/>
-        </w:rPr>
-        <w:t xml:space="preserve"> PLE has the potential to bring formal and informal learning together what is </w:t>
-      </w:r>
-      <w:r>
-        <w:rPr>
-          <w:lang w:val="en-US"/>
-        </w:rPr>
-        <w:t xml:space="preserve">at present </w:t>
-      </w:r>
-      <w:r>
-        <w:rPr>
-          <w:lang w:val="en-US"/>
-        </w:rPr>
-        <w:t xml:space="preserve">a major issue in educational sector. </w:t>
-      </w:r>
-      <w:r>
-        <w:rPr>
-          <w:lang w:val="en-US"/>
-        </w:rPr>
-        <w:t>This synergy could be achieved via using social media and supporting student self – regulating learning (</w:t>
-      </w:r>
-      <w:proofErr w:type="spellStart"/>
-      <w:r>
-        <w:rPr>
-          <w:rFonts w:ascii="Arial" w:hAnsi="Arial" w:cs="Arial"/>
-          <w:color w:val="222222"/>
-          <w:sz w:val="20"/>
-          <w:szCs w:val="20"/>
-          <w:shd w:val="clear" w:color="auto" w:fill="FFFFFF"/>
-          <w:lang w:val="en-US"/>
-        </w:rPr>
-        <w:t>Dabbagh</w:t>
-      </w:r>
-      <w:proofErr w:type="spellEnd"/>
-      <w:r>
-        <w:rPr>
-          <w:rFonts w:ascii="Arial" w:hAnsi="Arial" w:cs="Arial"/>
-          <w:color w:val="222222"/>
-          <w:sz w:val="20"/>
-          <w:szCs w:val="20"/>
-          <w:shd w:val="clear" w:color="auto" w:fill="FFFFFF"/>
-          <w:lang w:val="en-US"/>
-        </w:rPr>
-        <w:t xml:space="preserve"> &amp; </w:t>
-      </w:r>
-      <w:proofErr w:type="spellStart"/>
-      <w:r>
-        <w:rPr>
-          <w:rFonts w:ascii="Arial" w:hAnsi="Arial" w:cs="Arial"/>
-          <w:color w:val="222222"/>
-          <w:sz w:val="20"/>
-          <w:szCs w:val="20"/>
-          <w:shd w:val="clear" w:color="auto" w:fill="FFFFFF"/>
-          <w:lang w:val="en-US"/>
-        </w:rPr>
-        <w:t>Kitsantas</w:t>
-      </w:r>
-      <w:proofErr w:type="spellEnd"/>
-      <w:r>
-        <w:rPr>
-          <w:rFonts w:ascii="Arial" w:hAnsi="Arial" w:cs="Arial"/>
-          <w:color w:val="222222"/>
-          <w:sz w:val="20"/>
-          <w:szCs w:val="20"/>
-          <w:shd w:val="clear" w:color="auto" w:fill="FFFFFF"/>
-          <w:lang w:val="en-US"/>
-        </w:rPr>
-        <w:t>, 2012</w:t>
-      </w:r>
-      <w:r>
-        <w:rPr>
-          <w:lang w:val="en-US"/>
-        </w:rPr>
-        <w:t>)</w:t>
-      </w:r>
-      <w:r>
-        <w:rPr>
-          <w:lang w:val="en-US"/>
-        </w:rPr>
-        <w:t>.</w:t>
-      </w:r>
-      <w:r>
-        <w:rPr>
-          <w:lang w:val="en-US"/>
-        </w:rPr>
-        <w:t xml:space="preserve"> Learning in the context of social media, </w:t>
-      </w:r>
-      <w:proofErr w:type="spellStart"/>
-      <w:r>
-        <w:rPr>
-          <w:lang w:val="en-US"/>
-        </w:rPr>
-        <w:t>apart</w:t>
-      </w:r>
-      <w:proofErr w:type="spellEnd"/>
-      <w:r>
-        <w:rPr>
-          <w:lang w:val="en-US"/>
-        </w:rPr>
-        <w:t xml:space="preserve"> of being informal, has become also highly self-motivated and autonomous</w:t>
-      </w:r>
-      <w:r>
-        <w:rPr>
-          <w:lang w:val="en-US"/>
-        </w:rPr>
-        <w:t xml:space="preserve"> </w:t>
-      </w:r>
-      <w:r>
-        <w:rPr>
-          <w:lang w:val="en-US"/>
-        </w:rPr>
-        <w:t>(</w:t>
-      </w:r>
-      <w:proofErr w:type="spellStart"/>
-      <w:r>
-        <w:rPr>
-          <w:lang w:val="en-US"/>
-        </w:rPr>
-        <w:t>McGloughlin</w:t>
-      </w:r>
-      <w:proofErr w:type="spellEnd"/>
-      <w:r>
-        <w:rPr>
-          <w:lang w:val="en-US"/>
-        </w:rPr>
-        <w:t xml:space="preserve"> &amp; Lee, 2010</w:t>
-      </w:r>
-      <w:r>
-        <w:rPr>
-          <w:lang w:val="en-US"/>
-        </w:rPr>
-        <w:t xml:space="preserve">). </w:t>
-      </w:r>
-      <w:r>
-        <w:rPr>
-          <w:lang w:val="en-US"/>
-        </w:rPr>
-        <w:t xml:space="preserve">There are technologies available (like Tin Can API) allowing to track </w:t>
-      </w:r>
-      <w:r>
-        <w:rPr>
-          <w:lang w:val="en-US"/>
-        </w:rPr>
-        <w:t xml:space="preserve">learning </w:t>
-      </w:r>
-      <w:r>
-        <w:rPr>
-          <w:lang w:val="en-US"/>
-        </w:rPr>
-        <w:t>activities</w:t>
-      </w:r>
-      <w:r>
-        <w:rPr>
-          <w:lang w:val="en-US"/>
-        </w:rPr>
-        <w:t xml:space="preserve"> outside of formal learning in ‘brick and mortal’ </w:t>
-      </w:r>
-      <w:r>
-        <w:rPr>
-          <w:lang w:val="en-US"/>
-        </w:rPr>
-        <w:t>premises</w:t>
-      </w:r>
-      <w:r>
-        <w:rPr>
-          <w:lang w:val="en-US"/>
-        </w:rPr>
-        <w:t xml:space="preserve"> via any device </w:t>
-      </w:r>
-      <w:r>
-        <w:rPr>
-          <w:lang w:val="en-US"/>
-        </w:rPr>
-        <w:t>whether it is online or</w:t>
-      </w:r>
-      <w:r>
-        <w:rPr>
-          <w:lang w:val="en-US"/>
-        </w:rPr>
-        <w:t xml:space="preserve"> offline</w:t>
-      </w:r>
-      <w:r>
-        <w:rPr>
-          <w:lang w:val="en-US"/>
-        </w:rPr>
-        <w:t xml:space="preserve">. </w:t>
-      </w:r>
-      <w:r>
-        <w:rPr>
-          <w:lang w:val="en-US"/>
-        </w:rPr>
-        <w:t xml:space="preserve">Data from these activities and from those of formal learning </w:t>
-      </w:r>
-      <w:r>
-        <w:rPr>
-          <w:lang w:val="en-US"/>
-        </w:rPr>
-        <w:t xml:space="preserve">could be </w:t>
-      </w:r>
-      <w:r>
-        <w:rPr>
-          <w:lang w:val="en-US"/>
-        </w:rPr>
-        <w:t xml:space="preserve">then </w:t>
-      </w:r>
-      <w:r>
-        <w:rPr>
-          <w:lang w:val="en-US"/>
-        </w:rPr>
-        <w:t>gathered</w:t>
-      </w:r>
-      <w:r>
-        <w:rPr>
-          <w:lang w:val="en-US"/>
-        </w:rPr>
-        <w:t xml:space="preserve"> together</w:t>
-      </w:r>
-      <w:r>
-        <w:rPr>
-          <w:lang w:val="en-US"/>
-        </w:rPr>
-        <w:t xml:space="preserve"> in one system to represent the full picture of person’s learning.</w:t>
-      </w:r>
-    </w:p>
-    <w:p>
-      <w:pPr>
-        <w:rPr>
-          <w:highlight w:val="lightGray"/>
-          <w:lang w:val="en-US"/>
-        </w:rPr>
-      </w:pPr>
-      <w:r>
-        <w:rPr>
-          <w:highlight w:val="lightGray"/>
-          <w:lang w:val="en-US"/>
-        </w:rPr>
-        <w:t>Social software has a long history, and can be defined simply as software that supports group interaction (Allen, 2004). Using this software, learners can</w:t>
-      </w:r>
-      <w:r>
-        <w:rPr>
-          <w:highlight w:val="lightGray"/>
-          <w:lang w:val="en-US"/>
-        </w:rPr>
-        <w:t xml:space="preserve"> </w:t>
-      </w:r>
-      <w:r>
-        <w:rPr>
-          <w:highlight w:val="lightGray"/>
-          <w:lang w:val="en-US"/>
-        </w:rPr>
-        <w:t>organize content that has meaning to them and easily share that content and their own</w:t>
-      </w:r>
-      <w:r>
-        <w:rPr>
-          <w:highlight w:val="lightGray"/>
-          <w:lang w:val="en-US"/>
-        </w:rPr>
-        <w:t xml:space="preserve"> </w:t>
-      </w:r>
-      <w:r>
-        <w:rPr>
-          <w:highlight w:val="lightGray"/>
-          <w:lang w:val="en-US"/>
-        </w:rPr>
-        <w:t>interpretation of it. Further, learners can interact with other people with shared learning goals.</w:t>
-      </w:r>
-      <w:r>
-        <w:rPr>
-          <w:b/>
-          <w:highlight w:val="lightGray"/>
-          <w:lang w:val="en-US"/>
-        </w:rPr>
-        <w:t xml:space="preserve"> (</w:t>
-      </w:r>
-      <w:r>
-        <w:rPr>
-          <w:highlight w:val="lightGray"/>
-          <w:lang w:val="en-US"/>
-        </w:rPr>
-        <w:t>Martindale &amp; Dowdy, 2010</w:t>
-      </w:r>
-      <w:r>
-        <w:rPr>
-          <w:b/>
-          <w:highlight w:val="lightGray"/>
-          <w:lang w:val="en-US"/>
-        </w:rPr>
-        <w:t>)</w:t>
-      </w:r>
-    </w:p>
-    <w:p>
-      <w:pPr>
-        <w:rPr>
-          <w:lang w:val="en-US"/>
-        </w:rPr>
-      </w:pPr>
-      <w:r>
-        <w:rPr>
-          <w:lang w:val="en-US"/>
-        </w:rPr>
-        <w:t xml:space="preserve">In peoples’ learning environments there might be various of programs like web-browsers, mail-clients, text / audio / video editors, instant messaging software and many more. All these might require installation, setting up and maintaining what might be beyond of somebody’s skills. According to </w:t>
-      </w:r>
-      <w:proofErr w:type="spellStart"/>
-      <w:r>
-        <w:rPr>
-          <w:lang w:val="en-US"/>
-        </w:rPr>
-        <w:t>Attwell</w:t>
-      </w:r>
-      <w:proofErr w:type="spellEnd"/>
-      <w:r>
-        <w:rPr>
-          <w:lang w:val="en-US"/>
-        </w:rPr>
-        <w:t xml:space="preserve"> </w:t>
-      </w:r>
-      <w:r>
-        <w:rPr>
-          <w:lang w:val="en-US"/>
-        </w:rPr>
-        <w:lastRenderedPageBreak/>
-        <w:t xml:space="preserve">(2007), the power of PLE, while being based on open standards and open </w:t>
+        <w:t xml:space="preserve"> (2007), the power of PLE, while being based on open standards and open </w:t>
       </w:r>
       <w:r>
         <w:rPr>
@@ -3972,17 +5148,17 @@
         </w:rPr>
         <w:t>materials.</w:t>
       </w:r>
+      <w:r>
+        <w:rPr>
+          <w:lang w:val="en-US"/>
+        </w:rPr>
+        <w:t>(</w:t>
+      </w:r>
       <w:proofErr w:type="gramEnd"/>
       <w:r>
         <w:rPr>
           <w:lang w:val="en-US"/>
         </w:rPr>
-        <w:t>(</w:t>
-      </w:r>
-      <w:r>
-        <w:rPr>
-          <w:lang w:val="en-US"/>
-        </w:rPr>
         <w:t xml:space="preserve"> </w:t>
       </w:r>
       <w:proofErr w:type="spellStart"/>
@@ -3999,8 +5175,6 @@
         </w:rPr>
         <w:t xml:space="preserve"> &amp; Lee, 2010)</w:t>
       </w:r>
-      <w:bookmarkStart w:id="0" w:name="_GoBack"/>
-      <w:bookmarkEnd w:id="0"/>
     </w:p>
     <w:p>
       <w:pPr>
@@ -4088,6 +5262,26 @@
         </w:rPr>
         <w:t>The following is a rather comparison of current LMS systems with PLE which is according to IMAILE vision.</w:t>
       </w:r>
+    </w:p>
+    <w:p>
+      <w:pPr>
+        <w:rPr>
+          <w:lang w:val="en-US"/>
+        </w:rPr>
+      </w:pPr>
+      <w:r>
+        <w:rPr>
+          <w:lang w:val="en-US"/>
+        </w:rPr>
+        <w:br w:type="page"/>
+      </w:r>
+    </w:p>
+    <w:p>
+      <w:pPr>
+        <w:rPr>
+          <w:lang w:val="en-US"/>
+        </w:rPr>
+      </w:pPr>
     </w:p>
     <w:p>
       <w:pPr>
@@ -4395,14 +5589,7 @@
                 <w:bCs/>
                 <w:lang w:val="en-US"/>
               </w:rPr>
-              <w:t>Anderson</w:t>
-            </w:r>
-            <w:r>
-              <w:rPr>
-                <w:bCs/>
-                <w:lang w:val="en-US"/>
-              </w:rPr>
-              <w:t>, 2006</w:t>
+              <w:t>Anderson, 2006</w:t>
             </w:r>
           </w:p>
         </w:tc>
@@ -4503,13 +5690,7 @@
               <w:rPr>
                 <w:lang w:val="en-US"/>
               </w:rPr>
-              <w:t>Operation</w:t>
-            </w:r>
-            <w:r>
-              <w:rPr>
-                <w:lang w:val="en-US"/>
-              </w:rPr>
-              <w:t xml:space="preserve"> of an LMS is usually restricted to a single institution</w:t>
+              <w:t>Operation of an LMS is usually restricted to a single institution</w:t>
             </w:r>
             <w:r>
               <w:rPr>
@@ -4521,13 +5702,7 @@
               <w:rPr>
                 <w:lang w:val="en-US"/>
               </w:rPr>
-              <w:t xml:space="preserve">. </w:t>
-            </w:r>
-            <w:r>
-              <w:rPr>
-                <w:lang w:val="en-US"/>
-              </w:rPr>
-              <w:t>Data stored in LMS doesn’t travel with a learner.</w:t>
+              <w:t>. Data stored in LMS doesn’t travel with a learner.</w:t>
             </w:r>
           </w:p>
         </w:tc>
@@ -4708,7 +5883,6 @@
               <w:rPr>
                 <w:lang w:val="en-US"/>
               </w:rPr>
-              <w:lastRenderedPageBreak/>
               <w:t>LMS</w:t>
             </w:r>
             <w:r>
@@ -5263,6 +6437,7 @@
               <w:rPr>
                 <w:lang w:val="en-US"/>
               </w:rPr>
+              <w:lastRenderedPageBreak/>
               <w:t>IMAILE portal</w:t>
             </w:r>
           </w:p>
@@ -6631,6 +7806,119 @@
 <file path=word/numbering.xml><?xml version="1.0" encoding="utf-8"?>
 <w:numbering xmlns:wpc="http://schemas.microsoft.com/office/word/2010/wordprocessingCanvas" xmlns:cx="http://schemas.microsoft.com/office/drawing/2014/chartex" xmlns:cx1="http://schemas.microsoft.com/office/drawing/2015/9/8/chartex" xmlns:cx2="http://schemas.microsoft.com/office/drawing/2015/10/21/chartex" xmlns:mc="http://schemas.openxmlformats.org/markup-compatibility/2006" xmlns:o="urn:schemas-microsoft-com:office:office" xmlns:r="http://schemas.openxmlformats.org/officeDocument/2006/relationships" xmlns:m="http://schemas.openxmlformats.org/officeDocument/2006/math" xmlns:v="urn:schemas-microsoft-com:vml" xmlns:wp14="http://schemas.microsoft.com/office/word/2010/wordprocessingDrawing" xmlns:wp="http://schemas.openxmlformats.org/drawingml/2006/wordprocessingDrawing" xmlns:w10="urn:schemas-microsoft-com:office:word" xmlns:w="http://schemas.openxmlformats.org/wordprocessingml/2006/main" xmlns:w14="http://schemas.microsoft.com/office/word/2010/wordml" xmlns:w15="http://schemas.microsoft.com/office/word/2012/wordml" xmlns:w16se="http://schemas.microsoft.com/office/word/2015/wordml/symex" xmlns:wpg="http://schemas.microsoft.com/office/word/2010/wordprocessingGroup" xmlns:wpi="http://schemas.microsoft.com/office/word/2010/wordprocessingInk" xmlns:wne="http://schemas.microsoft.com/office/word/2006/wordml" xmlns:wps="http://schemas.microsoft.com/office/word/2010/wordprocessingShape" mc:Ignorable="w14 w15 w16se wp14">
   <w:abstractNum w:abstractNumId="0" w15:restartNumberingAfterBreak="0">
+    <w:nsid w:val="07EF1CE7"/>
+    <w:multiLevelType w:val="hybridMultilevel"/>
+    <w:tmpl w:val="E3DAA25C"/>
+    <w:lvl w:ilvl="0" w:tplc="04190001">
+      <w:start w:val="1"/>
+      <w:numFmt w:val="bullet"/>
+      <w:lvlText w:val=""/>
+      <w:lvlJc w:val="left"/>
+      <w:pPr>
+        <w:ind w:left="765" w:hanging="360"/>
+      </w:pPr>
+      <w:rPr>
+        <w:rFonts w:ascii="Symbol" w:hAnsi="Symbol" w:hint="default"/>
+      </w:rPr>
+    </w:lvl>
+    <w:lvl w:ilvl="1" w:tplc="04190003" w:tentative="1">
+      <w:start w:val="1"/>
+      <w:numFmt w:val="bullet"/>
+      <w:lvlText w:val="o"/>
+      <w:lvlJc w:val="left"/>
+      <w:pPr>
+        <w:ind w:left="1485" w:hanging="360"/>
+      </w:pPr>
+      <w:rPr>
+        <w:rFonts w:ascii="Courier New" w:hAnsi="Courier New" w:cs="Courier New" w:hint="default"/>
+      </w:rPr>
+    </w:lvl>
+    <w:lvl w:ilvl="2" w:tplc="04190005" w:tentative="1">
+      <w:start w:val="1"/>
+      <w:numFmt w:val="bullet"/>
+      <w:lvlText w:val=""/>
+      <w:lvlJc w:val="left"/>
+      <w:pPr>
+        <w:ind w:left="2205" w:hanging="360"/>
+      </w:pPr>
+      <w:rPr>
+        <w:rFonts w:ascii="Wingdings" w:hAnsi="Wingdings" w:hint="default"/>
+      </w:rPr>
+    </w:lvl>
+    <w:lvl w:ilvl="3" w:tplc="04190001" w:tentative="1">
+      <w:start w:val="1"/>
+      <w:numFmt w:val="bullet"/>
+      <w:lvlText w:val=""/>
+      <w:lvlJc w:val="left"/>
+      <w:pPr>
+        <w:ind w:left="2925" w:hanging="360"/>
+      </w:pPr>
+      <w:rPr>
+        <w:rFonts w:ascii="Symbol" w:hAnsi="Symbol" w:hint="default"/>
+      </w:rPr>
+    </w:lvl>
+    <w:lvl w:ilvl="4" w:tplc="04190003" w:tentative="1">
+      <w:start w:val="1"/>
+      <w:numFmt w:val="bullet"/>
+      <w:lvlText w:val="o"/>
+      <w:lvlJc w:val="left"/>
+      <w:pPr>
+        <w:ind w:left="3645" w:hanging="360"/>
+      </w:pPr>
+      <w:rPr>
+        <w:rFonts w:ascii="Courier New" w:hAnsi="Courier New" w:cs="Courier New" w:hint="default"/>
+      </w:rPr>
+    </w:lvl>
+    <w:lvl w:ilvl="5" w:tplc="04190005" w:tentative="1">
+      <w:start w:val="1"/>
+      <w:numFmt w:val="bullet"/>
+      <w:lvlText w:val=""/>
+      <w:lvlJc w:val="left"/>
+      <w:pPr>
+        <w:ind w:left="4365" w:hanging="360"/>
+      </w:pPr>
+      <w:rPr>
+        <w:rFonts w:ascii="Wingdings" w:hAnsi="Wingdings" w:hint="default"/>
+      </w:rPr>
+    </w:lvl>
+    <w:lvl w:ilvl="6" w:tplc="04190001" w:tentative="1">
+      <w:start w:val="1"/>
+      <w:numFmt w:val="bullet"/>
+      <w:lvlText w:val=""/>
+      <w:lvlJc w:val="left"/>
+      <w:pPr>
+        <w:ind w:left="5085" w:hanging="360"/>
+      </w:pPr>
+      <w:rPr>
+        <w:rFonts w:ascii="Symbol" w:hAnsi="Symbol" w:hint="default"/>
+      </w:rPr>
+    </w:lvl>
+    <w:lvl w:ilvl="7" w:tplc="04190003" w:tentative="1">
+      <w:start w:val="1"/>
+      <w:numFmt w:val="bullet"/>
+      <w:lvlText w:val="o"/>
+      <w:lvlJc w:val="left"/>
+      <w:pPr>
+        <w:ind w:left="5805" w:hanging="360"/>
+      </w:pPr>
+      <w:rPr>
+        <w:rFonts w:ascii="Courier New" w:hAnsi="Courier New" w:cs="Courier New" w:hint="default"/>
+      </w:rPr>
+    </w:lvl>
+    <w:lvl w:ilvl="8" w:tplc="04190005" w:tentative="1">
+      <w:start w:val="1"/>
+      <w:numFmt w:val="bullet"/>
+      <w:lvlText w:val=""/>
+      <w:lvlJc w:val="left"/>
+      <w:pPr>
+        <w:ind w:left="6525" w:hanging="360"/>
+      </w:pPr>
+      <w:rPr>
+        <w:rFonts w:ascii="Wingdings" w:hAnsi="Wingdings" w:hint="default"/>
+      </w:rPr>
+    </w:lvl>
+  </w:abstractNum>
+  <w:abstractNum w:abstractNumId="1" w15:restartNumberingAfterBreak="0">
     <w:nsid w:val="17735018"/>
     <w:multiLevelType w:val="hybridMultilevel"/>
     <w:tmpl w:val="53BA6F48"/>
@@ -6743,7 +8031,7 @@
       </w:rPr>
     </w:lvl>
   </w:abstractNum>
-  <w:abstractNum w:abstractNumId="1" w15:restartNumberingAfterBreak="0">
+  <w:abstractNum w:abstractNumId="2" w15:restartNumberingAfterBreak="0">
     <w:nsid w:val="1BA6724C"/>
     <w:multiLevelType w:val="hybridMultilevel"/>
     <w:tmpl w:val="493C0E4C"/>
@@ -6856,7 +8144,7 @@
       </w:rPr>
     </w:lvl>
   </w:abstractNum>
-  <w:abstractNum w:abstractNumId="2" w15:restartNumberingAfterBreak="0">
+  <w:abstractNum w:abstractNumId="3" w15:restartNumberingAfterBreak="0">
     <w:nsid w:val="24797DA6"/>
     <w:multiLevelType w:val="multilevel"/>
     <w:tmpl w:val="56C40C4A"/>
@@ -7005,10 +8293,10 @@
       </w:rPr>
     </w:lvl>
   </w:abstractNum>
-  <w:abstractNum w:abstractNumId="3" w15:restartNumberingAfterBreak="0">
-    <w:nsid w:val="310F4E63"/>
+  <w:abstractNum w:abstractNumId="4" w15:restartNumberingAfterBreak="0">
+    <w:nsid w:val="2BE41024"/>
     <w:multiLevelType w:val="hybridMultilevel"/>
-    <w:tmpl w:val="2AD2269E"/>
+    <w:tmpl w:val="DF9E496A"/>
     <w:lvl w:ilvl="0" w:tplc="04190001">
       <w:start w:val="1"/>
       <w:numFmt w:val="bullet"/>
@@ -7118,10 +8406,10 @@
       </w:rPr>
     </w:lvl>
   </w:abstractNum>
-  <w:abstractNum w:abstractNumId="4" w15:restartNumberingAfterBreak="0">
-    <w:nsid w:val="54E33DFE"/>
+  <w:abstractNum w:abstractNumId="5" w15:restartNumberingAfterBreak="0">
+    <w:nsid w:val="310F4E63"/>
     <w:multiLevelType w:val="hybridMultilevel"/>
-    <w:tmpl w:val="EE9A3294"/>
+    <w:tmpl w:val="2AD2269E"/>
     <w:lvl w:ilvl="0" w:tplc="04190001">
       <w:start w:val="1"/>
       <w:numFmt w:val="bullet"/>
@@ -7231,19 +8519,138 @@
       </w:rPr>
     </w:lvl>
   </w:abstractNum>
+  <w:abstractNum w:abstractNumId="6" w15:restartNumberingAfterBreak="0">
+    <w:nsid w:val="54E33DFE"/>
+    <w:multiLevelType w:val="hybridMultilevel"/>
+    <w:tmpl w:val="EE9A3294"/>
+    <w:lvl w:ilvl="0" w:tplc="04190001">
+      <w:start w:val="1"/>
+      <w:numFmt w:val="bullet"/>
+      <w:lvlText w:val=""/>
+      <w:lvlJc w:val="left"/>
+      <w:pPr>
+        <w:ind w:left="720" w:hanging="360"/>
+      </w:pPr>
+      <w:rPr>
+        <w:rFonts w:ascii="Symbol" w:hAnsi="Symbol" w:hint="default"/>
+      </w:rPr>
+    </w:lvl>
+    <w:lvl w:ilvl="1" w:tplc="04190003" w:tentative="1">
+      <w:start w:val="1"/>
+      <w:numFmt w:val="bullet"/>
+      <w:lvlText w:val="o"/>
+      <w:lvlJc w:val="left"/>
+      <w:pPr>
+        <w:ind w:left="1440" w:hanging="360"/>
+      </w:pPr>
+      <w:rPr>
+        <w:rFonts w:ascii="Courier New" w:hAnsi="Courier New" w:cs="Courier New" w:hint="default"/>
+      </w:rPr>
+    </w:lvl>
+    <w:lvl w:ilvl="2" w:tplc="04190005" w:tentative="1">
+      <w:start w:val="1"/>
+      <w:numFmt w:val="bullet"/>
+      <w:lvlText w:val=""/>
+      <w:lvlJc w:val="left"/>
+      <w:pPr>
+        <w:ind w:left="2160" w:hanging="360"/>
+      </w:pPr>
+      <w:rPr>
+        <w:rFonts w:ascii="Wingdings" w:hAnsi="Wingdings" w:hint="default"/>
+      </w:rPr>
+    </w:lvl>
+    <w:lvl w:ilvl="3" w:tplc="04190001" w:tentative="1">
+      <w:start w:val="1"/>
+      <w:numFmt w:val="bullet"/>
+      <w:lvlText w:val=""/>
+      <w:lvlJc w:val="left"/>
+      <w:pPr>
+        <w:ind w:left="2880" w:hanging="360"/>
+      </w:pPr>
+      <w:rPr>
+        <w:rFonts w:ascii="Symbol" w:hAnsi="Symbol" w:hint="default"/>
+      </w:rPr>
+    </w:lvl>
+    <w:lvl w:ilvl="4" w:tplc="04190003" w:tentative="1">
+      <w:start w:val="1"/>
+      <w:numFmt w:val="bullet"/>
+      <w:lvlText w:val="o"/>
+      <w:lvlJc w:val="left"/>
+      <w:pPr>
+        <w:ind w:left="3600" w:hanging="360"/>
+      </w:pPr>
+      <w:rPr>
+        <w:rFonts w:ascii="Courier New" w:hAnsi="Courier New" w:cs="Courier New" w:hint="default"/>
+      </w:rPr>
+    </w:lvl>
+    <w:lvl w:ilvl="5" w:tplc="04190005" w:tentative="1">
+      <w:start w:val="1"/>
+      <w:numFmt w:val="bullet"/>
+      <w:lvlText w:val=""/>
+      <w:lvlJc w:val="left"/>
+      <w:pPr>
+        <w:ind w:left="4320" w:hanging="360"/>
+      </w:pPr>
+      <w:rPr>
+        <w:rFonts w:ascii="Wingdings" w:hAnsi="Wingdings" w:hint="default"/>
+      </w:rPr>
+    </w:lvl>
+    <w:lvl w:ilvl="6" w:tplc="04190001" w:tentative="1">
+      <w:start w:val="1"/>
+      <w:numFmt w:val="bullet"/>
+      <w:lvlText w:val=""/>
+      <w:lvlJc w:val="left"/>
+      <w:pPr>
+        <w:ind w:left="5040" w:hanging="360"/>
+      </w:pPr>
+      <w:rPr>
+        <w:rFonts w:ascii="Symbol" w:hAnsi="Symbol" w:hint="default"/>
+      </w:rPr>
+    </w:lvl>
+    <w:lvl w:ilvl="7" w:tplc="04190003" w:tentative="1">
+      <w:start w:val="1"/>
+      <w:numFmt w:val="bullet"/>
+      <w:lvlText w:val="o"/>
+      <w:lvlJc w:val="left"/>
+      <w:pPr>
+        <w:ind w:left="5760" w:hanging="360"/>
+      </w:pPr>
+      <w:rPr>
+        <w:rFonts w:ascii="Courier New" w:hAnsi="Courier New" w:cs="Courier New" w:hint="default"/>
+      </w:rPr>
+    </w:lvl>
+    <w:lvl w:ilvl="8" w:tplc="04190005" w:tentative="1">
+      <w:start w:val="1"/>
+      <w:numFmt w:val="bullet"/>
+      <w:lvlText w:val=""/>
+      <w:lvlJc w:val="left"/>
+      <w:pPr>
+        <w:ind w:left="6480" w:hanging="360"/>
+      </w:pPr>
+      <w:rPr>
+        <w:rFonts w:ascii="Wingdings" w:hAnsi="Wingdings" w:hint="default"/>
+      </w:rPr>
+    </w:lvl>
+  </w:abstractNum>
   <w:num w:numId="1">
+    <w:abstractNumId w:val="1"/>
+  </w:num>
+  <w:num w:numId="2">
+    <w:abstractNumId w:val="3"/>
+  </w:num>
+  <w:num w:numId="3">
+    <w:abstractNumId w:val="5"/>
+  </w:num>
+  <w:num w:numId="4">
+    <w:abstractNumId w:val="2"/>
+  </w:num>
+  <w:num w:numId="5">
+    <w:abstractNumId w:val="6"/>
+  </w:num>
+  <w:num w:numId="6">
     <w:abstractNumId w:val="0"/>
   </w:num>
-  <w:num w:numId="2">
-    <w:abstractNumId w:val="2"/>
-  </w:num>
-  <w:num w:numId="3">
-    <w:abstractNumId w:val="3"/>
-  </w:num>
-  <w:num w:numId="4">
-    <w:abstractNumId w:val="1"/>
-  </w:num>
-  <w:num w:numId="5">
+  <w:num w:numId="7">
     <w:abstractNumId w:val="4"/>
   </w:num>
 </w:numbering>
@@ -7648,6 +9055,7 @@
   <w:style w:type="character" w:default="1" w:styleId="a0">
     <w:name w:val="Default Paragraph Font"/>
     <w:uiPriority w:val="1"/>
+    <w:semiHidden/>
     <w:unhideWhenUsed/>
   </w:style>
   <w:style w:type="table" w:default="1" w:styleId="a1">
@@ -7691,7 +9099,6 @@
     <w:name w:val="Normal (Web)"/>
     <w:basedOn w:val="a"/>
     <w:uiPriority w:val="99"/>
-    <w:semiHidden/>
     <w:unhideWhenUsed/>
     <w:rsid w:val="00C07C1D"/>
     <w:pPr>
@@ -8048,7 +9455,7 @@
 </file>
 
 <file path=customXml/itemProps1.xml><?xml version="1.0" encoding="utf-8"?>
-<ds:datastoreItem xmlns:ds="http://schemas.openxmlformats.org/officeDocument/2006/customXml" ds:itemID="{8BCEED23-2C19-464C-A941-3FED02EB7A9B}">
+<ds:datastoreItem xmlns:ds="http://schemas.openxmlformats.org/officeDocument/2006/customXml" ds:itemID="{62B3C21F-F03C-4B6C-A8AD-A2D43189C87E}">
   <ds:schemaRefs>
     <ds:schemaRef ds:uri="http://schemas.openxmlformats.org/officeDocument/2006/bibliography"/>
   </ds:schemaRefs>

</xml_diff>

<commit_message>
section with literature review (temp section) is moved from research proposal doc into master theses doc
</commit_message>
<xml_diff>
--- a/Master theses/Master theses.docx
+++ b/Master theses/Master theses.docx
@@ -76,104 +76,35 @@
           <w:bCs/>
           <w:lang w:val="en-US"/>
         </w:rPr>
-        <w:t xml:space="preserve">While new PLE in being developed, it is already clear that the development of it results in innovation and the biggest challenge with a software, and especially with that software which includes something totally new, is to sell it to actual clients. For pupils to be able to get all mentioned above advantages of using a new PLE, it is necessary that schools adapt it in their teaching activities. Thus </w:t>
-      </w:r>
-      <w:proofErr w:type="spellStart"/>
-      <w:r>
-        <w:rPr>
-          <w:bCs/>
-          <w:lang w:val="en-US"/>
-        </w:rPr>
-        <w:t>Almerin</w:t>
-      </w:r>
-      <w:proofErr w:type="spellEnd"/>
-      <w:r>
-        <w:rPr>
-          <w:bCs/>
-          <w:lang w:val="en-US"/>
-        </w:rPr>
-        <w:t xml:space="preserve"> clients are actually schools and to be more particular – teachers, who will actually be using the new software and whose opinion has a big weight in schools’ overall decision on whether to take it into the use or not. That’s why I want to study primarily teachers in the context of adoption of a new PLE. As a result of my research I want to find answers on the basic question of ‘why teachers would want to adapt new PLE in their teaching activities?’ in order for </w:t>
-      </w:r>
-      <w:proofErr w:type="spellStart"/>
-      <w:r>
-        <w:rPr>
-          <w:bCs/>
-          <w:lang w:val="en-US"/>
-        </w:rPr>
-        <w:t>Almerin</w:t>
-      </w:r>
-      <w:proofErr w:type="spellEnd"/>
-      <w:r>
-        <w:rPr>
-          <w:bCs/>
-          <w:lang w:val="en-US"/>
-        </w:rPr>
-        <w:t xml:space="preserve"> to use these answers as arguments in their selling campaign.</w:t>
-      </w:r>
-    </w:p>
-    <w:p>
-      <w:pPr>
-        <w:rPr>
-          <w:lang w:val="en-US"/>
-        </w:rPr>
-      </w:pPr>
-    </w:p>
-    <w:p>
-      <w:pPr>
-        <w:rPr>
-          <w:lang w:val="en-US"/>
-        </w:rPr>
-      </w:pPr>
-      <w:r>
-        <w:rPr>
-          <w:lang w:val="en-US"/>
-        </w:rPr>
-        <w:t xml:space="preserve">The vision of </w:t>
-      </w:r>
-      <w:proofErr w:type="spellStart"/>
-      <w:r>
-        <w:rPr>
-          <w:lang w:val="en-US"/>
-        </w:rPr>
-        <w:t>Almerin</w:t>
-      </w:r>
-      <w:proofErr w:type="spellEnd"/>
-      <w:r>
-        <w:rPr>
-          <w:lang w:val="en-US"/>
-        </w:rPr>
-        <w:t xml:space="preserve"> is to be in every school in Finland by 2017, in every schools in Nordic by 2020, in every school in Europe by 2025, America by 2030, </w:t>
-      </w:r>
-      <w:proofErr w:type="spellStart"/>
-      <w:r>
-        <w:rPr>
-          <w:lang w:val="en-US"/>
-        </w:rPr>
-        <w:t>worldwise</w:t>
-      </w:r>
-      <w:proofErr w:type="spellEnd"/>
-      <w:r>
-        <w:rPr>
-          <w:lang w:val="en-US"/>
-        </w:rPr>
-        <w:t xml:space="preserve"> by 2040???  (</w:t>
-      </w:r>
-      <w:r>
-        <w:rPr>
-          <w:highlight w:val="lightGray"/>
-          <w:lang w:val="en-US"/>
-        </w:rPr>
-        <w:t xml:space="preserve">ask this from </w:t>
-      </w:r>
-      <w:proofErr w:type="spellStart"/>
-      <w:r>
-        <w:rPr>
-          <w:highlight w:val="lightGray"/>
-          <w:lang w:val="en-US"/>
-        </w:rPr>
-        <w:t>Teemu</w:t>
-      </w:r>
-      <w:proofErr w:type="spellEnd"/>
+        <w:t>While new PLE in being developed, it is already clear that the development of it results in innovation and the biggest challenge with a software, and especially with that software which includes something totally new, is to sell it to actual clients. For pupils to be able to get all mentioned above advantages of using a new PLE, it is necessary that schools adapt it in their teaching activities. Thus Almerin clients are actually schools and to be more particular – teachers, who will actually be using the new software and whose opinion has a big weight in schools’ overall decision on whether to take it into the use or not. That’s why I want to study primarily teachers in the context of adoption of a new PLE. As a result of my research I want to find answers on the basic question of ‘why teachers would want to adapt new PLE in their teaching activities?’ in order for Almerin to use these answers as arguments in their selling campaign.</w:t>
+      </w:r>
+    </w:p>
+    <w:p>
+      <w:pPr>
+        <w:rPr>
+          <w:lang w:val="en-US"/>
+        </w:rPr>
+      </w:pPr>
+    </w:p>
+    <w:p>
+      <w:pPr>
+        <w:rPr>
+          <w:lang w:val="en-US"/>
+        </w:rPr>
+      </w:pPr>
+      <w:r>
+        <w:rPr>
+          <w:lang w:val="en-US"/>
+        </w:rPr>
+        <w:t>The vision of Almerin is to be in every school in Finland by 2017, in every schools in Nordic by 2020, in every school in Europe by 2025, America by 2030, worldwise by 2040???  (</w:t>
+      </w:r>
+      <w:r>
+        <w:rPr>
+          <w:highlight w:val="lightGray"/>
+          <w:lang w:val="en-US"/>
+        </w:rPr>
+        <w:t>ask this from Teemu</w:t>
+      </w:r>
       <w:r>
         <w:rPr>
           <w:lang w:val="en-US"/>
@@ -191,21 +122,7 @@
         <w:rPr>
           <w:lang w:val="en-US"/>
         </w:rPr>
-        <w:t xml:space="preserve">Since initially </w:t>
-      </w:r>
-      <w:proofErr w:type="spellStart"/>
-      <w:r>
-        <w:rPr>
-          <w:lang w:val="en-US"/>
-        </w:rPr>
-        <w:t>Almerin</w:t>
-      </w:r>
-      <w:proofErr w:type="spellEnd"/>
-      <w:r>
-        <w:rPr>
-          <w:lang w:val="en-US"/>
-        </w:rPr>
-        <w:t xml:space="preserve"> target at Finnish schools, I will do my research in the context of them.</w:t>
+        <w:t>Since initially Almerin target at Finnish schools, I will do my research in the context of them.</w:t>
       </w:r>
     </w:p>
     <w:p>
@@ -282,7 +199,6 @@
         </w:rPr>
         <w:t>(</w:t>
       </w:r>
-      <w:proofErr w:type="spellStart"/>
       <w:r>
         <w:rPr>
           <w:rFonts w:ascii="Arial" w:hAnsi="Arial" w:cs="Arial"/>
@@ -292,19 +208,7 @@
           <w:shd w:val="clear" w:color="auto" w:fill="FFFFFF"/>
           <w:lang w:val="en-US"/>
         </w:rPr>
-        <w:t>Hakkarainen</w:t>
-      </w:r>
-      <w:proofErr w:type="spellEnd"/>
-      <w:r>
-        <w:rPr>
-          <w:rFonts w:ascii="Arial" w:hAnsi="Arial" w:cs="Arial"/>
-          <w:color w:val="222222"/>
-          <w:sz w:val="20"/>
-          <w:szCs w:val="20"/>
-          <w:shd w:val="clear" w:color="auto" w:fill="FFFFFF"/>
-          <w:lang w:val="en-US"/>
-        </w:rPr>
-        <w:t xml:space="preserve"> et al</w:t>
+        <w:t>Hakkarainen et al</w:t>
       </w:r>
       <w:r>
         <w:rPr>
@@ -382,21 +286,7 @@
         <w:rPr>
           <w:lang w:val="en-US"/>
         </w:rPr>
-        <w:t xml:space="preserve">ICT environment (laptops </w:t>
-      </w:r>
-      <w:proofErr w:type="spellStart"/>
-      <w:r>
-        <w:rPr>
-          <w:lang w:val="en-US"/>
-        </w:rPr>
-        <w:t>etc</w:t>
-      </w:r>
-      <w:proofErr w:type="spellEnd"/>
-      <w:r>
-        <w:rPr>
-          <w:lang w:val="en-US"/>
-        </w:rPr>
-        <w:t>)</w:t>
+        <w:t>ICT environment (laptops etc)</w:t>
       </w:r>
     </w:p>
     <w:p>
@@ -517,21 +407,7 @@
         <w:rPr>
           <w:lang w:val="en-US"/>
         </w:rPr>
-        <w:t>are in such highly equipped schools” (</w:t>
-      </w:r>
-      <w:proofErr w:type="spellStart"/>
-      <w:r>
-        <w:rPr>
-          <w:lang w:val="en-US"/>
-        </w:rPr>
-        <w:t>Wastiau</w:t>
-      </w:r>
-      <w:proofErr w:type="spellEnd"/>
-      <w:r>
-        <w:rPr>
-          <w:lang w:val="en-US"/>
-        </w:rPr>
-        <w:t xml:space="preserve"> et al. 2013).</w:t>
+        <w:t>are in such highly equipped schools” (Wastiau et al. 2013).</w:t>
       </w:r>
     </w:p>
     <w:p>
@@ -561,7 +437,6 @@
         </w:rPr>
         <w:t xml:space="preserve">What comes to ICT confidence then situation is </w:t>
       </w:r>
-      <w:proofErr w:type="gramStart"/>
       <w:r>
         <w:rPr>
           <w:lang w:val="en-US"/>
@@ -574,7 +449,6 @@
         </w:rPr>
         <w:t>.</w:t>
       </w:r>
-      <w:proofErr w:type="gramEnd"/>
     </w:p>
     <w:p>
       <w:pPr>
@@ -630,19 +504,8 @@
           <w:szCs w:val="20"/>
           <w:lang w:val="en-US"/>
         </w:rPr>
-        <w:t xml:space="preserve">in their own ICT competences, their opinion about the relevance of ICT </w:t>
-      </w:r>
-      <w:proofErr w:type="spellStart"/>
-      <w:r>
-        <w:rPr>
-          <w:rFonts w:ascii="Plantin" w:hAnsi="Plantin" w:cs="Plantin"/>
-          <w:sz w:val="20"/>
-          <w:szCs w:val="20"/>
-          <w:lang w:val="en-US"/>
-        </w:rPr>
-        <w:t>forT&amp;L</w:t>
-      </w:r>
-      <w:proofErr w:type="spellEnd"/>
+        <w:t>in their own ICT competences, their opinion about the relevance of ICT forT&amp;L</w:t>
+      </w:r>
     </w:p>
     <w:p>
       <w:pPr>
@@ -753,27 +616,7 @@
           <w:szCs w:val="20"/>
           <w:lang w:val="en-US"/>
         </w:rPr>
-        <w:t xml:space="preserve">the Internet safely and responsibly, with positive opinions about ICT use </w:t>
-      </w:r>
-      <w:proofErr w:type="spellStart"/>
-      <w:r>
-        <w:rPr>
-          <w:rFonts w:ascii="Plantin" w:hAnsi="Plantin" w:cs="Plantin"/>
-          <w:sz w:val="20"/>
-          <w:szCs w:val="20"/>
-          <w:lang w:val="en-US"/>
-        </w:rPr>
-        <w:t>forT&amp;L</w:t>
-      </w:r>
-      <w:proofErr w:type="spellEnd"/>
-      <w:r>
-        <w:rPr>
-          <w:rFonts w:ascii="Plantin" w:hAnsi="Plantin" w:cs="Plantin"/>
-          <w:sz w:val="20"/>
-          <w:szCs w:val="20"/>
-          <w:lang w:val="en-US"/>
-        </w:rPr>
-        <w:t>,</w:t>
+        <w:t>the Internet safely and responsibly, with positive opinions about ICT use forT&amp;L,</w:t>
       </w:r>
     </w:p>
     <w:p>
@@ -814,8 +657,6 @@
           <w:lang w:val="en-US"/>
         </w:rPr>
       </w:pPr>
-      <w:proofErr w:type="spellStart"/>
-      <w:proofErr w:type="gramStart"/>
       <w:r>
         <w:rPr>
           <w:rFonts w:ascii="Plantin" w:hAnsi="Plantin" w:cs="Plantin"/>
@@ -823,18 +664,7 @@
           <w:szCs w:val="20"/>
           <w:lang w:val="en-US"/>
         </w:rPr>
-        <w:t>school.These</w:t>
-      </w:r>
-      <w:proofErr w:type="spellEnd"/>
-      <w:proofErr w:type="gramEnd"/>
-      <w:r>
-        <w:rPr>
-          <w:rFonts w:ascii="Plantin" w:hAnsi="Plantin" w:cs="Plantin"/>
-          <w:sz w:val="20"/>
-          <w:szCs w:val="20"/>
-          <w:lang w:val="en-US"/>
-        </w:rPr>
-        <w:t xml:space="preserve"> teachers are defined in the </w:t>
+        <w:t xml:space="preserve">school.These teachers are defined in the </w:t>
       </w:r>
       <w:r>
         <w:rPr>
@@ -1138,21 +968,7 @@
         <w:rPr>
           <w:lang w:val="en-US"/>
         </w:rPr>
-        <w:t>(</w:t>
-      </w:r>
-      <w:proofErr w:type="spellStart"/>
-      <w:r>
-        <w:rPr>
-          <w:lang w:val="en-US"/>
-        </w:rPr>
-        <w:t>Wastiau</w:t>
-      </w:r>
-      <w:proofErr w:type="spellEnd"/>
-      <w:r>
-        <w:rPr>
-          <w:lang w:val="en-US"/>
-        </w:rPr>
-        <w:t xml:space="preserve"> et al. 2013).</w:t>
+        <w:t>(Wastiau et al. 2013).</w:t>
       </w:r>
     </w:p>
     <w:p>
@@ -1294,35 +1110,7 @@
         <w:rPr>
           <w:lang w:val="en-US"/>
         </w:rPr>
-        <w:t xml:space="preserve">One of requirements for </w:t>
-      </w:r>
-      <w:proofErr w:type="spellStart"/>
-      <w:r>
-        <w:rPr>
-          <w:lang w:val="en-US"/>
-        </w:rPr>
-        <w:t>Almerin</w:t>
-      </w:r>
-      <w:proofErr w:type="spellEnd"/>
-      <w:r>
-        <w:rPr>
-          <w:lang w:val="en-US"/>
-        </w:rPr>
-        <w:t xml:space="preserve"> PLE is that it should be applicable to any mobile device what theoretically can create appropriate ICT environment constructed by student and teachers own devices. The service should be provided for any pupils equally despite of whether he/she has own mobile device or not that is why it is necessary that school </w:t>
-      </w:r>
-      <w:proofErr w:type="spellStart"/>
-      <w:r>
-        <w:rPr>
-          <w:lang w:val="en-US"/>
-        </w:rPr>
-        <w:t>initialy</w:t>
-      </w:r>
-      <w:proofErr w:type="spellEnd"/>
-      <w:r>
-        <w:rPr>
-          <w:lang w:val="en-US"/>
-        </w:rPr>
-        <w:t xml:space="preserve"> provide everything necessary for pupils to be able to use new PLE. </w:t>
+        <w:t xml:space="preserve">One of requirements for Almerin PLE is that it should be applicable to any mobile device what theoretically can create appropriate ICT environment constructed by student and teachers own devices. The service should be provided for any pupils equally despite of whether he/she has own mobile device or not that is why it is necessary that school initialy provide everything necessary for pupils to be able to use new PLE. </w:t>
       </w:r>
     </w:p>
     <w:p>
@@ -1369,7 +1157,6 @@
         </w:rPr>
         <w:t xml:space="preserve"> are systems that help learners take control of and manage their own learning. </w:t>
       </w:r>
-      <w:proofErr w:type="spellStart"/>
       <w:r>
         <w:rPr>
           <w:rFonts w:ascii="Arial" w:eastAsia="Times New Roman" w:hAnsi="Arial" w:cs="Arial"/>
@@ -1379,163 +1166,7 @@
           <w:highlight w:val="lightGray"/>
           <w:lang w:eastAsia="ru-RU"/>
         </w:rPr>
-        <w:t>This</w:t>
-      </w:r>
-      <w:proofErr w:type="spellEnd"/>
-      <w:r>
-        <w:rPr>
-          <w:rFonts w:ascii="Arial" w:eastAsia="Times New Roman" w:hAnsi="Arial" w:cs="Arial"/>
-          <w:color w:val="666666"/>
-          <w:sz w:val="21"/>
-          <w:szCs w:val="21"/>
-          <w:highlight w:val="lightGray"/>
-          <w:lang w:eastAsia="ru-RU"/>
-        </w:rPr>
-        <w:t xml:space="preserve"> </w:t>
-      </w:r>
-      <w:proofErr w:type="spellStart"/>
-      <w:r>
-        <w:rPr>
-          <w:rFonts w:ascii="Arial" w:eastAsia="Times New Roman" w:hAnsi="Arial" w:cs="Arial"/>
-          <w:color w:val="666666"/>
-          <w:sz w:val="21"/>
-          <w:szCs w:val="21"/>
-          <w:highlight w:val="lightGray"/>
-          <w:lang w:eastAsia="ru-RU"/>
-        </w:rPr>
-        <w:t>includes</w:t>
-      </w:r>
-      <w:proofErr w:type="spellEnd"/>
-      <w:r>
-        <w:rPr>
-          <w:rFonts w:ascii="Arial" w:eastAsia="Times New Roman" w:hAnsi="Arial" w:cs="Arial"/>
-          <w:color w:val="666666"/>
-          <w:sz w:val="21"/>
-          <w:szCs w:val="21"/>
-          <w:highlight w:val="lightGray"/>
-          <w:lang w:eastAsia="ru-RU"/>
-        </w:rPr>
-        <w:t xml:space="preserve"> </w:t>
-      </w:r>
-      <w:proofErr w:type="spellStart"/>
-      <w:r>
-        <w:rPr>
-          <w:rFonts w:ascii="Arial" w:eastAsia="Times New Roman" w:hAnsi="Arial" w:cs="Arial"/>
-          <w:color w:val="666666"/>
-          <w:sz w:val="21"/>
-          <w:szCs w:val="21"/>
-          <w:highlight w:val="lightGray"/>
-          <w:lang w:eastAsia="ru-RU"/>
-        </w:rPr>
-        <w:t>providing</w:t>
-      </w:r>
-      <w:proofErr w:type="spellEnd"/>
-      <w:r>
-        <w:rPr>
-          <w:rFonts w:ascii="Arial" w:eastAsia="Times New Roman" w:hAnsi="Arial" w:cs="Arial"/>
-          <w:color w:val="666666"/>
-          <w:sz w:val="21"/>
-          <w:szCs w:val="21"/>
-          <w:highlight w:val="lightGray"/>
-          <w:lang w:eastAsia="ru-RU"/>
-        </w:rPr>
-        <w:t xml:space="preserve"> </w:t>
-      </w:r>
-      <w:proofErr w:type="spellStart"/>
-      <w:r>
-        <w:rPr>
-          <w:rFonts w:ascii="Arial" w:eastAsia="Times New Roman" w:hAnsi="Arial" w:cs="Arial"/>
-          <w:color w:val="666666"/>
-          <w:sz w:val="21"/>
-          <w:szCs w:val="21"/>
-          <w:highlight w:val="lightGray"/>
-          <w:lang w:eastAsia="ru-RU"/>
-        </w:rPr>
-        <w:t>support</w:t>
-      </w:r>
-      <w:proofErr w:type="spellEnd"/>
-      <w:r>
-        <w:rPr>
-          <w:rFonts w:ascii="Arial" w:eastAsia="Times New Roman" w:hAnsi="Arial" w:cs="Arial"/>
-          <w:color w:val="666666"/>
-          <w:sz w:val="21"/>
-          <w:szCs w:val="21"/>
-          <w:highlight w:val="lightGray"/>
-          <w:lang w:eastAsia="ru-RU"/>
-        </w:rPr>
-        <w:t xml:space="preserve"> </w:t>
-      </w:r>
-      <w:proofErr w:type="spellStart"/>
-      <w:r>
-        <w:rPr>
-          <w:rFonts w:ascii="Arial" w:eastAsia="Times New Roman" w:hAnsi="Arial" w:cs="Arial"/>
-          <w:color w:val="666666"/>
-          <w:sz w:val="21"/>
-          <w:szCs w:val="21"/>
-          <w:highlight w:val="lightGray"/>
-          <w:lang w:eastAsia="ru-RU"/>
-        </w:rPr>
-        <w:t>for</w:t>
-      </w:r>
-      <w:proofErr w:type="spellEnd"/>
-      <w:r>
-        <w:rPr>
-          <w:rFonts w:ascii="Arial" w:eastAsia="Times New Roman" w:hAnsi="Arial" w:cs="Arial"/>
-          <w:color w:val="666666"/>
-          <w:sz w:val="21"/>
-          <w:szCs w:val="21"/>
-          <w:highlight w:val="lightGray"/>
-          <w:lang w:eastAsia="ru-RU"/>
-        </w:rPr>
-        <w:t xml:space="preserve"> </w:t>
-      </w:r>
-      <w:proofErr w:type="spellStart"/>
-      <w:r>
-        <w:rPr>
-          <w:rFonts w:ascii="Arial" w:eastAsia="Times New Roman" w:hAnsi="Arial" w:cs="Arial"/>
-          <w:color w:val="666666"/>
-          <w:sz w:val="21"/>
-          <w:szCs w:val="21"/>
-          <w:highlight w:val="lightGray"/>
-          <w:lang w:eastAsia="ru-RU"/>
-        </w:rPr>
-        <w:t>learners</w:t>
-      </w:r>
-      <w:proofErr w:type="spellEnd"/>
-      <w:r>
-        <w:rPr>
-          <w:rFonts w:ascii="Arial" w:eastAsia="Times New Roman" w:hAnsi="Arial" w:cs="Arial"/>
-          <w:color w:val="666666"/>
-          <w:sz w:val="21"/>
-          <w:szCs w:val="21"/>
-          <w:highlight w:val="lightGray"/>
-          <w:lang w:eastAsia="ru-RU"/>
-        </w:rPr>
-        <w:t xml:space="preserve"> </w:t>
-      </w:r>
-      <w:proofErr w:type="spellStart"/>
-      <w:r>
-        <w:rPr>
-          <w:rFonts w:ascii="Arial" w:eastAsia="Times New Roman" w:hAnsi="Arial" w:cs="Arial"/>
-          <w:color w:val="666666"/>
-          <w:sz w:val="21"/>
-          <w:szCs w:val="21"/>
-          <w:highlight w:val="lightGray"/>
-          <w:lang w:eastAsia="ru-RU"/>
-        </w:rPr>
-        <w:t>to</w:t>
-      </w:r>
-      <w:proofErr w:type="spellEnd"/>
-      <w:r>
-        <w:rPr>
-          <w:rFonts w:ascii="Arial" w:eastAsia="Times New Roman" w:hAnsi="Arial" w:cs="Arial"/>
-          <w:color w:val="666666"/>
-          <w:sz w:val="21"/>
-          <w:szCs w:val="21"/>
-          <w:highlight w:val="lightGray"/>
-          <w:lang w:eastAsia="ru-RU"/>
-        </w:rPr>
-        <w:t>:</w:t>
+        <w:t>This includes providing support for learners to:</w:t>
       </w:r>
     </w:p>
     <w:p>
@@ -1563,31 +1194,7 @@
           <w:highlight w:val="lightGray"/>
           <w:lang w:val="en-US" w:eastAsia="ru-RU"/>
         </w:rPr>
-        <w:t xml:space="preserve">set their own learning goals </w:t>
-      </w:r>
-      <w:proofErr w:type="gramStart"/>
-      <w:r>
-        <w:rPr>
-          <w:rFonts w:ascii="Arial" w:eastAsia="Times New Roman" w:hAnsi="Arial" w:cs="Arial"/>
-          <w:color w:val="666666"/>
-          <w:sz w:val="21"/>
-          <w:szCs w:val="21"/>
-          <w:highlight w:val="lightGray"/>
-          <w:lang w:val="en-US" w:eastAsia="ru-RU"/>
-        </w:rPr>
-        <w:t>( with</w:t>
-      </w:r>
-      <w:proofErr w:type="gramEnd"/>
-      <w:r>
-        <w:rPr>
-          <w:rFonts w:ascii="Arial" w:eastAsia="Times New Roman" w:hAnsi="Arial" w:cs="Arial"/>
-          <w:color w:val="666666"/>
-          <w:sz w:val="21"/>
-          <w:szCs w:val="21"/>
-          <w:highlight w:val="lightGray"/>
-          <w:lang w:val="en-US" w:eastAsia="ru-RU"/>
-        </w:rPr>
-        <w:t xml:space="preserve"> support of their teachers)</w:t>
+        <w:t>set their own learning goals ( with support of their teachers)</w:t>
       </w:r>
     </w:p>
     <w:p>
@@ -2193,50 +1800,13 @@
           <w:rStyle w:val="a5"/>
           <w:lang w:val="en-US"/>
         </w:rPr>
-        <w:t xml:space="preserve">student </w:t>
-      </w:r>
-      <w:proofErr w:type="spellStart"/>
-      <w:r>
-        <w:rPr>
-          <w:rStyle w:val="a5"/>
-          <w:lang w:val="en-US"/>
-        </w:rPr>
-        <w:t>centred</w:t>
-      </w:r>
-      <w:proofErr w:type="spellEnd"/>
-      <w:r>
-        <w:rPr>
-          <w:lang w:val="en-US"/>
-        </w:rPr>
-        <w:t xml:space="preserve"> learning where all students have access to devices, digital content and software in a </w:t>
-      </w:r>
-      <w:proofErr w:type="spellStart"/>
-      <w:r>
-        <w:rPr>
-          <w:lang w:val="en-US"/>
-        </w:rPr>
-        <w:t>personalised</w:t>
-      </w:r>
-      <w:proofErr w:type="spellEnd"/>
-      <w:r>
-        <w:rPr>
-          <w:lang w:val="en-US"/>
-        </w:rPr>
-        <w:t xml:space="preserve"> way. Research indicates that interactive classrooms need the support of ICT personal learning environments in order to provide participatory learning in a student centric way. By marrying the principles of </w:t>
-      </w:r>
-      <w:proofErr w:type="spellStart"/>
-      <w:r>
-        <w:rPr>
-          <w:lang w:val="en-US"/>
-        </w:rPr>
-        <w:t>personalised</w:t>
-      </w:r>
-      <w:proofErr w:type="spellEnd"/>
-      <w:r>
-        <w:rPr>
-          <w:lang w:val="en-US"/>
-        </w:rPr>
-        <w:t xml:space="preserve"> learning with the tools of technology some educators believe that they have the chance to create the kind of customized learning environment that can finally break schools out of industrial age model of education to bring the true 21st century school reform.</w:t>
+        <w:t>student centred</w:t>
+      </w:r>
+      <w:r>
+        <w:rPr>
+          <w:lang w:val="en-US"/>
+        </w:rPr>
+        <w:t xml:space="preserve"> learning where all students have access to devices, digital content and software in a personalised way. Research indicates that interactive classrooms need the support of ICT personal learning environments in order to provide participatory learning in a student centric way. By marrying the principles of personalised learning with the tools of technology some educators believe that they have the chance to create the kind of customized learning environment that can finally break schools out of industrial age model of education to bring the true 21st century school reform.</w:t>
       </w:r>
     </w:p>
     <w:p>
@@ -2325,73 +1895,7 @@
           <w:highlight w:val="lightGray"/>
           <w:lang w:val="en-US"/>
         </w:rPr>
-        <w:t xml:space="preserve">to be ‘student </w:t>
-      </w:r>
-      <w:proofErr w:type="spellStart"/>
-      <w:r>
-        <w:rPr>
-          <w:rFonts w:ascii="Palatino-Roman" w:hAnsi="Palatino-Roman" w:cs="Palatino-Roman"/>
-          <w:sz w:val="20"/>
-          <w:szCs w:val="20"/>
-          <w:highlight w:val="lightGray"/>
-          <w:lang w:val="en-US"/>
-        </w:rPr>
-        <w:t>centred</w:t>
-      </w:r>
-      <w:proofErr w:type="spellEnd"/>
-      <w:r>
-        <w:rPr>
-          <w:rFonts w:ascii="Palatino-Roman" w:hAnsi="Palatino-Roman" w:cs="Palatino-Roman"/>
-          <w:sz w:val="20"/>
-          <w:szCs w:val="20"/>
-          <w:highlight w:val="lightGray"/>
-          <w:lang w:val="en-US"/>
-        </w:rPr>
-        <w:t xml:space="preserve">’, </w:t>
-      </w:r>
-      <w:proofErr w:type="spellStart"/>
-      <w:r>
-        <w:rPr>
-          <w:rFonts w:ascii="Palatino-Roman" w:hAnsi="Palatino-Roman" w:cs="Palatino-Roman"/>
-          <w:sz w:val="20"/>
-          <w:szCs w:val="20"/>
-          <w:highlight w:val="lightGray"/>
-          <w:lang w:val="en-US"/>
-        </w:rPr>
-        <w:t>self directed</w:t>
-      </w:r>
-      <w:proofErr w:type="spellEnd"/>
-      <w:r>
-        <w:rPr>
-          <w:rFonts w:ascii="Palatino-Roman" w:hAnsi="Palatino-Roman" w:cs="Palatino-Roman"/>
-          <w:sz w:val="20"/>
-          <w:szCs w:val="20"/>
-          <w:highlight w:val="lightGray"/>
-          <w:lang w:val="en-US"/>
-        </w:rPr>
-        <w:t xml:space="preserve"> and </w:t>
-      </w:r>
-      <w:proofErr w:type="spellStart"/>
-      <w:r>
-        <w:rPr>
-          <w:rFonts w:ascii="Palatino-Roman" w:hAnsi="Palatino-Roman" w:cs="Palatino-Roman"/>
-          <w:sz w:val="20"/>
-          <w:szCs w:val="20"/>
-          <w:highlight w:val="lightGray"/>
-          <w:lang w:val="en-US"/>
-        </w:rPr>
-        <w:t>self regulated</w:t>
-      </w:r>
-      <w:proofErr w:type="spellEnd"/>
-      <w:r>
-        <w:rPr>
-          <w:rFonts w:ascii="Palatino-Roman" w:hAnsi="Palatino-Roman" w:cs="Palatino-Roman"/>
-          <w:sz w:val="20"/>
-          <w:szCs w:val="20"/>
-          <w:highlight w:val="lightGray"/>
-          <w:lang w:val="en-US"/>
-        </w:rPr>
-        <w:t xml:space="preserve"> has long been a pursuit of</w:t>
+        <w:t>to be ‘student centred’, self directed and self regulated has long been a pursuit of</w:t>
       </w:r>
     </w:p>
     <w:p>
@@ -2441,29 +1945,7 @@
           <w:highlight w:val="lightGray"/>
           <w:lang w:val="en-US"/>
         </w:rPr>
-        <w:t xml:space="preserve">Grant, Sayers &amp; Facer, 2006; Bryant, 2007; </w:t>
-      </w:r>
-      <w:proofErr w:type="spellStart"/>
-      <w:r>
-        <w:rPr>
-          <w:rFonts w:ascii="Palatino-Roman" w:hAnsi="Palatino-Roman" w:cs="Palatino-Roman"/>
-          <w:sz w:val="20"/>
-          <w:szCs w:val="20"/>
-          <w:highlight w:val="lightGray"/>
-          <w:lang w:val="en-US"/>
-        </w:rPr>
-        <w:t>Minocha</w:t>
-      </w:r>
-      <w:proofErr w:type="spellEnd"/>
-      <w:r>
-        <w:rPr>
-          <w:rFonts w:ascii="Palatino-Roman" w:hAnsi="Palatino-Roman" w:cs="Palatino-Roman"/>
-          <w:sz w:val="20"/>
-          <w:szCs w:val="20"/>
-          <w:highlight w:val="lightGray"/>
-          <w:lang w:val="en-US"/>
-        </w:rPr>
-        <w:t>, 2009; CLEX, 2009), USA (see New</w:t>
+        <w:t>Grant, Sayers &amp; Facer, 2006; Bryant, 2007; Minocha, 2009; CLEX, 2009), USA (see New</w:t>
       </w:r>
     </w:p>
     <w:p>
@@ -2488,29 +1970,7 @@
           <w:highlight w:val="lightGray"/>
           <w:lang w:val="en-US"/>
         </w:rPr>
-        <w:t xml:space="preserve">Media Consortium, 2006, 2007, 2008, 2009; </w:t>
-      </w:r>
-      <w:proofErr w:type="spellStart"/>
-      <w:r>
-        <w:rPr>
-          <w:rFonts w:ascii="Palatino-Roman" w:hAnsi="Palatino-Roman" w:cs="Palatino-Roman"/>
-          <w:sz w:val="20"/>
-          <w:szCs w:val="20"/>
-          <w:highlight w:val="lightGray"/>
-          <w:lang w:val="en-US"/>
-        </w:rPr>
-        <w:t>Salaway</w:t>
-      </w:r>
-      <w:proofErr w:type="spellEnd"/>
-      <w:r>
-        <w:rPr>
-          <w:rFonts w:ascii="Palatino-Roman" w:hAnsi="Palatino-Roman" w:cs="Palatino-Roman"/>
-          <w:sz w:val="20"/>
-          <w:szCs w:val="20"/>
-          <w:highlight w:val="lightGray"/>
-          <w:lang w:val="en-US"/>
-        </w:rPr>
-        <w:t>, Caruso &amp; Nelson, 2008) and</w:t>
+        <w:t>Media Consortium, 2006, 2007, 2008, 2009; Salaway, Caruso &amp; Nelson, 2008) and</w:t>
       </w:r>
     </w:p>
     <w:p>
@@ -2660,41 +2120,7 @@
           <w:highlight w:val="lightGray"/>
           <w:lang w:val="en-US"/>
         </w:rPr>
-        <w:t xml:space="preserve">fully </w:t>
-      </w:r>
-      <w:proofErr w:type="spellStart"/>
-      <w:r>
-        <w:rPr>
-          <w:rFonts w:ascii="Palatino-Roman" w:hAnsi="Palatino-Roman" w:cs="Palatino-Roman"/>
-          <w:sz w:val="20"/>
-          <w:szCs w:val="20"/>
-          <w:highlight w:val="lightGray"/>
-          <w:lang w:val="en-US"/>
-        </w:rPr>
-        <w:t>capitalise</w:t>
-      </w:r>
-      <w:proofErr w:type="spellEnd"/>
-      <w:r>
-        <w:rPr>
-          <w:rFonts w:ascii="Palatino-Roman" w:hAnsi="Palatino-Roman" w:cs="Palatino-Roman"/>
-          <w:sz w:val="20"/>
-          <w:szCs w:val="20"/>
-          <w:highlight w:val="lightGray"/>
-          <w:lang w:val="en-US"/>
-        </w:rPr>
-        <w:t xml:space="preserve"> on the potential of social media that enable parti</w:t>
-      </w:r>
-      <w:bookmarkStart w:id="0" w:name="_GoBack"/>
-      <w:bookmarkEnd w:id="0"/>
-      <w:r>
-        <w:rPr>
-          <w:rFonts w:ascii="Palatino-Roman" w:hAnsi="Palatino-Roman" w:cs="Palatino-Roman"/>
-          <w:sz w:val="20"/>
-          <w:szCs w:val="20"/>
-          <w:highlight w:val="lightGray"/>
-          <w:lang w:val="en-US"/>
-        </w:rPr>
-        <w:t>cipation in global</w:t>
+        <w:t>fully capitalise on the potential of social media that enable participation in global</w:t>
       </w:r>
     </w:p>
     <w:p>
@@ -2789,9 +2215,8 @@
           <w:highlight w:val="lightGray"/>
           <w:lang w:val="en-US"/>
         </w:rPr>
-        <w:t xml:space="preserve">learning, informal learning and </w:t>
-      </w:r>
-      <w:proofErr w:type="spellStart"/>
+        <w:t>learning, informal learning and self directed learning.</w:t>
+      </w:r>
       <w:r>
         <w:rPr>
           <w:rFonts w:ascii="Palatino-Roman" w:hAnsi="Palatino-Roman" w:cs="Palatino-Roman"/>
@@ -2800,196 +2225,90 @@
           <w:highlight w:val="lightGray"/>
           <w:lang w:val="en-US"/>
         </w:rPr>
-        <w:t>self directed</w:t>
-      </w:r>
-      <w:proofErr w:type="spellEnd"/>
+        <w:t>(</w:t>
+      </w:r>
+      <w:r>
+        <w:rPr>
+          <w:lang w:val="en-US"/>
+        </w:rPr>
+        <w:t xml:space="preserve"> </w:t>
+      </w:r>
+      <w:r>
+        <w:rPr>
+          <w:lang w:val="fi-FI"/>
+        </w:rPr>
+        <w:t>McGlough</w:t>
+      </w:r>
+      <w:r>
+        <w:rPr>
+          <w:lang w:val="fi-FI"/>
+        </w:rPr>
+        <w:t>lin, C., &amp; Lee, M. J. W. (2010)</w:t>
+      </w:r>
       <w:r>
         <w:rPr>
           <w:rFonts w:ascii="Palatino-Roman" w:hAnsi="Palatino-Roman" w:cs="Palatino-Roman"/>
           <w:sz w:val="20"/>
           <w:szCs w:val="20"/>
           <w:highlight w:val="lightGray"/>
+          <w:lang w:val="fi-FI"/>
+        </w:rPr>
+        <w:t>)</w:t>
+      </w:r>
+    </w:p>
+    <w:p>
+      <w:pPr>
+        <w:ind w:left="45"/>
+        <w:rPr>
+          <w:highlight w:val="lightGray"/>
+          <w:lang w:val="fi-FI"/>
+        </w:rPr>
+      </w:pPr>
+    </w:p>
+    <w:p>
+      <w:pPr>
+        <w:ind w:left="45"/>
+        <w:rPr>
+          <w:lang w:val="en-US"/>
+        </w:rPr>
+      </w:pPr>
+      <w:r>
+        <w:rPr>
+          <w:highlight w:val="lightGray"/>
+          <w:lang w:val="en-US"/>
+        </w:rPr>
+        <w:t>Learning on demand is becoming a type of lifestyle in modern society (McLoughlin &amp; Lee, 2007). Learners constantly seek information to address a problem at work, school, or to just satisfy a curiosity. To do so, they take advantage of digital and networked technologies not only to seek information, but also to share information</w:t>
+      </w:r>
+      <w:r>
+        <w:rPr>
+          <w:highlight w:val="lightGray"/>
+          <w:lang w:val="en-US"/>
+        </w:rPr>
+        <w:t xml:space="preserve">.  </w:t>
+      </w:r>
+      <w:r>
+        <w:rPr>
+          <w:highlight w:val="lightGray"/>
+          <w:lang w:val="en-US"/>
+        </w:rPr>
+        <w:t>Thus, learners should not be considered as passive information consumers; rather, they are active co-producers of content. Additionally, learning in the context of social media has become highly self-motivated, autonomous, and informal, as well as an integral part of the college experience (McGloughlin &amp; Lee, 2010; Smith, Salaway, &amp; Caruso, 2009; Solomon &amp; Schrum, 2007).</w:t>
+      </w:r>
+      <w:r>
+        <w:rPr>
+          <w:b/>
+          <w:highlight w:val="lightGray"/>
           <w:lang w:val="en-US"/>
         </w:rPr>
         <w:t xml:space="preserve"> </w:t>
       </w:r>
-      <w:proofErr w:type="gramStart"/>
-      <w:r>
-        <w:rPr>
-          <w:rFonts w:ascii="Palatino-Roman" w:hAnsi="Palatino-Roman" w:cs="Palatino-Roman"/>
-          <w:sz w:val="20"/>
-          <w:szCs w:val="20"/>
-          <w:highlight w:val="lightGray"/>
-          <w:lang w:val="en-US"/>
-        </w:rPr>
-        <w:t>learning.</w:t>
-      </w:r>
-      <w:r>
-        <w:rPr>
-          <w:rFonts w:ascii="Palatino-Roman" w:hAnsi="Palatino-Roman" w:cs="Palatino-Roman"/>
-          <w:sz w:val="20"/>
-          <w:szCs w:val="20"/>
+      <w:r>
+        <w:rPr>
+          <w:b/>
           <w:highlight w:val="lightGray"/>
           <w:lang w:val="en-US"/>
         </w:rPr>
         <w:t>(</w:t>
       </w:r>
-      <w:proofErr w:type="gramEnd"/>
-      <w:r>
-        <w:rPr>
-          <w:lang w:val="en-US"/>
-        </w:rPr>
-        <w:t xml:space="preserve"> </w:t>
-      </w:r>
-      <w:proofErr w:type="spellStart"/>
-      <w:r>
-        <w:rPr>
-          <w:lang w:val="fi-FI"/>
-        </w:rPr>
-        <w:t>McGlough</w:t>
-      </w:r>
-      <w:r>
-        <w:rPr>
-          <w:lang w:val="fi-FI"/>
-        </w:rPr>
-        <w:t>lin</w:t>
-      </w:r>
-      <w:proofErr w:type="spellEnd"/>
-      <w:r>
-        <w:rPr>
-          <w:lang w:val="fi-FI"/>
-        </w:rPr>
-        <w:t>, C., &amp; Lee, M. J. W. (2010)</w:t>
-      </w:r>
-      <w:r>
-        <w:rPr>
-          <w:rFonts w:ascii="Palatino-Roman" w:hAnsi="Palatino-Roman" w:cs="Palatino-Roman"/>
-          <w:sz w:val="20"/>
-          <w:szCs w:val="20"/>
-          <w:highlight w:val="lightGray"/>
-          <w:lang w:val="fi-FI"/>
-        </w:rPr>
-        <w:t>)</w:t>
-      </w:r>
-    </w:p>
-    <w:p>
-      <w:pPr>
-        <w:ind w:left="45"/>
-        <w:rPr>
-          <w:highlight w:val="lightGray"/>
-          <w:lang w:val="fi-FI"/>
-        </w:rPr>
-      </w:pPr>
-    </w:p>
-    <w:p>
-      <w:pPr>
-        <w:ind w:left="45"/>
-        <w:rPr>
-          <w:lang w:val="en-US"/>
-        </w:rPr>
-      </w:pPr>
-      <w:r>
-        <w:rPr>
-          <w:highlight w:val="lightGray"/>
-          <w:lang w:val="en-US"/>
-        </w:rPr>
-        <w:t>Learning on demand is becoming a type of lifestyle in modern society (</w:t>
-      </w:r>
-      <w:proofErr w:type="spellStart"/>
-      <w:r>
-        <w:rPr>
-          <w:highlight w:val="lightGray"/>
-          <w:lang w:val="en-US"/>
-        </w:rPr>
-        <w:t>McLoughlin</w:t>
-      </w:r>
-      <w:proofErr w:type="spellEnd"/>
-      <w:r>
-        <w:rPr>
-          <w:highlight w:val="lightGray"/>
-          <w:lang w:val="en-US"/>
-        </w:rPr>
-        <w:t xml:space="preserve"> &amp; Lee, 2007). Learners constantly seek information to address a problem at work, school, or to just satisfy a curiosity. To do so, they take advantage of digital and networked technologies not only to seek information, but also to share information</w:t>
-      </w:r>
-      <w:r>
-        <w:rPr>
-          <w:highlight w:val="lightGray"/>
-          <w:lang w:val="en-US"/>
-        </w:rPr>
-        <w:t xml:space="preserve">.  </w:t>
-      </w:r>
-      <w:r>
-        <w:rPr>
-          <w:highlight w:val="lightGray"/>
-          <w:lang w:val="en-US"/>
-        </w:rPr>
-        <w:t>Thus, learners should not be considered as passive information consumers; rather, they are active co-producers of content. Additionally, learning in the context of social media has become highly self-motivated, autonomous, and informal, as well as an integral part of the college experience (</w:t>
-      </w:r>
-      <w:proofErr w:type="spellStart"/>
-      <w:r>
-        <w:rPr>
-          <w:highlight w:val="lightGray"/>
-          <w:lang w:val="en-US"/>
-        </w:rPr>
-        <w:t>McGloughlin</w:t>
-      </w:r>
-      <w:proofErr w:type="spellEnd"/>
-      <w:r>
-        <w:rPr>
-          <w:highlight w:val="lightGray"/>
-          <w:lang w:val="en-US"/>
-        </w:rPr>
-        <w:t xml:space="preserve"> &amp; Lee, 2010; Smith, </w:t>
-      </w:r>
-      <w:proofErr w:type="spellStart"/>
-      <w:r>
-        <w:rPr>
-          <w:highlight w:val="lightGray"/>
-          <w:lang w:val="en-US"/>
-        </w:rPr>
-        <w:t>Salaway</w:t>
-      </w:r>
-      <w:proofErr w:type="spellEnd"/>
-      <w:r>
-        <w:rPr>
-          <w:highlight w:val="lightGray"/>
-          <w:lang w:val="en-US"/>
-        </w:rPr>
-        <w:t xml:space="preserve">, &amp; Caruso, 2009; Solomon &amp; </w:t>
-      </w:r>
-      <w:proofErr w:type="spellStart"/>
-      <w:r>
-        <w:rPr>
-          <w:highlight w:val="lightGray"/>
-          <w:lang w:val="en-US"/>
-        </w:rPr>
-        <w:t>Schrum</w:t>
-      </w:r>
-      <w:proofErr w:type="spellEnd"/>
-      <w:r>
-        <w:rPr>
-          <w:highlight w:val="lightGray"/>
-          <w:lang w:val="en-US"/>
-        </w:rPr>
-        <w:t>, 2007).</w:t>
-      </w:r>
-      <w:r>
-        <w:rPr>
-          <w:b/>
-          <w:highlight w:val="lightGray"/>
-          <w:lang w:val="en-US"/>
-        </w:rPr>
-        <w:t xml:space="preserve"> </w:t>
-      </w:r>
-      <w:r>
-        <w:rPr>
-          <w:b/>
-          <w:highlight w:val="lightGray"/>
-          <w:lang w:val="en-US"/>
-        </w:rPr>
-        <w:t>(</w:t>
-      </w:r>
-      <w:proofErr w:type="spellStart"/>
       <w:r>
         <w:rPr>
           <w:rFonts w:ascii="Arial" w:hAnsi="Arial" w:cs="Arial"/>
@@ -3001,9 +2320,179 @@
           <w:shd w:val="clear" w:color="auto" w:fill="FFFFFF"/>
           <w:lang w:val="en-US"/>
         </w:rPr>
-        <w:t>Dabbagh</w:t>
-      </w:r>
-      <w:proofErr w:type="spellEnd"/>
+        <w:t xml:space="preserve">Dabbagh &amp; Kitsantas, 2012 </w:t>
+      </w:r>
+      <w:r>
+        <w:rPr>
+          <w:b/>
+          <w:highlight w:val="lightGray"/>
+          <w:lang w:val="en-US"/>
+        </w:rPr>
+        <w:t>)</w:t>
+      </w:r>
+      <w:r>
+        <w:rPr>
+          <w:highlight w:val="lightGray"/>
+          <w:lang w:val="en-US"/>
+        </w:rPr>
+        <w:t>.</w:t>
+      </w:r>
+      <w:r>
+        <w:rPr>
+          <w:lang w:val="en-US"/>
+        </w:rPr>
+        <w:t xml:space="preserve"> </w:t>
+      </w:r>
+      <w:r>
+        <w:rPr>
+          <w:lang w:val="en-US"/>
+        </w:rPr>
+        <w:t xml:space="preserve">Thus young generation of today primarily learn by being interactive. This in its turn requires </w:t>
+      </w:r>
+      <w:r>
+        <w:rPr>
+          <w:lang w:val="en-US"/>
+        </w:rPr>
+        <w:t xml:space="preserve">interactive classrooms </w:t>
+      </w:r>
+      <w:r>
+        <w:rPr>
+          <w:lang w:val="en-US"/>
+        </w:rPr>
+        <w:t xml:space="preserve">in educational institutions </w:t>
+      </w:r>
+      <w:r>
+        <w:rPr>
+          <w:lang w:val="en-US"/>
+        </w:rPr>
+        <w:t>with personalized ICT solutions</w:t>
+      </w:r>
+      <w:r>
+        <w:rPr>
+          <w:lang w:val="en-US"/>
+        </w:rPr>
+        <w:t xml:space="preserve">. </w:t>
+      </w:r>
+      <w:r>
+        <w:rPr>
+          <w:lang w:val="en-US"/>
+        </w:rPr>
+        <w:t>The present situation in European schools is such that they show a</w:t>
+      </w:r>
+      <w:r>
+        <w:rPr>
+          <w:highlight w:val="lightGray"/>
+          <w:lang w:val="en-US"/>
+        </w:rPr>
+        <w:t> </w:t>
+      </w:r>
+      <w:r>
+        <w:rPr>
+          <w:b/>
+          <w:bCs/>
+          <w:highlight w:val="lightGray"/>
+          <w:lang w:val="en-US"/>
+        </w:rPr>
+        <w:t>teacher centric</w:t>
+      </w:r>
+      <w:r>
+        <w:rPr>
+          <w:highlight w:val="lightGray"/>
+          <w:lang w:val="en-US"/>
+        </w:rPr>
+        <w:t> classroom with teachers using technology, interactive whiteboards and LMS systems. While the actual trend goes to towards </w:t>
+      </w:r>
+      <w:r>
+        <w:rPr>
+          <w:b/>
+          <w:bCs/>
+          <w:highlight w:val="lightGray"/>
+          <w:lang w:val="en-US"/>
+        </w:rPr>
+        <w:t>student centred</w:t>
+      </w:r>
+      <w:r>
+        <w:rPr>
+          <w:b/>
+          <w:bCs/>
+          <w:highlight w:val="lightGray"/>
+          <w:lang w:val="en-US"/>
+        </w:rPr>
+        <w:t xml:space="preserve"> </w:t>
+      </w:r>
+      <w:r>
+        <w:rPr>
+          <w:highlight w:val="lightGray"/>
+          <w:lang w:val="en-US"/>
+        </w:rPr>
+        <w:t>learning where all students have access to devices, digital content and software in a personalised way.</w:t>
+      </w:r>
+      <w:r>
+        <w:rPr>
+          <w:b/>
+          <w:highlight w:val="lightGray"/>
+          <w:lang w:val="en-US"/>
+        </w:rPr>
+        <w:t xml:space="preserve"> (IMAILE PORTAL</w:t>
+      </w:r>
+      <w:r>
+        <w:rPr>
+          <w:b/>
+          <w:highlight w:val="lightGray"/>
+          <w:lang w:val="en-US"/>
+        </w:rPr>
+        <w:t>)</w:t>
+      </w:r>
+      <w:r>
+        <w:rPr>
+          <w:b/>
+          <w:highlight w:val="lightGray"/>
+          <w:lang w:val="en-US"/>
+        </w:rPr>
+        <w:t>.</w:t>
+      </w:r>
+      <w:r>
+        <w:rPr>
+          <w:lang w:val="en-US"/>
+        </w:rPr>
+        <w:t xml:space="preserve"> Additionally, </w:t>
+      </w:r>
+      <w:r>
+        <w:rPr>
+          <w:highlight w:val="lightGray"/>
+          <w:lang w:val="en-US"/>
+        </w:rPr>
+        <w:t>traditional platforms such as course and learning m</w:t>
+      </w:r>
+      <w:r>
+        <w:rPr>
+          <w:highlight w:val="lightGray"/>
+          <w:lang w:val="en-US"/>
+        </w:rPr>
+        <w:t>anagement systems (CMS/LMS)</w:t>
+      </w:r>
+      <w:r>
+        <w:rPr>
+          <w:highlight w:val="lightGray"/>
+          <w:lang w:val="en-US"/>
+        </w:rPr>
+        <w:t xml:space="preserve"> do not capitalize on the pedagogical affordances of social media for example allowing learners to manage and maintain a learning space that facilitates their own learning activities and connections to peers and social networks across time and place (McGloughlin &amp; Lee, 2010; Selwyn, 2007; Valjataga, Pata, &amp; Tammets, 2011; van Harmelen, 2006)</w:t>
+      </w:r>
+      <w:r>
+        <w:rPr>
+          <w:highlight w:val="lightGray"/>
+          <w:lang w:val="en-US"/>
+        </w:rPr>
+        <w:t xml:space="preserve"> </w:t>
+      </w:r>
+      <w:r>
+        <w:rPr>
+          <w:b/>
+          <w:highlight w:val="lightGray"/>
+          <w:lang w:val="en-US"/>
+        </w:rPr>
+        <w:t>(</w:t>
+      </w:r>
       <w:r>
         <w:rPr>
           <w:rFonts w:ascii="Arial" w:hAnsi="Arial" w:cs="Arial"/>
@@ -3015,59 +2504,16 @@
           <w:shd w:val="clear" w:color="auto" w:fill="FFFFFF"/>
           <w:lang w:val="en-US"/>
         </w:rPr>
-        <w:t xml:space="preserve"> &amp; </w:t>
-      </w:r>
-      <w:proofErr w:type="spellStart"/>
-      <w:r>
-        <w:rPr>
-          <w:rFonts w:ascii="Arial" w:hAnsi="Arial" w:cs="Arial"/>
+        <w:t xml:space="preserve">Dabbagh &amp; Kitsantas, 2012 </w:t>
+      </w:r>
+      <w:r>
+        <w:rPr>
           <w:b/>
-          <w:color w:val="222222"/>
-          <w:sz w:val="20"/>
-          <w:szCs w:val="20"/>
-          <w:highlight w:val="lightGray"/>
-          <w:shd w:val="clear" w:color="auto" w:fill="FFFFFF"/>
-          <w:lang w:val="en-US"/>
-        </w:rPr>
-        <w:t>Kitsantas</w:t>
-      </w:r>
-      <w:proofErr w:type="spellEnd"/>
-      <w:r>
-        <w:rPr>
-          <w:rFonts w:ascii="Arial" w:hAnsi="Arial" w:cs="Arial"/>
-          <w:b/>
-          <w:color w:val="222222"/>
-          <w:sz w:val="20"/>
-          <w:szCs w:val="20"/>
-          <w:highlight w:val="lightGray"/>
-          <w:shd w:val="clear" w:color="auto" w:fill="FFFFFF"/>
-          <w:lang w:val="en-US"/>
-        </w:rPr>
-        <w:t xml:space="preserve">, </w:t>
-      </w:r>
-      <w:proofErr w:type="gramStart"/>
-      <w:r>
-        <w:rPr>
-          <w:rFonts w:ascii="Arial" w:hAnsi="Arial" w:cs="Arial"/>
-          <w:b/>
-          <w:color w:val="222222"/>
-          <w:sz w:val="20"/>
-          <w:szCs w:val="20"/>
-          <w:highlight w:val="lightGray"/>
-          <w:shd w:val="clear" w:color="auto" w:fill="FFFFFF"/>
-          <w:lang w:val="en-US"/>
-        </w:rPr>
-        <w:t xml:space="preserve">2012 </w:t>
-      </w:r>
-      <w:r>
-        <w:rPr>
-          <w:b/>
           <w:highlight w:val="lightGray"/>
           <w:lang w:val="en-US"/>
         </w:rPr>
         <w:t>)</w:t>
       </w:r>
-      <w:proofErr w:type="gramEnd"/>
       <w:r>
         <w:rPr>
           <w:highlight w:val="lightGray"/>
@@ -3075,355 +2521,6 @@
         </w:rPr>
         <w:t>.</w:t>
       </w:r>
-      <w:r>
-        <w:rPr>
-          <w:lang w:val="en-US"/>
-        </w:rPr>
-        <w:t xml:space="preserve"> </w:t>
-      </w:r>
-      <w:r>
-        <w:rPr>
-          <w:lang w:val="en-US"/>
-        </w:rPr>
-        <w:t xml:space="preserve">Thus young generation of today primarily learn by being interactive. This in its turn requires </w:t>
-      </w:r>
-      <w:r>
-        <w:rPr>
-          <w:lang w:val="en-US"/>
-        </w:rPr>
-        <w:t xml:space="preserve">interactive classrooms </w:t>
-      </w:r>
-      <w:r>
-        <w:rPr>
-          <w:lang w:val="en-US"/>
-        </w:rPr>
-        <w:t xml:space="preserve">in educational institutions </w:t>
-      </w:r>
-      <w:r>
-        <w:rPr>
-          <w:lang w:val="en-US"/>
-        </w:rPr>
-        <w:t>with personalized ICT solutions</w:t>
-      </w:r>
-      <w:r>
-        <w:rPr>
-          <w:lang w:val="en-US"/>
-        </w:rPr>
-        <w:t xml:space="preserve">. </w:t>
-      </w:r>
-      <w:r>
-        <w:rPr>
-          <w:lang w:val="en-US"/>
-        </w:rPr>
-        <w:t>The present situation in European schools is such that they show a</w:t>
-      </w:r>
-      <w:r>
-        <w:rPr>
-          <w:highlight w:val="lightGray"/>
-          <w:lang w:val="en-US"/>
-        </w:rPr>
-        <w:t> </w:t>
-      </w:r>
-      <w:r>
-        <w:rPr>
-          <w:b/>
-          <w:bCs/>
-          <w:highlight w:val="lightGray"/>
-          <w:lang w:val="en-US"/>
-        </w:rPr>
-        <w:t>teacher centric</w:t>
-      </w:r>
-      <w:r>
-        <w:rPr>
-          <w:highlight w:val="lightGray"/>
-          <w:lang w:val="en-US"/>
-        </w:rPr>
-        <w:t> classroom with teachers using technology, interactive whiteboards and LMS systems. While the actual trend goes to towards </w:t>
-      </w:r>
-      <w:r>
-        <w:rPr>
-          <w:b/>
-          <w:bCs/>
-          <w:highlight w:val="lightGray"/>
-          <w:lang w:val="en-US"/>
-        </w:rPr>
-        <w:t xml:space="preserve">student </w:t>
-      </w:r>
-      <w:proofErr w:type="spellStart"/>
-      <w:r>
-        <w:rPr>
-          <w:b/>
-          <w:bCs/>
-          <w:highlight w:val="lightGray"/>
-          <w:lang w:val="en-US"/>
-        </w:rPr>
-        <w:t>centred</w:t>
-      </w:r>
-      <w:proofErr w:type="spellEnd"/>
-      <w:r>
-        <w:rPr>
-          <w:b/>
-          <w:bCs/>
-          <w:highlight w:val="lightGray"/>
-          <w:lang w:val="en-US"/>
-        </w:rPr>
-        <w:t xml:space="preserve"> </w:t>
-      </w:r>
-      <w:r>
-        <w:rPr>
-          <w:highlight w:val="lightGray"/>
-          <w:lang w:val="en-US"/>
-        </w:rPr>
-        <w:t xml:space="preserve">learning where all students have access to devices, digital content and software in a </w:t>
-      </w:r>
-      <w:proofErr w:type="spellStart"/>
-      <w:r>
-        <w:rPr>
-          <w:highlight w:val="lightGray"/>
-          <w:lang w:val="en-US"/>
-        </w:rPr>
-        <w:t>personalised</w:t>
-      </w:r>
-      <w:proofErr w:type="spellEnd"/>
-      <w:r>
-        <w:rPr>
-          <w:highlight w:val="lightGray"/>
-          <w:lang w:val="en-US"/>
-        </w:rPr>
-        <w:t xml:space="preserve"> way.</w:t>
-      </w:r>
-      <w:r>
-        <w:rPr>
-          <w:b/>
-          <w:highlight w:val="lightGray"/>
-          <w:lang w:val="en-US"/>
-        </w:rPr>
-        <w:t xml:space="preserve"> (IMAILE PORTAL</w:t>
-      </w:r>
-      <w:r>
-        <w:rPr>
-          <w:b/>
-          <w:highlight w:val="lightGray"/>
-          <w:lang w:val="en-US"/>
-        </w:rPr>
-        <w:t>)</w:t>
-      </w:r>
-      <w:r>
-        <w:rPr>
-          <w:b/>
-          <w:highlight w:val="lightGray"/>
-          <w:lang w:val="en-US"/>
-        </w:rPr>
-        <w:t>.</w:t>
-      </w:r>
-      <w:r>
-        <w:rPr>
-          <w:lang w:val="en-US"/>
-        </w:rPr>
-        <w:t xml:space="preserve"> Additionally, </w:t>
-      </w:r>
-      <w:r>
-        <w:rPr>
-          <w:highlight w:val="lightGray"/>
-          <w:lang w:val="en-US"/>
-        </w:rPr>
-        <w:t>traditional platforms such as course and learning m</w:t>
-      </w:r>
-      <w:r>
-        <w:rPr>
-          <w:highlight w:val="lightGray"/>
-          <w:lang w:val="en-US"/>
-        </w:rPr>
-        <w:t>anagement systems (CMS/LMS)</w:t>
-      </w:r>
-      <w:r>
-        <w:rPr>
-          <w:highlight w:val="lightGray"/>
-          <w:lang w:val="en-US"/>
-        </w:rPr>
-        <w:t xml:space="preserve"> do not capitalize on the pedagogical affordances of social media for example allowing learners to manage and maintain a learning space that facilitates their own learning activities and connections to peers and social networks across time and place (</w:t>
-      </w:r>
-      <w:proofErr w:type="spellStart"/>
-      <w:r>
-        <w:rPr>
-          <w:highlight w:val="lightGray"/>
-          <w:lang w:val="en-US"/>
-        </w:rPr>
-        <w:t>McGloughlin</w:t>
-      </w:r>
-      <w:proofErr w:type="spellEnd"/>
-      <w:r>
-        <w:rPr>
-          <w:highlight w:val="lightGray"/>
-          <w:lang w:val="en-US"/>
-        </w:rPr>
-        <w:t xml:space="preserve"> &amp; Lee, 2010; Selwyn, 2007; </w:t>
-      </w:r>
-      <w:proofErr w:type="spellStart"/>
-      <w:r>
-        <w:rPr>
-          <w:highlight w:val="lightGray"/>
-          <w:lang w:val="en-US"/>
-        </w:rPr>
-        <w:t>Valjataga</w:t>
-      </w:r>
-      <w:proofErr w:type="spellEnd"/>
-      <w:r>
-        <w:rPr>
-          <w:highlight w:val="lightGray"/>
-          <w:lang w:val="en-US"/>
-        </w:rPr>
-        <w:t xml:space="preserve">, </w:t>
-      </w:r>
-      <w:proofErr w:type="spellStart"/>
-      <w:r>
-        <w:rPr>
-          <w:highlight w:val="lightGray"/>
-          <w:lang w:val="en-US"/>
-        </w:rPr>
-        <w:t>Pata</w:t>
-      </w:r>
-      <w:proofErr w:type="spellEnd"/>
-      <w:r>
-        <w:rPr>
-          <w:highlight w:val="lightGray"/>
-          <w:lang w:val="en-US"/>
-        </w:rPr>
-        <w:t xml:space="preserve">, &amp; </w:t>
-      </w:r>
-      <w:proofErr w:type="spellStart"/>
-      <w:r>
-        <w:rPr>
-          <w:highlight w:val="lightGray"/>
-          <w:lang w:val="en-US"/>
-        </w:rPr>
-        <w:t>Tammets</w:t>
-      </w:r>
-      <w:proofErr w:type="spellEnd"/>
-      <w:r>
-        <w:rPr>
-          <w:highlight w:val="lightGray"/>
-          <w:lang w:val="en-US"/>
-        </w:rPr>
-        <w:t xml:space="preserve">, 2011; van </w:t>
-      </w:r>
-      <w:proofErr w:type="spellStart"/>
-      <w:r>
-        <w:rPr>
-          <w:highlight w:val="lightGray"/>
-          <w:lang w:val="en-US"/>
-        </w:rPr>
-        <w:t>Harmelen</w:t>
-      </w:r>
-      <w:proofErr w:type="spellEnd"/>
-      <w:r>
-        <w:rPr>
-          <w:highlight w:val="lightGray"/>
-          <w:lang w:val="en-US"/>
-        </w:rPr>
-        <w:t>, 2006)</w:t>
-      </w:r>
-      <w:r>
-        <w:rPr>
-          <w:highlight w:val="lightGray"/>
-          <w:lang w:val="en-US"/>
-        </w:rPr>
-        <w:t xml:space="preserve"> </w:t>
-      </w:r>
-      <w:r>
-        <w:rPr>
-          <w:b/>
-          <w:highlight w:val="lightGray"/>
-          <w:lang w:val="en-US"/>
-        </w:rPr>
-        <w:t>(</w:t>
-      </w:r>
-      <w:proofErr w:type="spellStart"/>
-      <w:r>
-        <w:rPr>
-          <w:rFonts w:ascii="Arial" w:hAnsi="Arial" w:cs="Arial"/>
-          <w:b/>
-          <w:color w:val="222222"/>
-          <w:sz w:val="20"/>
-          <w:szCs w:val="20"/>
-          <w:highlight w:val="lightGray"/>
-          <w:shd w:val="clear" w:color="auto" w:fill="FFFFFF"/>
-          <w:lang w:val="en-US"/>
-        </w:rPr>
-        <w:t>Dabbagh</w:t>
-      </w:r>
-      <w:proofErr w:type="spellEnd"/>
-      <w:r>
-        <w:rPr>
-          <w:rFonts w:ascii="Arial" w:hAnsi="Arial" w:cs="Arial"/>
-          <w:b/>
-          <w:color w:val="222222"/>
-          <w:sz w:val="20"/>
-          <w:szCs w:val="20"/>
-          <w:highlight w:val="lightGray"/>
-          <w:shd w:val="clear" w:color="auto" w:fill="FFFFFF"/>
-          <w:lang w:val="en-US"/>
-        </w:rPr>
-        <w:t xml:space="preserve"> &amp; </w:t>
-      </w:r>
-      <w:proofErr w:type="spellStart"/>
-      <w:r>
-        <w:rPr>
-          <w:rFonts w:ascii="Arial" w:hAnsi="Arial" w:cs="Arial"/>
-          <w:b/>
-          <w:color w:val="222222"/>
-          <w:sz w:val="20"/>
-          <w:szCs w:val="20"/>
-          <w:highlight w:val="lightGray"/>
-          <w:shd w:val="clear" w:color="auto" w:fill="FFFFFF"/>
-          <w:lang w:val="en-US"/>
-        </w:rPr>
-        <w:t>Kitsantas</w:t>
-      </w:r>
-      <w:proofErr w:type="spellEnd"/>
-      <w:r>
-        <w:rPr>
-          <w:rFonts w:ascii="Arial" w:hAnsi="Arial" w:cs="Arial"/>
-          <w:b/>
-          <w:color w:val="222222"/>
-          <w:sz w:val="20"/>
-          <w:szCs w:val="20"/>
-          <w:highlight w:val="lightGray"/>
-          <w:shd w:val="clear" w:color="auto" w:fill="FFFFFF"/>
-          <w:lang w:val="en-US"/>
-        </w:rPr>
-        <w:t xml:space="preserve">, </w:t>
-      </w:r>
-      <w:proofErr w:type="gramStart"/>
-      <w:r>
-        <w:rPr>
-          <w:rFonts w:ascii="Arial" w:hAnsi="Arial" w:cs="Arial"/>
-          <w:b/>
-          <w:color w:val="222222"/>
-          <w:sz w:val="20"/>
-          <w:szCs w:val="20"/>
-          <w:highlight w:val="lightGray"/>
-          <w:shd w:val="clear" w:color="auto" w:fill="FFFFFF"/>
-          <w:lang w:val="en-US"/>
-        </w:rPr>
-        <w:t xml:space="preserve">2012 </w:t>
-      </w:r>
-      <w:r>
-        <w:rPr>
-          <w:b/>
-          <w:highlight w:val="lightGray"/>
-          <w:lang w:val="en-US"/>
-        </w:rPr>
-        <w:t>)</w:t>
-      </w:r>
-      <w:proofErr w:type="gramEnd"/>
-      <w:r>
-        <w:rPr>
-          <w:highlight w:val="lightGray"/>
-          <w:lang w:val="en-US"/>
-        </w:rPr>
-        <w:t>.</w:t>
-      </w:r>
     </w:p>
     <w:p>
       <w:pPr>
@@ -3437,23 +2534,7 @@
           <w:highlight w:val="lightGray"/>
           <w:lang w:val="en-US"/>
         </w:rPr>
-        <w:t xml:space="preserve">By marrying the principles of </w:t>
-      </w:r>
-      <w:proofErr w:type="spellStart"/>
-      <w:r>
-        <w:rPr>
-          <w:highlight w:val="lightGray"/>
-          <w:lang w:val="en-US"/>
-        </w:rPr>
-        <w:t>personalised</w:t>
-      </w:r>
-      <w:proofErr w:type="spellEnd"/>
-      <w:r>
-        <w:rPr>
-          <w:highlight w:val="lightGray"/>
-          <w:lang w:val="en-US"/>
-        </w:rPr>
-        <w:t xml:space="preserve"> learning with the tools of technology some educators believe that they have the chance to create the kind of customized learning environment that can finally break schools out of industrial age model of education to bring the true 21st century school reform</w:t>
+        <w:t>By marrying the principles of personalised learning with the tools of technology some educators believe that they have the chance to create the kind of customized learning environment that can finally break schools out of industrial age model of education to bring the true 21st century school reform</w:t>
       </w:r>
       <w:r>
         <w:rPr>
@@ -3589,33 +2670,11 @@
           <w:lang w:val="en-US"/>
         </w:rPr>
       </w:pPr>
-      <w:proofErr w:type="spellStart"/>
-      <w:r>
-        <w:rPr>
-          <w:lang w:val="en-US"/>
-        </w:rPr>
-        <w:t>Dabbagh</w:t>
-      </w:r>
-      <w:proofErr w:type="spellEnd"/>
-      <w:r>
-        <w:rPr>
-          <w:lang w:val="en-US"/>
-        </w:rPr>
-        <w:t xml:space="preserve"> &amp; </w:t>
-      </w:r>
-      <w:proofErr w:type="spellStart"/>
-      <w:r>
-        <w:rPr>
-          <w:lang w:val="en-US"/>
-        </w:rPr>
-        <w:t>Kitsantas</w:t>
-      </w:r>
-      <w:proofErr w:type="spellEnd"/>
-      <w:r>
-        <w:rPr>
-          <w:lang w:val="en-US"/>
-        </w:rPr>
-        <w:t xml:space="preserve">, </w:t>
+      <w:r>
+        <w:rPr>
+          <w:lang w:val="en-US"/>
+        </w:rPr>
+        <w:t xml:space="preserve">Dabbagh &amp; Kitsantas, </w:t>
       </w:r>
       <w:r>
         <w:rPr>
@@ -3673,35 +2732,7 @@
         <w:rPr>
           <w:lang w:val="en-US"/>
         </w:rPr>
-        <w:t xml:space="preserve">A PLE is frequently contrasted with a learning management system in that an LMS tends to be </w:t>
-      </w:r>
-      <w:proofErr w:type="spellStart"/>
-      <w:r>
-        <w:rPr>
-          <w:lang w:val="en-US"/>
-        </w:rPr>
-        <w:t>coursecentric</w:t>
-      </w:r>
-      <w:proofErr w:type="spellEnd"/>
-      <w:r>
-        <w:rPr>
-          <w:lang w:val="en-US"/>
-        </w:rPr>
-        <w:t xml:space="preserve">, whereas a PLE is learner-centric. At the same time, a PLE may or may not intersect with an institutional LMS, and individuals might integrate components of an LMS into the educational environments that they construct for themselves. (7 </w:t>
-      </w:r>
-      <w:proofErr w:type="gramStart"/>
-      <w:r>
-        <w:rPr>
-          <w:lang w:val="en-US"/>
-        </w:rPr>
-        <w:t>thing</w:t>
-      </w:r>
-      <w:proofErr w:type="gramEnd"/>
-      <w:r>
-        <w:rPr>
-          <w:lang w:val="en-US"/>
-        </w:rPr>
-        <w:t xml:space="preserve"> you should know about PLE)</w:t>
+        <w:t>A PLE is frequently contrasted with a learning management system in that an LMS tends to be coursecentric, whereas a PLE is learner-centric. At the same time, a PLE may or may not intersect with an institutional LMS, and individuals might integrate components of an LMS into the educational environments that they construct for themselves. (7 thing you should know about PLE)</w:t>
       </w:r>
     </w:p>
     <w:p>
@@ -3765,7 +2796,6 @@
         </w:rPr>
         <w:t> </w:t>
       </w:r>
-      <w:proofErr w:type="spellStart"/>
       <w:r>
         <w:rPr>
           <w:rFonts w:ascii="Arial" w:hAnsi="Arial" w:cs="Arial"/>
@@ -3776,113 +2806,8 @@
           <w:szCs w:val="20"/>
           <w:shd w:val="clear" w:color="auto" w:fill="FFFFFF"/>
         </w:rPr>
-        <w:t>Emerging</w:t>
-      </w:r>
-      <w:proofErr w:type="spellEnd"/>
-      <w:r>
-        <w:rPr>
-          <w:rFonts w:ascii="Arial" w:hAnsi="Arial" w:cs="Arial"/>
-          <w:i/>
-          <w:iCs/>
-          <w:color w:val="222222"/>
-          <w:sz w:val="20"/>
-          <w:szCs w:val="20"/>
-          <w:shd w:val="clear" w:color="auto" w:fill="FFFFFF"/>
-        </w:rPr>
-        <w:t xml:space="preserve"> </w:t>
-      </w:r>
-      <w:proofErr w:type="spellStart"/>
-      <w:r>
-        <w:rPr>
-          <w:rFonts w:ascii="Arial" w:hAnsi="Arial" w:cs="Arial"/>
-          <w:i/>
-          <w:iCs/>
-          <w:color w:val="222222"/>
-          <w:sz w:val="20"/>
-          <w:szCs w:val="20"/>
-          <w:shd w:val="clear" w:color="auto" w:fill="FFFFFF"/>
-        </w:rPr>
-        <w:t>technologies</w:t>
-      </w:r>
-      <w:proofErr w:type="spellEnd"/>
-      <w:r>
-        <w:rPr>
-          <w:rFonts w:ascii="Arial" w:hAnsi="Arial" w:cs="Arial"/>
-          <w:i/>
-          <w:iCs/>
-          <w:color w:val="222222"/>
-          <w:sz w:val="20"/>
-          <w:szCs w:val="20"/>
-          <w:shd w:val="clear" w:color="auto" w:fill="FFFFFF"/>
-        </w:rPr>
-        <w:t xml:space="preserve"> </w:t>
-      </w:r>
-      <w:proofErr w:type="spellStart"/>
-      <w:r>
-        <w:rPr>
-          <w:rFonts w:ascii="Arial" w:hAnsi="Arial" w:cs="Arial"/>
-          <w:i/>
-          <w:iCs/>
-          <w:color w:val="222222"/>
-          <w:sz w:val="20"/>
-          <w:szCs w:val="20"/>
-          <w:shd w:val="clear" w:color="auto" w:fill="FFFFFF"/>
-        </w:rPr>
-        <w:t>in</w:t>
-      </w:r>
-      <w:proofErr w:type="spellEnd"/>
-      <w:r>
-        <w:rPr>
-          <w:rFonts w:ascii="Arial" w:hAnsi="Arial" w:cs="Arial"/>
-          <w:i/>
-          <w:iCs/>
-          <w:color w:val="222222"/>
-          <w:sz w:val="20"/>
-          <w:szCs w:val="20"/>
-          <w:shd w:val="clear" w:color="auto" w:fill="FFFFFF"/>
-        </w:rPr>
-        <w:t xml:space="preserve"> </w:t>
-      </w:r>
-      <w:proofErr w:type="spellStart"/>
-      <w:r>
-        <w:rPr>
-          <w:rFonts w:ascii="Arial" w:hAnsi="Arial" w:cs="Arial"/>
-          <w:i/>
-          <w:iCs/>
-          <w:color w:val="222222"/>
-          <w:sz w:val="20"/>
-          <w:szCs w:val="20"/>
-          <w:shd w:val="clear" w:color="auto" w:fill="FFFFFF"/>
-        </w:rPr>
-        <w:t>distance</w:t>
-      </w:r>
-      <w:proofErr w:type="spellEnd"/>
-      <w:r>
-        <w:rPr>
-          <w:rFonts w:ascii="Arial" w:hAnsi="Arial" w:cs="Arial"/>
-          <w:i/>
-          <w:iCs/>
-          <w:color w:val="222222"/>
-          <w:sz w:val="20"/>
-          <w:szCs w:val="20"/>
-          <w:shd w:val="clear" w:color="auto" w:fill="FFFFFF"/>
-        </w:rPr>
-        <w:t xml:space="preserve"> </w:t>
-      </w:r>
-      <w:proofErr w:type="spellStart"/>
-      <w:r>
-        <w:rPr>
-          <w:rFonts w:ascii="Arial" w:hAnsi="Arial" w:cs="Arial"/>
-          <w:i/>
-          <w:iCs/>
-          <w:color w:val="222222"/>
-          <w:sz w:val="20"/>
-          <w:szCs w:val="20"/>
-          <w:shd w:val="clear" w:color="auto" w:fill="FFFFFF"/>
-        </w:rPr>
-        <w:t>education</w:t>
-      </w:r>
-      <w:proofErr w:type="spellEnd"/>
+        <w:t>Emerging technologies in distance education</w:t>
+      </w:r>
       <w:r>
         <w:rPr>
           <w:rFonts w:ascii="Arial" w:hAnsi="Arial" w:cs="Arial"/>
@@ -3993,14 +2918,12 @@
         </w:rPr>
         <w:t>PLE is meant to support LLL, informal learning and different learning styles (</w:t>
       </w:r>
-      <w:proofErr w:type="spellStart"/>
       <w:r>
         <w:rPr>
           <w:lang w:val="en-US"/>
         </w:rPr>
         <w:t>Attwell</w:t>
       </w:r>
-      <w:proofErr w:type="spellEnd"/>
       <w:r>
         <w:rPr>
           <w:lang w:val="en-US"/>
@@ -4086,14 +3009,12 @@
         </w:rPr>
         <w:t xml:space="preserve"> particular context (</w:t>
       </w:r>
-      <w:proofErr w:type="spellStart"/>
       <w:r>
         <w:rPr>
           <w:lang w:val="en-US"/>
         </w:rPr>
         <w:t>Attwell</w:t>
       </w:r>
-      <w:proofErr w:type="spellEnd"/>
       <w:r>
         <w:rPr>
           <w:lang w:val="en-US"/>
@@ -4137,14 +3058,12 @@
         </w:rPr>
         <w:t xml:space="preserve"> different devices and interfaces (</w:t>
       </w:r>
-      <w:proofErr w:type="spellStart"/>
       <w:r>
         <w:rPr>
           <w:lang w:val="en-US"/>
         </w:rPr>
         <w:t>Attwell</w:t>
       </w:r>
-      <w:proofErr w:type="spellEnd"/>
       <w:r>
         <w:rPr>
           <w:lang w:val="en-US"/>
@@ -4158,14 +3077,12 @@
           <w:lang w:val="en-US"/>
         </w:rPr>
       </w:pPr>
-      <w:proofErr w:type="spellStart"/>
       <w:r>
         <w:rPr>
           <w:lang w:val="en-US"/>
         </w:rPr>
         <w:t>Attwell</w:t>
       </w:r>
-      <w:proofErr w:type="spellEnd"/>
       <w:r>
         <w:rPr>
           <w:lang w:val="en-US"/>
@@ -4290,35 +3207,7 @@
         <w:rPr>
           <w:lang w:val="en-US"/>
         </w:rPr>
-        <w:t>resources are prescribed rather than negotiated (</w:t>
-      </w:r>
-      <w:proofErr w:type="spellStart"/>
-      <w:r>
-        <w:rPr>
-          <w:lang w:val="en-US"/>
-        </w:rPr>
-        <w:t>Hotrum</w:t>
-      </w:r>
-      <w:proofErr w:type="spellEnd"/>
-      <w:r>
-        <w:rPr>
-          <w:lang w:val="en-US"/>
-        </w:rPr>
-        <w:t xml:space="preserve">, 2005; Lee, 2005; </w:t>
-      </w:r>
-      <w:proofErr w:type="spellStart"/>
-      <w:r>
-        <w:rPr>
-          <w:lang w:val="en-US"/>
-        </w:rPr>
-        <w:t>Sheely</w:t>
-      </w:r>
-      <w:proofErr w:type="spellEnd"/>
-      <w:r>
-        <w:rPr>
-          <w:lang w:val="en-US"/>
-        </w:rPr>
-        <w:t>, 2006;</w:t>
+        <w:t>resources are prescribed rather than negotiated (Hotrum, 2005; Lee, 2005; Sheely, 2006;</w:t>
       </w:r>
       <w:r>
         <w:rPr>
@@ -4336,21 +3225,133 @@
         <w:rPr>
           <w:lang w:val="en-US"/>
         </w:rPr>
-        <w:t xml:space="preserve"> According </w:t>
-      </w:r>
-      <w:proofErr w:type="gramStart"/>
+        <w:t xml:space="preserve"> According to Martindale &amp; Dowdy (2010),</w:t>
+      </w:r>
+      <w:r>
+        <w:rPr>
+          <w:lang w:val="en-US"/>
+        </w:rPr>
+        <w:t xml:space="preserve"> </w:t>
+      </w:r>
+      <w:r>
+        <w:rPr>
+          <w:lang w:val="en-US"/>
+        </w:rPr>
+        <w:t>learners have always depended on the support of t</w:t>
+      </w:r>
+      <w:r>
+        <w:rPr>
+          <w:lang w:val="en-US"/>
+        </w:rPr>
+        <w:t xml:space="preserve">heir peers and peer networks to </w:t>
+      </w:r>
+      <w:r>
+        <w:rPr>
+          <w:lang w:val="en-US"/>
+        </w:rPr>
+        <w:t>facilitate learning.</w:t>
+      </w:r>
+      <w:r>
+        <w:rPr>
+          <w:lang w:val="en-US"/>
+        </w:rPr>
+        <w:t xml:space="preserve"> If in a physical world this usually happens through lunchtime discussions, student organizations, </w:t>
+      </w:r>
+      <w:r>
+        <w:rPr>
+          <w:lang w:val="en-US"/>
+        </w:rPr>
+        <w:t xml:space="preserve">hobby groups and </w:t>
+      </w:r>
+      <w:r>
+        <w:rPr>
+          <w:lang w:val="en-US"/>
+        </w:rPr>
+        <w:t xml:space="preserve">other different communities, then in virtual world </w:t>
+      </w:r>
+      <w:r>
+        <w:rPr>
+          <w:lang w:val="en-US"/>
+        </w:rPr>
+        <w:t>this is to be achieved through social media tools.</w:t>
+      </w:r>
+      <w:r>
+        <w:rPr>
+          <w:lang w:val="en-US"/>
+        </w:rPr>
+        <w:t xml:space="preserve"> </w:t>
+      </w:r>
+      <w:r>
+        <w:rPr>
+          <w:lang w:val="en-US"/>
+        </w:rPr>
+        <w:t>The issue with current LMSs used in institutions</w:t>
+      </w:r>
+      <w:r>
+        <w:rPr>
+          <w:lang w:val="en-US"/>
+        </w:rPr>
+        <w:t>, accordi</w:t>
+      </w:r>
+      <w:r>
+        <w:rPr>
+          <w:lang w:val="en-US"/>
+        </w:rPr>
+        <w:t>ng to McLoughlin &amp;Lee</w:t>
+      </w:r>
+      <w:r>
+        <w:rPr>
+          <w:lang w:val="en-US"/>
+        </w:rPr>
+        <w:t xml:space="preserve"> (2010), is that they</w:t>
+      </w:r>
+      <w:r>
+        <w:rPr>
+          <w:lang w:val="en-US"/>
+        </w:rPr>
+        <w:t xml:space="preserve"> “</w:t>
+      </w:r>
+      <w:r>
+        <w:rPr>
+          <w:lang w:val="en-US"/>
+        </w:rPr>
+        <w:t>do not accommodate the social connectivity</w:t>
+      </w:r>
+      <w:r>
+        <w:rPr>
+          <w:lang w:val="en-US"/>
+        </w:rPr>
+        <w:t xml:space="preserve"> </w:t>
+      </w:r>
       <w:r>
         <w:rPr>
           <w:lang w:val="en-US"/>
         </w:rPr>
         <w:t>to</w:t>
       </w:r>
-      <w:proofErr w:type="gramEnd"/>
-      <w:r>
-        <w:rPr>
-          <w:lang w:val="en-US"/>
-        </w:rPr>
-        <w:t xml:space="preserve"> Martindale &amp; Dowdy (2010),</w:t>
+      <w:r>
+        <w:rPr>
+          <w:lang w:val="en-US"/>
+        </w:rPr>
+        <w:t xml:space="preserve">ols and personal profile spaces </w:t>
+      </w:r>
+      <w:r>
+        <w:rPr>
+          <w:lang w:val="en-US"/>
+        </w:rPr>
+        <w:t>that students might choose, and that would assist them to integrate their experiences</w:t>
+      </w:r>
+      <w:r>
+        <w:rPr>
+          <w:lang w:val="en-US"/>
+        </w:rPr>
+        <w:t>”</w:t>
+      </w:r>
+      <w:r>
+        <w:rPr>
+          <w:lang w:val="en-US"/>
+        </w:rPr>
+        <w:t>.</w:t>
       </w:r>
       <w:r>
         <w:rPr>
@@ -4362,43 +3363,7 @@
         <w:rPr>
           <w:lang w:val="en-US"/>
         </w:rPr>
-        <w:t>learners have always depended on the support of t</w:t>
-      </w:r>
-      <w:r>
-        <w:rPr>
-          <w:lang w:val="en-US"/>
-        </w:rPr>
-        <w:t xml:space="preserve">heir peers and peer networks to </w:t>
-      </w:r>
-      <w:r>
-        <w:rPr>
-          <w:lang w:val="en-US"/>
-        </w:rPr>
-        <w:t>facilitate learning.</w:t>
-      </w:r>
-      <w:r>
-        <w:rPr>
-          <w:lang w:val="en-US"/>
-        </w:rPr>
-        <w:t xml:space="preserve"> If in a physical world this usually happens through lunchtime discussions, student organizations, </w:t>
-      </w:r>
-      <w:r>
-        <w:rPr>
-          <w:lang w:val="en-US"/>
-        </w:rPr>
-        <w:t xml:space="preserve">hobby groups and </w:t>
-      </w:r>
-      <w:r>
-        <w:rPr>
-          <w:lang w:val="en-US"/>
-        </w:rPr>
-        <w:t xml:space="preserve">other different communities, then in virtual world </w:t>
-      </w:r>
-      <w:r>
-        <w:rPr>
-          <w:lang w:val="en-US"/>
-        </w:rPr>
-        <w:t>this is to be achieved through social media tools.</w:t>
+        <w:t>To change this, apart of just file sharing, inside of systems like PLE should be place for instant messaging, social networking, bloggings.</w:t>
       </w:r>
       <w:r>
         <w:rPr>
@@ -4410,128 +3375,8 @@
         <w:rPr>
           <w:lang w:val="en-US"/>
         </w:rPr>
-        <w:t>The issue with current LMSs used in institutions</w:t>
-      </w:r>
-      <w:r>
-        <w:rPr>
-          <w:lang w:val="en-US"/>
-        </w:rPr>
-        <w:t>, accordi</w:t>
-      </w:r>
-      <w:r>
-        <w:rPr>
-          <w:lang w:val="en-US"/>
-        </w:rPr>
-        <w:t xml:space="preserve">ng to </w:t>
-      </w:r>
-      <w:proofErr w:type="spellStart"/>
-      <w:r>
-        <w:rPr>
-          <w:lang w:val="en-US"/>
-        </w:rPr>
-        <w:t>McLoughlin</w:t>
-      </w:r>
-      <w:proofErr w:type="spellEnd"/>
-      <w:r>
-        <w:rPr>
-          <w:lang w:val="en-US"/>
-        </w:rPr>
-        <w:t xml:space="preserve"> &amp;Lee</w:t>
-      </w:r>
-      <w:r>
-        <w:rPr>
-          <w:lang w:val="en-US"/>
-        </w:rPr>
-        <w:t xml:space="preserve"> (2010), is that they</w:t>
-      </w:r>
-      <w:r>
-        <w:rPr>
-          <w:lang w:val="en-US"/>
-        </w:rPr>
-        <w:t xml:space="preserve"> “</w:t>
-      </w:r>
-      <w:r>
-        <w:rPr>
-          <w:lang w:val="en-US"/>
-        </w:rPr>
-        <w:t>do not accommodate the social connectivity</w:t>
-      </w:r>
-      <w:r>
-        <w:rPr>
-          <w:lang w:val="en-US"/>
-        </w:rPr>
-        <w:t xml:space="preserve"> </w:t>
-      </w:r>
-      <w:r>
-        <w:rPr>
-          <w:lang w:val="en-US"/>
-        </w:rPr>
-        <w:t>to</w:t>
-      </w:r>
-      <w:r>
-        <w:rPr>
-          <w:lang w:val="en-US"/>
-        </w:rPr>
-        <w:t xml:space="preserve">ols and personal profile spaces </w:t>
-      </w:r>
-      <w:r>
-        <w:rPr>
-          <w:lang w:val="en-US"/>
-        </w:rPr>
-        <w:t>that students might choose, and that would assist them to integrate their experiences</w:t>
-      </w:r>
-      <w:r>
-        <w:rPr>
-          <w:lang w:val="en-US"/>
-        </w:rPr>
-        <w:t>”</w:t>
-      </w:r>
-      <w:r>
-        <w:rPr>
-          <w:lang w:val="en-US"/>
-        </w:rPr>
-        <w:t>.</w:t>
-      </w:r>
-      <w:r>
-        <w:rPr>
-          <w:lang w:val="en-US"/>
-        </w:rPr>
-        <w:t xml:space="preserve"> </w:t>
-      </w:r>
-      <w:r>
-        <w:rPr>
-          <w:lang w:val="en-US"/>
-        </w:rPr>
-        <w:t xml:space="preserve">To change this, </w:t>
-      </w:r>
-      <w:proofErr w:type="spellStart"/>
-      <w:r>
-        <w:rPr>
-          <w:lang w:val="en-US"/>
-        </w:rPr>
-        <w:t>apart</w:t>
-      </w:r>
-      <w:proofErr w:type="spellEnd"/>
-      <w:r>
-        <w:rPr>
-          <w:lang w:val="en-US"/>
-        </w:rPr>
-        <w:t xml:space="preserve"> of just file sharing, inside of systems like PLE should be place for instant messaging, social networking, bloggings.</w:t>
-      </w:r>
-      <w:r>
-        <w:rPr>
-          <w:lang w:val="en-US"/>
-        </w:rPr>
-        <w:t xml:space="preserve"> </w:t>
-      </w:r>
-      <w:proofErr w:type="spellStart"/>
-      <w:r>
-        <w:rPr>
-          <w:lang w:val="en-US"/>
-        </w:rPr>
         <w:t>Attwell</w:t>
       </w:r>
-      <w:proofErr w:type="spellEnd"/>
       <w:r>
         <w:rPr>
           <w:lang w:val="en-US"/>
@@ -4568,21 +3413,7 @@
         <w:rPr>
           <w:lang w:val="en-US"/>
         </w:rPr>
-        <w:t xml:space="preserve"> According </w:t>
-      </w:r>
-      <w:proofErr w:type="gramStart"/>
-      <w:r>
-        <w:rPr>
-          <w:lang w:val="en-US"/>
-        </w:rPr>
-        <w:t>to</w:t>
-      </w:r>
-      <w:proofErr w:type="gramEnd"/>
-      <w:r>
-        <w:rPr>
-          <w:lang w:val="en-US"/>
-        </w:rPr>
-        <w:t xml:space="preserve"> Cross (2007), majority of what person learns occurs outside of formal instruction.</w:t>
+        <w:t xml:space="preserve"> According to Cross (2007), majority of what person learns occurs outside of formal instruction.</w:t>
       </w:r>
       <w:r>
         <w:rPr>
@@ -4612,21 +3443,7 @@
         <w:rPr>
           <w:lang w:val="en-US"/>
         </w:rPr>
-        <w:t>(</w:t>
-      </w:r>
-      <w:proofErr w:type="spellStart"/>
-      <w:r>
-        <w:rPr>
-          <w:lang w:val="en-US"/>
-        </w:rPr>
-        <w:t>McLoughlin</w:t>
-      </w:r>
-      <w:proofErr w:type="spellEnd"/>
-      <w:r>
-        <w:rPr>
-          <w:lang w:val="en-US"/>
-        </w:rPr>
-        <w:t xml:space="preserve"> &amp; Lee, 2007</w:t>
+        <w:t>(McLoughlin &amp; Lee, 2007</w:t>
       </w:r>
       <w:r>
         <w:rPr>
@@ -4640,14 +3457,12 @@
         </w:rPr>
         <w:t xml:space="preserve">Understanding this increase the recognition of importance of informal learning. </w:t>
       </w:r>
-      <w:proofErr w:type="spellStart"/>
       <w:r>
         <w:rPr>
           <w:lang w:val="en-US"/>
         </w:rPr>
         <w:t>Attwell</w:t>
       </w:r>
-      <w:proofErr w:type="spellEnd"/>
       <w:r>
         <w:rPr>
           <w:lang w:val="en-US"/>
@@ -4684,7 +3499,6 @@
         </w:rPr>
         <w:t>This synergy could be achieved via using social media and supporting student self – regulating learning (</w:t>
       </w:r>
-      <w:proofErr w:type="spellStart"/>
       <w:r>
         <w:rPr>
           <w:rFonts w:ascii="Arial" w:hAnsi="Arial" w:cs="Arial"/>
@@ -4694,43 +3508,7 @@
           <w:shd w:val="clear" w:color="auto" w:fill="FFFFFF"/>
           <w:lang w:val="en-US"/>
         </w:rPr>
-        <w:t>Dabbagh</w:t>
-      </w:r>
-      <w:proofErr w:type="spellEnd"/>
-      <w:r>
-        <w:rPr>
-          <w:rFonts w:ascii="Arial" w:hAnsi="Arial" w:cs="Arial"/>
-          <w:color w:val="222222"/>
-          <w:sz w:val="20"/>
-          <w:szCs w:val="20"/>
-          <w:shd w:val="clear" w:color="auto" w:fill="FFFFFF"/>
-          <w:lang w:val="en-US"/>
-        </w:rPr>
-        <w:t xml:space="preserve"> &amp; </w:t>
-      </w:r>
-      <w:proofErr w:type="spellStart"/>
-      <w:r>
-        <w:rPr>
-          <w:rFonts w:ascii="Arial" w:hAnsi="Arial" w:cs="Arial"/>
-          <w:color w:val="222222"/>
-          <w:sz w:val="20"/>
-          <w:szCs w:val="20"/>
-          <w:shd w:val="clear" w:color="auto" w:fill="FFFFFF"/>
-          <w:lang w:val="en-US"/>
-        </w:rPr>
-        <w:t>Kitsantas</w:t>
-      </w:r>
-      <w:proofErr w:type="spellEnd"/>
-      <w:r>
-        <w:rPr>
-          <w:rFonts w:ascii="Arial" w:hAnsi="Arial" w:cs="Arial"/>
-          <w:color w:val="222222"/>
-          <w:sz w:val="20"/>
-          <w:szCs w:val="20"/>
-          <w:shd w:val="clear" w:color="auto" w:fill="FFFFFF"/>
-          <w:lang w:val="en-US"/>
-        </w:rPr>
-        <w:t>, 2012</w:t>
+        <w:t>Dabbagh &amp; Kitsantas, 2012</w:t>
       </w:r>
       <w:r>
         <w:rPr>
@@ -4748,21 +3526,7 @@
         <w:rPr>
           <w:lang w:val="en-US"/>
         </w:rPr>
-        <w:t xml:space="preserve"> Learning in the context of social media, </w:t>
-      </w:r>
-      <w:proofErr w:type="spellStart"/>
-      <w:r>
-        <w:rPr>
-          <w:lang w:val="en-US"/>
-        </w:rPr>
-        <w:t>apart</w:t>
-      </w:r>
-      <w:proofErr w:type="spellEnd"/>
-      <w:r>
-        <w:rPr>
-          <w:lang w:val="en-US"/>
-        </w:rPr>
-        <w:t xml:space="preserve"> of being informal, has become also highly self-motivated and autonomous</w:t>
+        <w:t xml:space="preserve"> Learning in the context of social media, apart of being informal, has become also highly self-motivated and autonomous</w:t>
       </w:r>
       <w:r>
         <w:rPr>
@@ -4776,19 +3540,11 @@
         </w:rPr>
         <w:t>(</w:t>
       </w:r>
-      <w:proofErr w:type="spellStart"/>
-      <w:r>
-        <w:rPr>
-          <w:lang w:val="en-US"/>
-        </w:rPr>
-        <w:t>McGloughlin</w:t>
-      </w:r>
-      <w:proofErr w:type="spellEnd"/>
-      <w:r>
-        <w:rPr>
-          <w:lang w:val="en-US"/>
-        </w:rPr>
-        <w:t xml:space="preserve"> &amp; Lee, 2010</w:t>
+      <w:r>
+        <w:rPr>
+          <w:lang w:val="en-US"/>
+        </w:rPr>
+        <w:t>McGloughlin &amp; Lee, 2010</w:t>
       </w:r>
       <w:r>
         <w:rPr>
@@ -4965,14 +3721,12 @@
         </w:rPr>
         <w:t xml:space="preserve">In peoples’ learning environments there might be various of programs like web-browsers, mail-clients, text / audio / video editors, instant messaging software and many more. All these might require installation, setting up and maintaining what might be beyond of somebody’s skills. According to </w:t>
       </w:r>
-      <w:proofErr w:type="spellStart"/>
       <w:r>
         <w:rPr>
           <w:lang w:val="en-US"/>
         </w:rPr>
         <w:t>Attwell</w:t>
       </w:r>
-      <w:proofErr w:type="spellEnd"/>
       <w:r>
         <w:rPr>
           <w:lang w:val="en-US"/>
@@ -5122,31 +3876,7 @@
           <w:highlight w:val="lightGray"/>
           <w:lang w:val="en-US"/>
         </w:rPr>
-        <w:t xml:space="preserve">The idea is for learners to exercise ownership and control over their experiences, rather than be constrained by </w:t>
-      </w:r>
-      <w:proofErr w:type="spellStart"/>
-      <w:r>
-        <w:rPr>
-          <w:highlight w:val="lightGray"/>
-          <w:lang w:val="en-US"/>
-        </w:rPr>
-        <w:t>centralised</w:t>
-      </w:r>
-      <w:proofErr w:type="spellEnd"/>
-      <w:r>
-        <w:rPr>
-          <w:highlight w:val="lightGray"/>
-          <w:lang w:val="en-US"/>
-        </w:rPr>
-        <w:t xml:space="preserve">, instructor controlled learning based on the delivery of pre-packaged </w:t>
-      </w:r>
-      <w:proofErr w:type="gramStart"/>
-      <w:r>
-        <w:rPr>
-          <w:highlight w:val="lightGray"/>
-          <w:lang w:val="en-US"/>
-        </w:rPr>
-        <w:t>materials.</w:t>
+        <w:t>The idea is for learners to exercise ownership and control over their experiences, rather than be constrained by centralised, instructor controlled learning based on the delivery of pre-packaged materials.</w:t>
       </w:r>
       <w:r>
         <w:rPr>
@@ -5154,21 +3884,18 @@
         </w:rPr>
         <w:t>(</w:t>
       </w:r>
-      <w:proofErr w:type="gramEnd"/>
       <w:r>
         <w:rPr>
           <w:lang w:val="en-US"/>
         </w:rPr>
         <w:t xml:space="preserve"> </w:t>
       </w:r>
-      <w:proofErr w:type="spellStart"/>
       <w:r>
         <w:rPr>
           <w:lang w:val="en-US"/>
         </w:rPr>
         <w:t>McLoughlin</w:t>
       </w:r>
-      <w:proofErr w:type="spellEnd"/>
       <w:r>
         <w:rPr>
           <w:lang w:val="en-US"/>
@@ -5716,41 +4443,11 @@
                 <w:lang w:val="en-US"/>
               </w:rPr>
             </w:pPr>
-            <w:proofErr w:type="spellStart"/>
-            <w:proofErr w:type="gramStart"/>
             <w:r>
               <w:rPr>
                 <w:lang w:val="en-US"/>
               </w:rPr>
-              <w:t>Dabbagh</w:t>
-            </w:r>
-            <w:proofErr w:type="spellEnd"/>
-            <w:r>
-              <w:rPr>
-                <w:lang w:val="en-US"/>
-              </w:rPr>
-              <w:t xml:space="preserve">  &amp;</w:t>
-            </w:r>
-            <w:proofErr w:type="gramEnd"/>
-            <w:r>
-              <w:rPr>
-                <w:lang w:val="en-US"/>
-              </w:rPr>
-              <w:t xml:space="preserve"> </w:t>
-            </w:r>
-            <w:proofErr w:type="spellStart"/>
-            <w:r>
-              <w:rPr>
-                <w:lang w:val="en-US"/>
-              </w:rPr>
-              <w:t>Kitsantas</w:t>
-            </w:r>
-            <w:proofErr w:type="spellEnd"/>
-            <w:r>
-              <w:rPr>
-                <w:lang w:val="en-US"/>
-              </w:rPr>
-              <w:t>, 2012</w:t>
+              <w:t>Dabbagh  &amp; Kitsantas, 2012</w:t>
             </w:r>
             <w:r>
               <w:rPr>
@@ -5904,19 +4601,11 @@
                 <w:lang w:val="en-US"/>
               </w:rPr>
             </w:pPr>
-            <w:proofErr w:type="spellStart"/>
             <w:r>
               <w:rPr>
                 <w:lang w:val="en-US"/>
               </w:rPr>
-              <w:t>Sclater</w:t>
-            </w:r>
-            <w:proofErr w:type="spellEnd"/>
-            <w:r>
-              <w:rPr>
-                <w:lang w:val="en-US"/>
-              </w:rPr>
-              <w:t>, 2008</w:t>
+              <w:t>Sclater, 2008</w:t>
             </w:r>
           </w:p>
         </w:tc>
@@ -6050,21 +4739,7 @@
               <w:rPr>
                 <w:lang w:val="en-US"/>
               </w:rPr>
-              <w:t xml:space="preserve">decide which </w:t>
-            </w:r>
-            <w:proofErr w:type="gramStart"/>
-            <w:r>
-              <w:rPr>
-                <w:lang w:val="en-US"/>
-              </w:rPr>
-              <w:t>tools  to</w:t>
-            </w:r>
-            <w:proofErr w:type="gramEnd"/>
-            <w:r>
-              <w:rPr>
-                <w:lang w:val="en-US"/>
-              </w:rPr>
-              <w:t xml:space="preserve"> use</w:t>
+              <w:t>decide which tools  to use</w:t>
             </w:r>
           </w:p>
         </w:tc>
@@ -6679,15 +5354,975 @@
     </w:p>
     <w:p>
       <w:pPr>
-        <w:rPr>
-          <w:lang w:val="en-US"/>
-        </w:rPr>
-      </w:pPr>
-      <w:r>
-        <w:rPr>
-          <w:lang w:val="en-US"/>
-        </w:rPr>
+        <w:pStyle w:val="1"/>
+      </w:pPr>
+      <w:r>
         <w:lastRenderedPageBreak/>
+        <w:t>LITERATURE REVIEW</w:t>
+      </w:r>
+    </w:p>
+    <w:p>
+      <w:pPr>
+        <w:ind w:left="708"/>
+        <w:jc w:val="both"/>
+        <w:rPr>
+          <w:bCs/>
+          <w:lang w:val="en-US"/>
+        </w:rPr>
+      </w:pPr>
+      <w:r>
+        <w:rPr>
+          <w:bCs/>
+          <w:lang w:val="en-US"/>
+        </w:rPr>
+        <w:t>Structure:</w:t>
+      </w:r>
+    </w:p>
+    <w:p>
+      <w:pPr>
+        <w:pStyle w:val="a3"/>
+        <w:numPr>
+          <w:ilvl w:val="1"/>
+          <w:numId w:val="8"/>
+        </w:numPr>
+        <w:jc w:val="both"/>
+        <w:rPr>
+          <w:bCs/>
+          <w:lang w:val="en-US"/>
+        </w:rPr>
+      </w:pPr>
+      <w:r>
+        <w:rPr>
+          <w:bCs/>
+          <w:lang w:val="en-US"/>
+        </w:rPr>
+        <w:t>Student – centered learning in European schools</w:t>
+      </w:r>
+    </w:p>
+    <w:p>
+      <w:pPr>
+        <w:pStyle w:val="a3"/>
+        <w:numPr>
+          <w:ilvl w:val="1"/>
+          <w:numId w:val="8"/>
+        </w:numPr>
+        <w:jc w:val="both"/>
+        <w:rPr>
+          <w:bCs/>
+          <w:lang w:val="en-US"/>
+        </w:rPr>
+      </w:pPr>
+      <w:r>
+        <w:rPr>
+          <w:bCs/>
+          <w:lang w:val="en-US"/>
+        </w:rPr>
+        <w:t>With development of WEB 2.0 there appeared a trend of Technology enhanced learning</w:t>
+      </w:r>
+    </w:p>
+    <w:p>
+      <w:pPr>
+        <w:pStyle w:val="a3"/>
+        <w:numPr>
+          <w:ilvl w:val="1"/>
+          <w:numId w:val="8"/>
+        </w:numPr>
+        <w:jc w:val="both"/>
+        <w:rPr>
+          <w:bCs/>
+          <w:lang w:val="en-US"/>
+        </w:rPr>
+      </w:pPr>
+      <w:r>
+        <w:rPr>
+          <w:bCs/>
+          <w:lang w:val="en-US"/>
+        </w:rPr>
+        <w:t>Great shift from e-teaching to e-learning</w:t>
+      </w:r>
+    </w:p>
+    <w:p>
+      <w:pPr>
+        <w:pStyle w:val="a3"/>
+        <w:numPr>
+          <w:ilvl w:val="1"/>
+          <w:numId w:val="8"/>
+        </w:numPr>
+        <w:jc w:val="both"/>
+        <w:rPr>
+          <w:bCs/>
+          <w:lang w:val="en-US"/>
+        </w:rPr>
+      </w:pPr>
+    </w:p>
+    <w:p>
+      <w:pPr>
+        <w:jc w:val="both"/>
+        <w:rPr>
+          <w:bCs/>
+          <w:lang w:val="en-US"/>
+        </w:rPr>
+      </w:pPr>
+    </w:p>
+    <w:p>
+      <w:pPr>
+        <w:jc w:val="both"/>
+        <w:rPr>
+          <w:bCs/>
+          <w:lang w:val="en-US"/>
+        </w:rPr>
+      </w:pPr>
+      <w:r>
+        <w:rPr>
+          <w:bCs/>
+          <w:lang w:val="en-US"/>
+        </w:rPr>
+        <w:t xml:space="preserve">Some time ago European schools started acknowledging that that teacher centered approach is inefficient. Thus European schools started moving towards student – centered approach. </w:t>
+      </w:r>
+    </w:p>
+    <w:p>
+      <w:pPr>
+        <w:jc w:val="both"/>
+        <w:rPr>
+          <w:bCs/>
+          <w:lang w:val="en-US"/>
+        </w:rPr>
+      </w:pPr>
+      <w:r>
+        <w:rPr>
+          <w:bCs/>
+          <w:lang w:val="en-US"/>
+        </w:rPr>
+        <w:t>With development of web 2.0 and e-learning and teaching became more popular, there appeared the trend of Technology Enhanced Learning.  But this trend gave another challenge – how to apply student-centered approach to e-learning.</w:t>
+      </w:r>
+    </w:p>
+    <w:p>
+      <w:pPr>
+        <w:jc w:val="both"/>
+        <w:rPr>
+          <w:bCs/>
+          <w:lang w:val="en-US"/>
+        </w:rPr>
+      </w:pPr>
+      <w:r>
+        <w:rPr>
+          <w:bCs/>
+          <w:lang w:val="en-US"/>
+        </w:rPr>
+        <w:t xml:space="preserve">Accroding to Lang et al (2012), </w:t>
+      </w:r>
+      <w:r>
+        <w:rPr>
+          <w:bCs/>
+          <w:highlight w:val="lightGray"/>
+          <w:lang w:val="en-US"/>
+        </w:rPr>
+        <w:t>there is a great shift going on in Education system from traditional schools to e-teaching and learning</w:t>
+      </w:r>
+    </w:p>
+    <w:p>
+      <w:pPr>
+        <w:jc w:val="both"/>
+        <w:rPr>
+          <w:bCs/>
+          <w:lang w:val="en-US"/>
+        </w:rPr>
+      </w:pPr>
+      <w:r>
+        <w:rPr>
+          <w:bCs/>
+          <w:lang w:val="en-US"/>
+        </w:rPr>
+        <w:t>Development of WEB 2.0 made Technology Enhanced Learning possible</w:t>
+      </w:r>
+    </w:p>
+    <w:p>
+      <w:pPr>
+        <w:jc w:val="both"/>
+        <w:rPr>
+          <w:bCs/>
+          <w:lang w:val="en-US"/>
+        </w:rPr>
+      </w:pPr>
+      <w:r>
+        <w:rPr>
+          <w:bCs/>
+          <w:lang w:val="en-US"/>
+        </w:rPr>
+        <w:t xml:space="preserve">While a traditional concept of teacher-centered learning with a teacher playing a key role by lecturing is quite clear for people, then an emerging trend towards student-centered learning might need some explanation. </w:t>
+      </w:r>
+    </w:p>
+    <w:p>
+      <w:pPr>
+        <w:jc w:val="both"/>
+        <w:rPr>
+          <w:lang w:val="en-US"/>
+        </w:rPr>
+      </w:pPr>
+      <w:r>
+        <w:rPr>
+          <w:lang w:val="en-US"/>
+        </w:rPr>
+        <w:t xml:space="preserve">According to Lang et al (2012), </w:t>
+      </w:r>
+      <w:r>
+        <w:rPr>
+          <w:highlight w:val="lightGray"/>
+          <w:lang w:val="en-US"/>
+        </w:rPr>
+        <w:t xml:space="preserve">apart from this there is a </w:t>
+      </w:r>
+      <w:r>
+        <w:rPr>
+          <w:bCs/>
+          <w:highlight w:val="lightGray"/>
+          <w:lang w:val="en-US"/>
+        </w:rPr>
+        <w:t xml:space="preserve">great shift </w:t>
+      </w:r>
+      <w:r>
+        <w:rPr>
+          <w:highlight w:val="lightGray"/>
+          <w:lang w:val="en-US"/>
+        </w:rPr>
+        <w:t>from the traditional school to e - teaching and learning</w:t>
+      </w:r>
+      <w:r>
+        <w:rPr>
+          <w:bCs/>
+          <w:highlight w:val="lightGray"/>
+          <w:lang w:val="en-US"/>
+        </w:rPr>
+        <w:t xml:space="preserve"> going on</w:t>
+      </w:r>
+      <w:r>
+        <w:rPr>
+          <w:b/>
+          <w:bCs/>
+          <w:highlight w:val="lightGray"/>
+          <w:lang w:val="en-US"/>
+        </w:rPr>
+        <w:t xml:space="preserve"> </w:t>
+      </w:r>
+      <w:r>
+        <w:rPr>
+          <w:highlight w:val="lightGray"/>
+          <w:lang w:val="en-US"/>
+        </w:rPr>
+        <w:t>within the European Education system and the teaching staff need support from technology to manage this shift.</w:t>
+      </w:r>
+    </w:p>
+    <w:p>
+      <w:pPr>
+        <w:jc w:val="both"/>
+        <w:rPr>
+          <w:bCs/>
+          <w:lang w:val="en-US"/>
+        </w:rPr>
+      </w:pPr>
+      <w:r>
+        <w:rPr>
+          <w:lang w:val="en-US"/>
+        </w:rPr>
+        <w:t xml:space="preserve">While the actual trend goes to towards </w:t>
+      </w:r>
+      <w:r>
+        <w:rPr>
+          <w:rStyle w:val="a5"/>
+          <w:lang w:val="en-US"/>
+        </w:rPr>
+        <w:t>student centred</w:t>
+      </w:r>
+      <w:r>
+        <w:rPr>
+          <w:lang w:val="en-US"/>
+        </w:rPr>
+        <w:t xml:space="preserve"> learning where all students have access to devices, digital content and software in a personalised way.</w:t>
+      </w:r>
+      <w:r>
+        <w:rPr>
+          <w:lang w:val="en-US"/>
+        </w:rPr>
+        <w:t xml:space="preserve"> (IMAILE)</w:t>
+      </w:r>
+    </w:p>
+    <w:p>
+      <w:pPr>
+        <w:jc w:val="both"/>
+        <w:rPr>
+          <w:bCs/>
+          <w:lang w:val="en-US"/>
+        </w:rPr>
+      </w:pPr>
+    </w:p>
+    <w:p>
+      <w:pPr>
+        <w:jc w:val="both"/>
+        <w:rPr>
+          <w:bCs/>
+          <w:lang w:val="en-US"/>
+        </w:rPr>
+      </w:pPr>
+      <w:r>
+        <w:rPr>
+          <w:bCs/>
+          <w:lang w:val="en-US"/>
+        </w:rPr>
+        <w:t>TEMP:</w:t>
+      </w:r>
+    </w:p>
+    <w:p>
+      <w:pPr>
+        <w:jc w:val="both"/>
+        <w:rPr>
+          <w:bCs/>
+          <w:lang w:val="en-US"/>
+        </w:rPr>
+      </w:pPr>
+    </w:p>
+    <w:p>
+      <w:pPr>
+        <w:autoSpaceDE w:val="0"/>
+        <w:autoSpaceDN w:val="0"/>
+        <w:adjustRightInd w:val="0"/>
+        <w:spacing w:after="0" w:line="240" w:lineRule="auto"/>
+        <w:rPr>
+          <w:rFonts w:ascii="TimesNewRomanPSMT" w:hAnsi="TimesNewRomanPSMT" w:cs="TimesNewRomanPSMT"/>
+          <w:sz w:val="23"/>
+          <w:szCs w:val="23"/>
+          <w:highlight w:val="lightGray"/>
+          <w:lang w:val="en-US"/>
+        </w:rPr>
+      </w:pPr>
+      <w:r>
+        <w:rPr>
+          <w:rFonts w:ascii="TimesNewRomanPSMT" w:hAnsi="TimesNewRomanPSMT" w:cs="TimesNewRomanPSMT"/>
+          <w:sz w:val="23"/>
+          <w:szCs w:val="23"/>
+          <w:highlight w:val="lightGray"/>
+          <w:lang w:val="en-US"/>
+        </w:rPr>
+        <w:t>The concept of student-centered learning is to bring the classroom and students to life. The</w:t>
+      </w:r>
+    </w:p>
+    <w:p>
+      <w:pPr>
+        <w:autoSpaceDE w:val="0"/>
+        <w:autoSpaceDN w:val="0"/>
+        <w:adjustRightInd w:val="0"/>
+        <w:spacing w:after="0" w:line="240" w:lineRule="auto"/>
+        <w:rPr>
+          <w:rFonts w:ascii="TimesNewRomanPSMT" w:hAnsi="TimesNewRomanPSMT" w:cs="TimesNewRomanPSMT"/>
+          <w:sz w:val="23"/>
+          <w:szCs w:val="23"/>
+          <w:highlight w:val="lightGray"/>
+          <w:lang w:val="en-US"/>
+        </w:rPr>
+      </w:pPr>
+      <w:r>
+        <w:rPr>
+          <w:rFonts w:ascii="TimesNewRomanPSMT" w:hAnsi="TimesNewRomanPSMT" w:cs="TimesNewRomanPSMT"/>
+          <w:sz w:val="23"/>
+          <w:szCs w:val="23"/>
+          <w:highlight w:val="lightGray"/>
+          <w:lang w:val="en-US"/>
+        </w:rPr>
+        <w:t>teacher is considered a “guide on the side”, assisting and guiding students to meet the goals that have</w:t>
+      </w:r>
+    </w:p>
+    <w:p>
+      <w:pPr>
+        <w:jc w:val="both"/>
+        <w:rPr>
+          <w:bCs/>
+          <w:lang w:val="en-US"/>
+        </w:rPr>
+      </w:pPr>
+      <w:r>
+        <w:rPr>
+          <w:rFonts w:ascii="TimesNewRomanPSMT" w:hAnsi="TimesNewRomanPSMT" w:cs="TimesNewRomanPSMT"/>
+          <w:sz w:val="23"/>
+          <w:szCs w:val="23"/>
+          <w:highlight w:val="lightGray"/>
+          <w:lang w:val="en-US"/>
+        </w:rPr>
+        <w:t>been made by the students and the teacher. (Overby, 2011)</w:t>
+      </w:r>
+    </w:p>
+    <w:p>
+      <w:pPr>
+        <w:jc w:val="both"/>
+        <w:rPr>
+          <w:bCs/>
+          <w:lang w:val="en-US"/>
+        </w:rPr>
+      </w:pPr>
+    </w:p>
+    <w:p>
+      <w:pPr>
+        <w:jc w:val="both"/>
+        <w:rPr>
+          <w:bCs/>
+          <w:u w:val="single"/>
+          <w:lang w:val="en-US"/>
+        </w:rPr>
+      </w:pPr>
+      <w:r>
+        <w:rPr>
+          <w:bCs/>
+          <w:u w:val="single"/>
+          <w:lang w:val="en-US"/>
+        </w:rPr>
+        <w:t>Intro</w:t>
+      </w:r>
+    </w:p>
+    <w:p>
+      <w:pPr>
+        <w:jc w:val="both"/>
+        <w:rPr>
+          <w:bCs/>
+          <w:highlight w:val="lightGray"/>
+          <w:lang w:val="en-US"/>
+        </w:rPr>
+      </w:pPr>
+      <w:r>
+        <w:rPr>
+          <w:bCs/>
+          <w:highlight w:val="lightGray"/>
+          <w:lang w:val="en-US"/>
+        </w:rPr>
+        <w:t>The premise "one teaching style fits all," which is attributed to a teacher-centered instructional approach, is not working for a growing number of diverse, student populations. New challenges facing classroom teachers: legislative mandates for school renewal, diverse student needs, technological advances, and school violence prompted this researcher to look for an alternative. Examination of the literature detailed the assets of teacher- and learner-centered approaches for meeting the challenges of 21st century teachers (Brown, 2003)</w:t>
+      </w:r>
+    </w:p>
+    <w:p>
+      <w:pPr>
+        <w:jc w:val="both"/>
+        <w:rPr>
+          <w:bCs/>
+          <w:highlight w:val="lightGray"/>
+          <w:lang w:val="en-US"/>
+        </w:rPr>
+      </w:pPr>
+      <w:r>
+        <w:rPr>
+          <w:bCs/>
+          <w:highlight w:val="lightGray"/>
+          <w:lang w:val="en-US"/>
+        </w:rPr>
+        <w:t>With teacher educators, problems occur when teaching styles conflict with student learning styles, often resulting in limited learning or no learning (Brown, 2003)</w:t>
+      </w:r>
+    </w:p>
+    <w:p>
+      <w:pPr>
+        <w:jc w:val="both"/>
+        <w:rPr>
+          <w:bCs/>
+          <w:highlight w:val="lightGray"/>
+          <w:lang w:val="en-US"/>
+        </w:rPr>
+      </w:pPr>
+      <w:r>
+        <w:rPr>
+          <w:bCs/>
+          <w:highlight w:val="lightGray"/>
+          <w:lang w:val="en-US"/>
+        </w:rPr>
+        <w:lastRenderedPageBreak/>
+        <w:t>Learner-centered classrooms place students at the center of classroom organization and respect their learning needs, strategies, and styles (Brown, 2003)</w:t>
+      </w:r>
+    </w:p>
+    <w:p>
+      <w:pPr>
+        <w:jc w:val="both"/>
+        <w:rPr>
+          <w:bCs/>
+          <w:lang w:val="en-US"/>
+        </w:rPr>
+      </w:pPr>
+      <w:r>
+        <w:rPr>
+          <w:bCs/>
+          <w:highlight w:val="lightGray"/>
+          <w:lang w:val="en-US"/>
+        </w:rPr>
+        <w:t>In learner-centered classrooms, students can be observed working individually or in pairs and small groups on distinct tasks and projects (Brown, 2003)</w:t>
+      </w:r>
+    </w:p>
+    <w:p>
+      <w:pPr>
+        <w:jc w:val="both"/>
+        <w:rPr>
+          <w:bCs/>
+          <w:u w:val="single"/>
+          <w:lang w:val="en-US"/>
+        </w:rPr>
+      </w:pPr>
+      <w:r>
+        <w:rPr>
+          <w:bCs/>
+          <w:u w:val="single"/>
+          <w:lang w:val="en-US"/>
+        </w:rPr>
+        <w:t>Learner-centered approach</w:t>
+      </w:r>
+    </w:p>
+    <w:p>
+      <w:pPr>
+        <w:jc w:val="both"/>
+        <w:rPr>
+          <w:bCs/>
+          <w:highlight w:val="lightGray"/>
+          <w:lang w:val="en-US"/>
+        </w:rPr>
+      </w:pPr>
+      <w:r>
+        <w:rPr>
+          <w:bCs/>
+          <w:highlight w:val="lightGray"/>
+          <w:lang w:val="en-US"/>
+        </w:rPr>
+        <w:t>An essential factor for a learner-centered approach is placing the learning characteristics of all learners under the microscope with specific emphasis on low-performing learners (Brown, 2003)</w:t>
+      </w:r>
+    </w:p>
+    <w:p>
+      <w:pPr>
+        <w:jc w:val="both"/>
+        <w:rPr>
+          <w:bCs/>
+          <w:lang w:val="en-US"/>
+        </w:rPr>
+      </w:pPr>
+      <w:r>
+        <w:rPr>
+          <w:bCs/>
+          <w:highlight w:val="lightGray"/>
+          <w:lang w:val="en-US"/>
+        </w:rPr>
+        <w:t>McCombs (1997) explained that the locus in a learner-centered approach is on individual learners' heredity, experiences, perspectives, backgrounds, talents, interests, capacities, and needs.</w:t>
+      </w:r>
+    </w:p>
+    <w:p>
+      <w:pPr>
+        <w:jc w:val="both"/>
+        <w:rPr>
+          <w:bCs/>
+          <w:lang w:val="en-US"/>
+        </w:rPr>
+      </w:pPr>
+    </w:p>
+    <w:p>
+      <w:pPr>
+        <w:jc w:val="both"/>
+        <w:rPr>
+          <w:bCs/>
+          <w:u w:val="single"/>
+          <w:lang w:val="en-US"/>
+        </w:rPr>
+      </w:pPr>
+      <w:r>
+        <w:rPr>
+          <w:bCs/>
+          <w:u w:val="single"/>
+          <w:lang w:val="en-US"/>
+        </w:rPr>
+        <w:t>Teacher-centered approach</w:t>
+      </w:r>
+    </w:p>
+    <w:p>
+      <w:pPr>
+        <w:jc w:val="both"/>
+        <w:rPr>
+          <w:bCs/>
+          <w:highlight w:val="lightGray"/>
+          <w:lang w:val="en-US"/>
+        </w:rPr>
+      </w:pPr>
+      <w:r>
+        <w:rPr>
+          <w:bCs/>
+          <w:highlight w:val="lightGray"/>
+          <w:lang w:val="en-US"/>
+        </w:rPr>
+        <w:t>The teacher-centered approach is associated chiefly with the transmission of knowledge. McDonald (2002) clarified the definition by saying that the work of teachers depends upon the abilities, skills and efforts of their students. Student achievement is at the forefront of teacher-centered curriculum, but teachers are driven to meet accountability standards and often sacrifice the needs of the students to ensure exposure to the standards. (Brown, 2003)</w:t>
+      </w:r>
+    </w:p>
+    <w:p>
+      <w:pPr>
+        <w:jc w:val="both"/>
+        <w:rPr>
+          <w:bCs/>
+          <w:lang w:val="en-US"/>
+        </w:rPr>
+      </w:pPr>
+      <w:r>
+        <w:rPr>
+          <w:bCs/>
+          <w:highlight w:val="lightGray"/>
+          <w:lang w:val="en-US"/>
+        </w:rPr>
+        <w:t>Teachers in a teacher-centered environment focus on making relationships with students that are anchored in intellectual explorations of selected materials. They focus more on content than on student processing. (Brown, 2003)</w:t>
+      </w:r>
+    </w:p>
+    <w:p>
+      <w:pPr>
+        <w:jc w:val="both"/>
+        <w:rPr>
+          <w:bCs/>
+          <w:lang w:val="en-US"/>
+        </w:rPr>
+      </w:pPr>
+    </w:p>
+    <w:p>
+      <w:pPr>
+        <w:jc w:val="both"/>
+        <w:rPr>
+          <w:bCs/>
+          <w:lang w:val="en-US"/>
+        </w:rPr>
+      </w:pPr>
+      <w:r>
+        <w:rPr>
+          <w:bCs/>
+          <w:u w:val="single"/>
+          <w:lang w:val="en-US"/>
+        </w:rPr>
+        <w:t>Semi conclusion</w:t>
+      </w:r>
+      <w:r>
+        <w:rPr>
+          <w:bCs/>
+          <w:lang w:val="en-US"/>
+        </w:rPr>
+        <w:t>:</w:t>
+      </w:r>
+    </w:p>
+    <w:p>
+      <w:pPr>
+        <w:jc w:val="both"/>
+        <w:rPr>
+          <w:bCs/>
+          <w:lang w:val="en-US"/>
+        </w:rPr>
+      </w:pPr>
+      <w:r>
+        <w:rPr>
+          <w:bCs/>
+          <w:highlight w:val="lightGray"/>
+          <w:lang w:val="en-US"/>
+        </w:rPr>
+        <w:t>Both approaches recognize the student as a key factor in improving student achievement. The teacher-centered approach places control for learning in the hands of the teacher. The teacher uses her expertise in content knowledge to help learners make connections. The effort to get to know the learner and how he processes information is secondary. The learner-centered approach, however, places more of the responsibility for knowing individual learner capabilities and creating an environment where learners can make learning connections. Similarly the onus for achieving is shifted to the student. Teachers provide a variety of instructional methods and techniques for helping learners construct their learning and develop a system for applying knowledge and theory.</w:t>
+      </w:r>
+    </w:p>
+    <w:p>
+      <w:pPr>
+        <w:jc w:val="both"/>
+        <w:rPr>
+          <w:bCs/>
+          <w:u w:val="single"/>
+          <w:lang w:val="en-US"/>
+        </w:rPr>
+      </w:pPr>
+      <w:r>
+        <w:rPr>
+          <w:bCs/>
+          <w:u w:val="single"/>
+          <w:lang w:val="en-US"/>
+        </w:rPr>
+        <w:t>Teaching-Centered Environments</w:t>
+      </w:r>
+    </w:p>
+    <w:p>
+      <w:pPr>
+        <w:jc w:val="both"/>
+        <w:rPr>
+          <w:bCs/>
+          <w:lang w:val="en-US"/>
+        </w:rPr>
+      </w:pPr>
+    </w:p>
+    <w:p>
+      <w:pPr>
+        <w:jc w:val="both"/>
+        <w:rPr>
+          <w:bCs/>
+          <w:lang w:val="en-US"/>
+        </w:rPr>
+      </w:pPr>
+      <w:r>
+        <w:rPr>
+          <w:bCs/>
+          <w:highlight w:val="lightGray"/>
+          <w:lang w:val="en-US"/>
+        </w:rPr>
+        <w:t>Direct instruction is the predominant instructional practice used in the teacher-centered approach. Instructional schedules and urgency to comply with legislation do not allocate time for teachers to pose open-ended questions or to work on problem-based projects. Boyer (as cited in Perkins, 1993) reported that one percent of instructional time is devoted to questions that invite thoughtful responses. However, the expertise that teachers bring to the learning context cannot be underestimated. They see the big picture and have a command of the content. Traditionally, teachers decided what students would learn and how. Orchestration in traditional classrooms is limited because student interaction is basically responding to teacher-directed questions. Rarely do students construct their own learning; achievement is measured on objective tests. (Brown, 2003)</w:t>
+      </w:r>
+    </w:p>
+    <w:p>
+      <w:pPr>
+        <w:jc w:val="both"/>
+        <w:rPr>
+          <w:bCs/>
+          <w:lang w:val="en-US"/>
+        </w:rPr>
+      </w:pPr>
+    </w:p>
+    <w:p>
+      <w:pPr>
+        <w:jc w:val="both"/>
+        <w:rPr>
+          <w:bCs/>
+          <w:u w:val="single"/>
+          <w:lang w:val="en-US"/>
+        </w:rPr>
+      </w:pPr>
+      <w:r>
+        <w:rPr>
+          <w:bCs/>
+          <w:u w:val="single"/>
+          <w:lang w:val="en-US"/>
+        </w:rPr>
+        <w:lastRenderedPageBreak/>
+        <w:t>Learning-centered</w:t>
+      </w:r>
+    </w:p>
+    <w:p>
+      <w:pPr>
+        <w:jc w:val="both"/>
+        <w:rPr>
+          <w:bCs/>
+          <w:highlight w:val="lightGray"/>
+          <w:lang w:val="en-US"/>
+        </w:rPr>
+      </w:pPr>
+      <w:r>
+        <w:rPr>
+          <w:bCs/>
+          <w:highlight w:val="lightGray"/>
+          <w:lang w:val="en-US"/>
+        </w:rPr>
+        <w:t>Tomlinson (2000) adds that the differences in students are significant enough to make a major impact on what students need to learn, the pace at which they need to learn it, and the support they need from teachers and others to learn it. (Brown, 2003)</w:t>
+      </w:r>
+    </w:p>
+    <w:p>
+      <w:pPr>
+        <w:jc w:val="both"/>
+        <w:rPr>
+          <w:bCs/>
+          <w:lang w:val="en-US"/>
+        </w:rPr>
+      </w:pPr>
+      <w:r>
+        <w:rPr>
+          <w:bCs/>
+          <w:highlight w:val="lightGray"/>
+          <w:lang w:val="en-US"/>
+        </w:rPr>
+        <w:t> With the learner-centered approach, teachers bring command of content knowledge but design flexibility for learners to construct their learning. Learner needs and characteristics take precedence over knowledge of facts and skills; the emphasis is on engaging learners in learning for understanding and thinking, to help them build their own interpretations. Teacher narratives and the emphasis on learner characteristics make the learner-centered approach a viable alternative for matching teaching practices with learner needs. (Brown, 2003)</w:t>
+      </w:r>
+    </w:p>
+    <w:p>
+      <w:pPr>
+        <w:jc w:val="both"/>
+        <w:rPr>
+          <w:bCs/>
+          <w:lang w:val="en-US"/>
+        </w:rPr>
+      </w:pPr>
+    </w:p>
+    <w:p>
+      <w:pPr>
+        <w:jc w:val="both"/>
+        <w:rPr>
+          <w:bCs/>
+          <w:u w:val="single"/>
+          <w:lang w:val="en-US"/>
+        </w:rPr>
+      </w:pPr>
+      <w:r>
+        <w:rPr>
+          <w:bCs/>
+          <w:u w:val="single"/>
+          <w:lang w:val="en-US"/>
+        </w:rPr>
+        <w:t>Reflecive inquiry</w:t>
+      </w:r>
+    </w:p>
+    <w:p>
+      <w:pPr>
+        <w:jc w:val="both"/>
+        <w:rPr>
+          <w:bCs/>
+          <w:lang w:val="en-US"/>
+        </w:rPr>
+      </w:pPr>
+      <w:r>
+        <w:rPr>
+          <w:bCs/>
+          <w:highlight w:val="lightGray"/>
+          <w:lang w:val="en-US"/>
+        </w:rPr>
+        <w:t>In teacher-centered environments, reflection is manifested as limited discussion of content knowledge with a mentor or a small number of teachers. Thinking is basically the responsibility of the teacher; students memorize and recite information given by the teacher. McDonald (2002) explains that teachers make a crucial decision: they decide what they want their student to understand. Students' performances show lingering misunderstandings and a need for further coaxing. Assessment points out deficiencies but does not offer processes for application in other situations. (Brown, 2003)</w:t>
+      </w:r>
+    </w:p>
+    <w:p>
+      <w:pPr>
+        <w:jc w:val="both"/>
+        <w:rPr>
+          <w:bCs/>
+          <w:lang w:val="en-US"/>
+        </w:rPr>
+      </w:pPr>
+    </w:p>
+    <w:p>
+      <w:pPr>
+        <w:jc w:val="both"/>
+        <w:rPr>
+          <w:bCs/>
+          <w:u w:val="single"/>
+          <w:lang w:val="en-US"/>
+        </w:rPr>
+      </w:pPr>
+      <w:r>
+        <w:rPr>
+          <w:bCs/>
+          <w:u w:val="single"/>
+          <w:lang w:val="en-US"/>
+        </w:rPr>
+        <w:t>Thinking-centered learning</w:t>
+      </w:r>
+    </w:p>
+    <w:p>
+      <w:pPr>
+        <w:jc w:val="both"/>
+        <w:rPr>
+          <w:bCs/>
+          <w:lang w:val="en-US"/>
+        </w:rPr>
+      </w:pPr>
+      <w:r>
+        <w:rPr>
+          <w:bCs/>
+          <w:highlight w:val="lightGray"/>
+          <w:lang w:val="en-US"/>
+        </w:rPr>
+        <w:t>The goal of a learner-centered approach is to get students focused on thinking about the content they are learning (Perkins, 1994). Orchestration in the learner-centered classroom reflects a variety of ways for learners to acquire content. Students construct their learning by working collaboratively in study groups to solve authentic problems and to critique, defend, or explore alternative points of view. Students are encouraged to make meaning by producing projects that become the basis for teaching others what they have learned. Although students are active learners, the teacher's expertise is still a powerful part of the learning equation. (Brown, 2003)</w:t>
+      </w:r>
+    </w:p>
+    <w:p>
+      <w:pPr>
+        <w:jc w:val="both"/>
+        <w:rPr>
+          <w:bCs/>
+          <w:lang w:val="en-US"/>
+        </w:rPr>
+      </w:pPr>
+    </w:p>
+    <w:p>
+      <w:pPr>
+        <w:jc w:val="both"/>
+        <w:rPr>
+          <w:bCs/>
+          <w:highlight w:val="lightGray"/>
+          <w:lang w:val="en-US"/>
+        </w:rPr>
+      </w:pPr>
+      <w:r>
+        <w:rPr>
+          <w:bCs/>
+          <w:highlight w:val="lightGray"/>
+          <w:lang w:val="en-US"/>
+        </w:rPr>
+        <w:t>Controlling how instruction is provided distinguishes teacher-centered from the learner-centered approach. Content and methods are handed down to teachers in the teacher-centered approach. Teachers do not participate in the crafting or implementation of curriculum. Usually, they are given directions by people who are not involved in instructing children and who often never knew or have lost sight of the dynamics that diverse populations place on classroom practice. (Brown, 2003)</w:t>
+      </w:r>
+    </w:p>
+    <w:p>
+      <w:pPr>
+        <w:jc w:val="both"/>
+        <w:rPr>
+          <w:bCs/>
+          <w:highlight w:val="lightGray"/>
+          <w:lang w:val="en-US"/>
+        </w:rPr>
+      </w:pPr>
+    </w:p>
+    <w:p>
+      <w:pPr>
+        <w:jc w:val="both"/>
+        <w:rPr>
+          <w:bCs/>
+          <w:lang w:val="en-US"/>
+        </w:rPr>
+      </w:pPr>
+      <w:r>
+        <w:rPr>
+          <w:bCs/>
+          <w:highlight w:val="lightGray"/>
+          <w:lang w:val="en-US"/>
+        </w:rPr>
+        <w:t>In both approaches, teachers provide background data and content, and pose questions that students can use to create meaning. However, the diversity of teaching methodology, assessing the quality of the programs and learning that is an integral part of the learner-centered approach are ignored in the teacher-centered approach. Similarly, students' characteristics become the data that teachers use to match learning. Conversely, in the learner-centered approach the curriculum, although often commercially developed, is endorsed by the faculty; they make decisions about what is appropriate for their learners and select strategies that will work for their learners. Developers of learner-centered curricula are committed to seeing that teachers help students achieve and that teachers are provided experiences to help them grow professionally. (Brown, 2003)</w:t>
+      </w:r>
+    </w:p>
+    <w:p>
+      <w:pPr>
+        <w:jc w:val="both"/>
+        <w:rPr>
+          <w:bCs/>
+          <w:lang w:val="en-US"/>
+        </w:rPr>
+      </w:pPr>
+    </w:p>
+    <w:p>
+      <w:pPr>
+        <w:jc w:val="both"/>
+        <w:rPr>
+          <w:bCs/>
+          <w:lang w:val="en-US"/>
+        </w:rPr>
+      </w:pPr>
+      <w:r>
+        <w:rPr>
+          <w:bCs/>
+          <w:lang w:val="en-US"/>
+        </w:rPr>
+        <w:t> </w:t>
+      </w:r>
+      <w:r>
+        <w:rPr>
+          <w:bCs/>
+          <w:highlight w:val="lightGray"/>
+          <w:lang w:val="en-US"/>
+        </w:rPr>
+        <w:t>To support a learner-centered approach, stakeholders must support the ideology. Issues of societal change, alternative pathways to teaching, and the historical context of educational practices cannot be automatic (Brown, 2003)</w:t>
+      </w:r>
+    </w:p>
+    <w:p>
+      <w:pPr>
+        <w:pStyle w:val="1"/>
+        <w:jc w:val="left"/>
+      </w:pPr>
+      <w:bookmarkStart w:id="0" w:name="_GoBack"/>
+      <w:bookmarkEnd w:id="0"/>
+      <w:r>
+        <w:br w:type="page"/>
+      </w:r>
+    </w:p>
+    <w:p>
+      <w:pPr>
+        <w:rPr>
+          <w:lang w:val="en-US"/>
+        </w:rPr>
+      </w:pPr>
+    </w:p>
+    <w:p>
+      <w:pPr>
+        <w:rPr>
+          <w:lang w:val="en-US"/>
+        </w:rPr>
+      </w:pPr>
+      <w:r>
+        <w:rPr>
+          <w:lang w:val="en-US"/>
+        </w:rPr>
         <w:t>REFERENCES:</w:t>
       </w:r>
     </w:p>
@@ -6747,7 +6382,6 @@
           <w:lang w:val="en-US"/>
         </w:rPr>
       </w:pPr>
-      <w:proofErr w:type="spellStart"/>
       <w:r>
         <w:rPr>
           <w:rFonts w:ascii="Arial" w:hAnsi="Arial" w:cs="Arial"/>
@@ -6757,33 +6391,8 @@
           <w:shd w:val="clear" w:color="auto" w:fill="FFFFFF"/>
           <w:lang w:val="en-US"/>
         </w:rPr>
-        <w:t>Attwell</w:t>
-      </w:r>
-      <w:proofErr w:type="spellEnd"/>
-      <w:r>
-        <w:rPr>
-          <w:rFonts w:ascii="Arial" w:hAnsi="Arial" w:cs="Arial"/>
-          <w:color w:val="222222"/>
-          <w:sz w:val="20"/>
-          <w:szCs w:val="20"/>
-          <w:shd w:val="clear" w:color="auto" w:fill="FFFFFF"/>
-          <w:lang w:val="en-US"/>
-        </w:rPr>
-        <w:t>, G. (2007). Personal Learning Environments-the future of eLearning</w:t>
-      </w:r>
-      <w:proofErr w:type="gramStart"/>
-      <w:r>
-        <w:rPr>
-          <w:rFonts w:ascii="Arial" w:hAnsi="Arial" w:cs="Arial"/>
-          <w:color w:val="222222"/>
-          <w:sz w:val="20"/>
-          <w:szCs w:val="20"/>
-          <w:shd w:val="clear" w:color="auto" w:fill="FFFFFF"/>
-          <w:lang w:val="en-US"/>
-        </w:rPr>
-        <w:t>?.</w:t>
-      </w:r>
-      <w:proofErr w:type="spellStart"/>
+        <w:t>Attwell, G. (2007). Personal Learning Environments-the future of eLearning?.</w:t>
+      </w:r>
       <w:r>
         <w:rPr>
           <w:rFonts w:ascii="Arial" w:hAnsi="Arial" w:cs="Arial"/>
@@ -6795,10 +6404,31 @@
           <w:shd w:val="clear" w:color="auto" w:fill="FFFFFF"/>
           <w:lang w:val="en-US"/>
         </w:rPr>
-        <w:t>Elearning</w:t>
-      </w:r>
-      <w:proofErr w:type="spellEnd"/>
-      <w:proofErr w:type="gramEnd"/>
+        <w:t>Elearning papers</w:t>
+      </w:r>
+      <w:r>
+        <w:rPr>
+          <w:rFonts w:ascii="Arial" w:hAnsi="Arial" w:cs="Arial"/>
+          <w:color w:val="222222"/>
+          <w:sz w:val="20"/>
+          <w:szCs w:val="20"/>
+          <w:shd w:val="clear" w:color="auto" w:fill="FFFFFF"/>
+          <w:lang w:val="en-US"/>
+        </w:rPr>
+        <w:t>,</w:t>
+      </w:r>
+      <w:r>
+        <w:rPr>
+          <w:rStyle w:val="apple-converted-space"/>
+          <w:rFonts w:ascii="Arial" w:hAnsi="Arial" w:cs="Arial"/>
+          <w:color w:val="222222"/>
+          <w:sz w:val="20"/>
+          <w:szCs w:val="20"/>
+          <w:shd w:val="clear" w:color="auto" w:fill="FFFFFF"/>
+          <w:lang w:val="en-US"/>
+        </w:rPr>
+        <w:t> </w:t>
+      </w:r>
       <w:r>
         <w:rPr>
           <w:rFonts w:ascii="Arial" w:hAnsi="Arial" w:cs="Arial"/>
@@ -6810,7 +6440,7 @@
           <w:shd w:val="clear" w:color="auto" w:fill="FFFFFF"/>
           <w:lang w:val="en-US"/>
         </w:rPr>
-        <w:t xml:space="preserve"> papers</w:t>
+        <w:t>2</w:t>
       </w:r>
       <w:r>
         <w:rPr>
@@ -6821,11 +6451,12 @@
           <w:shd w:val="clear" w:color="auto" w:fill="FFFFFF"/>
           <w:lang w:val="en-US"/>
         </w:rPr>
-        <w:t>,</w:t>
-      </w:r>
-      <w:r>
-        <w:rPr>
-          <w:rStyle w:val="apple-converted-space"/>
+        <w:t>(1), 1-8.</w:t>
+      </w:r>
+    </w:p>
+    <w:p>
+      <w:pPr>
+        <w:rPr>
           <w:rFonts w:ascii="Arial" w:hAnsi="Arial" w:cs="Arial"/>
           <w:color w:val="222222"/>
           <w:sz w:val="20"/>
@@ -6833,21 +6464,7 @@
           <w:shd w:val="clear" w:color="auto" w:fill="FFFFFF"/>
           <w:lang w:val="en-US"/>
         </w:rPr>
-        <w:t> </w:t>
-      </w:r>
-      <w:r>
-        <w:rPr>
-          <w:rFonts w:ascii="Arial" w:hAnsi="Arial" w:cs="Arial"/>
-          <w:i/>
-          <w:iCs/>
-          <w:color w:val="222222"/>
-          <w:sz w:val="20"/>
-          <w:szCs w:val="20"/>
-          <w:shd w:val="clear" w:color="auto" w:fill="FFFFFF"/>
-          <w:lang w:val="en-US"/>
-        </w:rPr>
-        <w:t>2</w:t>
-      </w:r>
+      </w:pPr>
       <w:r>
         <w:rPr>
           <w:rFonts w:ascii="Arial" w:hAnsi="Arial" w:cs="Arial"/>
@@ -6857,11 +6474,9 @@
           <w:shd w:val="clear" w:color="auto" w:fill="FFFFFF"/>
           <w:lang w:val="en-US"/>
         </w:rPr>
-        <w:t>(1), 1-8.</w:t>
-      </w:r>
-    </w:p>
-    <w:p>
-      <w:pPr>
+        <w:t>Cross, J. (2007). Informal learning : rediscovering the natural pathways that inspire innovation</w:t>
+      </w:r>
+      <w:r>
         <w:rPr>
           <w:rFonts w:ascii="Arial" w:hAnsi="Arial" w:cs="Arial"/>
           <w:color w:val="222222"/>
@@ -6870,7 +6485,8 @@
           <w:shd w:val="clear" w:color="auto" w:fill="FFFFFF"/>
           <w:lang w:val="en-US"/>
         </w:rPr>
-      </w:pPr>
+        <w:t xml:space="preserve"> </w:t>
+      </w:r>
       <w:r>
         <w:rPr>
           <w:rFonts w:ascii="Arial" w:hAnsi="Arial" w:cs="Arial"/>
@@ -6880,10 +6496,11 @@
           <w:shd w:val="clear" w:color="auto" w:fill="FFFFFF"/>
           <w:lang w:val="en-US"/>
         </w:rPr>
-        <w:t xml:space="preserve">Cross, J. (2007). Informal </w:t>
-      </w:r>
-      <w:proofErr w:type="gramStart"/>
-      <w:r>
+        <w:t>and performance. San Francisco: Pfeiffer/Wiley.</w:t>
+      </w:r>
+    </w:p>
+    <w:p>
+      <w:pPr>
         <w:rPr>
           <w:rFonts w:ascii="Arial" w:hAnsi="Arial" w:cs="Arial"/>
           <w:color w:val="222222"/>
@@ -6892,9 +6509,7 @@
           <w:shd w:val="clear" w:color="auto" w:fill="FFFFFF"/>
           <w:lang w:val="en-US"/>
         </w:rPr>
-        <w:t>learning :</w:t>
-      </w:r>
-      <w:proofErr w:type="gramEnd"/>
+      </w:pPr>
       <w:r>
         <w:rPr>
           <w:rFonts w:ascii="Arial" w:hAnsi="Arial" w:cs="Arial"/>
@@ -6904,89 +6519,7 @@
           <w:shd w:val="clear" w:color="auto" w:fill="FFFFFF"/>
           <w:lang w:val="en-US"/>
         </w:rPr>
-        <w:t xml:space="preserve"> rediscovering the natural pathways that inspire innovation</w:t>
-      </w:r>
-      <w:r>
-        <w:rPr>
-          <w:rFonts w:ascii="Arial" w:hAnsi="Arial" w:cs="Arial"/>
-          <w:color w:val="222222"/>
-          <w:sz w:val="20"/>
-          <w:szCs w:val="20"/>
-          <w:shd w:val="clear" w:color="auto" w:fill="FFFFFF"/>
-          <w:lang w:val="en-US"/>
-        </w:rPr>
-        <w:t xml:space="preserve"> </w:t>
-      </w:r>
-      <w:r>
-        <w:rPr>
-          <w:rFonts w:ascii="Arial" w:hAnsi="Arial" w:cs="Arial"/>
-          <w:color w:val="222222"/>
-          <w:sz w:val="20"/>
-          <w:szCs w:val="20"/>
-          <w:shd w:val="clear" w:color="auto" w:fill="FFFFFF"/>
-          <w:lang w:val="en-US"/>
-        </w:rPr>
-        <w:t>and performance. San Francisco: Pfeiffer/Wiley.</w:t>
-      </w:r>
-    </w:p>
-    <w:p>
-      <w:pPr>
-        <w:rPr>
-          <w:rFonts w:ascii="Arial" w:hAnsi="Arial" w:cs="Arial"/>
-          <w:color w:val="222222"/>
-          <w:sz w:val="20"/>
-          <w:szCs w:val="20"/>
-          <w:shd w:val="clear" w:color="auto" w:fill="FFFFFF"/>
-          <w:lang w:val="en-US"/>
-        </w:rPr>
-      </w:pPr>
-      <w:proofErr w:type="spellStart"/>
-      <w:r>
-        <w:rPr>
-          <w:rFonts w:ascii="Arial" w:hAnsi="Arial" w:cs="Arial"/>
-          <w:color w:val="222222"/>
-          <w:sz w:val="20"/>
-          <w:szCs w:val="20"/>
-          <w:shd w:val="clear" w:color="auto" w:fill="FFFFFF"/>
-          <w:lang w:val="en-US"/>
-        </w:rPr>
-        <w:t>Dabbagh</w:t>
-      </w:r>
-      <w:proofErr w:type="spellEnd"/>
-      <w:r>
-        <w:rPr>
-          <w:rFonts w:ascii="Arial" w:hAnsi="Arial" w:cs="Arial"/>
-          <w:color w:val="222222"/>
-          <w:sz w:val="20"/>
-          <w:szCs w:val="20"/>
-          <w:shd w:val="clear" w:color="auto" w:fill="FFFFFF"/>
-          <w:lang w:val="en-US"/>
-        </w:rPr>
-        <w:t xml:space="preserve">, N., &amp; </w:t>
-      </w:r>
-      <w:proofErr w:type="spellStart"/>
-      <w:r>
-        <w:rPr>
-          <w:rFonts w:ascii="Arial" w:hAnsi="Arial" w:cs="Arial"/>
-          <w:color w:val="222222"/>
-          <w:sz w:val="20"/>
-          <w:szCs w:val="20"/>
-          <w:shd w:val="clear" w:color="auto" w:fill="FFFFFF"/>
-          <w:lang w:val="en-US"/>
-        </w:rPr>
-        <w:t>Kitsantas</w:t>
-      </w:r>
-      <w:proofErr w:type="spellEnd"/>
-      <w:r>
-        <w:rPr>
-          <w:rFonts w:ascii="Arial" w:hAnsi="Arial" w:cs="Arial"/>
-          <w:color w:val="222222"/>
-          <w:sz w:val="20"/>
-          <w:szCs w:val="20"/>
-          <w:shd w:val="clear" w:color="auto" w:fill="FFFFFF"/>
-          <w:lang w:val="en-US"/>
-        </w:rPr>
-        <w:t>, A. (2012). Personal Learning Environments, social media, and self-regulated learning: A natural formula for connecting formal and informal learning.</w:t>
+        <w:t>Dabbagh, N., &amp; Kitsantas, A. (2012). Personal Learning Environments, social media, and self-regulated learning: A natural formula for connecting formal and informal learning.</w:t>
       </w:r>
       <w:r>
         <w:rPr>
@@ -7110,19 +6643,11 @@
           <w:lang w:val="en-US"/>
         </w:rPr>
       </w:pPr>
-      <w:proofErr w:type="spellStart"/>
-      <w:r>
-        <w:rPr>
-          <w:lang w:val="en-US"/>
-        </w:rPr>
-        <w:t>McLoughlin</w:t>
-      </w:r>
-      <w:proofErr w:type="spellEnd"/>
-      <w:r>
-        <w:rPr>
-          <w:lang w:val="en-US"/>
-        </w:rPr>
-        <w:t xml:space="preserve">, C., &amp; Lee, M. J. W. (2007). </w:t>
+      <w:r>
+        <w:rPr>
+          <w:lang w:val="en-US"/>
+        </w:rPr>
+        <w:t xml:space="preserve">McLoughlin, C., &amp; Lee, M. J. W. (2007). </w:t>
       </w:r>
       <w:r>
         <w:rPr>
@@ -7185,47 +6710,17 @@
           <w:lang w:val="en-US"/>
         </w:rPr>
       </w:pPr>
-      <w:proofErr w:type="spellStart"/>
-      <w:r>
-        <w:rPr>
-          <w:lang w:val="en-US"/>
-        </w:rPr>
-        <w:t>McGloughlin</w:t>
-      </w:r>
-      <w:proofErr w:type="spellEnd"/>
-      <w:r>
-        <w:rPr>
-          <w:lang w:val="en-US"/>
-        </w:rPr>
-        <w:t xml:space="preserve">, C., &amp; Lee, M. J. W. (2010). </w:t>
-      </w:r>
-      <w:proofErr w:type="spellStart"/>
-      <w:r>
-        <w:rPr>
-          <w:lang w:val="en-US"/>
-        </w:rPr>
-        <w:t>Personalised</w:t>
-      </w:r>
-      <w:proofErr w:type="spellEnd"/>
-      <w:r>
-        <w:rPr>
-          <w:lang w:val="en-US"/>
-        </w:rPr>
-        <w:t xml:space="preserve"> and </w:t>
-      </w:r>
-      <w:proofErr w:type="spellStart"/>
-      <w:r>
-        <w:rPr>
-          <w:lang w:val="en-US"/>
-        </w:rPr>
-        <w:t>self regulated</w:t>
-      </w:r>
-      <w:proofErr w:type="spellEnd"/>
-      <w:r>
-        <w:rPr>
-          <w:lang w:val="en-US"/>
-        </w:rPr>
-        <w:t xml:space="preserve"> learning in the</w:t>
+      <w:r>
+        <w:rPr>
+          <w:lang w:val="en-US"/>
+        </w:rPr>
+        <w:t xml:space="preserve">McGloughlin, C., &amp; Lee, M. J. W. (2010). </w:t>
+      </w:r>
+      <w:r>
+        <w:rPr>
+          <w:lang w:val="en-US"/>
+        </w:rPr>
+        <w:t>Personalised and self regulated learning in the</w:t>
       </w:r>
       <w:r>
         <w:rPr>
@@ -7324,7 +6819,6 @@
           <w:lang w:val="en-US"/>
         </w:rPr>
       </w:pPr>
-      <w:proofErr w:type="spellStart"/>
       <w:r>
         <w:rPr>
           <w:rFonts w:ascii="Arial" w:hAnsi="Arial" w:cs="Arial"/>
@@ -7334,19 +6828,7 @@
           <w:shd w:val="clear" w:color="auto" w:fill="FFFFFF"/>
           <w:lang w:val="en-US"/>
         </w:rPr>
-        <w:t>Sclater</w:t>
-      </w:r>
-      <w:proofErr w:type="spellEnd"/>
-      <w:r>
-        <w:rPr>
-          <w:rFonts w:ascii="Arial" w:hAnsi="Arial" w:cs="Arial"/>
-          <w:color w:val="222222"/>
-          <w:sz w:val="20"/>
-          <w:szCs w:val="20"/>
-          <w:shd w:val="clear" w:color="auto" w:fill="FFFFFF"/>
-          <w:lang w:val="en-US"/>
-        </w:rPr>
-        <w:t xml:space="preserve">, N. (2008). </w:t>
+        <w:t xml:space="preserve">Sclater, N. (2008). </w:t>
       </w:r>
       <w:r>
         <w:rPr>
@@ -7434,7 +6916,6 @@
           <w:lang w:val="en-US"/>
         </w:rPr>
       </w:pPr>
-      <w:proofErr w:type="spellStart"/>
       <w:r>
         <w:rPr>
           <w:rFonts w:ascii="Arial" w:hAnsi="Arial" w:cs="Arial"/>
@@ -7444,115 +6925,7 @@
           <w:shd w:val="clear" w:color="auto" w:fill="FFFFFF"/>
           <w:lang w:val="en-US"/>
         </w:rPr>
-        <w:t>Wastiau</w:t>
-      </w:r>
-      <w:proofErr w:type="spellEnd"/>
-      <w:r>
-        <w:rPr>
-          <w:rFonts w:ascii="Arial" w:hAnsi="Arial" w:cs="Arial"/>
-          <w:color w:val="222222"/>
-          <w:sz w:val="20"/>
-          <w:szCs w:val="20"/>
-          <w:shd w:val="clear" w:color="auto" w:fill="FFFFFF"/>
-          <w:lang w:val="en-US"/>
-        </w:rPr>
-        <w:t xml:space="preserve">, P., </w:t>
-      </w:r>
-      <w:proofErr w:type="spellStart"/>
-      <w:r>
-        <w:rPr>
-          <w:rFonts w:ascii="Arial" w:hAnsi="Arial" w:cs="Arial"/>
-          <w:color w:val="222222"/>
-          <w:sz w:val="20"/>
-          <w:szCs w:val="20"/>
-          <w:shd w:val="clear" w:color="auto" w:fill="FFFFFF"/>
-          <w:lang w:val="en-US"/>
-        </w:rPr>
-        <w:t>Blamire</w:t>
-      </w:r>
-      <w:proofErr w:type="spellEnd"/>
-      <w:r>
-        <w:rPr>
-          <w:rFonts w:ascii="Arial" w:hAnsi="Arial" w:cs="Arial"/>
-          <w:color w:val="222222"/>
-          <w:sz w:val="20"/>
-          <w:szCs w:val="20"/>
-          <w:shd w:val="clear" w:color="auto" w:fill="FFFFFF"/>
-          <w:lang w:val="en-US"/>
-        </w:rPr>
-        <w:t xml:space="preserve">, R., Kearney, C., </w:t>
-      </w:r>
-      <w:proofErr w:type="spellStart"/>
-      <w:r>
-        <w:rPr>
-          <w:rFonts w:ascii="Arial" w:hAnsi="Arial" w:cs="Arial"/>
-          <w:color w:val="222222"/>
-          <w:sz w:val="20"/>
-          <w:szCs w:val="20"/>
-          <w:shd w:val="clear" w:color="auto" w:fill="FFFFFF"/>
-          <w:lang w:val="en-US"/>
-        </w:rPr>
-        <w:t>Quittre</w:t>
-      </w:r>
-      <w:proofErr w:type="spellEnd"/>
-      <w:r>
-        <w:rPr>
-          <w:rFonts w:ascii="Arial" w:hAnsi="Arial" w:cs="Arial"/>
-          <w:color w:val="222222"/>
-          <w:sz w:val="20"/>
-          <w:szCs w:val="20"/>
-          <w:shd w:val="clear" w:color="auto" w:fill="FFFFFF"/>
-          <w:lang w:val="en-US"/>
-        </w:rPr>
-        <w:t xml:space="preserve">, V., Van de </w:t>
-      </w:r>
-      <w:proofErr w:type="spellStart"/>
-      <w:r>
-        <w:rPr>
-          <w:rFonts w:ascii="Arial" w:hAnsi="Arial" w:cs="Arial"/>
-          <w:color w:val="222222"/>
-          <w:sz w:val="20"/>
-          <w:szCs w:val="20"/>
-          <w:shd w:val="clear" w:color="auto" w:fill="FFFFFF"/>
-          <w:lang w:val="en-US"/>
-        </w:rPr>
-        <w:t>Gaer</w:t>
-      </w:r>
-      <w:proofErr w:type="spellEnd"/>
-      <w:r>
-        <w:rPr>
-          <w:rFonts w:ascii="Arial" w:hAnsi="Arial" w:cs="Arial"/>
-          <w:color w:val="222222"/>
-          <w:sz w:val="20"/>
-          <w:szCs w:val="20"/>
-          <w:shd w:val="clear" w:color="auto" w:fill="FFFFFF"/>
-          <w:lang w:val="en-US"/>
-        </w:rPr>
-        <w:t xml:space="preserve">, E., &amp; </w:t>
-      </w:r>
-      <w:proofErr w:type="spellStart"/>
-      <w:r>
-        <w:rPr>
-          <w:rFonts w:ascii="Arial" w:hAnsi="Arial" w:cs="Arial"/>
-          <w:color w:val="222222"/>
-          <w:sz w:val="20"/>
-          <w:szCs w:val="20"/>
-          <w:shd w:val="clear" w:color="auto" w:fill="FFFFFF"/>
-          <w:lang w:val="en-US"/>
-        </w:rPr>
-        <w:t>Monseur</w:t>
-      </w:r>
-      <w:proofErr w:type="spellEnd"/>
-      <w:r>
-        <w:rPr>
-          <w:rFonts w:ascii="Arial" w:hAnsi="Arial" w:cs="Arial"/>
-          <w:color w:val="222222"/>
-          <w:sz w:val="20"/>
-          <w:szCs w:val="20"/>
-          <w:shd w:val="clear" w:color="auto" w:fill="FFFFFF"/>
-          <w:lang w:val="en-US"/>
-        </w:rPr>
-        <w:t>, C. (2013). The use of ICT in education: a survey of schools in Europe.</w:t>
+        <w:t>Wastiau, P., Blamire, R., Kearney, C., Quittre, V., Van de Gaer, E., &amp; Monseur, C. (2013). The use of ICT in education: a survey of schools in Europe.</w:t>
       </w:r>
       <w:r>
         <w:rPr>
@@ -7647,9 +7020,8 @@
           <w:shd w:val="clear" w:color="auto" w:fill="FFFFFF"/>
           <w:lang w:val="en-US"/>
         </w:rPr>
-        <w:t xml:space="preserve">Wilson, S., Liber, O., Johnson, M., Beauvoir, P., </w:t>
-      </w:r>
-      <w:proofErr w:type="spellStart"/>
+        <w:t>Wilson, S., Liber, O., Johnson, M., Beauvoir, P., Sharples, P., &amp; Milligan, C. (2006). Personal</w:t>
+      </w:r>
       <w:r>
         <w:rPr>
           <w:rFonts w:ascii="Arial" w:hAnsi="Arial" w:cs="Arial"/>
@@ -7659,9 +7031,8 @@
           <w:shd w:val="clear" w:color="auto" w:fill="FFFFFF"/>
           <w:lang w:val="en-US"/>
         </w:rPr>
-        <w:t>Sharples</w:t>
-      </w:r>
-      <w:proofErr w:type="spellEnd"/>
+        <w:t xml:space="preserve"> </w:t>
+      </w:r>
       <w:r>
         <w:rPr>
           <w:rFonts w:ascii="Arial" w:hAnsi="Arial" w:cs="Arial"/>
@@ -7671,7 +7042,7 @@
           <w:shd w:val="clear" w:color="auto" w:fill="FFFFFF"/>
           <w:lang w:val="en-US"/>
         </w:rPr>
-        <w:t>, P., &amp; Milligan, C. (2006). Personal</w:t>
+        <w:t>learning environments: Challenging the Dominant Design of Educational Systems. In E.</w:t>
       </w:r>
       <w:r>
         <w:rPr>
@@ -7693,42 +7064,7 @@
           <w:shd w:val="clear" w:color="auto" w:fill="FFFFFF"/>
           <w:lang w:val="en-US"/>
         </w:rPr>
-        <w:t>learning environments: Challenging the Dominant Design of Educational Systems. In E.</w:t>
-      </w:r>
-      <w:r>
-        <w:rPr>
-          <w:rFonts w:ascii="Arial" w:hAnsi="Arial" w:cs="Arial"/>
-          <w:color w:val="222222"/>
-          <w:sz w:val="20"/>
-          <w:szCs w:val="20"/>
-          <w:shd w:val="clear" w:color="auto" w:fill="FFFFFF"/>
-          <w:lang w:val="en-US"/>
-        </w:rPr>
-        <w:t xml:space="preserve"> </w:t>
-      </w:r>
-      <w:proofErr w:type="spellStart"/>
-      <w:r>
-        <w:rPr>
-          <w:rFonts w:ascii="Arial" w:hAnsi="Arial" w:cs="Arial"/>
-          <w:color w:val="222222"/>
-          <w:sz w:val="20"/>
-          <w:szCs w:val="20"/>
-          <w:shd w:val="clear" w:color="auto" w:fill="FFFFFF"/>
-          <w:lang w:val="en-US"/>
-        </w:rPr>
-        <w:t>Tomadaki</w:t>
-      </w:r>
-      <w:proofErr w:type="spellEnd"/>
-      <w:r>
-        <w:rPr>
-          <w:rFonts w:ascii="Arial" w:hAnsi="Arial" w:cs="Arial"/>
-          <w:color w:val="222222"/>
-          <w:sz w:val="20"/>
-          <w:szCs w:val="20"/>
-          <w:shd w:val="clear" w:color="auto" w:fill="FFFFFF"/>
-          <w:lang w:val="en-US"/>
-        </w:rPr>
-        <w:t xml:space="preserve"> &amp; P. Scott (Eds.), </w:t>
+        <w:t xml:space="preserve">Tomadaki &amp; P. Scott (Eds.), </w:t>
       </w:r>
       <w:r>
         <w:rPr>
@@ -8520,6 +7856,119 @@
     </w:lvl>
   </w:abstractNum>
   <w:abstractNum w:abstractNumId="6" w15:restartNumberingAfterBreak="0">
+    <w:nsid w:val="32C31920"/>
+    <w:multiLevelType w:val="hybridMultilevel"/>
+    <w:tmpl w:val="19AE9462"/>
+    <w:lvl w:ilvl="0" w:tplc="04190001">
+      <w:start w:val="1"/>
+      <w:numFmt w:val="bullet"/>
+      <w:lvlText w:val=""/>
+      <w:lvlJc w:val="left"/>
+      <w:pPr>
+        <w:ind w:left="720" w:hanging="360"/>
+      </w:pPr>
+      <w:rPr>
+        <w:rFonts w:ascii="Symbol" w:hAnsi="Symbol" w:hint="default"/>
+      </w:rPr>
+    </w:lvl>
+    <w:lvl w:ilvl="1" w:tplc="04190003">
+      <w:start w:val="1"/>
+      <w:numFmt w:val="bullet"/>
+      <w:lvlText w:val="o"/>
+      <w:lvlJc w:val="left"/>
+      <w:pPr>
+        <w:ind w:left="1440" w:hanging="360"/>
+      </w:pPr>
+      <w:rPr>
+        <w:rFonts w:ascii="Courier New" w:hAnsi="Courier New" w:cs="Courier New" w:hint="default"/>
+      </w:rPr>
+    </w:lvl>
+    <w:lvl w:ilvl="2" w:tplc="04190005" w:tentative="1">
+      <w:start w:val="1"/>
+      <w:numFmt w:val="bullet"/>
+      <w:lvlText w:val=""/>
+      <w:lvlJc w:val="left"/>
+      <w:pPr>
+        <w:ind w:left="2160" w:hanging="360"/>
+      </w:pPr>
+      <w:rPr>
+        <w:rFonts w:ascii="Wingdings" w:hAnsi="Wingdings" w:hint="default"/>
+      </w:rPr>
+    </w:lvl>
+    <w:lvl w:ilvl="3" w:tplc="04190001" w:tentative="1">
+      <w:start w:val="1"/>
+      <w:numFmt w:val="bullet"/>
+      <w:lvlText w:val=""/>
+      <w:lvlJc w:val="left"/>
+      <w:pPr>
+        <w:ind w:left="2880" w:hanging="360"/>
+      </w:pPr>
+      <w:rPr>
+        <w:rFonts w:ascii="Symbol" w:hAnsi="Symbol" w:hint="default"/>
+      </w:rPr>
+    </w:lvl>
+    <w:lvl w:ilvl="4" w:tplc="04190003" w:tentative="1">
+      <w:start w:val="1"/>
+      <w:numFmt w:val="bullet"/>
+      <w:lvlText w:val="o"/>
+      <w:lvlJc w:val="left"/>
+      <w:pPr>
+        <w:ind w:left="3600" w:hanging="360"/>
+      </w:pPr>
+      <w:rPr>
+        <w:rFonts w:ascii="Courier New" w:hAnsi="Courier New" w:cs="Courier New" w:hint="default"/>
+      </w:rPr>
+    </w:lvl>
+    <w:lvl w:ilvl="5" w:tplc="04190005" w:tentative="1">
+      <w:start w:val="1"/>
+      <w:numFmt w:val="bullet"/>
+      <w:lvlText w:val=""/>
+      <w:lvlJc w:val="left"/>
+      <w:pPr>
+        <w:ind w:left="4320" w:hanging="360"/>
+      </w:pPr>
+      <w:rPr>
+        <w:rFonts w:ascii="Wingdings" w:hAnsi="Wingdings" w:hint="default"/>
+      </w:rPr>
+    </w:lvl>
+    <w:lvl w:ilvl="6" w:tplc="04190001" w:tentative="1">
+      <w:start w:val="1"/>
+      <w:numFmt w:val="bullet"/>
+      <w:lvlText w:val=""/>
+      <w:lvlJc w:val="left"/>
+      <w:pPr>
+        <w:ind w:left="5040" w:hanging="360"/>
+      </w:pPr>
+      <w:rPr>
+        <w:rFonts w:ascii="Symbol" w:hAnsi="Symbol" w:hint="default"/>
+      </w:rPr>
+    </w:lvl>
+    <w:lvl w:ilvl="7" w:tplc="04190003" w:tentative="1">
+      <w:start w:val="1"/>
+      <w:numFmt w:val="bullet"/>
+      <w:lvlText w:val="o"/>
+      <w:lvlJc w:val="left"/>
+      <w:pPr>
+        <w:ind w:left="5760" w:hanging="360"/>
+      </w:pPr>
+      <w:rPr>
+        <w:rFonts w:ascii="Courier New" w:hAnsi="Courier New" w:cs="Courier New" w:hint="default"/>
+      </w:rPr>
+    </w:lvl>
+    <w:lvl w:ilvl="8" w:tplc="04190005" w:tentative="1">
+      <w:start w:val="1"/>
+      <w:numFmt w:val="bullet"/>
+      <w:lvlText w:val=""/>
+      <w:lvlJc w:val="left"/>
+      <w:pPr>
+        <w:ind w:left="6480" w:hanging="360"/>
+      </w:pPr>
+      <w:rPr>
+        <w:rFonts w:ascii="Wingdings" w:hAnsi="Wingdings" w:hint="default"/>
+      </w:rPr>
+    </w:lvl>
+  </w:abstractNum>
+  <w:abstractNum w:abstractNumId="7" w15:restartNumberingAfterBreak="0">
     <w:nsid w:val="54E33DFE"/>
     <w:multiLevelType w:val="hybridMultilevel"/>
     <w:tmpl w:val="EE9A3294"/>
@@ -8645,13 +8094,16 @@
     <w:abstractNumId w:val="2"/>
   </w:num>
   <w:num w:numId="5">
-    <w:abstractNumId w:val="6"/>
+    <w:abstractNumId w:val="7"/>
   </w:num>
   <w:num w:numId="6">
     <w:abstractNumId w:val="0"/>
   </w:num>
   <w:num w:numId="7">
     <w:abstractNumId w:val="4"/>
+  </w:num>
+  <w:num w:numId="8">
+    <w:abstractNumId w:val="6"/>
   </w:num>
 </w:numbering>
 </file>
@@ -9052,6 +8504,25 @@
     <w:name w:val="Normal"/>
     <w:qFormat/>
   </w:style>
+  <w:style w:type="paragraph" w:styleId="1">
+    <w:name w:val="heading 1"/>
+    <w:basedOn w:val="a"/>
+    <w:next w:val="a"/>
+    <w:link w:val="10"/>
+    <w:uiPriority w:val="9"/>
+    <w:qFormat/>
+    <w:rsid w:val="00156FAD"/>
+    <w:pPr>
+      <w:jc w:val="center"/>
+      <w:outlineLvl w:val="0"/>
+    </w:pPr>
+    <w:rPr>
+      <w:b/>
+      <w:sz w:val="28"/>
+      <w:szCs w:val="28"/>
+      <w:lang w:val="en-US"/>
+    </w:rPr>
+  </w:style>
   <w:style w:type="character" w:default="1" w:styleId="a0">
     <w:name w:val="Default Paragraph Font"/>
     <w:uiPriority w:val="1"/>
@@ -9151,6 +8622,19 @@
         <w:insideV w:val="single" w:sz="4" w:space="0" w:color="auto"/>
       </w:tblBorders>
     </w:tblPr>
+  </w:style>
+  <w:style w:type="character" w:customStyle="1" w:styleId="10">
+    <w:name w:val="Заголовок 1 Знак"/>
+    <w:basedOn w:val="a0"/>
+    <w:link w:val="1"/>
+    <w:uiPriority w:val="9"/>
+    <w:rsid w:val="00156FAD"/>
+    <w:rPr>
+      <w:b/>
+      <w:sz w:val="28"/>
+      <w:szCs w:val="28"/>
+      <w:lang w:val="en-US"/>
+    </w:rPr>
   </w:style>
 </w:styles>
 </file>
@@ -9455,7 +8939,7 @@
 </file>
 
 <file path=customXml/itemProps1.xml><?xml version="1.0" encoding="utf-8"?>
-<ds:datastoreItem xmlns:ds="http://schemas.openxmlformats.org/officeDocument/2006/customXml" ds:itemID="{62B3C21F-F03C-4B6C-A8AD-A2D43189C87E}">
+<ds:datastoreItem xmlns:ds="http://schemas.openxmlformats.org/officeDocument/2006/customXml" ds:itemID="{8B769078-15F9-48E8-9B4F-BC2B85708AB8}">
   <ds:schemaRefs>
     <ds:schemaRef ds:uri="http://schemas.openxmlformats.org/officeDocument/2006/bibliography"/>
   </ds:schemaRefs>

</xml_diff>

<commit_message>
student centered learning part (incomplete) in paraphrasing document
</commit_message>
<xml_diff>
--- a/Master theses/Master theses.docx
+++ b/Master theses/Master theses.docx
@@ -76,35 +76,104 @@
           <w:bCs/>
           <w:lang w:val="en-US"/>
         </w:rPr>
-        <w:t>While new PLE in being developed, it is already clear that the development of it results in innovation and the biggest challenge with a software, and especially with that software which includes something totally new, is to sell it to actual clients. For pupils to be able to get all mentioned above advantages of using a new PLE, it is necessary that schools adapt it in their teaching activities. Thus Almerin clients are actually schools and to be more particular – teachers, who will actually be using the new software and whose opinion has a big weight in schools’ overall decision on whether to take it into the use or not. That’s why I want to study primarily teachers in the context of adoption of a new PLE. As a result of my research I want to find answers on the basic question of ‘why teachers would want to adapt new PLE in their teaching activities?’ in order for Almerin to use these answers as arguments in their selling campaign.</w:t>
-      </w:r>
-    </w:p>
-    <w:p>
-      <w:pPr>
-        <w:rPr>
-          <w:lang w:val="en-US"/>
-        </w:rPr>
-      </w:pPr>
-    </w:p>
-    <w:p>
-      <w:pPr>
-        <w:rPr>
-          <w:lang w:val="en-US"/>
-        </w:rPr>
-      </w:pPr>
-      <w:r>
-        <w:rPr>
-          <w:lang w:val="en-US"/>
-        </w:rPr>
-        <w:t>The vision of Almerin is to be in every school in Finland by 2017, in every schools in Nordic by 2020, in every school in Europe by 2025, America by 2030, worldwise by 2040???  (</w:t>
-      </w:r>
-      <w:r>
-        <w:rPr>
-          <w:highlight w:val="lightGray"/>
-          <w:lang w:val="en-US"/>
-        </w:rPr>
-        <w:t>ask this from Teemu</w:t>
-      </w:r>
+        <w:t xml:space="preserve">While new PLE in being developed, it is already clear that the development of it results in innovation and the biggest challenge with a software, and especially with that software which includes something totally new, is to sell it to actual clients. For pupils to be able to get all mentioned above advantages of using a new PLE, it is necessary that schools adapt it in their teaching activities. Thus </w:t>
+      </w:r>
+      <w:proofErr w:type="spellStart"/>
+      <w:r>
+        <w:rPr>
+          <w:bCs/>
+          <w:lang w:val="en-US"/>
+        </w:rPr>
+        <w:t>Almerin</w:t>
+      </w:r>
+      <w:proofErr w:type="spellEnd"/>
+      <w:r>
+        <w:rPr>
+          <w:bCs/>
+          <w:lang w:val="en-US"/>
+        </w:rPr>
+        <w:t xml:space="preserve"> clients are actually schools and to be more particular – teachers, who will actually be using the new software and whose opinion has a big weight in schools’ overall decision on whether to take it into the use or not. That’s why I want to study primarily teachers in the context of adoption of a new PLE. As a result of my research I want to find answers on the basic question of ‘why teachers would want to adapt new PLE in their teaching activities?’ in order for </w:t>
+      </w:r>
+      <w:proofErr w:type="spellStart"/>
+      <w:r>
+        <w:rPr>
+          <w:bCs/>
+          <w:lang w:val="en-US"/>
+        </w:rPr>
+        <w:t>Almerin</w:t>
+      </w:r>
+      <w:proofErr w:type="spellEnd"/>
+      <w:r>
+        <w:rPr>
+          <w:bCs/>
+          <w:lang w:val="en-US"/>
+        </w:rPr>
+        <w:t xml:space="preserve"> to use these answers as arguments in their selling campaign.</w:t>
+      </w:r>
+    </w:p>
+    <w:p>
+      <w:pPr>
+        <w:rPr>
+          <w:lang w:val="en-US"/>
+        </w:rPr>
+      </w:pPr>
+    </w:p>
+    <w:p>
+      <w:pPr>
+        <w:rPr>
+          <w:lang w:val="en-US"/>
+        </w:rPr>
+      </w:pPr>
+      <w:r>
+        <w:rPr>
+          <w:lang w:val="en-US"/>
+        </w:rPr>
+        <w:t xml:space="preserve">The vision of </w:t>
+      </w:r>
+      <w:proofErr w:type="spellStart"/>
+      <w:r>
+        <w:rPr>
+          <w:lang w:val="en-US"/>
+        </w:rPr>
+        <w:t>Almerin</w:t>
+      </w:r>
+      <w:proofErr w:type="spellEnd"/>
+      <w:r>
+        <w:rPr>
+          <w:lang w:val="en-US"/>
+        </w:rPr>
+        <w:t xml:space="preserve"> is to be in every school in Finland by 2017, in every schools in Nordic by 2020, in every school in Europe by 2025, America by 2030, </w:t>
+      </w:r>
+      <w:proofErr w:type="spellStart"/>
+      <w:r>
+        <w:rPr>
+          <w:lang w:val="en-US"/>
+        </w:rPr>
+        <w:t>worldwise</w:t>
+      </w:r>
+      <w:proofErr w:type="spellEnd"/>
+      <w:r>
+        <w:rPr>
+          <w:lang w:val="en-US"/>
+        </w:rPr>
+        <w:t xml:space="preserve"> by 2040???  (</w:t>
+      </w:r>
+      <w:r>
+        <w:rPr>
+          <w:highlight w:val="lightGray"/>
+          <w:lang w:val="en-US"/>
+        </w:rPr>
+        <w:t xml:space="preserve">ask this from </w:t>
+      </w:r>
+      <w:proofErr w:type="spellStart"/>
+      <w:r>
+        <w:rPr>
+          <w:highlight w:val="lightGray"/>
+          <w:lang w:val="en-US"/>
+        </w:rPr>
+        <w:t>Teemu</w:t>
+      </w:r>
+      <w:proofErr w:type="spellEnd"/>
       <w:r>
         <w:rPr>
           <w:lang w:val="en-US"/>
@@ -122,7 +191,21 @@
         <w:rPr>
           <w:lang w:val="en-US"/>
         </w:rPr>
-        <w:t>Since initially Almerin target at Finnish schools, I will do my research in the context of them.</w:t>
+        <w:t xml:space="preserve">Since initially </w:t>
+      </w:r>
+      <w:proofErr w:type="spellStart"/>
+      <w:r>
+        <w:rPr>
+          <w:lang w:val="en-US"/>
+        </w:rPr>
+        <w:t>Almerin</w:t>
+      </w:r>
+      <w:proofErr w:type="spellEnd"/>
+      <w:r>
+        <w:rPr>
+          <w:lang w:val="en-US"/>
+        </w:rPr>
+        <w:t xml:space="preserve"> target at Finnish schools, I will do my research in the context of them.</w:t>
       </w:r>
     </w:p>
     <w:p>
@@ -199,16 +282,29 @@
         </w:rPr>
         <w:t>(</w:t>
       </w:r>
-      <w:r>
-        <w:rPr>
-          <w:rFonts w:ascii="Arial" w:hAnsi="Arial" w:cs="Arial"/>
-          <w:color w:val="222222"/>
-          <w:sz w:val="20"/>
-          <w:szCs w:val="20"/>
-          <w:shd w:val="clear" w:color="auto" w:fill="FFFFFF"/>
-          <w:lang w:val="en-US"/>
-        </w:rPr>
-        <w:t>Hakkarainen et al</w:t>
+      <w:proofErr w:type="spellStart"/>
+      <w:r>
+        <w:rPr>
+          <w:rFonts w:ascii="Arial" w:hAnsi="Arial" w:cs="Arial"/>
+          <w:color w:val="222222"/>
+          <w:sz w:val="20"/>
+          <w:szCs w:val="20"/>
+          <w:shd w:val="clear" w:color="auto" w:fill="FFFFFF"/>
+          <w:lang w:val="en-US"/>
+        </w:rPr>
+        <w:t>Hakkarainen</w:t>
+      </w:r>
+      <w:proofErr w:type="spellEnd"/>
+      <w:r>
+        <w:rPr>
+          <w:rFonts w:ascii="Arial" w:hAnsi="Arial" w:cs="Arial"/>
+          <w:color w:val="222222"/>
+          <w:sz w:val="20"/>
+          <w:szCs w:val="20"/>
+          <w:shd w:val="clear" w:color="auto" w:fill="FFFFFF"/>
+          <w:lang w:val="en-US"/>
+        </w:rPr>
+        <w:t xml:space="preserve"> et al</w:t>
       </w:r>
       <w:r>
         <w:rPr>
@@ -286,7 +382,21 @@
         <w:rPr>
           <w:lang w:val="en-US"/>
         </w:rPr>
-        <w:t>ICT environment (laptops etc)</w:t>
+        <w:t xml:space="preserve">ICT environment (laptops </w:t>
+      </w:r>
+      <w:proofErr w:type="spellStart"/>
+      <w:r>
+        <w:rPr>
+          <w:lang w:val="en-US"/>
+        </w:rPr>
+        <w:t>etc</w:t>
+      </w:r>
+      <w:proofErr w:type="spellEnd"/>
+      <w:r>
+        <w:rPr>
+          <w:lang w:val="en-US"/>
+        </w:rPr>
+        <w:t>)</w:t>
       </w:r>
     </w:p>
     <w:p>
@@ -407,7 +517,21 @@
         <w:rPr>
           <w:lang w:val="en-US"/>
         </w:rPr>
-        <w:t>are in such highly equipped schools” (Wastiau et al. 2013).</w:t>
+        <w:t>are in such highly equipped schools” (</w:t>
+      </w:r>
+      <w:proofErr w:type="spellStart"/>
+      <w:r>
+        <w:rPr>
+          <w:lang w:val="en-US"/>
+        </w:rPr>
+        <w:t>Wastiau</w:t>
+      </w:r>
+      <w:proofErr w:type="spellEnd"/>
+      <w:r>
+        <w:rPr>
+          <w:lang w:val="en-US"/>
+        </w:rPr>
+        <w:t xml:space="preserve"> et al. 2013).</w:t>
       </w:r>
     </w:p>
     <w:p>
@@ -437,6 +561,7 @@
         </w:rPr>
         <w:t xml:space="preserve">What comes to ICT confidence then situation is </w:t>
       </w:r>
+      <w:proofErr w:type="gramStart"/>
       <w:r>
         <w:rPr>
           <w:lang w:val="en-US"/>
@@ -449,6 +574,7 @@
         </w:rPr>
         <w:t>.</w:t>
       </w:r>
+      <w:proofErr w:type="gramEnd"/>
     </w:p>
     <w:p>
       <w:pPr>
@@ -504,8 +630,19 @@
           <w:szCs w:val="20"/>
           <w:lang w:val="en-US"/>
         </w:rPr>
-        <w:t>in their own ICT competences, their opinion about the relevance of ICT forT&amp;L</w:t>
-      </w:r>
+        <w:t xml:space="preserve">in their own ICT competences, their opinion about the relevance of ICT </w:t>
+      </w:r>
+      <w:proofErr w:type="spellStart"/>
+      <w:r>
+        <w:rPr>
+          <w:rFonts w:ascii="Plantin" w:hAnsi="Plantin" w:cs="Plantin"/>
+          <w:sz w:val="20"/>
+          <w:szCs w:val="20"/>
+          <w:lang w:val="en-US"/>
+        </w:rPr>
+        <w:t>forT&amp;L</w:t>
+      </w:r>
+      <w:proofErr w:type="spellEnd"/>
     </w:p>
     <w:p>
       <w:pPr>
@@ -616,7 +753,27 @@
           <w:szCs w:val="20"/>
           <w:lang w:val="en-US"/>
         </w:rPr>
-        <w:t>the Internet safely and responsibly, with positive opinions about ICT use forT&amp;L,</w:t>
+        <w:t xml:space="preserve">the Internet safely and responsibly, with positive opinions about ICT use </w:t>
+      </w:r>
+      <w:proofErr w:type="spellStart"/>
+      <w:r>
+        <w:rPr>
+          <w:rFonts w:ascii="Plantin" w:hAnsi="Plantin" w:cs="Plantin"/>
+          <w:sz w:val="20"/>
+          <w:szCs w:val="20"/>
+          <w:lang w:val="en-US"/>
+        </w:rPr>
+        <w:t>forT&amp;L</w:t>
+      </w:r>
+      <w:proofErr w:type="spellEnd"/>
+      <w:r>
+        <w:rPr>
+          <w:rFonts w:ascii="Plantin" w:hAnsi="Plantin" w:cs="Plantin"/>
+          <w:sz w:val="20"/>
+          <w:szCs w:val="20"/>
+          <w:lang w:val="en-US"/>
+        </w:rPr>
+        <w:t>,</w:t>
       </w:r>
     </w:p>
     <w:p>
@@ -657,6 +814,8 @@
           <w:lang w:val="en-US"/>
         </w:rPr>
       </w:pPr>
+      <w:proofErr w:type="spellStart"/>
+      <w:proofErr w:type="gramStart"/>
       <w:r>
         <w:rPr>
           <w:rFonts w:ascii="Plantin" w:hAnsi="Plantin" w:cs="Plantin"/>
@@ -664,7 +823,18 @@
           <w:szCs w:val="20"/>
           <w:lang w:val="en-US"/>
         </w:rPr>
-        <w:t xml:space="preserve">school.These teachers are defined in the </w:t>
+        <w:t>school.These</w:t>
+      </w:r>
+      <w:proofErr w:type="spellEnd"/>
+      <w:proofErr w:type="gramEnd"/>
+      <w:r>
+        <w:rPr>
+          <w:rFonts w:ascii="Plantin" w:hAnsi="Plantin" w:cs="Plantin"/>
+          <w:sz w:val="20"/>
+          <w:szCs w:val="20"/>
+          <w:lang w:val="en-US"/>
+        </w:rPr>
+        <w:t xml:space="preserve"> teachers are defined in the </w:t>
       </w:r>
       <w:r>
         <w:rPr>
@@ -968,7 +1138,21 @@
         <w:rPr>
           <w:lang w:val="en-US"/>
         </w:rPr>
-        <w:t>(Wastiau et al. 2013).</w:t>
+        <w:t>(</w:t>
+      </w:r>
+      <w:proofErr w:type="spellStart"/>
+      <w:r>
+        <w:rPr>
+          <w:lang w:val="en-US"/>
+        </w:rPr>
+        <w:t>Wastiau</w:t>
+      </w:r>
+      <w:proofErr w:type="spellEnd"/>
+      <w:r>
+        <w:rPr>
+          <w:lang w:val="en-US"/>
+        </w:rPr>
+        <w:t xml:space="preserve"> et al. 2013).</w:t>
       </w:r>
     </w:p>
     <w:p>
@@ -1110,7 +1294,35 @@
         <w:rPr>
           <w:lang w:val="en-US"/>
         </w:rPr>
-        <w:t xml:space="preserve">One of requirements for Almerin PLE is that it should be applicable to any mobile device what theoretically can create appropriate ICT environment constructed by student and teachers own devices. The service should be provided for any pupils equally despite of whether he/she has own mobile device or not that is why it is necessary that school initialy provide everything necessary for pupils to be able to use new PLE. </w:t>
+        <w:t xml:space="preserve">One of requirements for </w:t>
+      </w:r>
+      <w:proofErr w:type="spellStart"/>
+      <w:r>
+        <w:rPr>
+          <w:lang w:val="en-US"/>
+        </w:rPr>
+        <w:t>Almerin</w:t>
+      </w:r>
+      <w:proofErr w:type="spellEnd"/>
+      <w:r>
+        <w:rPr>
+          <w:lang w:val="en-US"/>
+        </w:rPr>
+        <w:t xml:space="preserve"> PLE is that it should be applicable to any mobile device what theoretically can create appropriate ICT environment constructed by student and teachers own devices. The service should be provided for any pupils equally despite of whether he/she has own mobile device or not that is why it is necessary that school </w:t>
+      </w:r>
+      <w:proofErr w:type="spellStart"/>
+      <w:r>
+        <w:rPr>
+          <w:lang w:val="en-US"/>
+        </w:rPr>
+        <w:t>initialy</w:t>
+      </w:r>
+      <w:proofErr w:type="spellEnd"/>
+      <w:r>
+        <w:rPr>
+          <w:lang w:val="en-US"/>
+        </w:rPr>
+        <w:t xml:space="preserve"> provide everything necessary for pupils to be able to use new PLE. </w:t>
       </w:r>
     </w:p>
     <w:p>
@@ -1157,6 +1369,7 @@
         </w:rPr>
         <w:t xml:space="preserve"> are systems that help learners take control of and manage their own learning. </w:t>
       </w:r>
+      <w:proofErr w:type="spellStart"/>
       <w:r>
         <w:rPr>
           <w:rFonts w:ascii="Arial" w:eastAsia="Times New Roman" w:hAnsi="Arial" w:cs="Arial"/>
@@ -1166,7 +1379,163 @@
           <w:highlight w:val="lightGray"/>
           <w:lang w:eastAsia="ru-RU"/>
         </w:rPr>
-        <w:t>This includes providing support for learners to:</w:t>
+        <w:t>This</w:t>
+      </w:r>
+      <w:proofErr w:type="spellEnd"/>
+      <w:r>
+        <w:rPr>
+          <w:rFonts w:ascii="Arial" w:eastAsia="Times New Roman" w:hAnsi="Arial" w:cs="Arial"/>
+          <w:color w:val="666666"/>
+          <w:sz w:val="21"/>
+          <w:szCs w:val="21"/>
+          <w:highlight w:val="lightGray"/>
+          <w:lang w:eastAsia="ru-RU"/>
+        </w:rPr>
+        <w:t xml:space="preserve"> </w:t>
+      </w:r>
+      <w:proofErr w:type="spellStart"/>
+      <w:r>
+        <w:rPr>
+          <w:rFonts w:ascii="Arial" w:eastAsia="Times New Roman" w:hAnsi="Arial" w:cs="Arial"/>
+          <w:color w:val="666666"/>
+          <w:sz w:val="21"/>
+          <w:szCs w:val="21"/>
+          <w:highlight w:val="lightGray"/>
+          <w:lang w:eastAsia="ru-RU"/>
+        </w:rPr>
+        <w:t>includes</w:t>
+      </w:r>
+      <w:proofErr w:type="spellEnd"/>
+      <w:r>
+        <w:rPr>
+          <w:rFonts w:ascii="Arial" w:eastAsia="Times New Roman" w:hAnsi="Arial" w:cs="Arial"/>
+          <w:color w:val="666666"/>
+          <w:sz w:val="21"/>
+          <w:szCs w:val="21"/>
+          <w:highlight w:val="lightGray"/>
+          <w:lang w:eastAsia="ru-RU"/>
+        </w:rPr>
+        <w:t xml:space="preserve"> </w:t>
+      </w:r>
+      <w:proofErr w:type="spellStart"/>
+      <w:r>
+        <w:rPr>
+          <w:rFonts w:ascii="Arial" w:eastAsia="Times New Roman" w:hAnsi="Arial" w:cs="Arial"/>
+          <w:color w:val="666666"/>
+          <w:sz w:val="21"/>
+          <w:szCs w:val="21"/>
+          <w:highlight w:val="lightGray"/>
+          <w:lang w:eastAsia="ru-RU"/>
+        </w:rPr>
+        <w:t>providing</w:t>
+      </w:r>
+      <w:proofErr w:type="spellEnd"/>
+      <w:r>
+        <w:rPr>
+          <w:rFonts w:ascii="Arial" w:eastAsia="Times New Roman" w:hAnsi="Arial" w:cs="Arial"/>
+          <w:color w:val="666666"/>
+          <w:sz w:val="21"/>
+          <w:szCs w:val="21"/>
+          <w:highlight w:val="lightGray"/>
+          <w:lang w:eastAsia="ru-RU"/>
+        </w:rPr>
+        <w:t xml:space="preserve"> </w:t>
+      </w:r>
+      <w:proofErr w:type="spellStart"/>
+      <w:r>
+        <w:rPr>
+          <w:rFonts w:ascii="Arial" w:eastAsia="Times New Roman" w:hAnsi="Arial" w:cs="Arial"/>
+          <w:color w:val="666666"/>
+          <w:sz w:val="21"/>
+          <w:szCs w:val="21"/>
+          <w:highlight w:val="lightGray"/>
+          <w:lang w:eastAsia="ru-RU"/>
+        </w:rPr>
+        <w:t>support</w:t>
+      </w:r>
+      <w:proofErr w:type="spellEnd"/>
+      <w:r>
+        <w:rPr>
+          <w:rFonts w:ascii="Arial" w:eastAsia="Times New Roman" w:hAnsi="Arial" w:cs="Arial"/>
+          <w:color w:val="666666"/>
+          <w:sz w:val="21"/>
+          <w:szCs w:val="21"/>
+          <w:highlight w:val="lightGray"/>
+          <w:lang w:eastAsia="ru-RU"/>
+        </w:rPr>
+        <w:t xml:space="preserve"> </w:t>
+      </w:r>
+      <w:proofErr w:type="spellStart"/>
+      <w:r>
+        <w:rPr>
+          <w:rFonts w:ascii="Arial" w:eastAsia="Times New Roman" w:hAnsi="Arial" w:cs="Arial"/>
+          <w:color w:val="666666"/>
+          <w:sz w:val="21"/>
+          <w:szCs w:val="21"/>
+          <w:highlight w:val="lightGray"/>
+          <w:lang w:eastAsia="ru-RU"/>
+        </w:rPr>
+        <w:t>for</w:t>
+      </w:r>
+      <w:proofErr w:type="spellEnd"/>
+      <w:r>
+        <w:rPr>
+          <w:rFonts w:ascii="Arial" w:eastAsia="Times New Roman" w:hAnsi="Arial" w:cs="Arial"/>
+          <w:color w:val="666666"/>
+          <w:sz w:val="21"/>
+          <w:szCs w:val="21"/>
+          <w:highlight w:val="lightGray"/>
+          <w:lang w:eastAsia="ru-RU"/>
+        </w:rPr>
+        <w:t xml:space="preserve"> </w:t>
+      </w:r>
+      <w:proofErr w:type="spellStart"/>
+      <w:r>
+        <w:rPr>
+          <w:rFonts w:ascii="Arial" w:eastAsia="Times New Roman" w:hAnsi="Arial" w:cs="Arial"/>
+          <w:color w:val="666666"/>
+          <w:sz w:val="21"/>
+          <w:szCs w:val="21"/>
+          <w:highlight w:val="lightGray"/>
+          <w:lang w:eastAsia="ru-RU"/>
+        </w:rPr>
+        <w:t>learners</w:t>
+      </w:r>
+      <w:proofErr w:type="spellEnd"/>
+      <w:r>
+        <w:rPr>
+          <w:rFonts w:ascii="Arial" w:eastAsia="Times New Roman" w:hAnsi="Arial" w:cs="Arial"/>
+          <w:color w:val="666666"/>
+          <w:sz w:val="21"/>
+          <w:szCs w:val="21"/>
+          <w:highlight w:val="lightGray"/>
+          <w:lang w:eastAsia="ru-RU"/>
+        </w:rPr>
+        <w:t xml:space="preserve"> </w:t>
+      </w:r>
+      <w:proofErr w:type="spellStart"/>
+      <w:r>
+        <w:rPr>
+          <w:rFonts w:ascii="Arial" w:eastAsia="Times New Roman" w:hAnsi="Arial" w:cs="Arial"/>
+          <w:color w:val="666666"/>
+          <w:sz w:val="21"/>
+          <w:szCs w:val="21"/>
+          <w:highlight w:val="lightGray"/>
+          <w:lang w:eastAsia="ru-RU"/>
+        </w:rPr>
+        <w:t>to</w:t>
+      </w:r>
+      <w:proofErr w:type="spellEnd"/>
+      <w:r>
+        <w:rPr>
+          <w:rFonts w:ascii="Arial" w:eastAsia="Times New Roman" w:hAnsi="Arial" w:cs="Arial"/>
+          <w:color w:val="666666"/>
+          <w:sz w:val="21"/>
+          <w:szCs w:val="21"/>
+          <w:highlight w:val="lightGray"/>
+          <w:lang w:eastAsia="ru-RU"/>
+        </w:rPr>
+        <w:t>:</w:t>
       </w:r>
     </w:p>
     <w:p>
@@ -1194,7 +1563,31 @@
           <w:highlight w:val="lightGray"/>
           <w:lang w:val="en-US" w:eastAsia="ru-RU"/>
         </w:rPr>
-        <w:t>set their own learning goals ( with support of their teachers)</w:t>
+        <w:t xml:space="preserve">set their own learning goals </w:t>
+      </w:r>
+      <w:proofErr w:type="gramStart"/>
+      <w:r>
+        <w:rPr>
+          <w:rFonts w:ascii="Arial" w:eastAsia="Times New Roman" w:hAnsi="Arial" w:cs="Arial"/>
+          <w:color w:val="666666"/>
+          <w:sz w:val="21"/>
+          <w:szCs w:val="21"/>
+          <w:highlight w:val="lightGray"/>
+          <w:lang w:val="en-US" w:eastAsia="ru-RU"/>
+        </w:rPr>
+        <w:t>( with</w:t>
+      </w:r>
+      <w:proofErr w:type="gramEnd"/>
+      <w:r>
+        <w:rPr>
+          <w:rFonts w:ascii="Arial" w:eastAsia="Times New Roman" w:hAnsi="Arial" w:cs="Arial"/>
+          <w:color w:val="666666"/>
+          <w:sz w:val="21"/>
+          <w:szCs w:val="21"/>
+          <w:highlight w:val="lightGray"/>
+          <w:lang w:val="en-US" w:eastAsia="ru-RU"/>
+        </w:rPr>
+        <w:t xml:space="preserve"> support of their teachers)</w:t>
       </w:r>
     </w:p>
     <w:p>
@@ -1800,13 +2193,50 @@
           <w:rStyle w:val="a5"/>
           <w:lang w:val="en-US"/>
         </w:rPr>
-        <w:t>student centred</w:t>
-      </w:r>
-      <w:r>
-        <w:rPr>
-          <w:lang w:val="en-US"/>
-        </w:rPr>
-        <w:t xml:space="preserve"> learning where all students have access to devices, digital content and software in a personalised way. Research indicates that interactive classrooms need the support of ICT personal learning environments in order to provide participatory learning in a student centric way. By marrying the principles of personalised learning with the tools of technology some educators believe that they have the chance to create the kind of customized learning environment that can finally break schools out of industrial age model of education to bring the true 21st century school reform.</w:t>
+        <w:t xml:space="preserve">student </w:t>
+      </w:r>
+      <w:proofErr w:type="spellStart"/>
+      <w:r>
+        <w:rPr>
+          <w:rStyle w:val="a5"/>
+          <w:lang w:val="en-US"/>
+        </w:rPr>
+        <w:t>centred</w:t>
+      </w:r>
+      <w:proofErr w:type="spellEnd"/>
+      <w:r>
+        <w:rPr>
+          <w:lang w:val="en-US"/>
+        </w:rPr>
+        <w:t xml:space="preserve"> learning where all students have access to devices, digital content and software in a </w:t>
+      </w:r>
+      <w:proofErr w:type="spellStart"/>
+      <w:r>
+        <w:rPr>
+          <w:lang w:val="en-US"/>
+        </w:rPr>
+        <w:t>personalised</w:t>
+      </w:r>
+      <w:proofErr w:type="spellEnd"/>
+      <w:r>
+        <w:rPr>
+          <w:lang w:val="en-US"/>
+        </w:rPr>
+        <w:t xml:space="preserve"> way. Research indicates that interactive classrooms need the support of ICT personal learning environments in order to provide participatory learning in a student centric way. By marrying the principles of </w:t>
+      </w:r>
+      <w:proofErr w:type="spellStart"/>
+      <w:r>
+        <w:rPr>
+          <w:lang w:val="en-US"/>
+        </w:rPr>
+        <w:t>personalised</w:t>
+      </w:r>
+      <w:proofErr w:type="spellEnd"/>
+      <w:r>
+        <w:rPr>
+          <w:lang w:val="en-US"/>
+        </w:rPr>
+        <w:t xml:space="preserve"> learning with the tools of technology some educators believe that they have the chance to create the kind of customized learning environment that can finally break schools out of industrial age model of education to bring the true 21st century school reform.</w:t>
       </w:r>
     </w:p>
     <w:p>
@@ -1895,7 +2325,73 @@
           <w:highlight w:val="lightGray"/>
           <w:lang w:val="en-US"/>
         </w:rPr>
-        <w:t>to be ‘student centred’, self directed and self regulated has long been a pursuit of</w:t>
+        <w:t xml:space="preserve">to be ‘student </w:t>
+      </w:r>
+      <w:proofErr w:type="spellStart"/>
+      <w:r>
+        <w:rPr>
+          <w:rFonts w:ascii="Palatino-Roman" w:hAnsi="Palatino-Roman" w:cs="Palatino-Roman"/>
+          <w:sz w:val="20"/>
+          <w:szCs w:val="20"/>
+          <w:highlight w:val="lightGray"/>
+          <w:lang w:val="en-US"/>
+        </w:rPr>
+        <w:t>centred</w:t>
+      </w:r>
+      <w:proofErr w:type="spellEnd"/>
+      <w:r>
+        <w:rPr>
+          <w:rFonts w:ascii="Palatino-Roman" w:hAnsi="Palatino-Roman" w:cs="Palatino-Roman"/>
+          <w:sz w:val="20"/>
+          <w:szCs w:val="20"/>
+          <w:highlight w:val="lightGray"/>
+          <w:lang w:val="en-US"/>
+        </w:rPr>
+        <w:t xml:space="preserve">’, </w:t>
+      </w:r>
+      <w:proofErr w:type="spellStart"/>
+      <w:r>
+        <w:rPr>
+          <w:rFonts w:ascii="Palatino-Roman" w:hAnsi="Palatino-Roman" w:cs="Palatino-Roman"/>
+          <w:sz w:val="20"/>
+          <w:szCs w:val="20"/>
+          <w:highlight w:val="lightGray"/>
+          <w:lang w:val="en-US"/>
+        </w:rPr>
+        <w:t>self directed</w:t>
+      </w:r>
+      <w:proofErr w:type="spellEnd"/>
+      <w:r>
+        <w:rPr>
+          <w:rFonts w:ascii="Palatino-Roman" w:hAnsi="Palatino-Roman" w:cs="Palatino-Roman"/>
+          <w:sz w:val="20"/>
+          <w:szCs w:val="20"/>
+          <w:highlight w:val="lightGray"/>
+          <w:lang w:val="en-US"/>
+        </w:rPr>
+        <w:t xml:space="preserve"> and </w:t>
+      </w:r>
+      <w:proofErr w:type="spellStart"/>
+      <w:r>
+        <w:rPr>
+          <w:rFonts w:ascii="Palatino-Roman" w:hAnsi="Palatino-Roman" w:cs="Palatino-Roman"/>
+          <w:sz w:val="20"/>
+          <w:szCs w:val="20"/>
+          <w:highlight w:val="lightGray"/>
+          <w:lang w:val="en-US"/>
+        </w:rPr>
+        <w:t>self regulated</w:t>
+      </w:r>
+      <w:proofErr w:type="spellEnd"/>
+      <w:r>
+        <w:rPr>
+          <w:rFonts w:ascii="Palatino-Roman" w:hAnsi="Palatino-Roman" w:cs="Palatino-Roman"/>
+          <w:sz w:val="20"/>
+          <w:szCs w:val="20"/>
+          <w:highlight w:val="lightGray"/>
+          <w:lang w:val="en-US"/>
+        </w:rPr>
+        <w:t xml:space="preserve"> has long been a pursuit of</w:t>
       </w:r>
     </w:p>
     <w:p>
@@ -1945,7 +2441,29 @@
           <w:highlight w:val="lightGray"/>
           <w:lang w:val="en-US"/>
         </w:rPr>
-        <w:t>Grant, Sayers &amp; Facer, 2006; Bryant, 2007; Minocha, 2009; CLEX, 2009), USA (see New</w:t>
+        <w:t xml:space="preserve">Grant, Sayers &amp; Facer, 2006; Bryant, 2007; </w:t>
+      </w:r>
+      <w:proofErr w:type="spellStart"/>
+      <w:r>
+        <w:rPr>
+          <w:rFonts w:ascii="Palatino-Roman" w:hAnsi="Palatino-Roman" w:cs="Palatino-Roman"/>
+          <w:sz w:val="20"/>
+          <w:szCs w:val="20"/>
+          <w:highlight w:val="lightGray"/>
+          <w:lang w:val="en-US"/>
+        </w:rPr>
+        <w:t>Minocha</w:t>
+      </w:r>
+      <w:proofErr w:type="spellEnd"/>
+      <w:r>
+        <w:rPr>
+          <w:rFonts w:ascii="Palatino-Roman" w:hAnsi="Palatino-Roman" w:cs="Palatino-Roman"/>
+          <w:sz w:val="20"/>
+          <w:szCs w:val="20"/>
+          <w:highlight w:val="lightGray"/>
+          <w:lang w:val="en-US"/>
+        </w:rPr>
+        <w:t>, 2009; CLEX, 2009), USA (see New</w:t>
       </w:r>
     </w:p>
     <w:p>
@@ -1970,7 +2488,29 @@
           <w:highlight w:val="lightGray"/>
           <w:lang w:val="en-US"/>
         </w:rPr>
-        <w:t>Media Consortium, 2006, 2007, 2008, 2009; Salaway, Caruso &amp; Nelson, 2008) and</w:t>
+        <w:t xml:space="preserve">Media Consortium, 2006, 2007, 2008, 2009; </w:t>
+      </w:r>
+      <w:proofErr w:type="spellStart"/>
+      <w:r>
+        <w:rPr>
+          <w:rFonts w:ascii="Palatino-Roman" w:hAnsi="Palatino-Roman" w:cs="Palatino-Roman"/>
+          <w:sz w:val="20"/>
+          <w:szCs w:val="20"/>
+          <w:highlight w:val="lightGray"/>
+          <w:lang w:val="en-US"/>
+        </w:rPr>
+        <w:t>Salaway</w:t>
+      </w:r>
+      <w:proofErr w:type="spellEnd"/>
+      <w:r>
+        <w:rPr>
+          <w:rFonts w:ascii="Palatino-Roman" w:hAnsi="Palatino-Roman" w:cs="Palatino-Roman"/>
+          <w:sz w:val="20"/>
+          <w:szCs w:val="20"/>
+          <w:highlight w:val="lightGray"/>
+          <w:lang w:val="en-US"/>
+        </w:rPr>
+        <w:t>, Caruso &amp; Nelson, 2008) and</w:t>
       </w:r>
     </w:p>
     <w:p>
@@ -2120,7 +2660,29 @@
           <w:highlight w:val="lightGray"/>
           <w:lang w:val="en-US"/>
         </w:rPr>
-        <w:t>fully capitalise on the potential of social media that enable participation in global</w:t>
+        <w:t xml:space="preserve">fully </w:t>
+      </w:r>
+      <w:proofErr w:type="spellStart"/>
+      <w:r>
+        <w:rPr>
+          <w:rFonts w:ascii="Palatino-Roman" w:hAnsi="Palatino-Roman" w:cs="Palatino-Roman"/>
+          <w:sz w:val="20"/>
+          <w:szCs w:val="20"/>
+          <w:highlight w:val="lightGray"/>
+          <w:lang w:val="en-US"/>
+        </w:rPr>
+        <w:t>capitalise</w:t>
+      </w:r>
+      <w:proofErr w:type="spellEnd"/>
+      <w:r>
+        <w:rPr>
+          <w:rFonts w:ascii="Palatino-Roman" w:hAnsi="Palatino-Roman" w:cs="Palatino-Roman"/>
+          <w:sz w:val="20"/>
+          <w:szCs w:val="20"/>
+          <w:highlight w:val="lightGray"/>
+          <w:lang w:val="en-US"/>
+        </w:rPr>
+        <w:t xml:space="preserve"> on the potential of social media that enable participation in global</w:t>
       </w:r>
     </w:p>
     <w:p>
@@ -2215,8 +2777,9 @@
           <w:highlight w:val="lightGray"/>
           <w:lang w:val="en-US"/>
         </w:rPr>
-        <w:t>learning, informal learning and self directed learning.</w:t>
-      </w:r>
+        <w:t xml:space="preserve">learning, informal learning and </w:t>
+      </w:r>
+      <w:proofErr w:type="spellStart"/>
       <w:r>
         <w:rPr>
           <w:rFonts w:ascii="Palatino-Roman" w:hAnsi="Palatino-Roman" w:cs="Palatino-Roman"/>
@@ -2225,14 +2788,48 @@
           <w:highlight w:val="lightGray"/>
           <w:lang w:val="en-US"/>
         </w:rPr>
+        <w:t>self directed</w:t>
+      </w:r>
+      <w:proofErr w:type="spellEnd"/>
+      <w:r>
+        <w:rPr>
+          <w:rFonts w:ascii="Palatino-Roman" w:hAnsi="Palatino-Roman" w:cs="Palatino-Roman"/>
+          <w:sz w:val="20"/>
+          <w:szCs w:val="20"/>
+          <w:highlight w:val="lightGray"/>
+          <w:lang w:val="en-US"/>
+        </w:rPr>
+        <w:t xml:space="preserve"> </w:t>
+      </w:r>
+      <w:proofErr w:type="gramStart"/>
+      <w:r>
+        <w:rPr>
+          <w:rFonts w:ascii="Palatino-Roman" w:hAnsi="Palatino-Roman" w:cs="Palatino-Roman"/>
+          <w:sz w:val="20"/>
+          <w:szCs w:val="20"/>
+          <w:highlight w:val="lightGray"/>
+          <w:lang w:val="en-US"/>
+        </w:rPr>
+        <w:t>learning.</w:t>
+      </w:r>
+      <w:r>
+        <w:rPr>
+          <w:rFonts w:ascii="Palatino-Roman" w:hAnsi="Palatino-Roman" w:cs="Palatino-Roman"/>
+          <w:sz w:val="20"/>
+          <w:szCs w:val="20"/>
+          <w:highlight w:val="lightGray"/>
+          <w:lang w:val="en-US"/>
+        </w:rPr>
         <w:t>(</w:t>
       </w:r>
+      <w:proofErr w:type="gramEnd"/>
       <w:r>
         <w:rPr>
           <w:lang w:val="en-US"/>
         </w:rPr>
         <w:t xml:space="preserve"> </w:t>
       </w:r>
+      <w:proofErr w:type="spellStart"/>
       <w:r>
         <w:rPr>
           <w:lang w:val="fi-FI"/>
@@ -2243,7 +2840,14 @@
         <w:rPr>
           <w:lang w:val="fi-FI"/>
         </w:rPr>
-        <w:t>lin, C., &amp; Lee, M. J. W. (2010)</w:t>
+        <w:t>lin</w:t>
+      </w:r>
+      <w:proofErr w:type="spellEnd"/>
+      <w:r>
+        <w:rPr>
+          <w:lang w:val="fi-FI"/>
+        </w:rPr>
+        <w:t>, C., &amp; Lee, M. J. W. (2010)</w:t>
       </w:r>
       <w:r>
         <w:rPr>
@@ -2277,7 +2881,23 @@
           <w:highlight w:val="lightGray"/>
           <w:lang w:val="en-US"/>
         </w:rPr>
-        <w:t>Learning on demand is becoming a type of lifestyle in modern society (McLoughlin &amp; Lee, 2007). Learners constantly seek information to address a problem at work, school, or to just satisfy a curiosity. To do so, they take advantage of digital and networked technologies not only to seek information, but also to share information</w:t>
+        <w:t>Learning on demand is becoming a type of lifestyle in modern society (</w:t>
+      </w:r>
+      <w:proofErr w:type="spellStart"/>
+      <w:r>
+        <w:rPr>
+          <w:highlight w:val="lightGray"/>
+          <w:lang w:val="en-US"/>
+        </w:rPr>
+        <w:t>McLoughlin</w:t>
+      </w:r>
+      <w:proofErr w:type="spellEnd"/>
+      <w:r>
+        <w:rPr>
+          <w:highlight w:val="lightGray"/>
+          <w:lang w:val="en-US"/>
+        </w:rPr>
+        <w:t xml:space="preserve"> &amp; Lee, 2007). Learners constantly seek information to address a problem at work, school, or to just satisfy a curiosity. To do so, they take advantage of digital and networked technologies not only to seek information, but also to share information</w:t>
       </w:r>
       <w:r>
         <w:rPr>
@@ -2291,7 +2911,55 @@
           <w:highlight w:val="lightGray"/>
           <w:lang w:val="en-US"/>
         </w:rPr>
-        <w:t>Thus, learners should not be considered as passive information consumers; rather, they are active co-producers of content. Additionally, learning in the context of social media has become highly self-motivated, autonomous, and informal, as well as an integral part of the college experience (McGloughlin &amp; Lee, 2010; Smith, Salaway, &amp; Caruso, 2009; Solomon &amp; Schrum, 2007).</w:t>
+        <w:t>Thus, learners should not be considered as passive information consumers; rather, they are active co-producers of content. Additionally, learning in the context of social media has become highly self-motivated, autonomous, and informal, as well as an integral part of the college experience (</w:t>
+      </w:r>
+      <w:proofErr w:type="spellStart"/>
+      <w:r>
+        <w:rPr>
+          <w:highlight w:val="lightGray"/>
+          <w:lang w:val="en-US"/>
+        </w:rPr>
+        <w:t>McGloughlin</w:t>
+      </w:r>
+      <w:proofErr w:type="spellEnd"/>
+      <w:r>
+        <w:rPr>
+          <w:highlight w:val="lightGray"/>
+          <w:lang w:val="en-US"/>
+        </w:rPr>
+        <w:t xml:space="preserve"> &amp; Lee, 2010; Smith, </w:t>
+      </w:r>
+      <w:proofErr w:type="spellStart"/>
+      <w:r>
+        <w:rPr>
+          <w:highlight w:val="lightGray"/>
+          <w:lang w:val="en-US"/>
+        </w:rPr>
+        <w:t>Salaway</w:t>
+      </w:r>
+      <w:proofErr w:type="spellEnd"/>
+      <w:r>
+        <w:rPr>
+          <w:highlight w:val="lightGray"/>
+          <w:lang w:val="en-US"/>
+        </w:rPr>
+        <w:t xml:space="preserve">, &amp; Caruso, 2009; Solomon &amp; </w:t>
+      </w:r>
+      <w:proofErr w:type="spellStart"/>
+      <w:r>
+        <w:rPr>
+          <w:highlight w:val="lightGray"/>
+          <w:lang w:val="en-US"/>
+        </w:rPr>
+        <w:t>Schrum</w:t>
+      </w:r>
+      <w:proofErr w:type="spellEnd"/>
+      <w:r>
+        <w:rPr>
+          <w:highlight w:val="lightGray"/>
+          <w:lang w:val="en-US"/>
+        </w:rPr>
+        <w:t>, 2007).</w:t>
       </w:r>
       <w:r>
         <w:rPr>
@@ -2309,6 +2977,7 @@
         </w:rPr>
         <w:t>(</w:t>
       </w:r>
+      <w:proofErr w:type="spellStart"/>
       <w:r>
         <w:rPr>
           <w:rFonts w:ascii="Arial" w:hAnsi="Arial" w:cs="Arial"/>
@@ -2320,16 +2989,73 @@
           <w:shd w:val="clear" w:color="auto" w:fill="FFFFFF"/>
           <w:lang w:val="en-US"/>
         </w:rPr>
-        <w:t xml:space="preserve">Dabbagh &amp; Kitsantas, 2012 </w:t>
-      </w:r>
-      <w:r>
-        <w:rPr>
+        <w:t>Dabbagh</w:t>
+      </w:r>
+      <w:proofErr w:type="spellEnd"/>
+      <w:r>
+        <w:rPr>
+          <w:rFonts w:ascii="Arial" w:hAnsi="Arial" w:cs="Arial"/>
           <w:b/>
+          <w:color w:val="222222"/>
+          <w:sz w:val="20"/>
+          <w:szCs w:val="20"/>
+          <w:highlight w:val="lightGray"/>
+          <w:shd w:val="clear" w:color="auto" w:fill="FFFFFF"/>
+          <w:lang w:val="en-US"/>
+        </w:rPr>
+        <w:t xml:space="preserve"> &amp; </w:t>
+      </w:r>
+      <w:proofErr w:type="spellStart"/>
+      <w:r>
+        <w:rPr>
+          <w:rFonts w:ascii="Arial" w:hAnsi="Arial" w:cs="Arial"/>
+          <w:b/>
+          <w:color w:val="222222"/>
+          <w:sz w:val="20"/>
+          <w:szCs w:val="20"/>
+          <w:highlight w:val="lightGray"/>
+          <w:shd w:val="clear" w:color="auto" w:fill="FFFFFF"/>
+          <w:lang w:val="en-US"/>
+        </w:rPr>
+        <w:t>Kitsantas</w:t>
+      </w:r>
+      <w:proofErr w:type="spellEnd"/>
+      <w:r>
+        <w:rPr>
+          <w:rFonts w:ascii="Arial" w:hAnsi="Arial" w:cs="Arial"/>
+          <w:b/>
+          <w:color w:val="222222"/>
+          <w:sz w:val="20"/>
+          <w:szCs w:val="20"/>
+          <w:highlight w:val="lightGray"/>
+          <w:shd w:val="clear" w:color="auto" w:fill="FFFFFF"/>
+          <w:lang w:val="en-US"/>
+        </w:rPr>
+        <w:t xml:space="preserve">, </w:t>
+      </w:r>
+      <w:proofErr w:type="gramStart"/>
+      <w:r>
+        <w:rPr>
+          <w:rFonts w:ascii="Arial" w:hAnsi="Arial" w:cs="Arial"/>
+          <w:b/>
+          <w:color w:val="222222"/>
+          <w:sz w:val="20"/>
+          <w:szCs w:val="20"/>
+          <w:highlight w:val="lightGray"/>
+          <w:shd w:val="clear" w:color="auto" w:fill="FFFFFF"/>
+          <w:lang w:val="en-US"/>
+        </w:rPr>
+        <w:t xml:space="preserve">2012 </w:t>
+      </w:r>
+      <w:r>
+        <w:rPr>
+          <w:b/>
           <w:highlight w:val="lightGray"/>
           <w:lang w:val="en-US"/>
         </w:rPr>
         <w:t>)</w:t>
       </w:r>
+      <w:proofErr w:type="gramEnd"/>
       <w:r>
         <w:rPr>
           <w:highlight w:val="lightGray"/>
@@ -2409,8 +3135,9 @@
           <w:highlight w:val="lightGray"/>
           <w:lang w:val="en-US"/>
         </w:rPr>
-        <w:t>student centred</w:t>
-      </w:r>
+        <w:t xml:space="preserve">student </w:t>
+      </w:r>
+      <w:proofErr w:type="spellStart"/>
       <w:r>
         <w:rPr>
           <w:b/>
@@ -2418,6 +3145,16 @@
           <w:highlight w:val="lightGray"/>
           <w:lang w:val="en-US"/>
         </w:rPr>
+        <w:t>centred</w:t>
+      </w:r>
+      <w:proofErr w:type="spellEnd"/>
+      <w:r>
+        <w:rPr>
+          <w:b/>
+          <w:bCs/>
+          <w:highlight w:val="lightGray"/>
+          <w:lang w:val="en-US"/>
+        </w:rPr>
         <w:t xml:space="preserve"> </w:t>
       </w:r>
       <w:r>
@@ -2425,7 +3162,23 @@
           <w:highlight w:val="lightGray"/>
           <w:lang w:val="en-US"/>
         </w:rPr>
-        <w:t>learning where all students have access to devices, digital content and software in a personalised way.</w:t>
+        <w:t xml:space="preserve">learning where all students have access to devices, digital content and software in a </w:t>
+      </w:r>
+      <w:proofErr w:type="spellStart"/>
+      <w:r>
+        <w:rPr>
+          <w:highlight w:val="lightGray"/>
+          <w:lang w:val="en-US"/>
+        </w:rPr>
+        <w:t>personalised</w:t>
+      </w:r>
+      <w:proofErr w:type="spellEnd"/>
+      <w:r>
+        <w:rPr>
+          <w:highlight w:val="lightGray"/>
+          <w:lang w:val="en-US"/>
+        </w:rPr>
+        <w:t xml:space="preserve"> way.</w:t>
       </w:r>
       <w:r>
         <w:rPr>
@@ -2476,7 +3229,87 @@
           <w:highlight w:val="lightGray"/>
           <w:lang w:val="en-US"/>
         </w:rPr>
-        <w:t xml:space="preserve"> do not capitalize on the pedagogical affordances of social media for example allowing learners to manage and maintain a learning space that facilitates their own learning activities and connections to peers and social networks across time and place (McGloughlin &amp; Lee, 2010; Selwyn, 2007; Valjataga, Pata, &amp; Tammets, 2011; van Harmelen, 2006)</w:t>
+        <w:t xml:space="preserve"> do not capitalize on the pedagogical affordances of social media for example allowing learners to manage and maintain a learning space that facilitates their own learning activities and connections to peers and social networks across time and place (</w:t>
+      </w:r>
+      <w:proofErr w:type="spellStart"/>
+      <w:r>
+        <w:rPr>
+          <w:highlight w:val="lightGray"/>
+          <w:lang w:val="en-US"/>
+        </w:rPr>
+        <w:t>McGloughlin</w:t>
+      </w:r>
+      <w:proofErr w:type="spellEnd"/>
+      <w:r>
+        <w:rPr>
+          <w:highlight w:val="lightGray"/>
+          <w:lang w:val="en-US"/>
+        </w:rPr>
+        <w:t xml:space="preserve"> &amp; Lee, 2010; Selwyn, 2007; </w:t>
+      </w:r>
+      <w:proofErr w:type="spellStart"/>
+      <w:r>
+        <w:rPr>
+          <w:highlight w:val="lightGray"/>
+          <w:lang w:val="en-US"/>
+        </w:rPr>
+        <w:t>Valjataga</w:t>
+      </w:r>
+      <w:proofErr w:type="spellEnd"/>
+      <w:r>
+        <w:rPr>
+          <w:highlight w:val="lightGray"/>
+          <w:lang w:val="en-US"/>
+        </w:rPr>
+        <w:t xml:space="preserve">, </w:t>
+      </w:r>
+      <w:proofErr w:type="spellStart"/>
+      <w:r>
+        <w:rPr>
+          <w:highlight w:val="lightGray"/>
+          <w:lang w:val="en-US"/>
+        </w:rPr>
+        <w:t>Pata</w:t>
+      </w:r>
+      <w:proofErr w:type="spellEnd"/>
+      <w:r>
+        <w:rPr>
+          <w:highlight w:val="lightGray"/>
+          <w:lang w:val="en-US"/>
+        </w:rPr>
+        <w:t xml:space="preserve">, &amp; </w:t>
+      </w:r>
+      <w:proofErr w:type="spellStart"/>
+      <w:r>
+        <w:rPr>
+          <w:highlight w:val="lightGray"/>
+          <w:lang w:val="en-US"/>
+        </w:rPr>
+        <w:t>Tammets</w:t>
+      </w:r>
+      <w:proofErr w:type="spellEnd"/>
+      <w:r>
+        <w:rPr>
+          <w:highlight w:val="lightGray"/>
+          <w:lang w:val="en-US"/>
+        </w:rPr>
+        <w:t xml:space="preserve">, 2011; van </w:t>
+      </w:r>
+      <w:proofErr w:type="spellStart"/>
+      <w:r>
+        <w:rPr>
+          <w:highlight w:val="lightGray"/>
+          <w:lang w:val="en-US"/>
+        </w:rPr>
+        <w:t>Harmelen</w:t>
+      </w:r>
+      <w:proofErr w:type="spellEnd"/>
+      <w:r>
+        <w:rPr>
+          <w:highlight w:val="lightGray"/>
+          <w:lang w:val="en-US"/>
+        </w:rPr>
+        <w:t>, 2006)</w:t>
       </w:r>
       <w:r>
         <w:rPr>
@@ -2493,6 +3326,7 @@
         </w:rPr>
         <w:t>(</w:t>
       </w:r>
+      <w:proofErr w:type="spellStart"/>
       <w:r>
         <w:rPr>
           <w:rFonts w:ascii="Arial" w:hAnsi="Arial" w:cs="Arial"/>
@@ -2504,16 +3338,73 @@
           <w:shd w:val="clear" w:color="auto" w:fill="FFFFFF"/>
           <w:lang w:val="en-US"/>
         </w:rPr>
-        <w:t xml:space="preserve">Dabbagh &amp; Kitsantas, 2012 </w:t>
-      </w:r>
-      <w:r>
-        <w:rPr>
+        <w:t>Dabbagh</w:t>
+      </w:r>
+      <w:proofErr w:type="spellEnd"/>
+      <w:r>
+        <w:rPr>
+          <w:rFonts w:ascii="Arial" w:hAnsi="Arial" w:cs="Arial"/>
           <w:b/>
+          <w:color w:val="222222"/>
+          <w:sz w:val="20"/>
+          <w:szCs w:val="20"/>
+          <w:highlight w:val="lightGray"/>
+          <w:shd w:val="clear" w:color="auto" w:fill="FFFFFF"/>
+          <w:lang w:val="en-US"/>
+        </w:rPr>
+        <w:t xml:space="preserve"> &amp; </w:t>
+      </w:r>
+      <w:proofErr w:type="spellStart"/>
+      <w:r>
+        <w:rPr>
+          <w:rFonts w:ascii="Arial" w:hAnsi="Arial" w:cs="Arial"/>
+          <w:b/>
+          <w:color w:val="222222"/>
+          <w:sz w:val="20"/>
+          <w:szCs w:val="20"/>
+          <w:highlight w:val="lightGray"/>
+          <w:shd w:val="clear" w:color="auto" w:fill="FFFFFF"/>
+          <w:lang w:val="en-US"/>
+        </w:rPr>
+        <w:t>Kitsantas</w:t>
+      </w:r>
+      <w:proofErr w:type="spellEnd"/>
+      <w:r>
+        <w:rPr>
+          <w:rFonts w:ascii="Arial" w:hAnsi="Arial" w:cs="Arial"/>
+          <w:b/>
+          <w:color w:val="222222"/>
+          <w:sz w:val="20"/>
+          <w:szCs w:val="20"/>
+          <w:highlight w:val="lightGray"/>
+          <w:shd w:val="clear" w:color="auto" w:fill="FFFFFF"/>
+          <w:lang w:val="en-US"/>
+        </w:rPr>
+        <w:t xml:space="preserve">, </w:t>
+      </w:r>
+      <w:proofErr w:type="gramStart"/>
+      <w:r>
+        <w:rPr>
+          <w:rFonts w:ascii="Arial" w:hAnsi="Arial" w:cs="Arial"/>
+          <w:b/>
+          <w:color w:val="222222"/>
+          <w:sz w:val="20"/>
+          <w:szCs w:val="20"/>
+          <w:highlight w:val="lightGray"/>
+          <w:shd w:val="clear" w:color="auto" w:fill="FFFFFF"/>
+          <w:lang w:val="en-US"/>
+        </w:rPr>
+        <w:t xml:space="preserve">2012 </w:t>
+      </w:r>
+      <w:r>
+        <w:rPr>
+          <w:b/>
           <w:highlight w:val="lightGray"/>
           <w:lang w:val="en-US"/>
         </w:rPr>
         <w:t>)</w:t>
       </w:r>
+      <w:proofErr w:type="gramEnd"/>
       <w:r>
         <w:rPr>
           <w:highlight w:val="lightGray"/>
@@ -2534,7 +3425,23 @@
           <w:highlight w:val="lightGray"/>
           <w:lang w:val="en-US"/>
         </w:rPr>
-        <w:t>By marrying the principles of personalised learning with the tools of technology some educators believe that they have the chance to create the kind of customized learning environment that can finally break schools out of industrial age model of education to bring the true 21st century school reform</w:t>
+        <w:t xml:space="preserve">By marrying the principles of </w:t>
+      </w:r>
+      <w:proofErr w:type="spellStart"/>
+      <w:r>
+        <w:rPr>
+          <w:highlight w:val="lightGray"/>
+          <w:lang w:val="en-US"/>
+        </w:rPr>
+        <w:t>personalised</w:t>
+      </w:r>
+      <w:proofErr w:type="spellEnd"/>
+      <w:r>
+        <w:rPr>
+          <w:highlight w:val="lightGray"/>
+          <w:lang w:val="en-US"/>
+        </w:rPr>
+        <w:t xml:space="preserve"> learning with the tools of technology some educators believe that they have the chance to create the kind of customized learning environment that can finally break schools out of industrial age model of education to bring the true 21st century school reform</w:t>
       </w:r>
       <w:r>
         <w:rPr>
@@ -2670,11 +3577,33 @@
           <w:lang w:val="en-US"/>
         </w:rPr>
       </w:pPr>
-      <w:r>
-        <w:rPr>
-          <w:lang w:val="en-US"/>
-        </w:rPr>
-        <w:t xml:space="preserve">Dabbagh &amp; Kitsantas, </w:t>
+      <w:proofErr w:type="spellStart"/>
+      <w:r>
+        <w:rPr>
+          <w:lang w:val="en-US"/>
+        </w:rPr>
+        <w:t>Dabbagh</w:t>
+      </w:r>
+      <w:proofErr w:type="spellEnd"/>
+      <w:r>
+        <w:rPr>
+          <w:lang w:val="en-US"/>
+        </w:rPr>
+        <w:t xml:space="preserve"> &amp; </w:t>
+      </w:r>
+      <w:proofErr w:type="spellStart"/>
+      <w:r>
+        <w:rPr>
+          <w:lang w:val="en-US"/>
+        </w:rPr>
+        <w:t>Kitsantas</w:t>
+      </w:r>
+      <w:proofErr w:type="spellEnd"/>
+      <w:r>
+        <w:rPr>
+          <w:lang w:val="en-US"/>
+        </w:rPr>
+        <w:t xml:space="preserve">, </w:t>
       </w:r>
       <w:r>
         <w:rPr>
@@ -2732,7 +3661,35 @@
         <w:rPr>
           <w:lang w:val="en-US"/>
         </w:rPr>
-        <w:t>A PLE is frequently contrasted with a learning management system in that an LMS tends to be coursecentric, whereas a PLE is learner-centric. At the same time, a PLE may or may not intersect with an institutional LMS, and individuals might integrate components of an LMS into the educational environments that they construct for themselves. (7 thing you should know about PLE)</w:t>
+        <w:t xml:space="preserve">A PLE is frequently contrasted with a learning management system in that an LMS tends to be </w:t>
+      </w:r>
+      <w:proofErr w:type="spellStart"/>
+      <w:r>
+        <w:rPr>
+          <w:lang w:val="en-US"/>
+        </w:rPr>
+        <w:t>coursecentric</w:t>
+      </w:r>
+      <w:proofErr w:type="spellEnd"/>
+      <w:r>
+        <w:rPr>
+          <w:lang w:val="en-US"/>
+        </w:rPr>
+        <w:t xml:space="preserve">, whereas a PLE is learner-centric. At the same time, a PLE may or may not intersect with an institutional LMS, and individuals might integrate components of an LMS into the educational environments that they construct for themselves. (7 </w:t>
+      </w:r>
+      <w:proofErr w:type="gramStart"/>
+      <w:r>
+        <w:rPr>
+          <w:lang w:val="en-US"/>
+        </w:rPr>
+        <w:t>thing</w:t>
+      </w:r>
+      <w:proofErr w:type="gramEnd"/>
+      <w:r>
+        <w:rPr>
+          <w:lang w:val="en-US"/>
+        </w:rPr>
+        <w:t xml:space="preserve"> you should know about PLE)</w:t>
       </w:r>
     </w:p>
     <w:p>
@@ -2796,6 +3753,7 @@
         </w:rPr>
         <w:t> </w:t>
       </w:r>
+      <w:proofErr w:type="spellStart"/>
       <w:r>
         <w:rPr>
           <w:rFonts w:ascii="Arial" w:hAnsi="Arial" w:cs="Arial"/>
@@ -2806,8 +3764,113 @@
           <w:szCs w:val="20"/>
           <w:shd w:val="clear" w:color="auto" w:fill="FFFFFF"/>
         </w:rPr>
-        <w:t>Emerging technologies in distance education</w:t>
-      </w:r>
+        <w:t>Emerging</w:t>
+      </w:r>
+      <w:proofErr w:type="spellEnd"/>
+      <w:r>
+        <w:rPr>
+          <w:rFonts w:ascii="Arial" w:hAnsi="Arial" w:cs="Arial"/>
+          <w:i/>
+          <w:iCs/>
+          <w:color w:val="222222"/>
+          <w:sz w:val="20"/>
+          <w:szCs w:val="20"/>
+          <w:shd w:val="clear" w:color="auto" w:fill="FFFFFF"/>
+        </w:rPr>
+        <w:t xml:space="preserve"> </w:t>
+      </w:r>
+      <w:proofErr w:type="spellStart"/>
+      <w:r>
+        <w:rPr>
+          <w:rFonts w:ascii="Arial" w:hAnsi="Arial" w:cs="Arial"/>
+          <w:i/>
+          <w:iCs/>
+          <w:color w:val="222222"/>
+          <w:sz w:val="20"/>
+          <w:szCs w:val="20"/>
+          <w:shd w:val="clear" w:color="auto" w:fill="FFFFFF"/>
+        </w:rPr>
+        <w:t>technologies</w:t>
+      </w:r>
+      <w:proofErr w:type="spellEnd"/>
+      <w:r>
+        <w:rPr>
+          <w:rFonts w:ascii="Arial" w:hAnsi="Arial" w:cs="Arial"/>
+          <w:i/>
+          <w:iCs/>
+          <w:color w:val="222222"/>
+          <w:sz w:val="20"/>
+          <w:szCs w:val="20"/>
+          <w:shd w:val="clear" w:color="auto" w:fill="FFFFFF"/>
+        </w:rPr>
+        <w:t xml:space="preserve"> </w:t>
+      </w:r>
+      <w:proofErr w:type="spellStart"/>
+      <w:r>
+        <w:rPr>
+          <w:rFonts w:ascii="Arial" w:hAnsi="Arial" w:cs="Arial"/>
+          <w:i/>
+          <w:iCs/>
+          <w:color w:val="222222"/>
+          <w:sz w:val="20"/>
+          <w:szCs w:val="20"/>
+          <w:shd w:val="clear" w:color="auto" w:fill="FFFFFF"/>
+        </w:rPr>
+        <w:t>in</w:t>
+      </w:r>
+      <w:proofErr w:type="spellEnd"/>
+      <w:r>
+        <w:rPr>
+          <w:rFonts w:ascii="Arial" w:hAnsi="Arial" w:cs="Arial"/>
+          <w:i/>
+          <w:iCs/>
+          <w:color w:val="222222"/>
+          <w:sz w:val="20"/>
+          <w:szCs w:val="20"/>
+          <w:shd w:val="clear" w:color="auto" w:fill="FFFFFF"/>
+        </w:rPr>
+        <w:t xml:space="preserve"> </w:t>
+      </w:r>
+      <w:proofErr w:type="spellStart"/>
+      <w:r>
+        <w:rPr>
+          <w:rFonts w:ascii="Arial" w:hAnsi="Arial" w:cs="Arial"/>
+          <w:i/>
+          <w:iCs/>
+          <w:color w:val="222222"/>
+          <w:sz w:val="20"/>
+          <w:szCs w:val="20"/>
+          <w:shd w:val="clear" w:color="auto" w:fill="FFFFFF"/>
+        </w:rPr>
+        <w:t>distance</w:t>
+      </w:r>
+      <w:proofErr w:type="spellEnd"/>
+      <w:r>
+        <w:rPr>
+          <w:rFonts w:ascii="Arial" w:hAnsi="Arial" w:cs="Arial"/>
+          <w:i/>
+          <w:iCs/>
+          <w:color w:val="222222"/>
+          <w:sz w:val="20"/>
+          <w:szCs w:val="20"/>
+          <w:shd w:val="clear" w:color="auto" w:fill="FFFFFF"/>
+        </w:rPr>
+        <w:t xml:space="preserve"> </w:t>
+      </w:r>
+      <w:proofErr w:type="spellStart"/>
+      <w:r>
+        <w:rPr>
+          <w:rFonts w:ascii="Arial" w:hAnsi="Arial" w:cs="Arial"/>
+          <w:i/>
+          <w:iCs/>
+          <w:color w:val="222222"/>
+          <w:sz w:val="20"/>
+          <w:szCs w:val="20"/>
+          <w:shd w:val="clear" w:color="auto" w:fill="FFFFFF"/>
+        </w:rPr>
+        <w:t>education</w:t>
+      </w:r>
+      <w:proofErr w:type="spellEnd"/>
       <w:r>
         <w:rPr>
           <w:rFonts w:ascii="Arial" w:hAnsi="Arial" w:cs="Arial"/>
@@ -2918,12 +3981,14 @@
         </w:rPr>
         <w:t>PLE is meant to support LLL, informal learning and different learning styles (</w:t>
       </w:r>
+      <w:proofErr w:type="spellStart"/>
       <w:r>
         <w:rPr>
           <w:lang w:val="en-US"/>
         </w:rPr>
         <w:t>Attwell</w:t>
       </w:r>
+      <w:proofErr w:type="spellEnd"/>
       <w:r>
         <w:rPr>
           <w:lang w:val="en-US"/>
@@ -3009,12 +4074,14 @@
         </w:rPr>
         <w:t xml:space="preserve"> particular context (</w:t>
       </w:r>
+      <w:proofErr w:type="spellStart"/>
       <w:r>
         <w:rPr>
           <w:lang w:val="en-US"/>
         </w:rPr>
         <w:t>Attwell</w:t>
       </w:r>
+      <w:proofErr w:type="spellEnd"/>
       <w:r>
         <w:rPr>
           <w:lang w:val="en-US"/>
@@ -3058,12 +4125,14 @@
         </w:rPr>
         <w:t xml:space="preserve"> different devices and interfaces (</w:t>
       </w:r>
+      <w:proofErr w:type="spellStart"/>
       <w:r>
         <w:rPr>
           <w:lang w:val="en-US"/>
         </w:rPr>
         <w:t>Attwell</w:t>
       </w:r>
+      <w:proofErr w:type="spellEnd"/>
       <w:r>
         <w:rPr>
           <w:lang w:val="en-US"/>
@@ -3077,12 +4146,14 @@
           <w:lang w:val="en-US"/>
         </w:rPr>
       </w:pPr>
+      <w:proofErr w:type="spellStart"/>
       <w:r>
         <w:rPr>
           <w:lang w:val="en-US"/>
         </w:rPr>
         <w:t>Attwell</w:t>
       </w:r>
+      <w:proofErr w:type="spellEnd"/>
       <w:r>
         <w:rPr>
           <w:lang w:val="en-US"/>
@@ -3207,7 +4278,35 @@
         <w:rPr>
           <w:lang w:val="en-US"/>
         </w:rPr>
-        <w:t>resources are prescribed rather than negotiated (Hotrum, 2005; Lee, 2005; Sheely, 2006;</w:t>
+        <w:t>resources are prescribed rather than negotiated (</w:t>
+      </w:r>
+      <w:proofErr w:type="spellStart"/>
+      <w:r>
+        <w:rPr>
+          <w:lang w:val="en-US"/>
+        </w:rPr>
+        <w:t>Hotrum</w:t>
+      </w:r>
+      <w:proofErr w:type="spellEnd"/>
+      <w:r>
+        <w:rPr>
+          <w:lang w:val="en-US"/>
+        </w:rPr>
+        <w:t xml:space="preserve">, 2005; Lee, 2005; </w:t>
+      </w:r>
+      <w:proofErr w:type="spellStart"/>
+      <w:r>
+        <w:rPr>
+          <w:lang w:val="en-US"/>
+        </w:rPr>
+        <w:t>Sheely</w:t>
+      </w:r>
+      <w:proofErr w:type="spellEnd"/>
+      <w:r>
+        <w:rPr>
+          <w:lang w:val="en-US"/>
+        </w:rPr>
+        <w:t>, 2006;</w:t>
       </w:r>
       <w:r>
         <w:rPr>
@@ -3225,7 +4324,21 @@
         <w:rPr>
           <w:lang w:val="en-US"/>
         </w:rPr>
-        <w:t xml:space="preserve"> According to Martindale &amp; Dowdy (2010),</w:t>
+        <w:t xml:space="preserve"> According </w:t>
+      </w:r>
+      <w:proofErr w:type="gramStart"/>
+      <w:r>
+        <w:rPr>
+          <w:lang w:val="en-US"/>
+        </w:rPr>
+        <w:t>to</w:t>
+      </w:r>
+      <w:proofErr w:type="gramEnd"/>
+      <w:r>
+        <w:rPr>
+          <w:lang w:val="en-US"/>
+        </w:rPr>
+        <w:t xml:space="preserve"> Martindale &amp; Dowdy (2010),</w:t>
       </w:r>
       <w:r>
         <w:rPr>
@@ -3297,7 +4410,21 @@
         <w:rPr>
           <w:lang w:val="en-US"/>
         </w:rPr>
-        <w:t>ng to McLoughlin &amp;Lee</w:t>
+        <w:t xml:space="preserve">ng to </w:t>
+      </w:r>
+      <w:proofErr w:type="spellStart"/>
+      <w:r>
+        <w:rPr>
+          <w:lang w:val="en-US"/>
+        </w:rPr>
+        <w:t>McLoughlin</w:t>
+      </w:r>
+      <w:proofErr w:type="spellEnd"/>
+      <w:r>
+        <w:rPr>
+          <w:lang w:val="en-US"/>
+        </w:rPr>
+        <w:t xml:space="preserve"> &amp;Lee</w:t>
       </w:r>
       <w:r>
         <w:rPr>
@@ -3363,7 +4490,21 @@
         <w:rPr>
           <w:lang w:val="en-US"/>
         </w:rPr>
-        <w:t>To change this, apart of just file sharing, inside of systems like PLE should be place for instant messaging, social networking, bloggings.</w:t>
+        <w:t xml:space="preserve">To change this, </w:t>
+      </w:r>
+      <w:proofErr w:type="spellStart"/>
+      <w:r>
+        <w:rPr>
+          <w:lang w:val="en-US"/>
+        </w:rPr>
+        <w:t>apart</w:t>
+      </w:r>
+      <w:proofErr w:type="spellEnd"/>
+      <w:r>
+        <w:rPr>
+          <w:lang w:val="en-US"/>
+        </w:rPr>
+        <w:t xml:space="preserve"> of just file sharing, inside of systems like PLE should be place for instant messaging, social networking, bloggings.</w:t>
       </w:r>
       <w:r>
         <w:rPr>
@@ -3371,12 +4512,14 @@
         </w:rPr>
         <w:t xml:space="preserve"> </w:t>
       </w:r>
+      <w:proofErr w:type="spellStart"/>
       <w:r>
         <w:rPr>
           <w:lang w:val="en-US"/>
         </w:rPr>
         <w:t>Attwell</w:t>
       </w:r>
+      <w:proofErr w:type="spellEnd"/>
       <w:r>
         <w:rPr>
           <w:lang w:val="en-US"/>
@@ -3413,7 +4556,21 @@
         <w:rPr>
           <w:lang w:val="en-US"/>
         </w:rPr>
-        <w:t xml:space="preserve"> According to Cross (2007), majority of what person learns occurs outside of formal instruction.</w:t>
+        <w:t xml:space="preserve"> According </w:t>
+      </w:r>
+      <w:proofErr w:type="gramStart"/>
+      <w:r>
+        <w:rPr>
+          <w:lang w:val="en-US"/>
+        </w:rPr>
+        <w:t>to</w:t>
+      </w:r>
+      <w:proofErr w:type="gramEnd"/>
+      <w:r>
+        <w:rPr>
+          <w:lang w:val="en-US"/>
+        </w:rPr>
+        <w:t xml:space="preserve"> Cross (2007), majority of what person learns occurs outside of formal instruction.</w:t>
       </w:r>
       <w:r>
         <w:rPr>
@@ -3443,7 +4600,21 @@
         <w:rPr>
           <w:lang w:val="en-US"/>
         </w:rPr>
-        <w:t>(McLoughlin &amp; Lee, 2007</w:t>
+        <w:t>(</w:t>
+      </w:r>
+      <w:proofErr w:type="spellStart"/>
+      <w:r>
+        <w:rPr>
+          <w:lang w:val="en-US"/>
+        </w:rPr>
+        <w:t>McLoughlin</w:t>
+      </w:r>
+      <w:proofErr w:type="spellEnd"/>
+      <w:r>
+        <w:rPr>
+          <w:lang w:val="en-US"/>
+        </w:rPr>
+        <w:t xml:space="preserve"> &amp; Lee, 2007</w:t>
       </w:r>
       <w:r>
         <w:rPr>
@@ -3457,12 +4628,14 @@
         </w:rPr>
         <w:t xml:space="preserve">Understanding this increase the recognition of importance of informal learning. </w:t>
       </w:r>
+      <w:proofErr w:type="spellStart"/>
       <w:r>
         <w:rPr>
           <w:lang w:val="en-US"/>
         </w:rPr>
         <w:t>Attwell</w:t>
       </w:r>
+      <w:proofErr w:type="spellEnd"/>
       <w:r>
         <w:rPr>
           <w:lang w:val="en-US"/>
@@ -3499,16 +4672,53 @@
         </w:rPr>
         <w:t>This synergy could be achieved via using social media and supporting student self – regulating learning (</w:t>
       </w:r>
-      <w:r>
-        <w:rPr>
-          <w:rFonts w:ascii="Arial" w:hAnsi="Arial" w:cs="Arial"/>
-          <w:color w:val="222222"/>
-          <w:sz w:val="20"/>
-          <w:szCs w:val="20"/>
-          <w:shd w:val="clear" w:color="auto" w:fill="FFFFFF"/>
-          <w:lang w:val="en-US"/>
-        </w:rPr>
-        <w:t>Dabbagh &amp; Kitsantas, 2012</w:t>
+      <w:proofErr w:type="spellStart"/>
+      <w:r>
+        <w:rPr>
+          <w:rFonts w:ascii="Arial" w:hAnsi="Arial" w:cs="Arial"/>
+          <w:color w:val="222222"/>
+          <w:sz w:val="20"/>
+          <w:szCs w:val="20"/>
+          <w:shd w:val="clear" w:color="auto" w:fill="FFFFFF"/>
+          <w:lang w:val="en-US"/>
+        </w:rPr>
+        <w:t>Dabbagh</w:t>
+      </w:r>
+      <w:proofErr w:type="spellEnd"/>
+      <w:r>
+        <w:rPr>
+          <w:rFonts w:ascii="Arial" w:hAnsi="Arial" w:cs="Arial"/>
+          <w:color w:val="222222"/>
+          <w:sz w:val="20"/>
+          <w:szCs w:val="20"/>
+          <w:shd w:val="clear" w:color="auto" w:fill="FFFFFF"/>
+          <w:lang w:val="en-US"/>
+        </w:rPr>
+        <w:t xml:space="preserve"> &amp; </w:t>
+      </w:r>
+      <w:proofErr w:type="spellStart"/>
+      <w:r>
+        <w:rPr>
+          <w:rFonts w:ascii="Arial" w:hAnsi="Arial" w:cs="Arial"/>
+          <w:color w:val="222222"/>
+          <w:sz w:val="20"/>
+          <w:szCs w:val="20"/>
+          <w:shd w:val="clear" w:color="auto" w:fill="FFFFFF"/>
+          <w:lang w:val="en-US"/>
+        </w:rPr>
+        <w:t>Kitsantas</w:t>
+      </w:r>
+      <w:proofErr w:type="spellEnd"/>
+      <w:r>
+        <w:rPr>
+          <w:rFonts w:ascii="Arial" w:hAnsi="Arial" w:cs="Arial"/>
+          <w:color w:val="222222"/>
+          <w:sz w:val="20"/>
+          <w:szCs w:val="20"/>
+          <w:shd w:val="clear" w:color="auto" w:fill="FFFFFF"/>
+          <w:lang w:val="en-US"/>
+        </w:rPr>
+        <w:t>, 2012</w:t>
       </w:r>
       <w:r>
         <w:rPr>
@@ -3526,7 +4736,21 @@
         <w:rPr>
           <w:lang w:val="en-US"/>
         </w:rPr>
-        <w:t xml:space="preserve"> Learning in the context of social media, apart of being informal, has become also highly self-motivated and autonomous</w:t>
+        <w:t xml:space="preserve"> Learning in the context of social media, </w:t>
+      </w:r>
+      <w:proofErr w:type="spellStart"/>
+      <w:r>
+        <w:rPr>
+          <w:lang w:val="en-US"/>
+        </w:rPr>
+        <w:t>apart</w:t>
+      </w:r>
+      <w:proofErr w:type="spellEnd"/>
+      <w:r>
+        <w:rPr>
+          <w:lang w:val="en-US"/>
+        </w:rPr>
+        <w:t xml:space="preserve"> of being informal, has become also highly self-motivated and autonomous</w:t>
       </w:r>
       <w:r>
         <w:rPr>
@@ -3540,11 +4764,19 @@
         </w:rPr>
         <w:t>(</w:t>
       </w:r>
-      <w:r>
-        <w:rPr>
-          <w:lang w:val="en-US"/>
-        </w:rPr>
-        <w:t>McGloughlin &amp; Lee, 2010</w:t>
+      <w:proofErr w:type="spellStart"/>
+      <w:r>
+        <w:rPr>
+          <w:lang w:val="en-US"/>
+        </w:rPr>
+        <w:t>McGloughlin</w:t>
+      </w:r>
+      <w:proofErr w:type="spellEnd"/>
+      <w:r>
+        <w:rPr>
+          <w:lang w:val="en-US"/>
+        </w:rPr>
+        <w:t xml:space="preserve"> &amp; Lee, 2010</w:t>
       </w:r>
       <w:r>
         <w:rPr>
@@ -3721,12 +4953,14 @@
         </w:rPr>
         <w:t xml:space="preserve">In peoples’ learning environments there might be various of programs like web-browsers, mail-clients, text / audio / video editors, instant messaging software and many more. All these might require installation, setting up and maintaining what might be beyond of somebody’s skills. According to </w:t>
       </w:r>
+      <w:proofErr w:type="spellStart"/>
       <w:r>
         <w:rPr>
           <w:lang w:val="en-US"/>
         </w:rPr>
         <w:t>Attwell</w:t>
       </w:r>
+      <w:proofErr w:type="spellEnd"/>
       <w:r>
         <w:rPr>
           <w:lang w:val="en-US"/>
@@ -3876,7 +5110,31 @@
           <w:highlight w:val="lightGray"/>
           <w:lang w:val="en-US"/>
         </w:rPr>
-        <w:t>The idea is for learners to exercise ownership and control over their experiences, rather than be constrained by centralised, instructor controlled learning based on the delivery of pre-packaged materials.</w:t>
+        <w:t xml:space="preserve">The idea is for learners to exercise ownership and control over their experiences, rather than be constrained by </w:t>
+      </w:r>
+      <w:proofErr w:type="spellStart"/>
+      <w:r>
+        <w:rPr>
+          <w:highlight w:val="lightGray"/>
+          <w:lang w:val="en-US"/>
+        </w:rPr>
+        <w:t>centralised</w:t>
+      </w:r>
+      <w:proofErr w:type="spellEnd"/>
+      <w:r>
+        <w:rPr>
+          <w:highlight w:val="lightGray"/>
+          <w:lang w:val="en-US"/>
+        </w:rPr>
+        <w:t xml:space="preserve">, instructor controlled learning based on the delivery of pre-packaged </w:t>
+      </w:r>
+      <w:proofErr w:type="gramStart"/>
+      <w:r>
+        <w:rPr>
+          <w:highlight w:val="lightGray"/>
+          <w:lang w:val="en-US"/>
+        </w:rPr>
+        <w:t>materials.</w:t>
       </w:r>
       <w:r>
         <w:rPr>
@@ -3884,18 +5142,21 @@
         </w:rPr>
         <w:t>(</w:t>
       </w:r>
+      <w:proofErr w:type="gramEnd"/>
       <w:r>
         <w:rPr>
           <w:lang w:val="en-US"/>
         </w:rPr>
         <w:t xml:space="preserve"> </w:t>
       </w:r>
+      <w:proofErr w:type="spellStart"/>
       <w:r>
         <w:rPr>
           <w:lang w:val="en-US"/>
         </w:rPr>
         <w:t>McLoughlin</w:t>
       </w:r>
+      <w:proofErr w:type="spellEnd"/>
       <w:r>
         <w:rPr>
           <w:lang w:val="en-US"/>
@@ -4443,11 +5704,41 @@
                 <w:lang w:val="en-US"/>
               </w:rPr>
             </w:pPr>
+            <w:proofErr w:type="spellStart"/>
+            <w:proofErr w:type="gramStart"/>
             <w:r>
               <w:rPr>
                 <w:lang w:val="en-US"/>
               </w:rPr>
-              <w:t>Dabbagh  &amp; Kitsantas, 2012</w:t>
+              <w:t>Dabbagh</w:t>
+            </w:r>
+            <w:proofErr w:type="spellEnd"/>
+            <w:r>
+              <w:rPr>
+                <w:lang w:val="en-US"/>
+              </w:rPr>
+              <w:t xml:space="preserve">  &amp;</w:t>
+            </w:r>
+            <w:proofErr w:type="gramEnd"/>
+            <w:r>
+              <w:rPr>
+                <w:lang w:val="en-US"/>
+              </w:rPr>
+              <w:t xml:space="preserve"> </w:t>
+            </w:r>
+            <w:proofErr w:type="spellStart"/>
+            <w:r>
+              <w:rPr>
+                <w:lang w:val="en-US"/>
+              </w:rPr>
+              <w:t>Kitsantas</w:t>
+            </w:r>
+            <w:proofErr w:type="spellEnd"/>
+            <w:r>
+              <w:rPr>
+                <w:lang w:val="en-US"/>
+              </w:rPr>
+              <w:t>, 2012</w:t>
             </w:r>
             <w:r>
               <w:rPr>
@@ -4601,11 +5892,19 @@
                 <w:lang w:val="en-US"/>
               </w:rPr>
             </w:pPr>
+            <w:proofErr w:type="spellStart"/>
             <w:r>
               <w:rPr>
                 <w:lang w:val="en-US"/>
               </w:rPr>
-              <w:t>Sclater, 2008</w:t>
+              <w:t>Sclater</w:t>
+            </w:r>
+            <w:proofErr w:type="spellEnd"/>
+            <w:r>
+              <w:rPr>
+                <w:lang w:val="en-US"/>
+              </w:rPr>
+              <w:t>, 2008</w:t>
             </w:r>
           </w:p>
         </w:tc>
@@ -4739,7 +6038,21 @@
               <w:rPr>
                 <w:lang w:val="en-US"/>
               </w:rPr>
-              <w:t>decide which tools  to use</w:t>
+              <w:t xml:space="preserve">decide which </w:t>
+            </w:r>
+            <w:proofErr w:type="gramStart"/>
+            <w:r>
+              <w:rPr>
+                <w:lang w:val="en-US"/>
+              </w:rPr>
+              <w:t>tools  to</w:t>
+            </w:r>
+            <w:proofErr w:type="gramEnd"/>
+            <w:r>
+              <w:rPr>
+                <w:lang w:val="en-US"/>
+              </w:rPr>
+              <w:t xml:space="preserve"> use</w:t>
             </w:r>
           </w:p>
         </w:tc>
@@ -5493,7 +6806,8 @@
           <w:bCs/>
           <w:lang w:val="en-US"/>
         </w:rPr>
-        <w:t>With development of web 2.0 and e-learning and teaching became more popular, there appeared the trend of Technology Enhanced Learning.  But this trend gave another challenge – how to apply student-centered approach to e-learning.</w:t>
+        <w:tab/>
+        <w:t>TODO: pluses and minuses of both</w:t>
       </w:r>
     </w:p>
     <w:p>
@@ -5509,7 +6823,57 @@
           <w:bCs/>
           <w:lang w:val="en-US"/>
         </w:rPr>
-        <w:t xml:space="preserve">Accroding to Lang et al (2012), </w:t>
+        <w:t xml:space="preserve">With development of web 2.0 </w:t>
+      </w:r>
+      <w:r>
+        <w:rPr>
+          <w:bCs/>
+          <w:lang w:val="en-US"/>
+        </w:rPr>
+        <w:t>gave an impact to rapid evolution of technology.</w:t>
+      </w:r>
+      <w:bookmarkStart w:id="0" w:name="_GoBack"/>
+      <w:bookmarkEnd w:id="0"/>
+    </w:p>
+    <w:p>
+      <w:pPr>
+        <w:jc w:val="both"/>
+        <w:rPr>
+          <w:bCs/>
+          <w:lang w:val="en-US"/>
+        </w:rPr>
+      </w:pPr>
+      <w:r>
+        <w:rPr>
+          <w:bCs/>
+          <w:lang w:val="en-US"/>
+        </w:rPr>
+        <w:t xml:space="preserve">and e-learning and teaching became more popular, there appeared the trend of Technology Enhanced Learning.  </w:t>
+      </w:r>
+    </w:p>
+    <w:p>
+      <w:pPr>
+        <w:jc w:val="both"/>
+        <w:rPr>
+          <w:bCs/>
+          <w:lang w:val="en-US"/>
+        </w:rPr>
+      </w:pPr>
+      <w:proofErr w:type="spellStart"/>
+      <w:r>
+        <w:rPr>
+          <w:bCs/>
+          <w:lang w:val="en-US"/>
+        </w:rPr>
+        <w:t>Accroding</w:t>
+      </w:r>
+      <w:proofErr w:type="spellEnd"/>
+      <w:r>
+        <w:rPr>
+          <w:bCs/>
+          <w:lang w:val="en-US"/>
+        </w:rPr>
+        <w:t xml:space="preserve"> to Lang et al (2012), </w:t>
       </w:r>
       <w:r>
         <w:rPr>
@@ -5533,7 +6897,7 @@
           <w:bCs/>
           <w:lang w:val="en-US"/>
         </w:rPr>
-        <w:t>Development of WEB 2.0 made Technology Enhanced Learning possible</w:t>
+        <w:t>But this trend gave another challenge – how to apply student-centered approach to e-learning.</w:t>
       </w:r>
     </w:p>
     <w:p>
@@ -5549,6 +6913,76 @@
           <w:bCs/>
           <w:lang w:val="en-US"/>
         </w:rPr>
+        <w:t>This in its turn requires student – centered classroom where “</w:t>
+      </w:r>
+      <w:r>
+        <w:rPr>
+          <w:lang w:val="en-US"/>
+        </w:rPr>
+        <w:t xml:space="preserve">all students have access to devices, digital content and software in a </w:t>
+      </w:r>
+      <w:proofErr w:type="spellStart"/>
+      <w:r>
+        <w:rPr>
+          <w:lang w:val="en-US"/>
+        </w:rPr>
+        <w:t>personalised</w:t>
+      </w:r>
+      <w:proofErr w:type="spellEnd"/>
+      <w:r>
+        <w:rPr>
+          <w:lang w:val="en-US"/>
+        </w:rPr>
+        <w:t xml:space="preserve"> way</w:t>
+      </w:r>
+      <w:r>
+        <w:rPr>
+          <w:bCs/>
+          <w:lang w:val="en-US"/>
+        </w:rPr>
+        <w:t>” (Lang et al, 2012)</w:t>
+      </w:r>
+    </w:p>
+    <w:p>
+      <w:pPr>
+        <w:jc w:val="both"/>
+        <w:rPr>
+          <w:bCs/>
+          <w:lang w:val="en-US"/>
+        </w:rPr>
+      </w:pPr>
+    </w:p>
+    <w:p>
+      <w:pPr>
+        <w:jc w:val="both"/>
+        <w:rPr>
+          <w:bCs/>
+          <w:lang w:val="en-US"/>
+        </w:rPr>
+      </w:pPr>
+    </w:p>
+    <w:p>
+      <w:pPr>
+        <w:jc w:val="both"/>
+        <w:rPr>
+          <w:bCs/>
+          <w:lang w:val="en-US"/>
+        </w:rPr>
+      </w:pPr>
+    </w:p>
+    <w:p>
+      <w:pPr>
+        <w:jc w:val="both"/>
+        <w:rPr>
+          <w:bCs/>
+          <w:lang w:val="en-US"/>
+        </w:rPr>
+      </w:pPr>
+      <w:r>
+        <w:rPr>
+          <w:bCs/>
+          <w:lang w:val="en-US"/>
+        </w:rPr>
         <w:t xml:space="preserve">While a traditional concept of teacher-centered learning with a teacher playing a key role by lecturing is quite clear for people, then an emerging trend towards student-centered learning might need some explanation. </w:t>
       </w:r>
     </w:p>
@@ -5631,13 +7065,36 @@
           <w:rStyle w:val="a5"/>
           <w:lang w:val="en-US"/>
         </w:rPr>
-        <w:t>student centred</w:t>
-      </w:r>
-      <w:r>
-        <w:rPr>
-          <w:lang w:val="en-US"/>
-        </w:rPr>
-        <w:t xml:space="preserve"> learning where all students have access to devices, digital content and software in a personalised way.</w:t>
+        <w:t xml:space="preserve">student </w:t>
+      </w:r>
+      <w:proofErr w:type="spellStart"/>
+      <w:r>
+        <w:rPr>
+          <w:rStyle w:val="a5"/>
+          <w:lang w:val="en-US"/>
+        </w:rPr>
+        <w:t>centred</w:t>
+      </w:r>
+      <w:proofErr w:type="spellEnd"/>
+      <w:r>
+        <w:rPr>
+          <w:lang w:val="en-US"/>
+        </w:rPr>
+        <w:t xml:space="preserve"> learning where all students have access to devices, digital content and software in a </w:t>
+      </w:r>
+      <w:proofErr w:type="spellStart"/>
+      <w:r>
+        <w:rPr>
+          <w:lang w:val="en-US"/>
+        </w:rPr>
+        <w:t>personalised</w:t>
+      </w:r>
+      <w:proofErr w:type="spellEnd"/>
+      <w:r>
+        <w:rPr>
+          <w:lang w:val="en-US"/>
+        </w:rPr>
+        <w:t xml:space="preserve"> way.</w:t>
       </w:r>
       <w:r>
         <w:rPr>
@@ -5669,6 +7126,92 @@
           <w:lang w:val="en-US"/>
         </w:rPr>
         <w:t>TEMP:</w:t>
+      </w:r>
+    </w:p>
+    <w:p>
+      <w:pPr>
+        <w:jc w:val="both"/>
+        <w:rPr>
+          <w:rFonts w:ascii="Arial" w:hAnsi="Arial" w:cs="Arial"/>
+          <w:color w:val="222222"/>
+          <w:sz w:val="20"/>
+          <w:szCs w:val="20"/>
+          <w:shd w:val="clear" w:color="auto" w:fill="FFFFFF"/>
+          <w:lang w:val="en-US"/>
+        </w:rPr>
+      </w:pPr>
+      <w:r>
+        <w:rPr>
+          <w:rFonts w:ascii="Arial" w:hAnsi="Arial" w:cs="Arial"/>
+          <w:color w:val="222222"/>
+          <w:sz w:val="20"/>
+          <w:szCs w:val="20"/>
+          <w:highlight w:val="lightGray"/>
+          <w:shd w:val="clear" w:color="auto" w:fill="FFFFFF"/>
+          <w:lang w:val="en-US"/>
+        </w:rPr>
+        <w:t>The rapid co-evolution of technology and learning is offering new ways to represent knowledge, new educational practices, and new global communities of learners. Yet the contribution of these changes to formal education is largely unexplored, along with possibilities for deepening our understanding of what and how to learn. Similarly, the convergence of personal technologies offers new opportunities for informal, conversational and situated learning. But this is widening the gulf between everyday learning and formal education, which is struggling to adapt pedagogies and curricula that were established in a pre-digital age.</w:t>
+      </w:r>
+      <w:r>
+        <w:rPr>
+          <w:rFonts w:ascii="Arial" w:hAnsi="Arial" w:cs="Arial"/>
+          <w:color w:val="222222"/>
+          <w:sz w:val="20"/>
+          <w:szCs w:val="20"/>
+          <w:shd w:val="clear" w:color="auto" w:fill="FFFFFF"/>
+          <w:lang w:val="en-US"/>
+        </w:rPr>
+        <w:t xml:space="preserve"> </w:t>
+      </w:r>
+      <w:r>
+        <w:rPr>
+          <w:rFonts w:ascii="Arial" w:hAnsi="Arial" w:cs="Arial"/>
+          <w:color w:val="222222"/>
+          <w:sz w:val="20"/>
+          <w:szCs w:val="20"/>
+          <w:highlight w:val="lightGray"/>
+          <w:shd w:val="clear" w:color="auto" w:fill="FFFFFF"/>
+          <w:lang w:val="en-US"/>
+        </w:rPr>
+        <w:t xml:space="preserve">Goodyear, P., &amp; </w:t>
+      </w:r>
+      <w:proofErr w:type="spellStart"/>
+      <w:r>
+        <w:rPr>
+          <w:rFonts w:ascii="Arial" w:hAnsi="Arial" w:cs="Arial"/>
+          <w:color w:val="222222"/>
+          <w:sz w:val="20"/>
+          <w:szCs w:val="20"/>
+          <w:highlight w:val="lightGray"/>
+          <w:shd w:val="clear" w:color="auto" w:fill="FFFFFF"/>
+          <w:lang w:val="en-US"/>
+        </w:rPr>
+        <w:t>Retalis</w:t>
+      </w:r>
+      <w:proofErr w:type="spellEnd"/>
+      <w:r>
+        <w:rPr>
+          <w:rFonts w:ascii="Arial" w:hAnsi="Arial" w:cs="Arial"/>
+          <w:color w:val="222222"/>
+          <w:sz w:val="20"/>
+          <w:szCs w:val="20"/>
+          <w:highlight w:val="lightGray"/>
+          <w:shd w:val="clear" w:color="auto" w:fill="FFFFFF"/>
+          <w:lang w:val="en-US"/>
+        </w:rPr>
+        <w:t>, S. (2010).</w:t>
+      </w:r>
+      <w:r>
+        <w:rPr>
+          <w:rStyle w:val="apple-converted-space"/>
+          <w:rFonts w:ascii="Arial" w:hAnsi="Arial" w:cs="Arial"/>
+          <w:color w:val="222222"/>
+          <w:sz w:val="20"/>
+          <w:szCs w:val="20"/>
+          <w:shd w:val="clear" w:color="auto" w:fill="FFFFFF"/>
+          <w:lang w:val="en-US"/>
+        </w:rPr>
+        <w:t> </w:t>
       </w:r>
     </w:p>
     <w:p>
@@ -5702,6 +7245,7 @@
           <w:highlight w:val="lightGray"/>
           <w:lang w:val="en-US"/>
         </w:rPr>
+        <w:lastRenderedPageBreak/>
         <w:t>The concept of student-centered learning is to bring the classroom and students to life. The</w:t>
       </w:r>
     </w:p>
@@ -5746,7 +7290,29 @@
           <w:highlight w:val="lightGray"/>
           <w:lang w:val="en-US"/>
         </w:rPr>
-        <w:t>been made by the students and the teacher. (Overby, 2011)</w:t>
+        <w:t>been made by the students and the teacher. (</w:t>
+      </w:r>
+      <w:proofErr w:type="spellStart"/>
+      <w:r>
+        <w:rPr>
+          <w:rFonts w:ascii="TimesNewRomanPSMT" w:hAnsi="TimesNewRomanPSMT" w:cs="TimesNewRomanPSMT"/>
+          <w:sz w:val="23"/>
+          <w:szCs w:val="23"/>
+          <w:highlight w:val="lightGray"/>
+          <w:lang w:val="en-US"/>
+        </w:rPr>
+        <w:t>Overby</w:t>
+      </w:r>
+      <w:proofErr w:type="spellEnd"/>
+      <w:r>
+        <w:rPr>
+          <w:rFonts w:ascii="TimesNewRomanPSMT" w:hAnsi="TimesNewRomanPSMT" w:cs="TimesNewRomanPSMT"/>
+          <w:sz w:val="23"/>
+          <w:szCs w:val="23"/>
+          <w:highlight w:val="lightGray"/>
+          <w:lang w:val="en-US"/>
+        </w:rPr>
+        <w:t>, 2011)</w:t>
       </w:r>
     </w:p>
     <w:p>
@@ -5827,8 +7393,216 @@
           <w:highlight w:val="lightGray"/>
           <w:lang w:val="en-US"/>
         </w:rPr>
+        <w:t>Learner-centered classrooms place students at the center of classroom organization and respect their learning needs, strategies, and styles (Brown, 2003)</w:t>
+      </w:r>
+    </w:p>
+    <w:p>
+      <w:pPr>
+        <w:jc w:val="both"/>
+        <w:rPr>
+          <w:bCs/>
+          <w:lang w:val="en-US"/>
+        </w:rPr>
+      </w:pPr>
+      <w:r>
+        <w:rPr>
+          <w:bCs/>
+          <w:highlight w:val="lightGray"/>
+          <w:lang w:val="en-US"/>
+        </w:rPr>
+        <w:t>In learner-centered classrooms, students can be observed working individually or in pairs and small groups on distinct tasks and projects (Brown, 2003)</w:t>
+      </w:r>
+    </w:p>
+    <w:p>
+      <w:pPr>
+        <w:jc w:val="both"/>
+        <w:rPr>
+          <w:bCs/>
+          <w:u w:val="single"/>
+          <w:lang w:val="en-US"/>
+        </w:rPr>
+      </w:pPr>
+      <w:r>
+        <w:rPr>
+          <w:bCs/>
+          <w:u w:val="single"/>
+          <w:lang w:val="en-US"/>
+        </w:rPr>
+        <w:t>Learner-centered approach</w:t>
+      </w:r>
+    </w:p>
+    <w:p>
+      <w:pPr>
+        <w:jc w:val="both"/>
+        <w:rPr>
+          <w:bCs/>
+          <w:highlight w:val="lightGray"/>
+          <w:lang w:val="en-US"/>
+        </w:rPr>
+      </w:pPr>
+      <w:r>
+        <w:rPr>
+          <w:bCs/>
+          <w:highlight w:val="lightGray"/>
+          <w:lang w:val="en-US"/>
+        </w:rPr>
+        <w:t>An essential factor for a learner-centered approach is placing the learning characteristics of all learners under the microscope with specific emphasis on low-performing learners (Brown, 2003)</w:t>
+      </w:r>
+    </w:p>
+    <w:p>
+      <w:pPr>
+        <w:jc w:val="both"/>
+        <w:rPr>
+          <w:bCs/>
+          <w:lang w:val="en-US"/>
+        </w:rPr>
+      </w:pPr>
+      <w:r>
+        <w:rPr>
+          <w:bCs/>
+          <w:highlight w:val="lightGray"/>
+          <w:lang w:val="en-US"/>
+        </w:rPr>
+        <w:t>McCombs (1997) explained that the locus in a learner-centered approach is on individual learners' heredity, experiences, perspectives, backgrounds, talents, interests, capacities, and needs.</w:t>
+      </w:r>
+    </w:p>
+    <w:p>
+      <w:pPr>
+        <w:jc w:val="both"/>
+        <w:rPr>
+          <w:bCs/>
+          <w:lang w:val="en-US"/>
+        </w:rPr>
+      </w:pPr>
+    </w:p>
+    <w:p>
+      <w:pPr>
+        <w:jc w:val="both"/>
+        <w:rPr>
+          <w:bCs/>
+          <w:u w:val="single"/>
+          <w:lang w:val="en-US"/>
+        </w:rPr>
+      </w:pPr>
+      <w:r>
+        <w:rPr>
+          <w:bCs/>
+          <w:u w:val="single"/>
+          <w:lang w:val="en-US"/>
+        </w:rPr>
+        <w:t>Teacher-centered approach</w:t>
+      </w:r>
+    </w:p>
+    <w:p>
+      <w:pPr>
+        <w:jc w:val="both"/>
+        <w:rPr>
+          <w:bCs/>
+          <w:highlight w:val="lightGray"/>
+          <w:lang w:val="en-US"/>
+        </w:rPr>
+      </w:pPr>
+      <w:r>
+        <w:rPr>
+          <w:bCs/>
+          <w:highlight w:val="lightGray"/>
+          <w:lang w:val="en-US"/>
+        </w:rPr>
+        <w:t>The teacher-centered approach is associated chiefly with the transmission of knowledge. McDonald (2002) clarified the definition by saying that the work of teachers depends upon the abilities, skills and efforts of their students. Student achievement is at the forefront of teacher-centered curriculum, but teachers are driven to meet accountability standards and often sacrifice the needs of the students to ensure exposure to the standards. (Brown, 2003)</w:t>
+      </w:r>
+    </w:p>
+    <w:p>
+      <w:pPr>
+        <w:jc w:val="both"/>
+        <w:rPr>
+          <w:bCs/>
+          <w:lang w:val="en-US"/>
+        </w:rPr>
+      </w:pPr>
+      <w:r>
+        <w:rPr>
+          <w:bCs/>
+          <w:highlight w:val="lightGray"/>
+          <w:lang w:val="en-US"/>
+        </w:rPr>
+        <w:t>Teachers in a teacher-centered environment focus on making relationships with students that are anchored in intellectual explorations of selected materials. They focus more on content than on student processing. (Brown, 2003)</w:t>
+      </w:r>
+    </w:p>
+    <w:p>
+      <w:pPr>
+        <w:jc w:val="both"/>
+        <w:rPr>
+          <w:bCs/>
+          <w:lang w:val="en-US"/>
+        </w:rPr>
+      </w:pPr>
+    </w:p>
+    <w:p>
+      <w:pPr>
+        <w:jc w:val="both"/>
+        <w:rPr>
+          <w:bCs/>
+          <w:lang w:val="en-US"/>
+        </w:rPr>
+      </w:pPr>
+      <w:r>
+        <w:rPr>
+          <w:bCs/>
+          <w:u w:val="single"/>
+          <w:lang w:val="en-US"/>
+        </w:rPr>
+        <w:t>Semi conclusion</w:t>
+      </w:r>
+      <w:r>
+        <w:rPr>
+          <w:bCs/>
+          <w:lang w:val="en-US"/>
+        </w:rPr>
+        <w:t>:</w:t>
+      </w:r>
+    </w:p>
+    <w:p>
+      <w:pPr>
+        <w:jc w:val="both"/>
+        <w:rPr>
+          <w:bCs/>
+          <w:lang w:val="en-US"/>
+        </w:rPr>
+      </w:pPr>
+      <w:r>
+        <w:rPr>
+          <w:bCs/>
+          <w:highlight w:val="lightGray"/>
+          <w:lang w:val="en-US"/>
+        </w:rPr>
+        <w:t xml:space="preserve">Both approaches recognize the student as a key factor in improving student achievement. The teacher-centered approach places control for learning in the hands of the teacher. The teacher uses her expertise in content knowledge to help learners make connections. The effort to get to know the learner and how he processes information is secondary. The learner-centered approach, however, places more of the responsibility for knowing individual learner capabilities and creating an environment where learners can make learning connections. </w:t>
+      </w:r>
+      <w:proofErr w:type="gramStart"/>
+      <w:r>
+        <w:rPr>
+          <w:bCs/>
+          <w:highlight w:val="lightGray"/>
+          <w:lang w:val="en-US"/>
+        </w:rPr>
+        <w:t>Similarly</w:t>
+      </w:r>
+      <w:proofErr w:type="gramEnd"/>
+      <w:r>
+        <w:rPr>
+          <w:bCs/>
+          <w:highlight w:val="lightGray"/>
+          <w:lang w:val="en-US"/>
+        </w:rPr>
+        <w:t xml:space="preserve"> the onus for achieving is shifted to the student. Teachers provide a </w:t>
+      </w:r>
+      <w:r>
+        <w:rPr>
+          <w:bCs/>
+          <w:highlight w:val="lightGray"/>
+          <w:lang w:val="en-US"/>
+        </w:rPr>
         <w:lastRenderedPageBreak/>
-        <w:t>Learner-centered classrooms place students at the center of classroom organization and respect their learning needs, strategies, and styles (Brown, 2003)</w:t>
+        <w:t>variety of instructional methods and techniques for helping learners construct their learning and develop a system for applying knowledge and theory.</w:t>
       </w:r>
     </w:p>
     <w:p>
@@ -5836,16 +7610,17 @@
         <w:jc w:val="both"/>
         <w:rPr>
           <w:bCs/>
-          <w:lang w:val="en-US"/>
-        </w:rPr>
-      </w:pPr>
-      <w:r>
-        <w:rPr>
-          <w:bCs/>
-          <w:highlight w:val="lightGray"/>
-          <w:lang w:val="en-US"/>
-        </w:rPr>
-        <w:t>In learner-centered classrooms, students can be observed working individually or in pairs and small groups on distinct tasks and projects (Brown, 2003)</w:t>
+          <w:u w:val="single"/>
+          <w:lang w:val="en-US"/>
+        </w:rPr>
+      </w:pPr>
+      <w:r>
+        <w:rPr>
+          <w:bCs/>
+          <w:u w:val="single"/>
+          <w:lang w:val="en-US"/>
+        </w:rPr>
+        <w:t>Teaching-Centered Environments</w:t>
       </w:r>
     </w:p>
     <w:p>
@@ -5853,6 +7628,41 @@
         <w:jc w:val="both"/>
         <w:rPr>
           <w:bCs/>
+          <w:lang w:val="en-US"/>
+        </w:rPr>
+      </w:pPr>
+    </w:p>
+    <w:p>
+      <w:pPr>
+        <w:jc w:val="both"/>
+        <w:rPr>
+          <w:bCs/>
+          <w:lang w:val="en-US"/>
+        </w:rPr>
+      </w:pPr>
+      <w:r>
+        <w:rPr>
+          <w:bCs/>
+          <w:highlight w:val="lightGray"/>
+          <w:lang w:val="en-US"/>
+        </w:rPr>
+        <w:t>Direct instruction is the predominant instructional practice used in the teacher-centered approach. Instructional schedules and urgency to comply with legislation do not allocate time for teachers to pose open-ended questions or to work on problem-based projects. Boyer (as cited in Perkins, 1993) reported that one percent of instructional time is devoted to questions that invite thoughtful responses. However, the expertise that teachers bring to the learning context cannot be underestimated. They see the big picture and have a command of the content. Traditionally, teachers decided what students would learn and how. Orchestration in traditional classrooms is limited because student interaction is basically responding to teacher-directed questions. Rarely do students construct their own learning; achievement is measured on objective tests. (Brown, 2003)</w:t>
+      </w:r>
+    </w:p>
+    <w:p>
+      <w:pPr>
+        <w:jc w:val="both"/>
+        <w:rPr>
+          <w:bCs/>
+          <w:lang w:val="en-US"/>
+        </w:rPr>
+      </w:pPr>
+    </w:p>
+    <w:p>
+      <w:pPr>
+        <w:jc w:val="both"/>
+        <w:rPr>
+          <w:bCs/>
           <w:u w:val="single"/>
           <w:lang w:val="en-US"/>
         </w:rPr>
@@ -5863,7 +7673,7 @@
           <w:u w:val="single"/>
           <w:lang w:val="en-US"/>
         </w:rPr>
-        <w:t>Learner-centered approach</w:t>
+        <w:t>Learning-centered</w:t>
       </w:r>
     </w:p>
     <w:p>
@@ -5881,7 +7691,7 @@
           <w:highlight w:val="lightGray"/>
           <w:lang w:val="en-US"/>
         </w:rPr>
-        <w:t>An essential factor for a learner-centered approach is placing the learning characteristics of all learners under the microscope with specific emphasis on low-performing learners (Brown, 2003)</w:t>
+        <w:t>Tomlinson (2000) adds that the differences in students are significant enough to make a major impact on what students need to learn, the pace at which they need to learn it, and the support they need from teachers and others to learn it. (Brown, 2003)</w:t>
       </w:r>
     </w:p>
     <w:p>
@@ -5898,7 +7708,7 @@
           <w:highlight w:val="lightGray"/>
           <w:lang w:val="en-US"/>
         </w:rPr>
-        <w:t>McCombs (1997) explained that the locus in a learner-centered approach is on individual learners' heredity, experiences, perspectives, backgrounds, talents, interests, capacities, and needs.</w:t>
+        <w:t> With the learner-centered approach, teachers bring command of content knowledge but design flexibility for learners to construct their learning. Learner needs and characteristics take precedence over knowledge of facts and skills; the emphasis is on engaging learners in learning for understanding and thinking, to help them build their own interpretations. Teacher narratives and the emphasis on learner characteristics make the learner-centered approach a viable alternative for matching teaching practices with learner needs. (Brown, 2003)</w:t>
       </w:r>
     </w:p>
     <w:p>
@@ -5919,13 +7729,23 @@
           <w:lang w:val="en-US"/>
         </w:rPr>
       </w:pPr>
+      <w:proofErr w:type="spellStart"/>
       <w:r>
         <w:rPr>
           <w:bCs/>
           <w:u w:val="single"/>
           <w:lang w:val="en-US"/>
         </w:rPr>
-        <w:t>Teacher-centered approach</w:t>
+        <w:t>Reflecive</w:t>
+      </w:r>
+      <w:proofErr w:type="spellEnd"/>
+      <w:r>
+        <w:rPr>
+          <w:bCs/>
+          <w:u w:val="single"/>
+          <w:lang w:val="en-US"/>
+        </w:rPr>
+        <w:t xml:space="preserve"> inquiry</w:t>
       </w:r>
     </w:p>
     <w:p>
@@ -5933,17 +7753,16 @@
         <w:jc w:val="both"/>
         <w:rPr>
           <w:bCs/>
-          <w:highlight w:val="lightGray"/>
-          <w:lang w:val="en-US"/>
-        </w:rPr>
-      </w:pPr>
-      <w:r>
-        <w:rPr>
-          <w:bCs/>
-          <w:highlight w:val="lightGray"/>
-          <w:lang w:val="en-US"/>
-        </w:rPr>
-        <w:t>The teacher-centered approach is associated chiefly with the transmission of knowledge. McDonald (2002) clarified the definition by saying that the work of teachers depends upon the abilities, skills and efforts of their students. Student achievement is at the forefront of teacher-centered curriculum, but teachers are driven to meet accountability standards and often sacrifice the needs of the students to ensure exposure to the standards. (Brown, 2003)</w:t>
+          <w:lang w:val="en-US"/>
+        </w:rPr>
+      </w:pPr>
+      <w:r>
+        <w:rPr>
+          <w:bCs/>
+          <w:highlight w:val="lightGray"/>
+          <w:lang w:val="en-US"/>
+        </w:rPr>
+        <w:t>In teacher-centered environments, reflection is manifested as limited discussion of content knowledge with a mentor or a small number of teachers. Thinking is basically the responsibility of the teacher; students memorize and recite information given by the teacher. McDonald (2002) explains that teachers make a crucial decision: they decide what they want their student to understand. Students' performances show lingering misunderstandings and a need for further coaxing. Assessment points out deficiencies but does not offer processes for application in other situations. (Brown, 2003)</w:t>
       </w:r>
     </w:p>
     <w:p>
@@ -5954,23 +7773,24 @@
           <w:lang w:val="en-US"/>
         </w:rPr>
       </w:pPr>
-      <w:r>
-        <w:rPr>
-          <w:bCs/>
-          <w:highlight w:val="lightGray"/>
-          <w:lang w:val="en-US"/>
-        </w:rPr>
-        <w:t>Teachers in a teacher-centered environment focus on making relationships with students that are anchored in intellectual explorations of selected materials. They focus more on content than on student processing. (Brown, 2003)</w:t>
-      </w:r>
     </w:p>
     <w:p>
       <w:pPr>
         <w:jc w:val="both"/>
         <w:rPr>
           <w:bCs/>
-          <w:lang w:val="en-US"/>
-        </w:rPr>
-      </w:pPr>
+          <w:u w:val="single"/>
+          <w:lang w:val="en-US"/>
+        </w:rPr>
+      </w:pPr>
+      <w:r>
+        <w:rPr>
+          <w:bCs/>
+          <w:u w:val="single"/>
+          <w:lang w:val="en-US"/>
+        </w:rPr>
+        <w:t>Thinking-centered learning</w:t>
+      </w:r>
     </w:p>
     <w:p>
       <w:pPr>
@@ -5983,17 +7803,10 @@
       <w:r>
         <w:rPr>
           <w:bCs/>
-          <w:u w:val="single"/>
-          <w:lang w:val="en-US"/>
-        </w:rPr>
-        <w:t>Semi conclusion</w:t>
-      </w:r>
-      <w:r>
-        <w:rPr>
-          <w:bCs/>
-          <w:lang w:val="en-US"/>
-        </w:rPr>
-        <w:t>:</w:t>
+          <w:highlight w:val="lightGray"/>
+          <w:lang w:val="en-US"/>
+        </w:rPr>
+        <w:t>The goal of a learner-centered approach is to get students focused on thinking about the content they are learning (Perkins, 1994). Orchestration in the learner-centered classroom reflects a variety of ways for learners to acquire content. Students construct their learning by working collaboratively in study groups to solve authentic problems and to critique, defend, or explore alternative points of view. Students are encouraged to make meaning by producing projects that become the basis for teaching others what they have learned. Although students are active learners, the teacher's expertise is still a powerful part of the learning equation. (Brown, 2003)</w:t>
       </w:r>
     </w:p>
     <w:p>
@@ -6004,234 +7817,23 @@
           <w:lang w:val="en-US"/>
         </w:rPr>
       </w:pPr>
-      <w:r>
-        <w:rPr>
-          <w:bCs/>
-          <w:highlight w:val="lightGray"/>
-          <w:lang w:val="en-US"/>
-        </w:rPr>
-        <w:t>Both approaches recognize the student as a key factor in improving student achievement. The teacher-centered approach places control for learning in the hands of the teacher. The teacher uses her expertise in content knowledge to help learners make connections. The effort to get to know the learner and how he processes information is secondary. The learner-centered approach, however, places more of the responsibility for knowing individual learner capabilities and creating an environment where learners can make learning connections. Similarly the onus for achieving is shifted to the student. Teachers provide a variety of instructional methods and techniques for helping learners construct their learning and develop a system for applying knowledge and theory.</w:t>
-      </w:r>
     </w:p>
     <w:p>
       <w:pPr>
         <w:jc w:val="both"/>
         <w:rPr>
           <w:bCs/>
-          <w:u w:val="single"/>
-          <w:lang w:val="en-US"/>
-        </w:rPr>
-      </w:pPr>
-      <w:r>
-        <w:rPr>
-          <w:bCs/>
-          <w:u w:val="single"/>
-          <w:lang w:val="en-US"/>
-        </w:rPr>
-        <w:t>Teaching-Centered Environments</w:t>
-      </w:r>
-    </w:p>
-    <w:p>
-      <w:pPr>
-        <w:jc w:val="both"/>
-        <w:rPr>
-          <w:bCs/>
-          <w:lang w:val="en-US"/>
-        </w:rPr>
-      </w:pPr>
-    </w:p>
-    <w:p>
-      <w:pPr>
-        <w:jc w:val="both"/>
-        <w:rPr>
-          <w:bCs/>
-          <w:lang w:val="en-US"/>
-        </w:rPr>
-      </w:pPr>
-      <w:r>
-        <w:rPr>
-          <w:bCs/>
-          <w:highlight w:val="lightGray"/>
-          <w:lang w:val="en-US"/>
-        </w:rPr>
-        <w:t>Direct instruction is the predominant instructional practice used in the teacher-centered approach. Instructional schedules and urgency to comply with legislation do not allocate time for teachers to pose open-ended questions or to work on problem-based projects. Boyer (as cited in Perkins, 1993) reported that one percent of instructional time is devoted to questions that invite thoughtful responses. However, the expertise that teachers bring to the learning context cannot be underestimated. They see the big picture and have a command of the content. Traditionally, teachers decided what students would learn and how. Orchestration in traditional classrooms is limited because student interaction is basically responding to teacher-directed questions. Rarely do students construct their own learning; achievement is measured on objective tests. (Brown, 2003)</w:t>
-      </w:r>
-    </w:p>
-    <w:p>
-      <w:pPr>
-        <w:jc w:val="both"/>
-        <w:rPr>
-          <w:bCs/>
-          <w:lang w:val="en-US"/>
-        </w:rPr>
-      </w:pPr>
-    </w:p>
-    <w:p>
-      <w:pPr>
-        <w:jc w:val="both"/>
-        <w:rPr>
-          <w:bCs/>
-          <w:u w:val="single"/>
-          <w:lang w:val="en-US"/>
-        </w:rPr>
-      </w:pPr>
-      <w:r>
-        <w:rPr>
-          <w:bCs/>
-          <w:u w:val="single"/>
+          <w:highlight w:val="lightGray"/>
+          <w:lang w:val="en-US"/>
+        </w:rPr>
+      </w:pPr>
+      <w:r>
+        <w:rPr>
+          <w:bCs/>
+          <w:highlight w:val="lightGray"/>
           <w:lang w:val="en-US"/>
         </w:rPr>
         <w:lastRenderedPageBreak/>
-        <w:t>Learning-centered</w:t>
-      </w:r>
-    </w:p>
-    <w:p>
-      <w:pPr>
-        <w:jc w:val="both"/>
-        <w:rPr>
-          <w:bCs/>
-          <w:highlight w:val="lightGray"/>
-          <w:lang w:val="en-US"/>
-        </w:rPr>
-      </w:pPr>
-      <w:r>
-        <w:rPr>
-          <w:bCs/>
-          <w:highlight w:val="lightGray"/>
-          <w:lang w:val="en-US"/>
-        </w:rPr>
-        <w:t>Tomlinson (2000) adds that the differences in students are significant enough to make a major impact on what students need to learn, the pace at which they need to learn it, and the support they need from teachers and others to learn it. (Brown, 2003)</w:t>
-      </w:r>
-    </w:p>
-    <w:p>
-      <w:pPr>
-        <w:jc w:val="both"/>
-        <w:rPr>
-          <w:bCs/>
-          <w:lang w:val="en-US"/>
-        </w:rPr>
-      </w:pPr>
-      <w:r>
-        <w:rPr>
-          <w:bCs/>
-          <w:highlight w:val="lightGray"/>
-          <w:lang w:val="en-US"/>
-        </w:rPr>
-        <w:t> With the learner-centered approach, teachers bring command of content knowledge but design flexibility for learners to construct their learning. Learner needs and characteristics take precedence over knowledge of facts and skills; the emphasis is on engaging learners in learning for understanding and thinking, to help them build their own interpretations. Teacher narratives and the emphasis on learner characteristics make the learner-centered approach a viable alternative for matching teaching practices with learner needs. (Brown, 2003)</w:t>
-      </w:r>
-    </w:p>
-    <w:p>
-      <w:pPr>
-        <w:jc w:val="both"/>
-        <w:rPr>
-          <w:bCs/>
-          <w:lang w:val="en-US"/>
-        </w:rPr>
-      </w:pPr>
-    </w:p>
-    <w:p>
-      <w:pPr>
-        <w:jc w:val="both"/>
-        <w:rPr>
-          <w:bCs/>
-          <w:u w:val="single"/>
-          <w:lang w:val="en-US"/>
-        </w:rPr>
-      </w:pPr>
-      <w:r>
-        <w:rPr>
-          <w:bCs/>
-          <w:u w:val="single"/>
-          <w:lang w:val="en-US"/>
-        </w:rPr>
-        <w:t>Reflecive inquiry</w:t>
-      </w:r>
-    </w:p>
-    <w:p>
-      <w:pPr>
-        <w:jc w:val="both"/>
-        <w:rPr>
-          <w:bCs/>
-          <w:lang w:val="en-US"/>
-        </w:rPr>
-      </w:pPr>
-      <w:r>
-        <w:rPr>
-          <w:bCs/>
-          <w:highlight w:val="lightGray"/>
-          <w:lang w:val="en-US"/>
-        </w:rPr>
-        <w:t>In teacher-centered environments, reflection is manifested as limited discussion of content knowledge with a mentor or a small number of teachers. Thinking is basically the responsibility of the teacher; students memorize and recite information given by the teacher. McDonald (2002) explains that teachers make a crucial decision: they decide what they want their student to understand. Students' performances show lingering misunderstandings and a need for further coaxing. Assessment points out deficiencies but does not offer processes for application in other situations. (Brown, 2003)</w:t>
-      </w:r>
-    </w:p>
-    <w:p>
-      <w:pPr>
-        <w:jc w:val="both"/>
-        <w:rPr>
-          <w:bCs/>
-          <w:lang w:val="en-US"/>
-        </w:rPr>
-      </w:pPr>
-    </w:p>
-    <w:p>
-      <w:pPr>
-        <w:jc w:val="both"/>
-        <w:rPr>
-          <w:bCs/>
-          <w:u w:val="single"/>
-          <w:lang w:val="en-US"/>
-        </w:rPr>
-      </w:pPr>
-      <w:r>
-        <w:rPr>
-          <w:bCs/>
-          <w:u w:val="single"/>
-          <w:lang w:val="en-US"/>
-        </w:rPr>
-        <w:t>Thinking-centered learning</w:t>
-      </w:r>
-    </w:p>
-    <w:p>
-      <w:pPr>
-        <w:jc w:val="both"/>
-        <w:rPr>
-          <w:bCs/>
-          <w:lang w:val="en-US"/>
-        </w:rPr>
-      </w:pPr>
-      <w:r>
-        <w:rPr>
-          <w:bCs/>
-          <w:highlight w:val="lightGray"/>
-          <w:lang w:val="en-US"/>
-        </w:rPr>
-        <w:t>The goal of a learner-centered approach is to get students focused on thinking about the content they are learning (Perkins, 1994). Orchestration in the learner-centered classroom reflects a variety of ways for learners to acquire content. Students construct their learning by working collaboratively in study groups to solve authentic problems and to critique, defend, or explore alternative points of view. Students are encouraged to make meaning by producing projects that become the basis for teaching others what they have learned. Although students are active learners, the teacher's expertise is still a powerful part of the learning equation. (Brown, 2003)</w:t>
-      </w:r>
-    </w:p>
-    <w:p>
-      <w:pPr>
-        <w:jc w:val="both"/>
-        <w:rPr>
-          <w:bCs/>
-          <w:lang w:val="en-US"/>
-        </w:rPr>
-      </w:pPr>
-    </w:p>
-    <w:p>
-      <w:pPr>
-        <w:jc w:val="both"/>
-        <w:rPr>
-          <w:bCs/>
-          <w:highlight w:val="lightGray"/>
-          <w:lang w:val="en-US"/>
-        </w:rPr>
-      </w:pPr>
-      <w:r>
-        <w:rPr>
-          <w:bCs/>
-          <w:highlight w:val="lightGray"/>
-          <w:lang w:val="en-US"/>
-        </w:rPr>
         <w:t>Controlling how instruction is provided distinguishes teacher-centered from the learner-centered approach. Content and methods are handed down to teachers in the teacher-centered approach. Teachers do not participate in the crafting or implementation of curriculum. Usually, they are given directions by people who are not involved in instructing children and who often never knew or have lost sight of the dynamics that diverse populations place on classroom practice. (Brown, 2003)</w:t>
       </w:r>
     </w:p>
@@ -6300,8 +7902,6 @@
         <w:pStyle w:val="1"/>
         <w:jc w:val="left"/>
       </w:pPr>
-      <w:bookmarkStart w:id="0" w:name="_GoBack"/>
-      <w:bookmarkEnd w:id="0"/>
       <w:r>
         <w:br w:type="page"/>
       </w:r>
@@ -6382,17 +7982,43 @@
           <w:lang w:val="en-US"/>
         </w:rPr>
       </w:pPr>
-      <w:r>
-        <w:rPr>
-          <w:rFonts w:ascii="Arial" w:hAnsi="Arial" w:cs="Arial"/>
-          <w:color w:val="222222"/>
-          <w:sz w:val="20"/>
-          <w:szCs w:val="20"/>
-          <w:shd w:val="clear" w:color="auto" w:fill="FFFFFF"/>
-          <w:lang w:val="en-US"/>
-        </w:rPr>
-        <w:t>Attwell, G. (2007). Personal Learning Environments-the future of eLearning?.</w:t>
-      </w:r>
+      <w:proofErr w:type="spellStart"/>
+      <w:r>
+        <w:rPr>
+          <w:rFonts w:ascii="Arial" w:hAnsi="Arial" w:cs="Arial"/>
+          <w:color w:val="222222"/>
+          <w:sz w:val="20"/>
+          <w:szCs w:val="20"/>
+          <w:shd w:val="clear" w:color="auto" w:fill="FFFFFF"/>
+          <w:lang w:val="en-US"/>
+        </w:rPr>
+        <w:t>Attwell</w:t>
+      </w:r>
+      <w:proofErr w:type="spellEnd"/>
+      <w:r>
+        <w:rPr>
+          <w:rFonts w:ascii="Arial" w:hAnsi="Arial" w:cs="Arial"/>
+          <w:color w:val="222222"/>
+          <w:sz w:val="20"/>
+          <w:szCs w:val="20"/>
+          <w:shd w:val="clear" w:color="auto" w:fill="FFFFFF"/>
+          <w:lang w:val="en-US"/>
+        </w:rPr>
+        <w:t>, G. (2007). Personal Learning Environments-the future of eLearning</w:t>
+      </w:r>
+      <w:proofErr w:type="gramStart"/>
+      <w:r>
+        <w:rPr>
+          <w:rFonts w:ascii="Arial" w:hAnsi="Arial" w:cs="Arial"/>
+          <w:color w:val="222222"/>
+          <w:sz w:val="20"/>
+          <w:szCs w:val="20"/>
+          <w:shd w:val="clear" w:color="auto" w:fill="FFFFFF"/>
+          <w:lang w:val="en-US"/>
+        </w:rPr>
+        <w:t>?.</w:t>
+      </w:r>
+      <w:proofErr w:type="spellStart"/>
       <w:r>
         <w:rPr>
           <w:rFonts w:ascii="Arial" w:hAnsi="Arial" w:cs="Arial"/>
@@ -6404,31 +8030,10 @@
           <w:shd w:val="clear" w:color="auto" w:fill="FFFFFF"/>
           <w:lang w:val="en-US"/>
         </w:rPr>
-        <w:t>Elearning papers</w:t>
-      </w:r>
-      <w:r>
-        <w:rPr>
-          <w:rFonts w:ascii="Arial" w:hAnsi="Arial" w:cs="Arial"/>
-          <w:color w:val="222222"/>
-          <w:sz w:val="20"/>
-          <w:szCs w:val="20"/>
-          <w:shd w:val="clear" w:color="auto" w:fill="FFFFFF"/>
-          <w:lang w:val="en-US"/>
-        </w:rPr>
-        <w:t>,</w:t>
-      </w:r>
-      <w:r>
-        <w:rPr>
-          <w:rStyle w:val="apple-converted-space"/>
-          <w:rFonts w:ascii="Arial" w:hAnsi="Arial" w:cs="Arial"/>
-          <w:color w:val="222222"/>
-          <w:sz w:val="20"/>
-          <w:szCs w:val="20"/>
-          <w:shd w:val="clear" w:color="auto" w:fill="FFFFFF"/>
-          <w:lang w:val="en-US"/>
-        </w:rPr>
-        <w:t> </w:t>
-      </w:r>
+        <w:t>Elearning</w:t>
+      </w:r>
+      <w:proofErr w:type="spellEnd"/>
+      <w:proofErr w:type="gramEnd"/>
       <w:r>
         <w:rPr>
           <w:rFonts w:ascii="Arial" w:hAnsi="Arial" w:cs="Arial"/>
@@ -6440,6 +8045,42 @@
           <w:shd w:val="clear" w:color="auto" w:fill="FFFFFF"/>
           <w:lang w:val="en-US"/>
         </w:rPr>
+        <w:t xml:space="preserve"> papers</w:t>
+      </w:r>
+      <w:r>
+        <w:rPr>
+          <w:rFonts w:ascii="Arial" w:hAnsi="Arial" w:cs="Arial"/>
+          <w:color w:val="222222"/>
+          <w:sz w:val="20"/>
+          <w:szCs w:val="20"/>
+          <w:shd w:val="clear" w:color="auto" w:fill="FFFFFF"/>
+          <w:lang w:val="en-US"/>
+        </w:rPr>
+        <w:t>,</w:t>
+      </w:r>
+      <w:r>
+        <w:rPr>
+          <w:rStyle w:val="apple-converted-space"/>
+          <w:rFonts w:ascii="Arial" w:hAnsi="Arial" w:cs="Arial"/>
+          <w:color w:val="222222"/>
+          <w:sz w:val="20"/>
+          <w:szCs w:val="20"/>
+          <w:shd w:val="clear" w:color="auto" w:fill="FFFFFF"/>
+          <w:lang w:val="en-US"/>
+        </w:rPr>
+        <w:t> </w:t>
+      </w:r>
+      <w:r>
+        <w:rPr>
+          <w:rFonts w:ascii="Arial" w:hAnsi="Arial" w:cs="Arial"/>
+          <w:i/>
+          <w:iCs/>
+          <w:color w:val="222222"/>
+          <w:sz w:val="20"/>
+          <w:szCs w:val="20"/>
+          <w:shd w:val="clear" w:color="auto" w:fill="FFFFFF"/>
+          <w:lang w:val="en-US"/>
+        </w:rPr>
         <w:t>2</w:t>
       </w:r>
       <w:r>
@@ -6474,7 +8115,31 @@
           <w:shd w:val="clear" w:color="auto" w:fill="FFFFFF"/>
           <w:lang w:val="en-US"/>
         </w:rPr>
-        <w:t>Cross, J. (2007). Informal learning : rediscovering the natural pathways that inspire innovation</w:t>
+        <w:t xml:space="preserve">Cross, J. (2007). Informal </w:t>
+      </w:r>
+      <w:proofErr w:type="gramStart"/>
+      <w:r>
+        <w:rPr>
+          <w:rFonts w:ascii="Arial" w:hAnsi="Arial" w:cs="Arial"/>
+          <w:color w:val="222222"/>
+          <w:sz w:val="20"/>
+          <w:szCs w:val="20"/>
+          <w:shd w:val="clear" w:color="auto" w:fill="FFFFFF"/>
+          <w:lang w:val="en-US"/>
+        </w:rPr>
+        <w:t>learning :</w:t>
+      </w:r>
+      <w:proofErr w:type="gramEnd"/>
+      <w:r>
+        <w:rPr>
+          <w:rFonts w:ascii="Arial" w:hAnsi="Arial" w:cs="Arial"/>
+          <w:color w:val="222222"/>
+          <w:sz w:val="20"/>
+          <w:szCs w:val="20"/>
+          <w:shd w:val="clear" w:color="auto" w:fill="FFFFFF"/>
+          <w:lang w:val="en-US"/>
+        </w:rPr>
+        <w:t xml:space="preserve"> rediscovering the natural pathways that inspire innovation</w:t>
       </w:r>
       <w:r>
         <w:rPr>
@@ -6510,16 +8175,53 @@
           <w:lang w:val="en-US"/>
         </w:rPr>
       </w:pPr>
-      <w:r>
-        <w:rPr>
-          <w:rFonts w:ascii="Arial" w:hAnsi="Arial" w:cs="Arial"/>
-          <w:color w:val="222222"/>
-          <w:sz w:val="20"/>
-          <w:szCs w:val="20"/>
-          <w:shd w:val="clear" w:color="auto" w:fill="FFFFFF"/>
-          <w:lang w:val="en-US"/>
-        </w:rPr>
-        <w:t>Dabbagh, N., &amp; Kitsantas, A. (2012). Personal Learning Environments, social media, and self-regulated learning: A natural formula for connecting formal and informal learning.</w:t>
+      <w:proofErr w:type="spellStart"/>
+      <w:r>
+        <w:rPr>
+          <w:rFonts w:ascii="Arial" w:hAnsi="Arial" w:cs="Arial"/>
+          <w:color w:val="222222"/>
+          <w:sz w:val="20"/>
+          <w:szCs w:val="20"/>
+          <w:shd w:val="clear" w:color="auto" w:fill="FFFFFF"/>
+          <w:lang w:val="en-US"/>
+        </w:rPr>
+        <w:t>Dabbagh</w:t>
+      </w:r>
+      <w:proofErr w:type="spellEnd"/>
+      <w:r>
+        <w:rPr>
+          <w:rFonts w:ascii="Arial" w:hAnsi="Arial" w:cs="Arial"/>
+          <w:color w:val="222222"/>
+          <w:sz w:val="20"/>
+          <w:szCs w:val="20"/>
+          <w:shd w:val="clear" w:color="auto" w:fill="FFFFFF"/>
+          <w:lang w:val="en-US"/>
+        </w:rPr>
+        <w:t xml:space="preserve">, N., &amp; </w:t>
+      </w:r>
+      <w:proofErr w:type="spellStart"/>
+      <w:r>
+        <w:rPr>
+          <w:rFonts w:ascii="Arial" w:hAnsi="Arial" w:cs="Arial"/>
+          <w:color w:val="222222"/>
+          <w:sz w:val="20"/>
+          <w:szCs w:val="20"/>
+          <w:shd w:val="clear" w:color="auto" w:fill="FFFFFF"/>
+          <w:lang w:val="en-US"/>
+        </w:rPr>
+        <w:t>Kitsantas</w:t>
+      </w:r>
+      <w:proofErr w:type="spellEnd"/>
+      <w:r>
+        <w:rPr>
+          <w:rFonts w:ascii="Arial" w:hAnsi="Arial" w:cs="Arial"/>
+          <w:color w:val="222222"/>
+          <w:sz w:val="20"/>
+          <w:szCs w:val="20"/>
+          <w:shd w:val="clear" w:color="auto" w:fill="FFFFFF"/>
+          <w:lang w:val="en-US"/>
+        </w:rPr>
+        <w:t>, A. (2012). Personal Learning Environments, social media, and self-regulated learning: A natural formula for connecting formal and informal learning.</w:t>
       </w:r>
       <w:r>
         <w:rPr>
@@ -6599,28 +8301,141 @@
     <w:p>
       <w:pPr>
         <w:rPr>
-          <w:lang w:val="en-US"/>
-        </w:rPr>
-      </w:pPr>
-      <w:r>
-        <w:rPr>
-          <w:lang w:val="en-US"/>
-        </w:rPr>
-        <w:t xml:space="preserve">Felder, R. M., &amp; Silverman, L. K. (1988). Learning and teaching styles in engineering education. </w:t>
-      </w:r>
-      <w:r>
-        <w:rPr>
+          <w:rFonts w:ascii="Arial" w:hAnsi="Arial" w:cs="Arial"/>
+          <w:color w:val="222222"/>
+          <w:sz w:val="20"/>
+          <w:szCs w:val="20"/>
+          <w:shd w:val="clear" w:color="auto" w:fill="FFFFFF"/>
+          <w:lang w:val="en-US"/>
+        </w:rPr>
+      </w:pPr>
+      <w:r>
+        <w:rPr>
+          <w:rFonts w:ascii="Arial" w:hAnsi="Arial" w:cs="Arial"/>
+          <w:color w:val="222222"/>
+          <w:sz w:val="20"/>
+          <w:szCs w:val="20"/>
+          <w:shd w:val="clear" w:color="auto" w:fill="FFFFFF"/>
+          <w:lang w:val="en-US"/>
+        </w:rPr>
+        <w:t xml:space="preserve">Goodyear, P., &amp; </w:t>
+      </w:r>
+      <w:proofErr w:type="spellStart"/>
+      <w:r>
+        <w:rPr>
+          <w:rFonts w:ascii="Arial" w:hAnsi="Arial" w:cs="Arial"/>
+          <w:color w:val="222222"/>
+          <w:sz w:val="20"/>
+          <w:szCs w:val="20"/>
+          <w:shd w:val="clear" w:color="auto" w:fill="FFFFFF"/>
+          <w:lang w:val="en-US"/>
+        </w:rPr>
+        <w:t>Retalis</w:t>
+      </w:r>
+      <w:proofErr w:type="spellEnd"/>
+      <w:r>
+        <w:rPr>
+          <w:rFonts w:ascii="Arial" w:hAnsi="Arial" w:cs="Arial"/>
+          <w:color w:val="222222"/>
+          <w:sz w:val="20"/>
+          <w:szCs w:val="20"/>
+          <w:shd w:val="clear" w:color="auto" w:fill="FFFFFF"/>
+          <w:lang w:val="en-US"/>
+        </w:rPr>
+        <w:t>, S. (2010).</w:t>
+      </w:r>
+      <w:r>
+        <w:rPr>
+          <w:rStyle w:val="apple-converted-space"/>
+          <w:rFonts w:ascii="Arial" w:hAnsi="Arial" w:cs="Arial"/>
+          <w:color w:val="222222"/>
+          <w:sz w:val="20"/>
+          <w:szCs w:val="20"/>
+          <w:shd w:val="clear" w:color="auto" w:fill="FFFFFF"/>
+          <w:lang w:val="en-US"/>
+        </w:rPr>
+        <w:t> </w:t>
+      </w:r>
+      <w:r>
+        <w:rPr>
+          <w:rFonts w:ascii="Arial" w:hAnsi="Arial" w:cs="Arial"/>
           <w:i/>
           <w:iCs/>
-          <w:lang w:val="en-US"/>
-        </w:rPr>
-        <w:t>Engineering education</w:t>
-      </w:r>
-      <w:r>
-        <w:rPr>
-          <w:lang w:val="en-US"/>
-        </w:rPr>
-        <w:t xml:space="preserve">, </w:t>
+          <w:color w:val="222222"/>
+          <w:sz w:val="20"/>
+          <w:szCs w:val="20"/>
+          <w:shd w:val="clear" w:color="auto" w:fill="FFFFFF"/>
+          <w:lang w:val="en-US"/>
+        </w:rPr>
+        <w:t>Technology-enhanced learning</w:t>
+      </w:r>
+      <w:r>
+        <w:rPr>
+          <w:rFonts w:ascii="Arial" w:hAnsi="Arial" w:cs="Arial"/>
+          <w:color w:val="222222"/>
+          <w:sz w:val="20"/>
+          <w:szCs w:val="20"/>
+          <w:shd w:val="clear" w:color="auto" w:fill="FFFFFF"/>
+          <w:lang w:val="en-US"/>
+        </w:rPr>
+        <w:t xml:space="preserve">. </w:t>
+      </w:r>
+      <w:proofErr w:type="spellStart"/>
+      <w:r>
+        <w:rPr>
+          <w:rFonts w:ascii="Arial" w:hAnsi="Arial" w:cs="Arial"/>
+          <w:color w:val="222222"/>
+          <w:sz w:val="20"/>
+          <w:szCs w:val="20"/>
+          <w:shd w:val="clear" w:color="auto" w:fill="FFFFFF"/>
+        </w:rPr>
+        <w:t>Sense</w:t>
+      </w:r>
+      <w:proofErr w:type="spellEnd"/>
+      <w:r>
+        <w:rPr>
+          <w:rFonts w:ascii="Arial" w:hAnsi="Arial" w:cs="Arial"/>
+          <w:color w:val="222222"/>
+          <w:sz w:val="20"/>
+          <w:szCs w:val="20"/>
+          <w:shd w:val="clear" w:color="auto" w:fill="FFFFFF"/>
+        </w:rPr>
+        <w:t xml:space="preserve"> </w:t>
+      </w:r>
+      <w:proofErr w:type="spellStart"/>
+      <w:r>
+        <w:rPr>
+          <w:rFonts w:ascii="Arial" w:hAnsi="Arial" w:cs="Arial"/>
+          <w:color w:val="222222"/>
+          <w:sz w:val="20"/>
+          <w:szCs w:val="20"/>
+          <w:shd w:val="clear" w:color="auto" w:fill="FFFFFF"/>
+        </w:rPr>
+        <w:t>Publishers</w:t>
+      </w:r>
+      <w:proofErr w:type="spellEnd"/>
+      <w:r>
+        <w:rPr>
+          <w:rFonts w:ascii="Arial" w:hAnsi="Arial" w:cs="Arial"/>
+          <w:color w:val="222222"/>
+          <w:sz w:val="20"/>
+          <w:szCs w:val="20"/>
+          <w:shd w:val="clear" w:color="auto" w:fill="FFFFFF"/>
+        </w:rPr>
+        <w:t>.</w:t>
+      </w:r>
+    </w:p>
+    <w:p>
+      <w:pPr>
+        <w:rPr>
+          <w:lang w:val="en-US"/>
+        </w:rPr>
+      </w:pPr>
+      <w:r>
+        <w:rPr>
+          <w:lang w:val="en-US"/>
+        </w:rPr>
+        <w:t xml:space="preserve">Felder, R. M., &amp; Silverman, L. K. (1988). Learning and teaching styles in engineering education. </w:t>
       </w:r>
       <w:r>
         <w:rPr>
@@ -6628,186 +8443,212 @@
           <w:iCs/>
           <w:lang w:val="en-US"/>
         </w:rPr>
-        <w:t>78</w:t>
-      </w:r>
-      <w:r>
-        <w:rPr>
-          <w:lang w:val="en-US"/>
-        </w:rPr>
-        <w:t>(7), 674-681.</w:t>
-      </w:r>
-    </w:p>
-    <w:p>
-      <w:pPr>
-        <w:rPr>
-          <w:lang w:val="en-US"/>
-        </w:rPr>
-      </w:pPr>
-      <w:r>
-        <w:rPr>
-          <w:lang w:val="en-US"/>
-        </w:rPr>
-        <w:t xml:space="preserve">McLoughlin, C., &amp; Lee, M. J. W. (2007). </w:t>
-      </w:r>
-      <w:r>
-        <w:rPr>
-          <w:lang w:val="en-US"/>
-        </w:rPr>
-        <w:t>Listen and learn: A systematic review of the</w:t>
-      </w:r>
-      <w:r>
-        <w:rPr>
-          <w:lang w:val="en-US"/>
-        </w:rPr>
-        <w:t xml:space="preserve"> </w:t>
-      </w:r>
-      <w:r>
-        <w:rPr>
-          <w:lang w:val="en-US"/>
-        </w:rPr>
-        <w:t>evidence that podcasting supports learning in higher education. In C. Montgomerie,</w:t>
-      </w:r>
-      <w:r>
-        <w:rPr>
-          <w:lang w:val="en-US"/>
-        </w:rPr>
-        <w:t xml:space="preserve"> </w:t>
-      </w:r>
-      <w:r>
-        <w:rPr>
-          <w:lang w:val="en-US"/>
-        </w:rPr>
-        <w:t xml:space="preserve">&amp; J. Seale (Eds.), </w:t>
-      </w:r>
-      <w:r>
-        <w:rPr>
-          <w:lang w:val="en-US"/>
-        </w:rPr>
-        <w:t xml:space="preserve">Proceedings of </w:t>
-      </w:r>
-      <w:r>
-        <w:rPr>
-          <w:lang w:val="en-US"/>
-        </w:rPr>
-        <w:t>World Conference on Educational Multimedia,</w:t>
-      </w:r>
-      <w:r>
-        <w:rPr>
-          <w:lang w:val="en-US"/>
-        </w:rPr>
-        <w:t xml:space="preserve"> </w:t>
-      </w:r>
-      <w:r>
-        <w:rPr>
-          <w:lang w:val="en-US"/>
-        </w:rPr>
-        <w:t>Hypermedia and Telecommunications (pp. 1669–1677). Chesapeake, VA: AAC.</w:t>
-      </w:r>
-    </w:p>
-    <w:p>
-      <w:pPr>
-        <w:rPr>
-          <w:lang w:val="en-US"/>
-        </w:rPr>
-      </w:pPr>
-      <w:r>
-        <w:rPr>
-          <w:lang w:val="en-US"/>
-        </w:rPr>
-        <w:t xml:space="preserve">McGloughlin, C., &amp; Lee, M. J. W. (2010). </w:t>
-      </w:r>
-      <w:r>
-        <w:rPr>
-          <w:lang w:val="en-US"/>
-        </w:rPr>
-        <w:t>Personalised and self regulated learning in the</w:t>
-      </w:r>
-      <w:r>
-        <w:rPr>
-          <w:lang w:val="en-US"/>
-        </w:rPr>
-        <w:t xml:space="preserve"> </w:t>
-      </w:r>
-      <w:r>
-        <w:rPr>
-          <w:lang w:val="en-US"/>
-        </w:rPr>
-        <w:t>Web 2.0 era: International exemplars of innovative pedagogy using social software.</w:t>
-      </w:r>
-      <w:r>
-        <w:rPr>
-          <w:lang w:val="en-US"/>
-        </w:rPr>
-        <w:t xml:space="preserve"> </w:t>
-      </w:r>
-      <w:r>
-        <w:rPr>
-          <w:lang w:val="en-US"/>
-        </w:rPr>
-        <w:t>Australasian Journal of Educational Technology, 26(1), 28–43.</w:t>
-      </w:r>
-    </w:p>
-    <w:p>
-      <w:pPr>
-        <w:rPr>
-          <w:rFonts w:ascii="Arial" w:hAnsi="Arial" w:cs="Arial"/>
-          <w:color w:val="222222"/>
-          <w:sz w:val="20"/>
-          <w:szCs w:val="20"/>
-          <w:shd w:val="clear" w:color="auto" w:fill="FFFFFF"/>
-          <w:lang w:val="en-US"/>
-        </w:rPr>
-      </w:pPr>
-      <w:r>
-        <w:rPr>
-          <w:rFonts w:ascii="Arial" w:hAnsi="Arial" w:cs="Arial"/>
-          <w:color w:val="222222"/>
-          <w:sz w:val="20"/>
-          <w:szCs w:val="20"/>
-          <w:shd w:val="clear" w:color="auto" w:fill="FFFFFF"/>
-          <w:lang w:val="en-US"/>
-        </w:rPr>
-        <w:t>Martindale, T., &amp; Dowdy, M. (2010). Personal learning environments.</w:t>
-      </w:r>
-      <w:r>
-        <w:rPr>
-          <w:rStyle w:val="apple-converted-space"/>
-          <w:rFonts w:ascii="Arial" w:hAnsi="Arial" w:cs="Arial"/>
-          <w:color w:val="222222"/>
-          <w:sz w:val="20"/>
-          <w:szCs w:val="20"/>
-          <w:shd w:val="clear" w:color="auto" w:fill="FFFFFF"/>
-          <w:lang w:val="en-US"/>
-        </w:rPr>
-        <w:t> </w:t>
-      </w:r>
-      <w:r>
-        <w:rPr>
-          <w:rFonts w:ascii="Arial" w:hAnsi="Arial" w:cs="Arial"/>
+        <w:t>Engineering education</w:t>
+      </w:r>
+      <w:r>
+        <w:rPr>
+          <w:lang w:val="en-US"/>
+        </w:rPr>
+        <w:t xml:space="preserve">, </w:t>
+      </w:r>
+      <w:r>
+        <w:rPr>
           <w:i/>
           <w:iCs/>
-          <w:color w:val="222222"/>
-          <w:sz w:val="20"/>
-          <w:szCs w:val="20"/>
-          <w:shd w:val="clear" w:color="auto" w:fill="FFFFFF"/>
-          <w:lang w:val="en-US"/>
-        </w:rPr>
-        <w:t>Emerging technologies in distance education</w:t>
-      </w:r>
-      <w:r>
-        <w:rPr>
-          <w:rFonts w:ascii="Arial" w:hAnsi="Arial" w:cs="Arial"/>
-          <w:color w:val="222222"/>
-          <w:sz w:val="20"/>
-          <w:szCs w:val="20"/>
-          <w:shd w:val="clear" w:color="auto" w:fill="FFFFFF"/>
-          <w:lang w:val="en-US"/>
-        </w:rPr>
-        <w:t>, 177-193</w:t>
-      </w:r>
-    </w:p>
-    <w:p>
-      <w:pPr>
+          <w:lang w:val="en-US"/>
+        </w:rPr>
+        <w:t>78</w:t>
+      </w:r>
+      <w:r>
+        <w:rPr>
+          <w:lang w:val="en-US"/>
+        </w:rPr>
+        <w:t>(7), 674-681.</w:t>
+      </w:r>
+    </w:p>
+    <w:p>
+      <w:pPr>
+        <w:rPr>
+          <w:lang w:val="en-US"/>
+        </w:rPr>
+      </w:pPr>
+      <w:proofErr w:type="spellStart"/>
+      <w:r>
+        <w:rPr>
+          <w:lang w:val="en-US"/>
+        </w:rPr>
+        <w:t>McLoughlin</w:t>
+      </w:r>
+      <w:proofErr w:type="spellEnd"/>
+      <w:r>
+        <w:rPr>
+          <w:lang w:val="en-US"/>
+        </w:rPr>
+        <w:t xml:space="preserve">, C., &amp; Lee, M. J. W. (2007). </w:t>
+      </w:r>
+      <w:r>
+        <w:rPr>
+          <w:lang w:val="en-US"/>
+        </w:rPr>
+        <w:t>Listen and learn: A systematic review of the</w:t>
+      </w:r>
+      <w:r>
+        <w:rPr>
+          <w:lang w:val="en-US"/>
+        </w:rPr>
+        <w:t xml:space="preserve"> </w:t>
+      </w:r>
+      <w:r>
+        <w:rPr>
+          <w:lang w:val="en-US"/>
+        </w:rPr>
+        <w:t>evidence that podcasting supports learning in higher education. In C. Montgomerie,</w:t>
+      </w:r>
+      <w:r>
+        <w:rPr>
+          <w:lang w:val="en-US"/>
+        </w:rPr>
+        <w:t xml:space="preserve"> </w:t>
+      </w:r>
+      <w:r>
+        <w:rPr>
+          <w:lang w:val="en-US"/>
+        </w:rPr>
+        <w:t xml:space="preserve">&amp; J. Seale (Eds.), </w:t>
+      </w:r>
+      <w:r>
+        <w:rPr>
+          <w:lang w:val="en-US"/>
+        </w:rPr>
+        <w:t xml:space="preserve">Proceedings of </w:t>
+      </w:r>
+      <w:r>
+        <w:rPr>
+          <w:lang w:val="en-US"/>
+        </w:rPr>
+        <w:t>World Conference on Educational Multimedia,</w:t>
+      </w:r>
+      <w:r>
+        <w:rPr>
+          <w:lang w:val="en-US"/>
+        </w:rPr>
+        <w:t xml:space="preserve"> </w:t>
+      </w:r>
+      <w:r>
+        <w:rPr>
+          <w:lang w:val="en-US"/>
+        </w:rPr>
+        <w:t>Hypermedia and Telecommunications (pp. 1669–1677). Chesapeake, VA: AAC.</w:t>
+      </w:r>
+    </w:p>
+    <w:p>
+      <w:pPr>
+        <w:rPr>
+          <w:lang w:val="en-US"/>
+        </w:rPr>
+      </w:pPr>
+      <w:proofErr w:type="spellStart"/>
+      <w:r>
+        <w:rPr>
+          <w:lang w:val="en-US"/>
+        </w:rPr>
+        <w:t>McGloughlin</w:t>
+      </w:r>
+      <w:proofErr w:type="spellEnd"/>
+      <w:r>
+        <w:rPr>
+          <w:lang w:val="en-US"/>
+        </w:rPr>
+        <w:t xml:space="preserve">, C., &amp; Lee, M. J. W. (2010). </w:t>
+      </w:r>
+      <w:proofErr w:type="spellStart"/>
+      <w:r>
+        <w:rPr>
+          <w:lang w:val="en-US"/>
+        </w:rPr>
+        <w:t>Personalised</w:t>
+      </w:r>
+      <w:proofErr w:type="spellEnd"/>
+      <w:r>
+        <w:rPr>
+          <w:lang w:val="en-US"/>
+        </w:rPr>
+        <w:t xml:space="preserve"> and </w:t>
+      </w:r>
+      <w:proofErr w:type="spellStart"/>
+      <w:r>
+        <w:rPr>
+          <w:lang w:val="en-US"/>
+        </w:rPr>
+        <w:t>self regulated</w:t>
+      </w:r>
+      <w:proofErr w:type="spellEnd"/>
+      <w:r>
+        <w:rPr>
+          <w:lang w:val="en-US"/>
+        </w:rPr>
+        <w:t xml:space="preserve"> learning in the</w:t>
+      </w:r>
+      <w:r>
+        <w:rPr>
+          <w:lang w:val="en-US"/>
+        </w:rPr>
+        <w:t xml:space="preserve"> </w:t>
+      </w:r>
+      <w:r>
+        <w:rPr>
+          <w:lang w:val="en-US"/>
+        </w:rPr>
+        <w:t>Web 2.0 era: International exemplars of innovative pedagogy using social software.</w:t>
+      </w:r>
+      <w:r>
+        <w:rPr>
+          <w:lang w:val="en-US"/>
+        </w:rPr>
+        <w:t xml:space="preserve"> </w:t>
+      </w:r>
+      <w:r>
+        <w:rPr>
+          <w:lang w:val="en-US"/>
+        </w:rPr>
+        <w:t>Australasian Journal of Educational Technology, 26(1), 28–43.</w:t>
+      </w:r>
+    </w:p>
+    <w:p>
+      <w:pPr>
+        <w:rPr>
+          <w:rFonts w:ascii="Arial" w:hAnsi="Arial" w:cs="Arial"/>
+          <w:color w:val="222222"/>
+          <w:sz w:val="20"/>
+          <w:szCs w:val="20"/>
+          <w:shd w:val="clear" w:color="auto" w:fill="FFFFFF"/>
+          <w:lang w:val="en-US"/>
+        </w:rPr>
+      </w:pPr>
+      <w:r>
+        <w:rPr>
+          <w:rFonts w:ascii="Arial" w:hAnsi="Arial" w:cs="Arial"/>
+          <w:color w:val="222222"/>
+          <w:sz w:val="20"/>
+          <w:szCs w:val="20"/>
+          <w:shd w:val="clear" w:color="auto" w:fill="FFFFFF"/>
+          <w:lang w:val="en-US"/>
+        </w:rPr>
+        <w:t>Martindale, T., &amp; Dowdy, M. (2010). Personal learning environments.</w:t>
+      </w:r>
+      <w:r>
+        <w:rPr>
+          <w:rStyle w:val="apple-converted-space"/>
+          <w:rFonts w:ascii="Arial" w:hAnsi="Arial" w:cs="Arial"/>
+          <w:color w:val="222222"/>
+          <w:sz w:val="20"/>
+          <w:szCs w:val="20"/>
+          <w:shd w:val="clear" w:color="auto" w:fill="FFFFFF"/>
+          <w:lang w:val="en-US"/>
+        </w:rPr>
+        <w:t> </w:t>
+      </w:r>
+      <w:r>
         <w:rPr>
           <w:rFonts w:ascii="Arial" w:hAnsi="Arial" w:cs="Arial"/>
           <w:i/>
@@ -6818,19 +8659,22 @@
           <w:shd w:val="clear" w:color="auto" w:fill="FFFFFF"/>
           <w:lang w:val="en-US"/>
         </w:rPr>
-      </w:pPr>
-      <w:r>
-        <w:rPr>
-          <w:rFonts w:ascii="Arial" w:hAnsi="Arial" w:cs="Arial"/>
-          <w:color w:val="222222"/>
-          <w:sz w:val="20"/>
-          <w:szCs w:val="20"/>
-          <w:shd w:val="clear" w:color="auto" w:fill="FFFFFF"/>
-          <w:lang w:val="en-US"/>
-        </w:rPr>
-        <w:t xml:space="preserve">Sclater, N. (2008). </w:t>
-      </w:r>
-      <w:r>
+        <w:t>Emerging technologies in distance education</w:t>
+      </w:r>
+      <w:r>
+        <w:rPr>
+          <w:rFonts w:ascii="Arial" w:hAnsi="Arial" w:cs="Arial"/>
+          <w:color w:val="222222"/>
+          <w:sz w:val="20"/>
+          <w:szCs w:val="20"/>
+          <w:shd w:val="clear" w:color="auto" w:fill="FFFFFF"/>
+          <w:lang w:val="en-US"/>
+        </w:rPr>
+        <w:t>, 177-193</w:t>
+      </w:r>
+    </w:p>
+    <w:p>
+      <w:pPr>
         <w:rPr>
           <w:rFonts w:ascii="Arial" w:hAnsi="Arial" w:cs="Arial"/>
           <w:i/>
@@ -6841,7 +8685,30 @@
           <w:shd w:val="clear" w:color="auto" w:fill="FFFFFF"/>
           <w:lang w:val="en-US"/>
         </w:rPr>
-        <w:t>Web 2.0, Personal learning environments, and the Future of Learning</w:t>
+      </w:pPr>
+      <w:proofErr w:type="spellStart"/>
+      <w:r>
+        <w:rPr>
+          <w:rFonts w:ascii="Arial" w:hAnsi="Arial" w:cs="Arial"/>
+          <w:color w:val="222222"/>
+          <w:sz w:val="20"/>
+          <w:szCs w:val="20"/>
+          <w:shd w:val="clear" w:color="auto" w:fill="FFFFFF"/>
+          <w:lang w:val="en-US"/>
+        </w:rPr>
+        <w:t>Sclater</w:t>
+      </w:r>
+      <w:proofErr w:type="spellEnd"/>
+      <w:r>
+        <w:rPr>
+          <w:rFonts w:ascii="Arial" w:hAnsi="Arial" w:cs="Arial"/>
+          <w:color w:val="222222"/>
+          <w:sz w:val="20"/>
+          <w:szCs w:val="20"/>
+          <w:shd w:val="clear" w:color="auto" w:fill="FFFFFF"/>
+          <w:lang w:val="en-US"/>
+        </w:rPr>
+        <w:t xml:space="preserve">, N. (2008). </w:t>
       </w:r>
       <w:r>
         <w:rPr>
@@ -6854,7 +8721,7 @@
           <w:shd w:val="clear" w:color="auto" w:fill="FFFFFF"/>
           <w:lang w:val="en-US"/>
         </w:rPr>
-        <w:t xml:space="preserve"> </w:t>
+        <w:t>Web 2.0, Personal learning environments, and the Future of Learning</w:t>
       </w:r>
       <w:r>
         <w:rPr>
@@ -6867,18 +8734,7 @@
           <w:shd w:val="clear" w:color="auto" w:fill="FFFFFF"/>
           <w:lang w:val="en-US"/>
         </w:rPr>
-        <w:t xml:space="preserve">management systems </w:t>
-      </w:r>
-      <w:r>
-        <w:rPr>
-          <w:rFonts w:ascii="Arial" w:hAnsi="Arial" w:cs="Arial"/>
-          <w:color w:val="222222"/>
-          <w:sz w:val="20"/>
-          <w:szCs w:val="20"/>
-          <w:shd w:val="clear" w:color="auto" w:fill="FFFFFF"/>
-          <w:lang w:val="en-US"/>
-        </w:rPr>
-        <w:t>(Research Bulletin, Issue 13). Boulder, CO: EDUCAUSE Center</w:t>
+        <w:t xml:space="preserve"> </w:t>
       </w:r>
       <w:r>
         <w:rPr>
@@ -6891,53 +8747,18 @@
           <w:shd w:val="clear" w:color="auto" w:fill="FFFFFF"/>
           <w:lang w:val="en-US"/>
         </w:rPr>
-        <w:t xml:space="preserve"> </w:t>
-      </w:r>
-      <w:r>
-        <w:rPr>
-          <w:rFonts w:ascii="Arial" w:hAnsi="Arial" w:cs="Arial"/>
-          <w:color w:val="222222"/>
-          <w:sz w:val="20"/>
-          <w:szCs w:val="20"/>
-          <w:shd w:val="clear" w:color="auto" w:fill="FFFFFF"/>
-          <w:lang w:val="en-US"/>
-        </w:rPr>
-        <w:t>for Applied Research.</w:t>
-      </w:r>
-    </w:p>
-    <w:p>
-      <w:pPr>
-        <w:rPr>
-          <w:rFonts w:ascii="Arial" w:hAnsi="Arial" w:cs="Arial"/>
-          <w:color w:val="222222"/>
-          <w:sz w:val="20"/>
-          <w:szCs w:val="20"/>
-          <w:shd w:val="clear" w:color="auto" w:fill="FFFFFF"/>
-          <w:lang w:val="en-US"/>
-        </w:rPr>
-      </w:pPr>
-      <w:r>
-        <w:rPr>
-          <w:rFonts w:ascii="Arial" w:hAnsi="Arial" w:cs="Arial"/>
-          <w:color w:val="222222"/>
-          <w:sz w:val="20"/>
-          <w:szCs w:val="20"/>
-          <w:shd w:val="clear" w:color="auto" w:fill="FFFFFF"/>
-          <w:lang w:val="en-US"/>
-        </w:rPr>
-        <w:t>Wastiau, P., Blamire, R., Kearney, C., Quittre, V., Van de Gaer, E., &amp; Monseur, C. (2013). The use of ICT in education: a survey of schools in Europe.</w:t>
-      </w:r>
-      <w:r>
-        <w:rPr>
-          <w:rStyle w:val="apple-converted-space"/>
-          <w:rFonts w:ascii="Arial" w:hAnsi="Arial" w:cs="Arial"/>
-          <w:color w:val="222222"/>
-          <w:sz w:val="20"/>
-          <w:szCs w:val="20"/>
-          <w:shd w:val="clear" w:color="auto" w:fill="FFFFFF"/>
-          <w:lang w:val="en-US"/>
-        </w:rPr>
-        <w:t> </w:t>
+        <w:t xml:space="preserve">management systems </w:t>
+      </w:r>
+      <w:r>
+        <w:rPr>
+          <w:rFonts w:ascii="Arial" w:hAnsi="Arial" w:cs="Arial"/>
+          <w:color w:val="222222"/>
+          <w:sz w:val="20"/>
+          <w:szCs w:val="20"/>
+          <w:shd w:val="clear" w:color="auto" w:fill="FFFFFF"/>
+          <w:lang w:val="en-US"/>
+        </w:rPr>
+        <w:t>(Research Bulletin, Issue 13). Boulder, CO: EDUCAUSE Center</w:t>
       </w:r>
       <w:r>
         <w:rPr>
@@ -6950,18 +8771,150 @@
           <w:shd w:val="clear" w:color="auto" w:fill="FFFFFF"/>
           <w:lang w:val="en-US"/>
         </w:rPr>
-        <w:t>European Journal of Education</w:t>
-      </w:r>
-      <w:r>
-        <w:rPr>
-          <w:rFonts w:ascii="Arial" w:hAnsi="Arial" w:cs="Arial"/>
-          <w:color w:val="222222"/>
-          <w:sz w:val="20"/>
-          <w:szCs w:val="20"/>
-          <w:shd w:val="clear" w:color="auto" w:fill="FFFFFF"/>
-          <w:lang w:val="en-US"/>
-        </w:rPr>
-        <w:t>,</w:t>
+        <w:t xml:space="preserve"> </w:t>
+      </w:r>
+      <w:r>
+        <w:rPr>
+          <w:rFonts w:ascii="Arial" w:hAnsi="Arial" w:cs="Arial"/>
+          <w:color w:val="222222"/>
+          <w:sz w:val="20"/>
+          <w:szCs w:val="20"/>
+          <w:shd w:val="clear" w:color="auto" w:fill="FFFFFF"/>
+          <w:lang w:val="en-US"/>
+        </w:rPr>
+        <w:t>for Applied Research.</w:t>
+      </w:r>
+    </w:p>
+    <w:p>
+      <w:pPr>
+        <w:rPr>
+          <w:rFonts w:ascii="Arial" w:hAnsi="Arial" w:cs="Arial"/>
+          <w:color w:val="222222"/>
+          <w:sz w:val="20"/>
+          <w:szCs w:val="20"/>
+          <w:shd w:val="clear" w:color="auto" w:fill="FFFFFF"/>
+          <w:lang w:val="en-US"/>
+        </w:rPr>
+      </w:pPr>
+      <w:proofErr w:type="spellStart"/>
+      <w:r>
+        <w:rPr>
+          <w:rFonts w:ascii="Arial" w:hAnsi="Arial" w:cs="Arial"/>
+          <w:color w:val="222222"/>
+          <w:sz w:val="20"/>
+          <w:szCs w:val="20"/>
+          <w:shd w:val="clear" w:color="auto" w:fill="FFFFFF"/>
+          <w:lang w:val="en-US"/>
+        </w:rPr>
+        <w:t>Wastiau</w:t>
+      </w:r>
+      <w:proofErr w:type="spellEnd"/>
+      <w:r>
+        <w:rPr>
+          <w:rFonts w:ascii="Arial" w:hAnsi="Arial" w:cs="Arial"/>
+          <w:color w:val="222222"/>
+          <w:sz w:val="20"/>
+          <w:szCs w:val="20"/>
+          <w:shd w:val="clear" w:color="auto" w:fill="FFFFFF"/>
+          <w:lang w:val="en-US"/>
+        </w:rPr>
+        <w:t xml:space="preserve">, P., </w:t>
+      </w:r>
+      <w:proofErr w:type="spellStart"/>
+      <w:r>
+        <w:rPr>
+          <w:rFonts w:ascii="Arial" w:hAnsi="Arial" w:cs="Arial"/>
+          <w:color w:val="222222"/>
+          <w:sz w:val="20"/>
+          <w:szCs w:val="20"/>
+          <w:shd w:val="clear" w:color="auto" w:fill="FFFFFF"/>
+          <w:lang w:val="en-US"/>
+        </w:rPr>
+        <w:t>Blamire</w:t>
+      </w:r>
+      <w:proofErr w:type="spellEnd"/>
+      <w:r>
+        <w:rPr>
+          <w:rFonts w:ascii="Arial" w:hAnsi="Arial" w:cs="Arial"/>
+          <w:color w:val="222222"/>
+          <w:sz w:val="20"/>
+          <w:szCs w:val="20"/>
+          <w:shd w:val="clear" w:color="auto" w:fill="FFFFFF"/>
+          <w:lang w:val="en-US"/>
+        </w:rPr>
+        <w:t xml:space="preserve">, R., Kearney, C., </w:t>
+      </w:r>
+      <w:proofErr w:type="spellStart"/>
+      <w:r>
+        <w:rPr>
+          <w:rFonts w:ascii="Arial" w:hAnsi="Arial" w:cs="Arial"/>
+          <w:color w:val="222222"/>
+          <w:sz w:val="20"/>
+          <w:szCs w:val="20"/>
+          <w:shd w:val="clear" w:color="auto" w:fill="FFFFFF"/>
+          <w:lang w:val="en-US"/>
+        </w:rPr>
+        <w:t>Quittre</w:t>
+      </w:r>
+      <w:proofErr w:type="spellEnd"/>
+      <w:r>
+        <w:rPr>
+          <w:rFonts w:ascii="Arial" w:hAnsi="Arial" w:cs="Arial"/>
+          <w:color w:val="222222"/>
+          <w:sz w:val="20"/>
+          <w:szCs w:val="20"/>
+          <w:shd w:val="clear" w:color="auto" w:fill="FFFFFF"/>
+          <w:lang w:val="en-US"/>
+        </w:rPr>
+        <w:t xml:space="preserve">, V., Van de </w:t>
+      </w:r>
+      <w:proofErr w:type="spellStart"/>
+      <w:r>
+        <w:rPr>
+          <w:rFonts w:ascii="Arial" w:hAnsi="Arial" w:cs="Arial"/>
+          <w:color w:val="222222"/>
+          <w:sz w:val="20"/>
+          <w:szCs w:val="20"/>
+          <w:shd w:val="clear" w:color="auto" w:fill="FFFFFF"/>
+          <w:lang w:val="en-US"/>
+        </w:rPr>
+        <w:t>Gaer</w:t>
+      </w:r>
+      <w:proofErr w:type="spellEnd"/>
+      <w:r>
+        <w:rPr>
+          <w:rFonts w:ascii="Arial" w:hAnsi="Arial" w:cs="Arial"/>
+          <w:color w:val="222222"/>
+          <w:sz w:val="20"/>
+          <w:szCs w:val="20"/>
+          <w:shd w:val="clear" w:color="auto" w:fill="FFFFFF"/>
+          <w:lang w:val="en-US"/>
+        </w:rPr>
+        <w:t xml:space="preserve">, E., &amp; </w:t>
+      </w:r>
+      <w:proofErr w:type="spellStart"/>
+      <w:r>
+        <w:rPr>
+          <w:rFonts w:ascii="Arial" w:hAnsi="Arial" w:cs="Arial"/>
+          <w:color w:val="222222"/>
+          <w:sz w:val="20"/>
+          <w:szCs w:val="20"/>
+          <w:shd w:val="clear" w:color="auto" w:fill="FFFFFF"/>
+          <w:lang w:val="en-US"/>
+        </w:rPr>
+        <w:t>Monseur</w:t>
+      </w:r>
+      <w:proofErr w:type="spellEnd"/>
+      <w:r>
+        <w:rPr>
+          <w:rFonts w:ascii="Arial" w:hAnsi="Arial" w:cs="Arial"/>
+          <w:color w:val="222222"/>
+          <w:sz w:val="20"/>
+          <w:szCs w:val="20"/>
+          <w:shd w:val="clear" w:color="auto" w:fill="FFFFFF"/>
+          <w:lang w:val="en-US"/>
+        </w:rPr>
+        <w:t>, C. (2013). The use of ICT in education: a survey of schools in Europe.</w:t>
       </w:r>
       <w:r>
         <w:rPr>
@@ -6986,6 +8939,42 @@
           <w:shd w:val="clear" w:color="auto" w:fill="FFFFFF"/>
           <w:lang w:val="en-US"/>
         </w:rPr>
+        <w:t>European Journal of Education</w:t>
+      </w:r>
+      <w:r>
+        <w:rPr>
+          <w:rFonts w:ascii="Arial" w:hAnsi="Arial" w:cs="Arial"/>
+          <w:color w:val="222222"/>
+          <w:sz w:val="20"/>
+          <w:szCs w:val="20"/>
+          <w:shd w:val="clear" w:color="auto" w:fill="FFFFFF"/>
+          <w:lang w:val="en-US"/>
+        </w:rPr>
+        <w:t>,</w:t>
+      </w:r>
+      <w:r>
+        <w:rPr>
+          <w:rStyle w:val="apple-converted-space"/>
+          <w:rFonts w:ascii="Arial" w:hAnsi="Arial" w:cs="Arial"/>
+          <w:color w:val="222222"/>
+          <w:sz w:val="20"/>
+          <w:szCs w:val="20"/>
+          <w:shd w:val="clear" w:color="auto" w:fill="FFFFFF"/>
+          <w:lang w:val="en-US"/>
+        </w:rPr>
+        <w:t> </w:t>
+      </w:r>
+      <w:r>
+        <w:rPr>
+          <w:rFonts w:ascii="Arial" w:hAnsi="Arial" w:cs="Arial"/>
+          <w:i/>
+          <w:iCs/>
+          <w:color w:val="222222"/>
+          <w:sz w:val="20"/>
+          <w:szCs w:val="20"/>
+          <w:shd w:val="clear" w:color="auto" w:fill="FFFFFF"/>
+          <w:lang w:val="en-US"/>
+        </w:rPr>
         <w:t>48</w:t>
       </w:r>
       <w:r>
@@ -7020,7 +9009,31 @@
           <w:shd w:val="clear" w:color="auto" w:fill="FFFFFF"/>
           <w:lang w:val="en-US"/>
         </w:rPr>
-        <w:t>Wilson, S., Liber, O., Johnson, M., Beauvoir, P., Sharples, P., &amp; Milligan, C. (2006). Personal</w:t>
+        <w:t xml:space="preserve">Wilson, S., Liber, O., Johnson, M., Beauvoir, P., </w:t>
+      </w:r>
+      <w:proofErr w:type="spellStart"/>
+      <w:r>
+        <w:rPr>
+          <w:rFonts w:ascii="Arial" w:hAnsi="Arial" w:cs="Arial"/>
+          <w:color w:val="222222"/>
+          <w:sz w:val="20"/>
+          <w:szCs w:val="20"/>
+          <w:shd w:val="clear" w:color="auto" w:fill="FFFFFF"/>
+          <w:lang w:val="en-US"/>
+        </w:rPr>
+        <w:t>Sharples</w:t>
+      </w:r>
+      <w:proofErr w:type="spellEnd"/>
+      <w:r>
+        <w:rPr>
+          <w:rFonts w:ascii="Arial" w:hAnsi="Arial" w:cs="Arial"/>
+          <w:color w:val="222222"/>
+          <w:sz w:val="20"/>
+          <w:szCs w:val="20"/>
+          <w:shd w:val="clear" w:color="auto" w:fill="FFFFFF"/>
+          <w:lang w:val="en-US"/>
+        </w:rPr>
+        <w:t>, P., &amp; Milligan, C. (2006). Personal</w:t>
       </w:r>
       <w:r>
         <w:rPr>
@@ -7055,16 +9068,29 @@
         </w:rPr>
         <w:t xml:space="preserve"> </w:t>
       </w:r>
-      <w:r>
-        <w:rPr>
-          <w:rFonts w:ascii="Arial" w:hAnsi="Arial" w:cs="Arial"/>
-          <w:color w:val="222222"/>
-          <w:sz w:val="20"/>
-          <w:szCs w:val="20"/>
-          <w:shd w:val="clear" w:color="auto" w:fill="FFFFFF"/>
-          <w:lang w:val="en-US"/>
-        </w:rPr>
-        <w:t xml:space="preserve">Tomadaki &amp; P. Scott (Eds.), </w:t>
+      <w:proofErr w:type="spellStart"/>
+      <w:r>
+        <w:rPr>
+          <w:rFonts w:ascii="Arial" w:hAnsi="Arial" w:cs="Arial"/>
+          <w:color w:val="222222"/>
+          <w:sz w:val="20"/>
+          <w:szCs w:val="20"/>
+          <w:shd w:val="clear" w:color="auto" w:fill="FFFFFF"/>
+          <w:lang w:val="en-US"/>
+        </w:rPr>
+        <w:t>Tomadaki</w:t>
+      </w:r>
+      <w:proofErr w:type="spellEnd"/>
+      <w:r>
+        <w:rPr>
+          <w:rFonts w:ascii="Arial" w:hAnsi="Arial" w:cs="Arial"/>
+          <w:color w:val="222222"/>
+          <w:sz w:val="20"/>
+          <w:szCs w:val="20"/>
+          <w:shd w:val="clear" w:color="auto" w:fill="FFFFFF"/>
+          <w:lang w:val="en-US"/>
+        </w:rPr>
+        <w:t xml:space="preserve"> &amp; P. Scott (Eds.), </w:t>
       </w:r>
       <w:r>
         <w:rPr>
@@ -8526,7 +10552,6 @@
   <w:style w:type="character" w:default="1" w:styleId="a0">
     <w:name w:val="Default Paragraph Font"/>
     <w:uiPriority w:val="1"/>
-    <w:semiHidden/>
     <w:unhideWhenUsed/>
   </w:style>
   <w:style w:type="table" w:default="1" w:styleId="a1">
@@ -8939,7 +10964,7 @@
 </file>
 
 <file path=customXml/itemProps1.xml><?xml version="1.0" encoding="utf-8"?>
-<ds:datastoreItem xmlns:ds="http://schemas.openxmlformats.org/officeDocument/2006/customXml" ds:itemID="{8B769078-15F9-48E8-9B4F-BC2B85708AB8}">
+<ds:datastoreItem xmlns:ds="http://schemas.openxmlformats.org/officeDocument/2006/customXml" ds:itemID="{C220261B-CC8E-49DE-A4DE-C5E0F5F97815}">
   <ds:schemaRefs>
     <ds:schemaRef ds:uri="http://schemas.openxmlformats.org/officeDocument/2006/bibliography"/>
   </ds:schemaRefs>

</xml_diff>

<commit_message>
some deletions in master theses doc
</commit_message>
<xml_diff>
--- a/Master theses/Master theses.docx
+++ b/Master theses/Master theses.docx
@@ -62,159 +62,6 @@
         </w:rPr>
         <w:t>Adaption of PLE within teachers in primarily and secondary schools in Finland</w:t>
       </w:r>
-    </w:p>
-    <w:p>
-      <w:pPr>
-        <w:jc w:val="both"/>
-        <w:rPr>
-          <w:bCs/>
-          <w:lang w:val="en-US"/>
-        </w:rPr>
-      </w:pPr>
-      <w:r>
-        <w:rPr>
-          <w:bCs/>
-          <w:lang w:val="en-US"/>
-        </w:rPr>
-        <w:t xml:space="preserve">While new PLE in being developed, it is already clear that the development of it results in innovation and the biggest challenge with a software, and especially with that software which includes something totally new, is to sell it to actual clients. For pupils to be able to get all mentioned above advantages of using a new PLE, it is necessary that schools adapt it in their teaching activities. Thus </w:t>
-      </w:r>
-      <w:proofErr w:type="spellStart"/>
-      <w:r>
-        <w:rPr>
-          <w:bCs/>
-          <w:lang w:val="en-US"/>
-        </w:rPr>
-        <w:t>Almerin</w:t>
-      </w:r>
-      <w:proofErr w:type="spellEnd"/>
-      <w:r>
-        <w:rPr>
-          <w:bCs/>
-          <w:lang w:val="en-US"/>
-        </w:rPr>
-        <w:t xml:space="preserve"> clients are actually schools and to be more particular – teachers, who will actually be using the new software and whose opinion has a big weight in schools’ overall decision on whether to take it into the use or not. That’s why I want to study primarily teachers in the context of adoption of a new PLE. As a result of my research I want to find answers on the basic question of ‘why teachers would want to adapt new PLE in their teaching activities?’ in order for </w:t>
-      </w:r>
-      <w:proofErr w:type="spellStart"/>
-      <w:r>
-        <w:rPr>
-          <w:bCs/>
-          <w:lang w:val="en-US"/>
-        </w:rPr>
-        <w:t>Almerin</w:t>
-      </w:r>
-      <w:proofErr w:type="spellEnd"/>
-      <w:r>
-        <w:rPr>
-          <w:bCs/>
-          <w:lang w:val="en-US"/>
-        </w:rPr>
-        <w:t xml:space="preserve"> to use these answers as arguments in their selling campaign.</w:t>
-      </w:r>
-    </w:p>
-    <w:p>
-      <w:pPr>
-        <w:rPr>
-          <w:lang w:val="en-US"/>
-        </w:rPr>
-      </w:pPr>
-    </w:p>
-    <w:p>
-      <w:pPr>
-        <w:rPr>
-          <w:lang w:val="en-US"/>
-        </w:rPr>
-      </w:pPr>
-      <w:r>
-        <w:rPr>
-          <w:lang w:val="en-US"/>
-        </w:rPr>
-        <w:t xml:space="preserve">The vision of </w:t>
-      </w:r>
-      <w:proofErr w:type="spellStart"/>
-      <w:r>
-        <w:rPr>
-          <w:lang w:val="en-US"/>
-        </w:rPr>
-        <w:t>Almerin</w:t>
-      </w:r>
-      <w:proofErr w:type="spellEnd"/>
-      <w:r>
-        <w:rPr>
-          <w:lang w:val="en-US"/>
-        </w:rPr>
-        <w:t xml:space="preserve"> is to be in every school in Finland by 2017, in every schools in Nordic by 2020, in every school in Europe by 2025, America by 2030, </w:t>
-      </w:r>
-      <w:proofErr w:type="spellStart"/>
-      <w:r>
-        <w:rPr>
-          <w:lang w:val="en-US"/>
-        </w:rPr>
-        <w:t>worldwise</w:t>
-      </w:r>
-      <w:proofErr w:type="spellEnd"/>
-      <w:r>
-        <w:rPr>
-          <w:lang w:val="en-US"/>
-        </w:rPr>
-        <w:t xml:space="preserve"> by 2040???  (</w:t>
-      </w:r>
-      <w:r>
-        <w:rPr>
-          <w:highlight w:val="lightGray"/>
-          <w:lang w:val="en-US"/>
-        </w:rPr>
-        <w:t xml:space="preserve">ask this from </w:t>
-      </w:r>
-      <w:proofErr w:type="spellStart"/>
-      <w:r>
-        <w:rPr>
-          <w:highlight w:val="lightGray"/>
-          <w:lang w:val="en-US"/>
-        </w:rPr>
-        <w:t>Teemu</w:t>
-      </w:r>
-      <w:proofErr w:type="spellEnd"/>
-      <w:r>
-        <w:rPr>
-          <w:lang w:val="en-US"/>
-        </w:rPr>
-        <w:t>)</w:t>
-      </w:r>
-    </w:p>
-    <w:p>
-      <w:pPr>
-        <w:rPr>
-          <w:lang w:val="en-US"/>
-        </w:rPr>
-      </w:pPr>
-      <w:r>
-        <w:rPr>
-          <w:lang w:val="en-US"/>
-        </w:rPr>
-        <w:t xml:space="preserve">Since initially </w:t>
-      </w:r>
-      <w:proofErr w:type="spellStart"/>
-      <w:r>
-        <w:rPr>
-          <w:lang w:val="en-US"/>
-        </w:rPr>
-        <w:t>Almerin</w:t>
-      </w:r>
-      <w:proofErr w:type="spellEnd"/>
-      <w:r>
-        <w:rPr>
-          <w:lang w:val="en-US"/>
-        </w:rPr>
-        <w:t xml:space="preserve"> target at Finnish schools, I will do my research in the context of them.</w:t>
-      </w:r>
-    </w:p>
-    <w:p>
-      <w:pPr>
-        <w:rPr>
-          <w:b/>
-          <w:lang w:val="en-US"/>
-        </w:rPr>
-      </w:pPr>
     </w:p>
     <w:p>
       <w:pPr>
@@ -890,7 +737,6 @@
           <w:szCs w:val="20"/>
           <w:lang w:val="en-US"/>
         </w:rPr>
-        <w:lastRenderedPageBreak/>
         <w:t>teachers</w:t>
       </w:r>
       <w:r>
@@ -1327,372 +1173,10 @@
     </w:p>
     <w:p>
       <w:pPr>
-        <w:ind w:left="45"/>
-        <w:rPr>
-          <w:lang w:val="en-US"/>
-        </w:rPr>
-      </w:pPr>
-    </w:p>
-    <w:p>
-      <w:pPr>
-        <w:spacing w:after="150" w:line="240" w:lineRule="auto"/>
-        <w:rPr>
-          <w:rFonts w:ascii="Arial" w:eastAsia="Times New Roman" w:hAnsi="Arial" w:cs="Arial"/>
-          <w:color w:val="666666"/>
-          <w:sz w:val="21"/>
-          <w:szCs w:val="21"/>
-          <w:highlight w:val="lightGray"/>
-          <w:lang w:eastAsia="ru-RU"/>
-        </w:rPr>
-      </w:pPr>
-      <w:r>
-        <w:rPr>
-          <w:rFonts w:ascii="Arial" w:eastAsia="Times New Roman" w:hAnsi="Arial" w:cs="Arial"/>
-          <w:b/>
-          <w:bCs/>
-          <w:color w:val="666666"/>
-          <w:sz w:val="21"/>
-          <w:szCs w:val="21"/>
-          <w:highlight w:val="lightGray"/>
-          <w:lang w:val="en-US" w:eastAsia="ru-RU"/>
-        </w:rPr>
-        <w:t>Personal Learning Environments (PLE)</w:t>
-      </w:r>
-      <w:r>
-        <w:rPr>
-          <w:rFonts w:ascii="Arial" w:eastAsia="Times New Roman" w:hAnsi="Arial" w:cs="Arial"/>
-          <w:color w:val="666666"/>
-          <w:sz w:val="21"/>
-          <w:szCs w:val="21"/>
-          <w:highlight w:val="lightGray"/>
-          <w:lang w:val="en-US" w:eastAsia="ru-RU"/>
-        </w:rPr>
-        <w:t xml:space="preserve"> are systems that help learners take control of and manage their own learning. </w:t>
-      </w:r>
-      <w:proofErr w:type="spellStart"/>
-      <w:r>
-        <w:rPr>
-          <w:rFonts w:ascii="Arial" w:eastAsia="Times New Roman" w:hAnsi="Arial" w:cs="Arial"/>
-          <w:color w:val="666666"/>
-          <w:sz w:val="21"/>
-          <w:szCs w:val="21"/>
-          <w:highlight w:val="lightGray"/>
-          <w:lang w:eastAsia="ru-RU"/>
-        </w:rPr>
-        <w:t>This</w:t>
-      </w:r>
-      <w:proofErr w:type="spellEnd"/>
-      <w:r>
-        <w:rPr>
-          <w:rFonts w:ascii="Arial" w:eastAsia="Times New Roman" w:hAnsi="Arial" w:cs="Arial"/>
-          <w:color w:val="666666"/>
-          <w:sz w:val="21"/>
-          <w:szCs w:val="21"/>
-          <w:highlight w:val="lightGray"/>
-          <w:lang w:eastAsia="ru-RU"/>
-        </w:rPr>
-        <w:t xml:space="preserve"> </w:t>
-      </w:r>
-      <w:proofErr w:type="spellStart"/>
-      <w:r>
-        <w:rPr>
-          <w:rFonts w:ascii="Arial" w:eastAsia="Times New Roman" w:hAnsi="Arial" w:cs="Arial"/>
-          <w:color w:val="666666"/>
-          <w:sz w:val="21"/>
-          <w:szCs w:val="21"/>
-          <w:highlight w:val="lightGray"/>
-          <w:lang w:eastAsia="ru-RU"/>
-        </w:rPr>
-        <w:t>includes</w:t>
-      </w:r>
-      <w:proofErr w:type="spellEnd"/>
-      <w:r>
-        <w:rPr>
-          <w:rFonts w:ascii="Arial" w:eastAsia="Times New Roman" w:hAnsi="Arial" w:cs="Arial"/>
-          <w:color w:val="666666"/>
-          <w:sz w:val="21"/>
-          <w:szCs w:val="21"/>
-          <w:highlight w:val="lightGray"/>
-          <w:lang w:eastAsia="ru-RU"/>
-        </w:rPr>
-        <w:t xml:space="preserve"> </w:t>
-      </w:r>
-      <w:proofErr w:type="spellStart"/>
-      <w:r>
-        <w:rPr>
-          <w:rFonts w:ascii="Arial" w:eastAsia="Times New Roman" w:hAnsi="Arial" w:cs="Arial"/>
-          <w:color w:val="666666"/>
-          <w:sz w:val="21"/>
-          <w:szCs w:val="21"/>
-          <w:highlight w:val="lightGray"/>
-          <w:lang w:eastAsia="ru-RU"/>
-        </w:rPr>
-        <w:t>providing</w:t>
-      </w:r>
-      <w:proofErr w:type="spellEnd"/>
-      <w:r>
-        <w:rPr>
-          <w:rFonts w:ascii="Arial" w:eastAsia="Times New Roman" w:hAnsi="Arial" w:cs="Arial"/>
-          <w:color w:val="666666"/>
-          <w:sz w:val="21"/>
-          <w:szCs w:val="21"/>
-          <w:highlight w:val="lightGray"/>
-          <w:lang w:eastAsia="ru-RU"/>
-        </w:rPr>
-        <w:t xml:space="preserve"> </w:t>
-      </w:r>
-      <w:proofErr w:type="spellStart"/>
-      <w:r>
-        <w:rPr>
-          <w:rFonts w:ascii="Arial" w:eastAsia="Times New Roman" w:hAnsi="Arial" w:cs="Arial"/>
-          <w:color w:val="666666"/>
-          <w:sz w:val="21"/>
-          <w:szCs w:val="21"/>
-          <w:highlight w:val="lightGray"/>
-          <w:lang w:eastAsia="ru-RU"/>
-        </w:rPr>
-        <w:t>support</w:t>
-      </w:r>
-      <w:proofErr w:type="spellEnd"/>
-      <w:r>
-        <w:rPr>
-          <w:rFonts w:ascii="Arial" w:eastAsia="Times New Roman" w:hAnsi="Arial" w:cs="Arial"/>
-          <w:color w:val="666666"/>
-          <w:sz w:val="21"/>
-          <w:szCs w:val="21"/>
-          <w:highlight w:val="lightGray"/>
-          <w:lang w:eastAsia="ru-RU"/>
-        </w:rPr>
-        <w:t xml:space="preserve"> </w:t>
-      </w:r>
-      <w:proofErr w:type="spellStart"/>
-      <w:r>
-        <w:rPr>
-          <w:rFonts w:ascii="Arial" w:eastAsia="Times New Roman" w:hAnsi="Arial" w:cs="Arial"/>
-          <w:color w:val="666666"/>
-          <w:sz w:val="21"/>
-          <w:szCs w:val="21"/>
-          <w:highlight w:val="lightGray"/>
-          <w:lang w:eastAsia="ru-RU"/>
-        </w:rPr>
-        <w:t>for</w:t>
-      </w:r>
-      <w:proofErr w:type="spellEnd"/>
-      <w:r>
-        <w:rPr>
-          <w:rFonts w:ascii="Arial" w:eastAsia="Times New Roman" w:hAnsi="Arial" w:cs="Arial"/>
-          <w:color w:val="666666"/>
-          <w:sz w:val="21"/>
-          <w:szCs w:val="21"/>
-          <w:highlight w:val="lightGray"/>
-          <w:lang w:eastAsia="ru-RU"/>
-        </w:rPr>
-        <w:t xml:space="preserve"> </w:t>
-      </w:r>
-      <w:proofErr w:type="spellStart"/>
-      <w:r>
-        <w:rPr>
-          <w:rFonts w:ascii="Arial" w:eastAsia="Times New Roman" w:hAnsi="Arial" w:cs="Arial"/>
-          <w:color w:val="666666"/>
-          <w:sz w:val="21"/>
-          <w:szCs w:val="21"/>
-          <w:highlight w:val="lightGray"/>
-          <w:lang w:eastAsia="ru-RU"/>
-        </w:rPr>
-        <w:t>learners</w:t>
-      </w:r>
-      <w:proofErr w:type="spellEnd"/>
-      <w:r>
-        <w:rPr>
-          <w:rFonts w:ascii="Arial" w:eastAsia="Times New Roman" w:hAnsi="Arial" w:cs="Arial"/>
-          <w:color w:val="666666"/>
-          <w:sz w:val="21"/>
-          <w:szCs w:val="21"/>
-          <w:highlight w:val="lightGray"/>
-          <w:lang w:eastAsia="ru-RU"/>
-        </w:rPr>
-        <w:t xml:space="preserve"> </w:t>
-      </w:r>
-      <w:proofErr w:type="spellStart"/>
-      <w:r>
-        <w:rPr>
-          <w:rFonts w:ascii="Arial" w:eastAsia="Times New Roman" w:hAnsi="Arial" w:cs="Arial"/>
-          <w:color w:val="666666"/>
-          <w:sz w:val="21"/>
-          <w:szCs w:val="21"/>
-          <w:highlight w:val="lightGray"/>
-          <w:lang w:eastAsia="ru-RU"/>
-        </w:rPr>
-        <w:t>to</w:t>
-      </w:r>
-      <w:proofErr w:type="spellEnd"/>
-      <w:r>
-        <w:rPr>
-          <w:rFonts w:ascii="Arial" w:eastAsia="Times New Roman" w:hAnsi="Arial" w:cs="Arial"/>
-          <w:color w:val="666666"/>
-          <w:sz w:val="21"/>
-          <w:szCs w:val="21"/>
-          <w:highlight w:val="lightGray"/>
-          <w:lang w:eastAsia="ru-RU"/>
-        </w:rPr>
-        <w:t>:</w:t>
-      </w:r>
-    </w:p>
-    <w:p>
-      <w:pPr>
-        <w:numPr>
-          <w:ilvl w:val="0"/>
-          <w:numId w:val="2"/>
-        </w:numPr>
-        <w:spacing w:before="100" w:beforeAutospacing="1" w:after="100" w:afterAutospacing="1" w:line="240" w:lineRule="auto"/>
-        <w:rPr>
-          <w:rFonts w:ascii="Arial" w:eastAsia="Times New Roman" w:hAnsi="Arial" w:cs="Arial"/>
-          <w:color w:val="666666"/>
-          <w:sz w:val="21"/>
-          <w:szCs w:val="21"/>
-          <w:highlight w:val="lightGray"/>
-          <w:lang w:val="en-US" w:eastAsia="ru-RU"/>
-        </w:rPr>
-      </w:pPr>
-      <w:r>
-        <w:rPr>
-          <w:rFonts w:ascii="Arial" w:eastAsia="Times New Roman" w:hAnsi="Arial" w:cs="Arial"/>
-          <w:color w:val="666666"/>
-          <w:sz w:val="21"/>
-          <w:szCs w:val="21"/>
-          <w:highlight w:val="lightGray"/>
-          <w:lang w:val="en-US" w:eastAsia="ru-RU"/>
-        </w:rPr>
-        <w:t xml:space="preserve">set their own learning goals </w:t>
-      </w:r>
-      <w:proofErr w:type="gramStart"/>
-      <w:r>
-        <w:rPr>
-          <w:rFonts w:ascii="Arial" w:eastAsia="Times New Roman" w:hAnsi="Arial" w:cs="Arial"/>
-          <w:color w:val="666666"/>
-          <w:sz w:val="21"/>
-          <w:szCs w:val="21"/>
-          <w:highlight w:val="lightGray"/>
-          <w:lang w:val="en-US" w:eastAsia="ru-RU"/>
-        </w:rPr>
-        <w:t>( with</w:t>
-      </w:r>
-      <w:proofErr w:type="gramEnd"/>
-      <w:r>
-        <w:rPr>
-          <w:rFonts w:ascii="Arial" w:eastAsia="Times New Roman" w:hAnsi="Arial" w:cs="Arial"/>
-          <w:color w:val="666666"/>
-          <w:sz w:val="21"/>
-          <w:szCs w:val="21"/>
-          <w:highlight w:val="lightGray"/>
-          <w:lang w:val="en-US" w:eastAsia="ru-RU"/>
-        </w:rPr>
-        <w:t xml:space="preserve"> support of their teachers)</w:t>
-      </w:r>
-    </w:p>
-    <w:p>
-      <w:pPr>
-        <w:numPr>
-          <w:ilvl w:val="0"/>
-          <w:numId w:val="2"/>
-        </w:numPr>
-        <w:spacing w:before="100" w:beforeAutospacing="1" w:after="100" w:afterAutospacing="1" w:line="240" w:lineRule="auto"/>
-        <w:rPr>
-          <w:rFonts w:ascii="Arial" w:eastAsia="Times New Roman" w:hAnsi="Arial" w:cs="Arial"/>
-          <w:color w:val="666666"/>
-          <w:sz w:val="21"/>
-          <w:szCs w:val="21"/>
-          <w:highlight w:val="lightGray"/>
-          <w:lang w:val="en-US" w:eastAsia="ru-RU"/>
-        </w:rPr>
-      </w:pPr>
-      <w:r>
-        <w:rPr>
-          <w:rFonts w:ascii="Arial" w:eastAsia="Times New Roman" w:hAnsi="Arial" w:cs="Arial"/>
-          <w:color w:val="666666"/>
-          <w:sz w:val="21"/>
-          <w:szCs w:val="21"/>
-          <w:highlight w:val="lightGray"/>
-          <w:lang w:val="en-US" w:eastAsia="ru-RU"/>
-        </w:rPr>
-        <w:t>manage their learning, both content and process</w:t>
-      </w:r>
-    </w:p>
-    <w:p>
-      <w:pPr>
-        <w:numPr>
-          <w:ilvl w:val="0"/>
-          <w:numId w:val="2"/>
-        </w:numPr>
-        <w:spacing w:before="100" w:beforeAutospacing="1" w:after="100" w:afterAutospacing="1" w:line="240" w:lineRule="auto"/>
-        <w:rPr>
-          <w:rFonts w:ascii="Arial" w:eastAsia="Times New Roman" w:hAnsi="Arial" w:cs="Arial"/>
-          <w:color w:val="666666"/>
-          <w:sz w:val="21"/>
-          <w:szCs w:val="21"/>
-          <w:lang w:val="en-US" w:eastAsia="ru-RU"/>
-        </w:rPr>
-      </w:pPr>
-      <w:r>
-        <w:rPr>
-          <w:rFonts w:ascii="Arial" w:eastAsia="Times New Roman" w:hAnsi="Arial" w:cs="Arial"/>
-          <w:color w:val="666666"/>
-          <w:sz w:val="21"/>
-          <w:szCs w:val="21"/>
-          <w:highlight w:val="lightGray"/>
-          <w:lang w:val="en-US" w:eastAsia="ru-RU"/>
-        </w:rPr>
-        <w:t>communicate with others in the process of learning</w:t>
-      </w:r>
-      <w:r>
-        <w:rPr>
-          <w:rFonts w:ascii="Arial" w:eastAsia="Times New Roman" w:hAnsi="Arial" w:cs="Arial"/>
-          <w:color w:val="666666"/>
-          <w:sz w:val="21"/>
-          <w:szCs w:val="21"/>
-          <w:lang w:val="en-US" w:eastAsia="ru-RU"/>
-        </w:rPr>
-        <w:t xml:space="preserve"> </w:t>
-      </w:r>
-    </w:p>
-    <w:p>
-      <w:pPr>
-        <w:spacing w:before="100" w:beforeAutospacing="1" w:after="100" w:afterAutospacing="1" w:line="240" w:lineRule="auto"/>
-        <w:ind w:left="360"/>
-        <w:rPr>
-          <w:rFonts w:ascii="Arial" w:eastAsia="Times New Roman" w:hAnsi="Arial" w:cs="Arial"/>
-          <w:b/>
-          <w:color w:val="666666"/>
-          <w:sz w:val="21"/>
-          <w:szCs w:val="21"/>
-          <w:lang w:val="en-US" w:eastAsia="ru-RU"/>
-        </w:rPr>
-      </w:pPr>
-      <w:r>
-        <w:rPr>
-          <w:rFonts w:ascii="Arial" w:eastAsia="Times New Roman" w:hAnsi="Arial" w:cs="Arial"/>
-          <w:b/>
-          <w:color w:val="666666"/>
-          <w:sz w:val="21"/>
-          <w:szCs w:val="21"/>
-          <w:highlight w:val="lightGray"/>
-          <w:lang w:val="en-US" w:eastAsia="ru-RU"/>
-        </w:rPr>
-        <w:t>(IMAILE PORTAL)</w:t>
-      </w:r>
-    </w:p>
-    <w:p>
-      <w:pPr>
-        <w:rPr>
-          <w:lang w:val="en-US"/>
-        </w:rPr>
-      </w:pPr>
-      <w:r>
-        <w:rPr>
-          <w:lang w:val="en-US"/>
-        </w:rPr>
-        <w:br w:type="page"/>
-      </w:r>
+        <w:rPr>
+          <w:lang w:val="en-US"/>
+        </w:rPr>
+      </w:pPr>
     </w:p>
     <w:p>
       <w:pPr>
@@ -1714,7 +1198,6 @@
           <w:szCs w:val="32"/>
           <w:lang w:val="en-US"/>
         </w:rPr>
-        <w:lastRenderedPageBreak/>
         <w:t>State of the art</w:t>
       </w:r>
     </w:p>
@@ -2122,6 +1605,7 @@
           <w:sz w:val="28"/>
           <w:lang w:val="en-US"/>
         </w:rPr>
+        <w:lastRenderedPageBreak/>
         <w:t>Situation with student centered approach within STEM subjects in European schools</w:t>
       </w:r>
     </w:p>
@@ -2253,7 +1737,6 @@
           <w:color w:val="FF0000"/>
           <w:lang w:val="en-US"/>
         </w:rPr>
-        <w:lastRenderedPageBreak/>
         <w:t>(IMAILE portal)</w:t>
       </w:r>
     </w:p>
@@ -3245,7 +2728,15 @@
           <w:highlight w:val="lightGray"/>
           <w:lang w:val="en-US"/>
         </w:rPr>
-        <w:t xml:space="preserve"> &amp; Lee, 2010; Selwyn, 2007; </w:t>
+        <w:t xml:space="preserve"> &amp; </w:t>
+      </w:r>
+      <w:r>
+        <w:rPr>
+          <w:highlight w:val="lightGray"/>
+          <w:lang w:val="en-US"/>
+        </w:rPr>
+        <w:lastRenderedPageBreak/>
+        <w:t xml:space="preserve">Lee, 2010; Selwyn, 2007; </w:t>
       </w:r>
       <w:proofErr w:type="spellStart"/>
       <w:r>
@@ -4099,7 +3590,14 @@
         <w:rPr>
           <w:lang w:val="en-US"/>
         </w:rPr>
-        <w:t xml:space="preserve">If previously, learning was divided between theory to be acquired in schools and practice which often takes place on the workplace, then with the help of PLE it is possible to bring this two together through facilitating </w:t>
+        <w:t xml:space="preserve">If previously, learning was divided between theory to be acquired in schools and practice which often takes place on the workplace, then with the help of PLE it is possible to bring this two together through </w:t>
+      </w:r>
+      <w:r>
+        <w:rPr>
+          <w:lang w:val="en-US"/>
+        </w:rPr>
+        <w:lastRenderedPageBreak/>
+        <w:t xml:space="preserve">facilitating </w:t>
       </w:r>
       <w:r>
         <w:rPr>
@@ -4524,14 +4022,7 @@
         <w:rPr>
           <w:lang w:val="en-US"/>
         </w:rPr>
-        <w:t xml:space="preserve"> (2007) continues, that it is not only communication which is drawing </w:t>
-      </w:r>
-      <w:r>
-        <w:rPr>
-          <w:lang w:val="en-US"/>
-        </w:rPr>
-        <w:lastRenderedPageBreak/>
-        <w:t xml:space="preserve">young people to these technologies but the ability to create their own identities through the opportunity to </w:t>
+        <w:t xml:space="preserve"> (2007) continues, that it is not only communication which is drawing young people to these technologies but the ability to create their own identities through the opportunity to </w:t>
       </w:r>
       <w:r>
         <w:rPr>
@@ -6832,8 +6323,6 @@
         </w:rPr>
         <w:t>gave an impact to rapid evolution of technology.</w:t>
       </w:r>
-      <w:bookmarkStart w:id="0" w:name="_GoBack"/>
-      <w:bookmarkEnd w:id="0"/>
     </w:p>
     <w:p>
       <w:pPr>
@@ -6951,6 +6440,29 @@
           <w:lang w:val="en-US"/>
         </w:rPr>
       </w:pPr>
+      <w:r>
+        <w:rPr>
+          <w:bCs/>
+          <w:lang w:val="en-US"/>
+        </w:rPr>
+        <w:t>Teaching approach of STEM subjects in European Schools</w:t>
+      </w:r>
+    </w:p>
+    <w:p>
+      <w:pPr>
+        <w:jc w:val="both"/>
+        <w:rPr>
+          <w:bCs/>
+          <w:lang w:val="en-US"/>
+        </w:rPr>
+      </w:pPr>
+      <w:r>
+        <w:rPr>
+          <w:bCs/>
+          <w:lang w:val="en-US"/>
+        </w:rPr>
+        <w:t>Conclusion: there is a need for person</w:t>
+      </w:r>
     </w:p>
     <w:p>
       <w:pPr>
@@ -7233,7 +6745,7 @@
           <w:rFonts w:ascii="TimesNewRomanPSMT" w:hAnsi="TimesNewRomanPSMT" w:cs="TimesNewRomanPSMT"/>
           <w:sz w:val="23"/>
           <w:szCs w:val="23"/>
-          <w:highlight w:val="lightGray"/>
+          <w:highlight w:val="darkMagenta"/>
           <w:lang w:val="en-US"/>
         </w:rPr>
       </w:pPr>
@@ -7242,10 +6754,9 @@
           <w:rFonts w:ascii="TimesNewRomanPSMT" w:hAnsi="TimesNewRomanPSMT" w:cs="TimesNewRomanPSMT"/>
           <w:sz w:val="23"/>
           <w:szCs w:val="23"/>
-          <w:highlight w:val="lightGray"/>
-          <w:lang w:val="en-US"/>
-        </w:rPr>
-        <w:lastRenderedPageBreak/>
+          <w:highlight w:val="darkMagenta"/>
+          <w:lang w:val="en-US"/>
+        </w:rPr>
         <w:t>The concept of student-centered learning is to bring the classroom and students to life. The</w:t>
       </w:r>
     </w:p>
@@ -7259,7 +6770,7 @@
           <w:rFonts w:ascii="TimesNewRomanPSMT" w:hAnsi="TimesNewRomanPSMT" w:cs="TimesNewRomanPSMT"/>
           <w:sz w:val="23"/>
           <w:szCs w:val="23"/>
-          <w:highlight w:val="lightGray"/>
+          <w:highlight w:val="darkMagenta"/>
           <w:lang w:val="en-US"/>
         </w:rPr>
       </w:pPr>
@@ -7268,7 +6779,7 @@
           <w:rFonts w:ascii="TimesNewRomanPSMT" w:hAnsi="TimesNewRomanPSMT" w:cs="TimesNewRomanPSMT"/>
           <w:sz w:val="23"/>
           <w:szCs w:val="23"/>
-          <w:highlight w:val="lightGray"/>
+          <w:highlight w:val="darkMagenta"/>
           <w:lang w:val="en-US"/>
         </w:rPr>
         <w:t>teacher is considered a “guide on the side”, assisting and guiding students to meet the goals that have</w:t>
@@ -7287,7 +6798,7 @@
           <w:rFonts w:ascii="TimesNewRomanPSMT" w:hAnsi="TimesNewRomanPSMT" w:cs="TimesNewRomanPSMT"/>
           <w:sz w:val="23"/>
           <w:szCs w:val="23"/>
-          <w:highlight w:val="lightGray"/>
+          <w:highlight w:val="darkMagenta"/>
           <w:lang w:val="en-US"/>
         </w:rPr>
         <w:t>been made by the students and the teacher. (</w:t>
@@ -7298,7 +6809,7 @@
           <w:rFonts w:ascii="TimesNewRomanPSMT" w:hAnsi="TimesNewRomanPSMT" w:cs="TimesNewRomanPSMT"/>
           <w:sz w:val="23"/>
           <w:szCs w:val="23"/>
-          <w:highlight w:val="lightGray"/>
+          <w:highlight w:val="darkMagenta"/>
           <w:lang w:val="en-US"/>
         </w:rPr>
         <w:t>Overby</w:t>
@@ -7309,7 +6820,7 @@
           <w:rFonts w:ascii="TimesNewRomanPSMT" w:hAnsi="TimesNewRomanPSMT" w:cs="TimesNewRomanPSMT"/>
           <w:sz w:val="23"/>
           <w:szCs w:val="23"/>
-          <w:highlight w:val="lightGray"/>
+          <w:highlight w:val="darkMagenta"/>
           <w:lang w:val="en-US"/>
         </w:rPr>
         <w:t>, 2011)</w:t>
@@ -7347,14 +6858,14 @@
         <w:jc w:val="both"/>
         <w:rPr>
           <w:bCs/>
-          <w:highlight w:val="lightGray"/>
-          <w:lang w:val="en-US"/>
-        </w:rPr>
-      </w:pPr>
-      <w:r>
-        <w:rPr>
-          <w:bCs/>
-          <w:highlight w:val="lightGray"/>
+          <w:highlight w:val="darkMagenta"/>
+          <w:lang w:val="en-US"/>
+        </w:rPr>
+      </w:pPr>
+      <w:r>
+        <w:rPr>
+          <w:bCs/>
+          <w:highlight w:val="darkMagenta"/>
           <w:lang w:val="en-US"/>
         </w:rPr>
         <w:t>The premise "one teaching style fits all," which is attributed to a teacher-centered instructional approach, is not working for a growing number of diverse, student populations. New challenges facing classroom teachers: legislative mandates for school renewal, diverse student needs, technological advances, and school violence prompted this researcher to look for an alternative. Examination of the literature detailed the assets of teacher- and learner-centered approaches for meeting the challenges of 21st century teachers (Brown, 2003)</w:t>
@@ -7365,14 +6876,14 @@
         <w:jc w:val="both"/>
         <w:rPr>
           <w:bCs/>
-          <w:highlight w:val="lightGray"/>
-          <w:lang w:val="en-US"/>
-        </w:rPr>
-      </w:pPr>
-      <w:r>
-        <w:rPr>
-          <w:bCs/>
-          <w:highlight w:val="lightGray"/>
+          <w:highlight w:val="darkMagenta"/>
+          <w:lang w:val="en-US"/>
+        </w:rPr>
+      </w:pPr>
+      <w:r>
+        <w:rPr>
+          <w:bCs/>
+          <w:highlight w:val="darkMagenta"/>
           <w:lang w:val="en-US"/>
         </w:rPr>
         <w:t>With teacher educators, problems occur when teaching styles conflict with student learning styles, often resulting in limited learning or no learning (Brown, 2003)</w:t>
@@ -7383,14 +6894,14 @@
         <w:jc w:val="both"/>
         <w:rPr>
           <w:bCs/>
-          <w:highlight w:val="lightGray"/>
-          <w:lang w:val="en-US"/>
-        </w:rPr>
-      </w:pPr>
-      <w:r>
-        <w:rPr>
-          <w:bCs/>
-          <w:highlight w:val="lightGray"/>
+          <w:highlight w:val="darkMagenta"/>
+          <w:lang w:val="en-US"/>
+        </w:rPr>
+      </w:pPr>
+      <w:r>
+        <w:rPr>
+          <w:bCs/>
+          <w:highlight w:val="darkMagenta"/>
           <w:lang w:val="en-US"/>
         </w:rPr>
         <w:t>Learner-centered classrooms place students at the center of classroom organization and respect their learning needs, strategies, and styles (Brown, 2003)</w:t>
@@ -7407,7 +6918,7 @@
       <w:r>
         <w:rPr>
           <w:bCs/>
-          <w:highlight w:val="lightGray"/>
+          <w:highlight w:val="darkMagenta"/>
           <w:lang w:val="en-US"/>
         </w:rPr>
         <w:t>In learner-centered classrooms, students can be observed working individually or in pairs and small groups on distinct tasks and projects (Brown, 2003)</w:t>
@@ -7436,17 +6947,23 @@
         <w:jc w:val="both"/>
         <w:rPr>
           <w:bCs/>
-          <w:highlight w:val="lightGray"/>
-          <w:lang w:val="en-US"/>
-        </w:rPr>
-      </w:pPr>
-      <w:r>
-        <w:rPr>
-          <w:bCs/>
-          <w:highlight w:val="lightGray"/>
-          <w:lang w:val="en-US"/>
-        </w:rPr>
-        <w:t>An essential factor for a learner-centered approach is placing the learning characteristics of all learners under the microscope with specific emphasis on low-performing learners (Brown, 2003)</w:t>
+          <w:lang w:val="en-US"/>
+        </w:rPr>
+      </w:pPr>
+      <w:r>
+        <w:rPr>
+          <w:bCs/>
+          <w:lang w:val="en-US"/>
+        </w:rPr>
+        <w:t xml:space="preserve">McCombs (1997) </w:t>
+      </w:r>
+      <w:r>
+        <w:rPr>
+          <w:bCs/>
+          <w:highlight w:val="lightGray"/>
+          <w:lang w:val="en-US"/>
+        </w:rPr>
+        <w:t>explained that the locus in a learner-centered approach is on individual learners' heredity, experiences, perspectives, backgrounds, talents, interests, capacities, and needs.</w:t>
       </w:r>
     </w:p>
     <w:p>
@@ -7457,40 +6974,152 @@
           <w:lang w:val="en-US"/>
         </w:rPr>
       </w:pPr>
-      <w:r>
-        <w:rPr>
-          <w:bCs/>
-          <w:highlight w:val="lightGray"/>
-          <w:lang w:val="en-US"/>
-        </w:rPr>
-        <w:t>McCombs (1997) explained that the locus in a learner-centered approach is on individual learners' heredity, experiences, perspectives, backgrounds, talents, interests, capacities, and needs.</w:t>
-      </w:r>
     </w:p>
     <w:p>
       <w:pPr>
         <w:jc w:val="both"/>
         <w:rPr>
           <w:bCs/>
-          <w:lang w:val="en-US"/>
-        </w:rPr>
-      </w:pPr>
+          <w:u w:val="single"/>
+          <w:lang w:val="en-US"/>
+        </w:rPr>
+      </w:pPr>
+      <w:r>
+        <w:rPr>
+          <w:bCs/>
+          <w:u w:val="single"/>
+          <w:lang w:val="en-US"/>
+        </w:rPr>
+        <w:t>Teacher-centered approach</w:t>
+      </w:r>
     </w:p>
     <w:p>
       <w:pPr>
         <w:jc w:val="both"/>
         <w:rPr>
           <w:bCs/>
+          <w:highlight w:val="lightGray"/>
+          <w:lang w:val="en-US"/>
+        </w:rPr>
+      </w:pPr>
+      <w:r>
+        <w:rPr>
+          <w:bCs/>
+          <w:highlight w:val="lightGray"/>
+          <w:lang w:val="en-US"/>
+        </w:rPr>
+        <w:t>The teacher-centered approach is associated chiefly with the transmission of knowledge. (Brown, 2003)</w:t>
+      </w:r>
+    </w:p>
+    <w:p>
+      <w:pPr>
+        <w:jc w:val="both"/>
+        <w:rPr>
+          <w:bCs/>
+          <w:lang w:val="en-US"/>
+        </w:rPr>
+      </w:pPr>
+      <w:r>
+        <w:rPr>
+          <w:bCs/>
+          <w:highlight w:val="lightGray"/>
+          <w:lang w:val="en-US"/>
+        </w:rPr>
+        <w:t xml:space="preserve"> </w:t>
+      </w:r>
+      <w:r>
+        <w:rPr>
+          <w:bCs/>
+          <w:highlight w:val="lightGray"/>
+          <w:lang w:val="en-US"/>
+        </w:rPr>
+        <w:t>(Brown, 2003)</w:t>
+      </w:r>
+    </w:p>
+    <w:p>
+      <w:pPr>
+        <w:jc w:val="both"/>
+        <w:rPr>
+          <w:bCs/>
+          <w:lang w:val="en-US"/>
+        </w:rPr>
+      </w:pPr>
+    </w:p>
+    <w:p>
+      <w:pPr>
+        <w:jc w:val="both"/>
+        <w:rPr>
+          <w:bCs/>
+          <w:lang w:val="en-US"/>
+        </w:rPr>
+      </w:pPr>
+      <w:r>
+        <w:rPr>
+          <w:bCs/>
           <w:u w:val="single"/>
           <w:lang w:val="en-US"/>
         </w:rPr>
-      </w:pPr>
-      <w:r>
+        <w:t>Semi conclusion</w:t>
+      </w:r>
+      <w:r>
+        <w:rPr>
+          <w:bCs/>
+          <w:lang w:val="en-US"/>
+        </w:rPr>
+        <w:t>:</w:t>
+      </w:r>
+    </w:p>
+    <w:p>
+      <w:pPr>
+        <w:jc w:val="both"/>
+        <w:rPr>
+          <w:bCs/>
+          <w:lang w:val="en-US"/>
+        </w:rPr>
+      </w:pPr>
+      <w:r>
+        <w:rPr>
+          <w:bCs/>
+          <w:highlight w:val="lightGray"/>
+          <w:lang w:val="en-US"/>
+        </w:rPr>
+        <w:t xml:space="preserve">Both approaches recognize the student as a key factor in improving student achievement. The teacher-centered approach places control for learning in the hands of the teacher. The teacher uses her expertise in content knowledge to help learners make connections. The effort to get to know the learner and how he processes information is secondary. The learner-centered approach, however, places more of the responsibility for knowing individual learner capabilities and creating an environment where learners can make learning connections. </w:t>
+      </w:r>
+      <w:proofErr w:type="gramStart"/>
+      <w:r>
+        <w:rPr>
+          <w:bCs/>
+          <w:highlight w:val="lightGray"/>
+          <w:lang w:val="en-US"/>
+        </w:rPr>
+        <w:t>Similarly</w:t>
+      </w:r>
+      <w:proofErr w:type="gramEnd"/>
+      <w:r>
+        <w:rPr>
+          <w:bCs/>
+          <w:highlight w:val="lightGray"/>
+          <w:lang w:val="en-US"/>
+        </w:rPr>
+        <w:t xml:space="preserve"> the onus for achieving is shifted to the student. Teachers provide a variety of instructional methods and techniques for helping learners construct their learning and develop a system for applying knowledge and theory.</w:t>
+      </w:r>
+    </w:p>
+    <w:p>
+      <w:pPr>
+        <w:jc w:val="both"/>
         <w:rPr>
           <w:bCs/>
           <w:u w:val="single"/>
           <w:lang w:val="en-US"/>
         </w:rPr>
-        <w:t>Teacher-centered approach</w:t>
+      </w:pPr>
+      <w:r>
+        <w:rPr>
+          <w:bCs/>
+          <w:u w:val="single"/>
+          <w:lang w:val="en-US"/>
+        </w:rPr>
+        <w:t>Teaching-Centered Environments</w:t>
       </w:r>
     </w:p>
     <w:p>
@@ -7498,18 +7127,9 @@
         <w:jc w:val="both"/>
         <w:rPr>
           <w:bCs/>
-          <w:highlight w:val="lightGray"/>
-          <w:lang w:val="en-US"/>
-        </w:rPr>
-      </w:pPr>
-      <w:r>
-        <w:rPr>
-          <w:bCs/>
-          <w:highlight w:val="lightGray"/>
-          <w:lang w:val="en-US"/>
-        </w:rPr>
-        <w:t>The teacher-centered approach is associated chiefly with the transmission of knowledge. McDonald (2002) clarified the definition by saying that the work of teachers depends upon the abilities, skills and efforts of their students. Student achievement is at the forefront of teacher-centered curriculum, but teachers are driven to meet accountability standards and often sacrifice the needs of the students to ensure exposure to the standards. (Brown, 2003)</w:t>
-      </w:r>
+          <w:lang w:val="en-US"/>
+        </w:rPr>
+      </w:pPr>
     </w:p>
     <w:p>
       <w:pPr>
@@ -7525,7 +7145,16 @@
           <w:highlight w:val="lightGray"/>
           <w:lang w:val="en-US"/>
         </w:rPr>
-        <w:t>Teachers in a teacher-centered environment focus on making relationships with students that are anchored in intellectual explorations of selected materials. They focus more on content than on student processing. (Brown, 2003)</w:t>
+        <w:t xml:space="preserve">Direct instruction is the predominant instructional practice used in the teacher-centered approach. Instructional schedules and urgency to comply with legislation do not allocate time for teachers to pose open-ended questions or to work on problem-based projects. Boyer (as cited in Perkins, 1993) reported </w:t>
+      </w:r>
+      <w:r>
+        <w:rPr>
+          <w:bCs/>
+          <w:highlight w:val="lightGray"/>
+          <w:lang w:val="en-US"/>
+        </w:rPr>
+        <w:lastRenderedPageBreak/>
+        <w:t>that one percent of instructional time is devoted to questions that invite thoughtful responses. However, the expertise that teachers bring to the learning context cannot be underestimated. They see the big picture and have a command of the content. Traditionally, teachers decided what students would learn and how. Orchestration in traditional classrooms is limited because student interaction is basically responding to teacher-directed questions. Rarely do students construct their own learning; achievement is measured on objective tests. (Brown, 2003)</w:t>
       </w:r>
     </w:p>
     <w:p>
@@ -7542,23 +7171,17 @@
         <w:jc w:val="both"/>
         <w:rPr>
           <w:bCs/>
-          <w:lang w:val="en-US"/>
-        </w:rPr>
-      </w:pPr>
-      <w:r>
-        <w:rPr>
-          <w:bCs/>
           <w:u w:val="single"/>
           <w:lang w:val="en-US"/>
         </w:rPr>
-        <w:t>Semi conclusion</w:t>
-      </w:r>
-      <w:r>
-        <w:rPr>
-          <w:bCs/>
-          <w:lang w:val="en-US"/>
-        </w:rPr>
-        <w:t>:</w:t>
+      </w:pPr>
+      <w:r>
+        <w:rPr>
+          <w:bCs/>
+          <w:u w:val="single"/>
+          <w:lang w:val="en-US"/>
+        </w:rPr>
+        <w:t>Learning-centered</w:t>
       </w:r>
     </w:p>
     <w:p>
@@ -7566,35 +7189,197 @@
         <w:jc w:val="both"/>
         <w:rPr>
           <w:bCs/>
-          <w:lang w:val="en-US"/>
-        </w:rPr>
-      </w:pPr>
-      <w:r>
-        <w:rPr>
-          <w:bCs/>
-          <w:highlight w:val="lightGray"/>
-          <w:lang w:val="en-US"/>
-        </w:rPr>
-        <w:t xml:space="preserve">Both approaches recognize the student as a key factor in improving student achievement. The teacher-centered approach places control for learning in the hands of the teacher. The teacher uses her expertise in content knowledge to help learners make connections. The effort to get to know the learner and how he processes information is secondary. The learner-centered approach, however, places more of the responsibility for knowing individual learner capabilities and creating an environment where learners can make learning connections. </w:t>
-      </w:r>
-      <w:proofErr w:type="gramStart"/>
-      <w:r>
-        <w:rPr>
-          <w:bCs/>
-          <w:highlight w:val="lightGray"/>
-          <w:lang w:val="en-US"/>
-        </w:rPr>
-        <w:t>Similarly</w:t>
-      </w:r>
-      <w:proofErr w:type="gramEnd"/>
-      <w:r>
-        <w:rPr>
-          <w:bCs/>
-          <w:highlight w:val="lightGray"/>
-          <w:lang w:val="en-US"/>
-        </w:rPr>
-        <w:t xml:space="preserve"> the onus for achieving is shifted to the student. Teachers provide a </w:t>
-      </w:r>
+          <w:highlight w:val="lightGray"/>
+          <w:lang w:val="en-US"/>
+        </w:rPr>
+      </w:pPr>
+      <w:r>
+        <w:rPr>
+          <w:bCs/>
+          <w:highlight w:val="lightGray"/>
+          <w:lang w:val="en-US"/>
+        </w:rPr>
+        <w:t>Tomlinson (2000) adds that the differences in students are significant enough to make a major impact on what students need to learn, the pace at which they need to learn it, and the support they need from teachers and others to learn it. (Brown, 2003)</w:t>
+      </w:r>
+      <w:bookmarkStart w:id="0" w:name="_GoBack"/>
+    </w:p>
+    <w:p>
+      <w:pPr>
+        <w:jc w:val="both"/>
+        <w:rPr>
+          <w:bCs/>
+          <w:lang w:val="en-US"/>
+        </w:rPr>
+      </w:pPr>
+      <w:r>
+        <w:rPr>
+          <w:bCs/>
+          <w:highlight w:val="lightGray"/>
+          <w:lang w:val="en-US"/>
+        </w:rPr>
+        <w:t xml:space="preserve"> With the learner-centered approach, teachers bring command of content knowledge but design flexibility </w:t>
+      </w:r>
+      <w:bookmarkEnd w:id="0"/>
+      <w:r>
+        <w:rPr>
+          <w:bCs/>
+          <w:highlight w:val="lightGray"/>
+          <w:lang w:val="en-US"/>
+        </w:rPr>
+        <w:t>for learners to construct their learning. Learner needs and characteristics take precedence over knowledge of facts and skills</w:t>
+      </w:r>
+      <w:r>
+        <w:rPr>
+          <w:bCs/>
+          <w:highlight w:val="darkMagenta"/>
+          <w:lang w:val="en-US"/>
+        </w:rPr>
+        <w:t>; the emphasis is on engaging learners in learning for understanding and thinking, to help them build their own interpretations. Teacher narratives and the emphasis on learner characteristics make the learner-centered approach a viable alternative for matching teaching practices with learner needs. (Brown, 2003)</w:t>
+      </w:r>
+    </w:p>
+    <w:p>
+      <w:pPr>
+        <w:jc w:val="both"/>
+        <w:rPr>
+          <w:bCs/>
+          <w:lang w:val="en-US"/>
+        </w:rPr>
+      </w:pPr>
+    </w:p>
+    <w:p>
+      <w:pPr>
+        <w:jc w:val="both"/>
+        <w:rPr>
+          <w:bCs/>
+          <w:u w:val="single"/>
+          <w:lang w:val="en-US"/>
+        </w:rPr>
+      </w:pPr>
+      <w:proofErr w:type="spellStart"/>
+      <w:r>
+        <w:rPr>
+          <w:bCs/>
+          <w:u w:val="single"/>
+          <w:lang w:val="en-US"/>
+        </w:rPr>
+        <w:t>Reflecive</w:t>
+      </w:r>
+      <w:proofErr w:type="spellEnd"/>
+      <w:r>
+        <w:rPr>
+          <w:bCs/>
+          <w:u w:val="single"/>
+          <w:lang w:val="en-US"/>
+        </w:rPr>
+        <w:t xml:space="preserve"> inquiry</w:t>
+      </w:r>
+    </w:p>
+    <w:p>
+      <w:pPr>
+        <w:jc w:val="both"/>
+        <w:rPr>
+          <w:bCs/>
+          <w:lang w:val="en-US"/>
+        </w:rPr>
+      </w:pPr>
+      <w:r>
+        <w:rPr>
+          <w:bCs/>
+          <w:highlight w:val="lightGray"/>
+          <w:lang w:val="en-US"/>
+        </w:rPr>
+        <w:t>In teacher-centered environments, reflection is manifested as limited discussion of content knowledge with a mentor or a small number of teachers. Thinking is basically the responsibility of the teacher; students memorize and recite information given by the teacher. McDonald (2002) explains that teachers make a crucial decision: they decide what they want their student to understand. Students' performances show lingering misunderstandings and a need for further coaxing. Assessment points out deficiencies but does not offer processes for application in other situations. (Brown, 2003)</w:t>
+      </w:r>
+    </w:p>
+    <w:p>
+      <w:pPr>
+        <w:jc w:val="both"/>
+        <w:rPr>
+          <w:bCs/>
+          <w:lang w:val="en-US"/>
+        </w:rPr>
+      </w:pPr>
+    </w:p>
+    <w:p>
+      <w:pPr>
+        <w:jc w:val="both"/>
+        <w:rPr>
+          <w:bCs/>
+          <w:u w:val="single"/>
+          <w:lang w:val="en-US"/>
+        </w:rPr>
+      </w:pPr>
+      <w:r>
+        <w:rPr>
+          <w:bCs/>
+          <w:u w:val="single"/>
+          <w:lang w:val="en-US"/>
+        </w:rPr>
+        <w:t>Thinking-centered learning</w:t>
+      </w:r>
+    </w:p>
+    <w:p>
+      <w:pPr>
+        <w:jc w:val="both"/>
+        <w:rPr>
+          <w:bCs/>
+          <w:lang w:val="en-US"/>
+        </w:rPr>
+      </w:pPr>
+      <w:r>
+        <w:rPr>
+          <w:bCs/>
+          <w:highlight w:val="lightGray"/>
+          <w:lang w:val="en-US"/>
+        </w:rPr>
+        <w:t>The goal of a learner-centered approach is to get students focused on thinking about the content they are learning (Perkins, 1994). Orchestration in the learner-centered classroom reflects a variety of ways for learners to acquire content. Students construct their learning by working collaboratively in study groups to solve authentic problems and to critique, defend, or explore alternative points of view. Students are encouraged to make meaning by producing projects that become the basis for teaching others what they have learned. Although students are active learners, the teacher's expertise is still a powerful part of the learning equation. (Brown, 2003)</w:t>
+      </w:r>
+    </w:p>
+    <w:p>
+      <w:pPr>
+        <w:jc w:val="both"/>
+        <w:rPr>
+          <w:bCs/>
+          <w:lang w:val="en-US"/>
+        </w:rPr>
+      </w:pPr>
+    </w:p>
+    <w:p>
+      <w:pPr>
+        <w:jc w:val="both"/>
+        <w:rPr>
+          <w:bCs/>
+          <w:highlight w:val="lightGray"/>
+          <w:lang w:val="en-US"/>
+        </w:rPr>
+      </w:pPr>
+      <w:r>
+        <w:rPr>
+          <w:bCs/>
+          <w:highlight w:val="lightGray"/>
+          <w:lang w:val="en-US"/>
+        </w:rPr>
+        <w:t>Controlling how instruction is provided distinguishes teacher-centered from the learner-centered approach. Content and methods are handed down to teachers in the teacher-centered approach. Teachers do not participate in the crafting or implementation of curriculum. Usually, they are given directions by people who are not involved in instructing children and who often never knew or have lost sight of the dynamics that diverse populations place on classroom practice. (Brown, 2003)</w:t>
+      </w:r>
+    </w:p>
+    <w:p>
+      <w:pPr>
+        <w:jc w:val="both"/>
+        <w:rPr>
+          <w:bCs/>
+          <w:highlight w:val="lightGray"/>
+          <w:lang w:val="en-US"/>
+        </w:rPr>
+      </w:pPr>
+    </w:p>
+    <w:p>
+      <w:pPr>
+        <w:jc w:val="both"/>
+        <w:rPr>
+          <w:bCs/>
+          <w:lang w:val="en-US"/>
+        </w:rPr>
+      </w:pPr>
       <w:r>
         <w:rPr>
           <w:bCs/>
@@ -7602,265 +7387,6 @@
           <w:lang w:val="en-US"/>
         </w:rPr>
         <w:lastRenderedPageBreak/>
-        <w:t>variety of instructional methods and techniques for helping learners construct their learning and develop a system for applying knowledge and theory.</w:t>
-      </w:r>
-    </w:p>
-    <w:p>
-      <w:pPr>
-        <w:jc w:val="both"/>
-        <w:rPr>
-          <w:bCs/>
-          <w:u w:val="single"/>
-          <w:lang w:val="en-US"/>
-        </w:rPr>
-      </w:pPr>
-      <w:r>
-        <w:rPr>
-          <w:bCs/>
-          <w:u w:val="single"/>
-          <w:lang w:val="en-US"/>
-        </w:rPr>
-        <w:t>Teaching-Centered Environments</w:t>
-      </w:r>
-    </w:p>
-    <w:p>
-      <w:pPr>
-        <w:jc w:val="both"/>
-        <w:rPr>
-          <w:bCs/>
-          <w:lang w:val="en-US"/>
-        </w:rPr>
-      </w:pPr>
-    </w:p>
-    <w:p>
-      <w:pPr>
-        <w:jc w:val="both"/>
-        <w:rPr>
-          <w:bCs/>
-          <w:lang w:val="en-US"/>
-        </w:rPr>
-      </w:pPr>
-      <w:r>
-        <w:rPr>
-          <w:bCs/>
-          <w:highlight w:val="lightGray"/>
-          <w:lang w:val="en-US"/>
-        </w:rPr>
-        <w:t>Direct instruction is the predominant instructional practice used in the teacher-centered approach. Instructional schedules and urgency to comply with legislation do not allocate time for teachers to pose open-ended questions or to work on problem-based projects. Boyer (as cited in Perkins, 1993) reported that one percent of instructional time is devoted to questions that invite thoughtful responses. However, the expertise that teachers bring to the learning context cannot be underestimated. They see the big picture and have a command of the content. Traditionally, teachers decided what students would learn and how. Orchestration in traditional classrooms is limited because student interaction is basically responding to teacher-directed questions. Rarely do students construct their own learning; achievement is measured on objective tests. (Brown, 2003)</w:t>
-      </w:r>
-    </w:p>
-    <w:p>
-      <w:pPr>
-        <w:jc w:val="both"/>
-        <w:rPr>
-          <w:bCs/>
-          <w:lang w:val="en-US"/>
-        </w:rPr>
-      </w:pPr>
-    </w:p>
-    <w:p>
-      <w:pPr>
-        <w:jc w:val="both"/>
-        <w:rPr>
-          <w:bCs/>
-          <w:u w:val="single"/>
-          <w:lang w:val="en-US"/>
-        </w:rPr>
-      </w:pPr>
-      <w:r>
-        <w:rPr>
-          <w:bCs/>
-          <w:u w:val="single"/>
-          <w:lang w:val="en-US"/>
-        </w:rPr>
-        <w:t>Learning-centered</w:t>
-      </w:r>
-    </w:p>
-    <w:p>
-      <w:pPr>
-        <w:jc w:val="both"/>
-        <w:rPr>
-          <w:bCs/>
-          <w:highlight w:val="lightGray"/>
-          <w:lang w:val="en-US"/>
-        </w:rPr>
-      </w:pPr>
-      <w:r>
-        <w:rPr>
-          <w:bCs/>
-          <w:highlight w:val="lightGray"/>
-          <w:lang w:val="en-US"/>
-        </w:rPr>
-        <w:t>Tomlinson (2000) adds that the differences in students are significant enough to make a major impact on what students need to learn, the pace at which they need to learn it, and the support they need from teachers and others to learn it. (Brown, 2003)</w:t>
-      </w:r>
-    </w:p>
-    <w:p>
-      <w:pPr>
-        <w:jc w:val="both"/>
-        <w:rPr>
-          <w:bCs/>
-          <w:lang w:val="en-US"/>
-        </w:rPr>
-      </w:pPr>
-      <w:r>
-        <w:rPr>
-          <w:bCs/>
-          <w:highlight w:val="lightGray"/>
-          <w:lang w:val="en-US"/>
-        </w:rPr>
-        <w:t> With the learner-centered approach, teachers bring command of content knowledge but design flexibility for learners to construct their learning. Learner needs and characteristics take precedence over knowledge of facts and skills; the emphasis is on engaging learners in learning for understanding and thinking, to help them build their own interpretations. Teacher narratives and the emphasis on learner characteristics make the learner-centered approach a viable alternative for matching teaching practices with learner needs. (Brown, 2003)</w:t>
-      </w:r>
-    </w:p>
-    <w:p>
-      <w:pPr>
-        <w:jc w:val="both"/>
-        <w:rPr>
-          <w:bCs/>
-          <w:lang w:val="en-US"/>
-        </w:rPr>
-      </w:pPr>
-    </w:p>
-    <w:p>
-      <w:pPr>
-        <w:jc w:val="both"/>
-        <w:rPr>
-          <w:bCs/>
-          <w:u w:val="single"/>
-          <w:lang w:val="en-US"/>
-        </w:rPr>
-      </w:pPr>
-      <w:proofErr w:type="spellStart"/>
-      <w:r>
-        <w:rPr>
-          <w:bCs/>
-          <w:u w:val="single"/>
-          <w:lang w:val="en-US"/>
-        </w:rPr>
-        <w:t>Reflecive</w:t>
-      </w:r>
-      <w:proofErr w:type="spellEnd"/>
-      <w:r>
-        <w:rPr>
-          <w:bCs/>
-          <w:u w:val="single"/>
-          <w:lang w:val="en-US"/>
-        </w:rPr>
-        <w:t xml:space="preserve"> inquiry</w:t>
-      </w:r>
-    </w:p>
-    <w:p>
-      <w:pPr>
-        <w:jc w:val="both"/>
-        <w:rPr>
-          <w:bCs/>
-          <w:lang w:val="en-US"/>
-        </w:rPr>
-      </w:pPr>
-      <w:r>
-        <w:rPr>
-          <w:bCs/>
-          <w:highlight w:val="lightGray"/>
-          <w:lang w:val="en-US"/>
-        </w:rPr>
-        <w:t>In teacher-centered environments, reflection is manifested as limited discussion of content knowledge with a mentor or a small number of teachers. Thinking is basically the responsibility of the teacher; students memorize and recite information given by the teacher. McDonald (2002) explains that teachers make a crucial decision: they decide what they want their student to understand. Students' performances show lingering misunderstandings and a need for further coaxing. Assessment points out deficiencies but does not offer processes for application in other situations. (Brown, 2003)</w:t>
-      </w:r>
-    </w:p>
-    <w:p>
-      <w:pPr>
-        <w:jc w:val="both"/>
-        <w:rPr>
-          <w:bCs/>
-          <w:lang w:val="en-US"/>
-        </w:rPr>
-      </w:pPr>
-    </w:p>
-    <w:p>
-      <w:pPr>
-        <w:jc w:val="both"/>
-        <w:rPr>
-          <w:bCs/>
-          <w:u w:val="single"/>
-          <w:lang w:val="en-US"/>
-        </w:rPr>
-      </w:pPr>
-      <w:r>
-        <w:rPr>
-          <w:bCs/>
-          <w:u w:val="single"/>
-          <w:lang w:val="en-US"/>
-        </w:rPr>
-        <w:t>Thinking-centered learning</w:t>
-      </w:r>
-    </w:p>
-    <w:p>
-      <w:pPr>
-        <w:jc w:val="both"/>
-        <w:rPr>
-          <w:bCs/>
-          <w:lang w:val="en-US"/>
-        </w:rPr>
-      </w:pPr>
-      <w:r>
-        <w:rPr>
-          <w:bCs/>
-          <w:highlight w:val="lightGray"/>
-          <w:lang w:val="en-US"/>
-        </w:rPr>
-        <w:t>The goal of a learner-centered approach is to get students focused on thinking about the content they are learning (Perkins, 1994). Orchestration in the learner-centered classroom reflects a variety of ways for learners to acquire content. Students construct their learning by working collaboratively in study groups to solve authentic problems and to critique, defend, or explore alternative points of view. Students are encouraged to make meaning by producing projects that become the basis for teaching others what they have learned. Although students are active learners, the teacher's expertise is still a powerful part of the learning equation. (Brown, 2003)</w:t>
-      </w:r>
-    </w:p>
-    <w:p>
-      <w:pPr>
-        <w:jc w:val="both"/>
-        <w:rPr>
-          <w:bCs/>
-          <w:lang w:val="en-US"/>
-        </w:rPr>
-      </w:pPr>
-    </w:p>
-    <w:p>
-      <w:pPr>
-        <w:jc w:val="both"/>
-        <w:rPr>
-          <w:bCs/>
-          <w:highlight w:val="lightGray"/>
-          <w:lang w:val="en-US"/>
-        </w:rPr>
-      </w:pPr>
-      <w:r>
-        <w:rPr>
-          <w:bCs/>
-          <w:highlight w:val="lightGray"/>
-          <w:lang w:val="en-US"/>
-        </w:rPr>
-        <w:lastRenderedPageBreak/>
-        <w:t>Controlling how instruction is provided distinguishes teacher-centered from the learner-centered approach. Content and methods are handed down to teachers in the teacher-centered approach. Teachers do not participate in the crafting or implementation of curriculum. Usually, they are given directions by people who are not involved in instructing children and who often never knew or have lost sight of the dynamics that diverse populations place on classroom practice. (Brown, 2003)</w:t>
-      </w:r>
-    </w:p>
-    <w:p>
-      <w:pPr>
-        <w:jc w:val="both"/>
-        <w:rPr>
-          <w:bCs/>
-          <w:highlight w:val="lightGray"/>
-          <w:lang w:val="en-US"/>
-        </w:rPr>
-      </w:pPr>
-    </w:p>
-    <w:p>
-      <w:pPr>
-        <w:jc w:val="both"/>
-        <w:rPr>
-          <w:bCs/>
-          <w:lang w:val="en-US"/>
-        </w:rPr>
-      </w:pPr>
-      <w:r>
-        <w:rPr>
-          <w:bCs/>
-          <w:highlight w:val="lightGray"/>
-          <w:lang w:val="en-US"/>
-        </w:rPr>
         <w:t>In both approaches, teachers provide background data and content, and pose questions that students can use to create meaning. However, the diversity of teaching methodology, assessing the quality of the programs and learning that is an integral part of the learner-centered approach are ignored in the teacher-centered approach. Similarly, students' characteristics become the data that teachers use to match learning. Conversely, in the learner-centered approach the curriculum, although often commercially developed, is endorsed by the faculty; they make decisions about what is appropriate for their learners and select strategies that will work for their learners. Developers of learner-centered curricula are committed to seeing that teachers help students achieve and that teachers are provided experiences to help them grow professionally. (Brown, 2003)</w:t>
       </w:r>
     </w:p>
@@ -10964,7 +10490,7 @@
 </file>
 
 <file path=customXml/itemProps1.xml><?xml version="1.0" encoding="utf-8"?>
-<ds:datastoreItem xmlns:ds="http://schemas.openxmlformats.org/officeDocument/2006/customXml" ds:itemID="{C220261B-CC8E-49DE-A4DE-C5E0F5F97815}">
+<ds:datastoreItem xmlns:ds="http://schemas.openxmlformats.org/officeDocument/2006/customXml" ds:itemID="{AED118D1-7694-48E8-B5EF-63F28311D35B}">
   <ds:schemaRefs>
     <ds:schemaRef ds:uri="http://schemas.openxmlformats.org/officeDocument/2006/bibliography"/>
   </ds:schemaRefs>

</xml_diff>